<commit_message>
Alle benötigten Überschriften hinzugefügt
</commit_message>
<xml_diff>
--- a/Dokumentation/Fahrplan_Dokumentation.docx
+++ b/Dokumentation/Fahrplan_Dokumentation.docx
@@ -18,6 +18,10 @@
     <w:sdt>
       <w:sdtPr>
         <w:rPr>
+          <w:rFonts w:eastAsiaTheme="minorHAnsi"/>
+          <w:color w:val="auto"/>
+          <w:sz w:val="32"/>
+          <w:szCs w:val="32"/>
           <w:lang w:val="de-DE"/>
         </w:rPr>
         <w:id w:val="1418831673"/>
@@ -28,28 +32,44 @@
       </w:sdtPr>
       <w:sdtEndPr>
         <w:rPr>
-          <w:rFonts w:asciiTheme="minorHAnsi" w:eastAsiaTheme="minorHAnsi" w:hAnsiTheme="minorHAnsi" w:cstheme="minorBidi"/>
           <w:b/>
           <w:bCs/>
-          <w:color w:val="auto"/>
+          <w:spacing w:val="0"/>
           <w:sz w:val="22"/>
           <w:szCs w:val="22"/>
-          <w:lang w:eastAsia="en-US"/>
         </w:rPr>
       </w:sdtEndPr>
       <w:sdtContent>
         <w:p>
           <w:pPr>
-            <w:pStyle w:val="Inhaltsverzeichnisberschrift"/>
+            <w:pStyle w:val="Untertitel"/>
+            <w:rPr>
+              <w:sz w:val="32"/>
+              <w:szCs w:val="32"/>
+            </w:rPr>
           </w:pPr>
           <w:r>
             <w:rPr>
+              <w:sz w:val="32"/>
+              <w:szCs w:val="32"/>
               <w:lang w:val="de-DE"/>
             </w:rPr>
             <w:t>Inhaltsverzeichnis</w:t>
           </w:r>
         </w:p>
         <w:p>
+          <w:pPr>
+            <w:pStyle w:val="Verzeichnis1"/>
+            <w:tabs>
+              <w:tab w:val="left" w:pos="440"/>
+              <w:tab w:val="right" w:leader="dot" w:pos="9350"/>
+            </w:tabs>
+            <w:rPr>
+              <w:rFonts w:eastAsiaTheme="minorEastAsia"/>
+              <w:noProof/>
+              <w:lang w:eastAsia="de-CH"/>
+            </w:rPr>
+          </w:pPr>
           <w:r>
             <w:fldChar w:fldCharType="begin"/>
           </w:r>
@@ -59,15 +79,1026 @@
           <w:r>
             <w:fldChar w:fldCharType="separate"/>
           </w:r>
-          <w:r>
+          <w:hyperlink w:anchor="_Toc27532119" w:history="1">
+            <w:r>
+              <w:rPr>
+                <w:rStyle w:val="Hyperlink"/>
+                <w:noProof/>
+              </w:rPr>
+              <w:t>1.</w:t>
+            </w:r>
+            <w:r>
+              <w:rPr>
+                <w:rFonts w:eastAsiaTheme="minorEastAsia"/>
+                <w:noProof/>
+                <w:lang w:eastAsia="de-CH"/>
+              </w:rPr>
+              <w:tab/>
+            </w:r>
+            <w:r>
+              <w:rPr>
+                <w:rStyle w:val="Hyperlink"/>
+                <w:noProof/>
+              </w:rPr>
+              <w:t>Einleitung</w:t>
+            </w:r>
+            <w:r>
+              <w:rPr>
+                <w:noProof/>
+                <w:webHidden/>
+              </w:rPr>
+              <w:tab/>
+            </w:r>
+            <w:r>
+              <w:rPr>
+                <w:noProof/>
+                <w:webHidden/>
+              </w:rPr>
+              <w:fldChar w:fldCharType="begin"/>
+            </w:r>
+            <w:r>
+              <w:rPr>
+                <w:noProof/>
+                <w:webHidden/>
+              </w:rPr>
+              <w:instrText xml:space="preserve"> PAGEREF _Toc27532119 \h </w:instrText>
+            </w:r>
+            <w:r>
+              <w:rPr>
+                <w:noProof/>
+                <w:webHidden/>
+              </w:rPr>
+            </w:r>
+            <w:r>
+              <w:rPr>
+                <w:noProof/>
+                <w:webHidden/>
+              </w:rPr>
+              <w:fldChar w:fldCharType="separate"/>
+            </w:r>
+            <w:r>
+              <w:rPr>
+                <w:noProof/>
+                <w:webHidden/>
+              </w:rPr>
+              <w:t>3</w:t>
+            </w:r>
+            <w:r>
+              <w:rPr>
+                <w:noProof/>
+                <w:webHidden/>
+              </w:rPr>
+              <w:fldChar w:fldCharType="end"/>
+            </w:r>
+          </w:hyperlink>
+        </w:p>
+        <w:p>
+          <w:pPr>
+            <w:pStyle w:val="Verzeichnis1"/>
+            <w:tabs>
+              <w:tab w:val="left" w:pos="440"/>
+              <w:tab w:val="right" w:leader="dot" w:pos="9350"/>
+            </w:tabs>
             <w:rPr>
-              <w:b/>
-              <w:bCs/>
+              <w:rFonts w:eastAsiaTheme="minorEastAsia"/>
               <w:noProof/>
-              <w:lang w:val="de-DE"/>
+              <w:lang w:eastAsia="de-CH"/>
             </w:rPr>
-            <w:t>Es wurden keine Einträge für das Inhaltsverzeichnis gefunden.</w:t>
-          </w:r>
+          </w:pPr>
+          <w:hyperlink w:anchor="_Toc27532120" w:history="1">
+            <w:r>
+              <w:rPr>
+                <w:rStyle w:val="Hyperlink"/>
+                <w:noProof/>
+              </w:rPr>
+              <w:t>2.</w:t>
+            </w:r>
+            <w:r>
+              <w:rPr>
+                <w:rFonts w:eastAsiaTheme="minorEastAsia"/>
+                <w:noProof/>
+                <w:lang w:eastAsia="de-CH"/>
+              </w:rPr>
+              <w:tab/>
+            </w:r>
+            <w:r>
+              <w:rPr>
+                <w:rStyle w:val="Hyperlink"/>
+                <w:noProof/>
+              </w:rPr>
+              <w:t>Zweck des Dokuments</w:t>
+            </w:r>
+            <w:r>
+              <w:rPr>
+                <w:noProof/>
+                <w:webHidden/>
+              </w:rPr>
+              <w:tab/>
+            </w:r>
+            <w:r>
+              <w:rPr>
+                <w:noProof/>
+                <w:webHidden/>
+              </w:rPr>
+              <w:fldChar w:fldCharType="begin"/>
+            </w:r>
+            <w:r>
+              <w:rPr>
+                <w:noProof/>
+                <w:webHidden/>
+              </w:rPr>
+              <w:instrText xml:space="preserve"> PAGEREF _Toc27532120 \h </w:instrText>
+            </w:r>
+            <w:r>
+              <w:rPr>
+                <w:noProof/>
+                <w:webHidden/>
+              </w:rPr>
+            </w:r>
+            <w:r>
+              <w:rPr>
+                <w:noProof/>
+                <w:webHidden/>
+              </w:rPr>
+              <w:fldChar w:fldCharType="separate"/>
+            </w:r>
+            <w:r>
+              <w:rPr>
+                <w:noProof/>
+                <w:webHidden/>
+              </w:rPr>
+              <w:t>3</w:t>
+            </w:r>
+            <w:r>
+              <w:rPr>
+                <w:noProof/>
+                <w:webHidden/>
+              </w:rPr>
+              <w:fldChar w:fldCharType="end"/>
+            </w:r>
+          </w:hyperlink>
+        </w:p>
+        <w:p>
+          <w:pPr>
+            <w:pStyle w:val="Verzeichnis1"/>
+            <w:tabs>
+              <w:tab w:val="left" w:pos="440"/>
+              <w:tab w:val="right" w:leader="dot" w:pos="9350"/>
+            </w:tabs>
+            <w:rPr>
+              <w:rFonts w:eastAsiaTheme="minorEastAsia"/>
+              <w:noProof/>
+              <w:lang w:eastAsia="de-CH"/>
+            </w:rPr>
+          </w:pPr>
+          <w:hyperlink w:anchor="_Toc27532121" w:history="1">
+            <w:r>
+              <w:rPr>
+                <w:rStyle w:val="Hyperlink"/>
+                <w:noProof/>
+              </w:rPr>
+              <w:t>3.</w:t>
+            </w:r>
+            <w:r>
+              <w:rPr>
+                <w:rFonts w:eastAsiaTheme="minorEastAsia"/>
+                <w:noProof/>
+                <w:lang w:eastAsia="de-CH"/>
+              </w:rPr>
+              <w:tab/>
+            </w:r>
+            <w:r>
+              <w:rPr>
+                <w:rStyle w:val="Hyperlink"/>
+                <w:noProof/>
+              </w:rPr>
+              <w:t>Was wurde umgesetzt?</w:t>
+            </w:r>
+            <w:r>
+              <w:rPr>
+                <w:noProof/>
+                <w:webHidden/>
+              </w:rPr>
+              <w:tab/>
+            </w:r>
+            <w:r>
+              <w:rPr>
+                <w:noProof/>
+                <w:webHidden/>
+              </w:rPr>
+              <w:fldChar w:fldCharType="begin"/>
+            </w:r>
+            <w:r>
+              <w:rPr>
+                <w:noProof/>
+                <w:webHidden/>
+              </w:rPr>
+              <w:instrText xml:space="preserve"> PAGEREF _Toc27532121 \h </w:instrText>
+            </w:r>
+            <w:r>
+              <w:rPr>
+                <w:noProof/>
+                <w:webHidden/>
+              </w:rPr>
+            </w:r>
+            <w:r>
+              <w:rPr>
+                <w:noProof/>
+                <w:webHidden/>
+              </w:rPr>
+              <w:fldChar w:fldCharType="separate"/>
+            </w:r>
+            <w:r>
+              <w:rPr>
+                <w:noProof/>
+                <w:webHidden/>
+              </w:rPr>
+              <w:t>3</w:t>
+            </w:r>
+            <w:r>
+              <w:rPr>
+                <w:noProof/>
+                <w:webHidden/>
+              </w:rPr>
+              <w:fldChar w:fldCharType="end"/>
+            </w:r>
+          </w:hyperlink>
+        </w:p>
+        <w:p>
+          <w:pPr>
+            <w:pStyle w:val="Verzeichnis1"/>
+            <w:tabs>
+              <w:tab w:val="left" w:pos="440"/>
+              <w:tab w:val="right" w:leader="dot" w:pos="9350"/>
+            </w:tabs>
+            <w:rPr>
+              <w:rFonts w:eastAsiaTheme="minorEastAsia"/>
+              <w:noProof/>
+              <w:lang w:eastAsia="de-CH"/>
+            </w:rPr>
+          </w:pPr>
+          <w:hyperlink w:anchor="_Toc27532122" w:history="1">
+            <w:r>
+              <w:rPr>
+                <w:rStyle w:val="Hyperlink"/>
+                <w:noProof/>
+              </w:rPr>
+              <w:t>4.</w:t>
+            </w:r>
+            <w:r>
+              <w:rPr>
+                <w:rFonts w:eastAsiaTheme="minorEastAsia"/>
+                <w:noProof/>
+                <w:lang w:eastAsia="de-CH"/>
+              </w:rPr>
+              <w:tab/>
+            </w:r>
+            <w:r>
+              <w:rPr>
+                <w:rStyle w:val="Hyperlink"/>
+                <w:noProof/>
+              </w:rPr>
+              <w:t>Mockups</w:t>
+            </w:r>
+            <w:r>
+              <w:rPr>
+                <w:noProof/>
+                <w:webHidden/>
+              </w:rPr>
+              <w:tab/>
+            </w:r>
+            <w:r>
+              <w:rPr>
+                <w:noProof/>
+                <w:webHidden/>
+              </w:rPr>
+              <w:fldChar w:fldCharType="begin"/>
+            </w:r>
+            <w:r>
+              <w:rPr>
+                <w:noProof/>
+                <w:webHidden/>
+              </w:rPr>
+              <w:instrText xml:space="preserve"> PAGEREF _Toc27532122 \h </w:instrText>
+            </w:r>
+            <w:r>
+              <w:rPr>
+                <w:noProof/>
+                <w:webHidden/>
+              </w:rPr>
+            </w:r>
+            <w:r>
+              <w:rPr>
+                <w:noProof/>
+                <w:webHidden/>
+              </w:rPr>
+              <w:fldChar w:fldCharType="separate"/>
+            </w:r>
+            <w:r>
+              <w:rPr>
+                <w:noProof/>
+                <w:webHidden/>
+              </w:rPr>
+              <w:t>3</w:t>
+            </w:r>
+            <w:r>
+              <w:rPr>
+                <w:noProof/>
+                <w:webHidden/>
+              </w:rPr>
+              <w:fldChar w:fldCharType="end"/>
+            </w:r>
+          </w:hyperlink>
+        </w:p>
+        <w:p>
+          <w:pPr>
+            <w:pStyle w:val="Verzeichnis1"/>
+            <w:tabs>
+              <w:tab w:val="left" w:pos="440"/>
+              <w:tab w:val="right" w:leader="dot" w:pos="9350"/>
+            </w:tabs>
+            <w:rPr>
+              <w:rFonts w:eastAsiaTheme="minorEastAsia"/>
+              <w:noProof/>
+              <w:lang w:eastAsia="de-CH"/>
+            </w:rPr>
+          </w:pPr>
+          <w:hyperlink w:anchor="_Toc27532123" w:history="1">
+            <w:r>
+              <w:rPr>
+                <w:rStyle w:val="Hyperlink"/>
+                <w:noProof/>
+              </w:rPr>
+              <w:t>5.</w:t>
+            </w:r>
+            <w:r>
+              <w:rPr>
+                <w:rFonts w:eastAsiaTheme="minorEastAsia"/>
+                <w:noProof/>
+                <w:lang w:eastAsia="de-CH"/>
+              </w:rPr>
+              <w:tab/>
+            </w:r>
+            <w:r>
+              <w:rPr>
+                <w:rStyle w:val="Hyperlink"/>
+                <w:noProof/>
+              </w:rPr>
+              <w:t>Diagramme</w:t>
+            </w:r>
+            <w:r>
+              <w:rPr>
+                <w:noProof/>
+                <w:webHidden/>
+              </w:rPr>
+              <w:tab/>
+            </w:r>
+            <w:r>
+              <w:rPr>
+                <w:noProof/>
+                <w:webHidden/>
+              </w:rPr>
+              <w:fldChar w:fldCharType="begin"/>
+            </w:r>
+            <w:r>
+              <w:rPr>
+                <w:noProof/>
+                <w:webHidden/>
+              </w:rPr>
+              <w:instrText xml:space="preserve"> PAGEREF _Toc27532123 \h </w:instrText>
+            </w:r>
+            <w:r>
+              <w:rPr>
+                <w:noProof/>
+                <w:webHidden/>
+              </w:rPr>
+            </w:r>
+            <w:r>
+              <w:rPr>
+                <w:noProof/>
+                <w:webHidden/>
+              </w:rPr>
+              <w:fldChar w:fldCharType="separate"/>
+            </w:r>
+            <w:r>
+              <w:rPr>
+                <w:noProof/>
+                <w:webHidden/>
+              </w:rPr>
+              <w:t>3</w:t>
+            </w:r>
+            <w:r>
+              <w:rPr>
+                <w:noProof/>
+                <w:webHidden/>
+              </w:rPr>
+              <w:fldChar w:fldCharType="end"/>
+            </w:r>
+          </w:hyperlink>
+        </w:p>
+        <w:p>
+          <w:pPr>
+            <w:pStyle w:val="Verzeichnis2"/>
+            <w:tabs>
+              <w:tab w:val="left" w:pos="880"/>
+              <w:tab w:val="right" w:leader="dot" w:pos="9350"/>
+            </w:tabs>
+            <w:rPr>
+              <w:rFonts w:eastAsiaTheme="minorEastAsia"/>
+              <w:noProof/>
+              <w:lang w:eastAsia="de-CH"/>
+            </w:rPr>
+          </w:pPr>
+          <w:hyperlink w:anchor="_Toc27532124" w:history="1">
+            <w:r>
+              <w:rPr>
+                <w:rStyle w:val="Hyperlink"/>
+                <w:noProof/>
+              </w:rPr>
+              <w:t>1.1</w:t>
+            </w:r>
+            <w:r>
+              <w:rPr>
+                <w:rFonts w:eastAsiaTheme="minorEastAsia"/>
+                <w:noProof/>
+                <w:lang w:eastAsia="de-CH"/>
+              </w:rPr>
+              <w:tab/>
+            </w:r>
+            <w:r>
+              <w:rPr>
+                <w:rStyle w:val="Hyperlink"/>
+                <w:noProof/>
+              </w:rPr>
+              <w:t>Use Case Diagramm</w:t>
+            </w:r>
+            <w:r>
+              <w:rPr>
+                <w:noProof/>
+                <w:webHidden/>
+              </w:rPr>
+              <w:tab/>
+            </w:r>
+            <w:r>
+              <w:rPr>
+                <w:noProof/>
+                <w:webHidden/>
+              </w:rPr>
+              <w:fldChar w:fldCharType="begin"/>
+            </w:r>
+            <w:r>
+              <w:rPr>
+                <w:noProof/>
+                <w:webHidden/>
+              </w:rPr>
+              <w:instrText xml:space="preserve"> PAGEREF _Toc27532124 \h </w:instrText>
+            </w:r>
+            <w:r>
+              <w:rPr>
+                <w:noProof/>
+                <w:webHidden/>
+              </w:rPr>
+            </w:r>
+            <w:r>
+              <w:rPr>
+                <w:noProof/>
+                <w:webHidden/>
+              </w:rPr>
+              <w:fldChar w:fldCharType="separate"/>
+            </w:r>
+            <w:r>
+              <w:rPr>
+                <w:noProof/>
+                <w:webHidden/>
+              </w:rPr>
+              <w:t>3</w:t>
+            </w:r>
+            <w:r>
+              <w:rPr>
+                <w:noProof/>
+                <w:webHidden/>
+              </w:rPr>
+              <w:fldChar w:fldCharType="end"/>
+            </w:r>
+          </w:hyperlink>
+        </w:p>
+        <w:p>
+          <w:pPr>
+            <w:pStyle w:val="Verzeichnis2"/>
+            <w:tabs>
+              <w:tab w:val="left" w:pos="880"/>
+              <w:tab w:val="right" w:leader="dot" w:pos="9350"/>
+            </w:tabs>
+            <w:rPr>
+              <w:rFonts w:eastAsiaTheme="minorEastAsia"/>
+              <w:noProof/>
+              <w:lang w:eastAsia="de-CH"/>
+            </w:rPr>
+          </w:pPr>
+          <w:hyperlink w:anchor="_Toc27532125" w:history="1">
+            <w:r>
+              <w:rPr>
+                <w:rStyle w:val="Hyperlink"/>
+                <w:noProof/>
+              </w:rPr>
+              <w:t>1.2</w:t>
+            </w:r>
+            <w:r>
+              <w:rPr>
+                <w:rFonts w:eastAsiaTheme="minorEastAsia"/>
+                <w:noProof/>
+                <w:lang w:eastAsia="de-CH"/>
+              </w:rPr>
+              <w:tab/>
+            </w:r>
+            <w:r>
+              <w:rPr>
+                <w:rStyle w:val="Hyperlink"/>
+                <w:noProof/>
+              </w:rPr>
+              <w:t>Aktivitätsdiagramm</w:t>
+            </w:r>
+            <w:r>
+              <w:rPr>
+                <w:noProof/>
+                <w:webHidden/>
+              </w:rPr>
+              <w:tab/>
+            </w:r>
+            <w:r>
+              <w:rPr>
+                <w:noProof/>
+                <w:webHidden/>
+              </w:rPr>
+              <w:fldChar w:fldCharType="begin"/>
+            </w:r>
+            <w:r>
+              <w:rPr>
+                <w:noProof/>
+                <w:webHidden/>
+              </w:rPr>
+              <w:instrText xml:space="preserve"> PAGEREF _Toc27532125 \h </w:instrText>
+            </w:r>
+            <w:r>
+              <w:rPr>
+                <w:noProof/>
+                <w:webHidden/>
+              </w:rPr>
+            </w:r>
+            <w:r>
+              <w:rPr>
+                <w:noProof/>
+                <w:webHidden/>
+              </w:rPr>
+              <w:fldChar w:fldCharType="separate"/>
+            </w:r>
+            <w:r>
+              <w:rPr>
+                <w:noProof/>
+                <w:webHidden/>
+              </w:rPr>
+              <w:t>3</w:t>
+            </w:r>
+            <w:r>
+              <w:rPr>
+                <w:noProof/>
+                <w:webHidden/>
+              </w:rPr>
+              <w:fldChar w:fldCharType="end"/>
+            </w:r>
+          </w:hyperlink>
+        </w:p>
+        <w:p>
+          <w:pPr>
+            <w:pStyle w:val="Verzeichnis2"/>
+            <w:tabs>
+              <w:tab w:val="left" w:pos="880"/>
+              <w:tab w:val="right" w:leader="dot" w:pos="9350"/>
+            </w:tabs>
+            <w:rPr>
+              <w:rFonts w:eastAsiaTheme="minorEastAsia"/>
+              <w:noProof/>
+              <w:lang w:eastAsia="de-CH"/>
+            </w:rPr>
+          </w:pPr>
+          <w:hyperlink w:anchor="_Toc27532126" w:history="1">
+            <w:r>
+              <w:rPr>
+                <w:rStyle w:val="Hyperlink"/>
+                <w:noProof/>
+              </w:rPr>
+              <w:t>1.3</w:t>
+            </w:r>
+            <w:r>
+              <w:rPr>
+                <w:rFonts w:eastAsiaTheme="minorEastAsia"/>
+                <w:noProof/>
+                <w:lang w:eastAsia="de-CH"/>
+              </w:rPr>
+              <w:tab/>
+            </w:r>
+            <w:r>
+              <w:rPr>
+                <w:rStyle w:val="Hyperlink"/>
+                <w:noProof/>
+              </w:rPr>
+              <w:t>UML-Klassendiagramm</w:t>
+            </w:r>
+            <w:r>
+              <w:rPr>
+                <w:noProof/>
+                <w:webHidden/>
+              </w:rPr>
+              <w:tab/>
+            </w:r>
+            <w:r>
+              <w:rPr>
+                <w:noProof/>
+                <w:webHidden/>
+              </w:rPr>
+              <w:fldChar w:fldCharType="begin"/>
+            </w:r>
+            <w:r>
+              <w:rPr>
+                <w:noProof/>
+                <w:webHidden/>
+              </w:rPr>
+              <w:instrText xml:space="preserve"> PAGEREF _Toc27532126 \h </w:instrText>
+            </w:r>
+            <w:r>
+              <w:rPr>
+                <w:noProof/>
+                <w:webHidden/>
+              </w:rPr>
+            </w:r>
+            <w:r>
+              <w:rPr>
+                <w:noProof/>
+                <w:webHidden/>
+              </w:rPr>
+              <w:fldChar w:fldCharType="separate"/>
+            </w:r>
+            <w:r>
+              <w:rPr>
+                <w:noProof/>
+                <w:webHidden/>
+              </w:rPr>
+              <w:t>3</w:t>
+            </w:r>
+            <w:r>
+              <w:rPr>
+                <w:noProof/>
+                <w:webHidden/>
+              </w:rPr>
+              <w:fldChar w:fldCharType="end"/>
+            </w:r>
+          </w:hyperlink>
+        </w:p>
+        <w:p>
+          <w:pPr>
+            <w:pStyle w:val="Verzeichnis2"/>
+            <w:tabs>
+              <w:tab w:val="left" w:pos="880"/>
+              <w:tab w:val="right" w:leader="dot" w:pos="9350"/>
+            </w:tabs>
+            <w:rPr>
+              <w:rFonts w:eastAsiaTheme="minorEastAsia"/>
+              <w:noProof/>
+              <w:lang w:eastAsia="de-CH"/>
+            </w:rPr>
+          </w:pPr>
+          <w:hyperlink w:anchor="_Toc27532127" w:history="1">
+            <w:r>
+              <w:rPr>
+                <w:rStyle w:val="Hyperlink"/>
+                <w:noProof/>
+              </w:rPr>
+              <w:t>1.4</w:t>
+            </w:r>
+            <w:r>
+              <w:rPr>
+                <w:rFonts w:eastAsiaTheme="minorEastAsia"/>
+                <w:noProof/>
+                <w:lang w:eastAsia="de-CH"/>
+              </w:rPr>
+              <w:tab/>
+            </w:r>
+            <w:r>
+              <w:rPr>
+                <w:rStyle w:val="Hyperlink"/>
+                <w:noProof/>
+              </w:rPr>
+              <w:t>Sequenzdiagramm</w:t>
+            </w:r>
+            <w:r>
+              <w:rPr>
+                <w:noProof/>
+                <w:webHidden/>
+              </w:rPr>
+              <w:tab/>
+            </w:r>
+            <w:r>
+              <w:rPr>
+                <w:noProof/>
+                <w:webHidden/>
+              </w:rPr>
+              <w:fldChar w:fldCharType="begin"/>
+            </w:r>
+            <w:r>
+              <w:rPr>
+                <w:noProof/>
+                <w:webHidden/>
+              </w:rPr>
+              <w:instrText xml:space="preserve"> PAGEREF _Toc27532127 \h </w:instrText>
+            </w:r>
+            <w:r>
+              <w:rPr>
+                <w:noProof/>
+                <w:webHidden/>
+              </w:rPr>
+            </w:r>
+            <w:r>
+              <w:rPr>
+                <w:noProof/>
+                <w:webHidden/>
+              </w:rPr>
+              <w:fldChar w:fldCharType="separate"/>
+            </w:r>
+            <w:r>
+              <w:rPr>
+                <w:noProof/>
+                <w:webHidden/>
+              </w:rPr>
+              <w:t>3</w:t>
+            </w:r>
+            <w:r>
+              <w:rPr>
+                <w:noProof/>
+                <w:webHidden/>
+              </w:rPr>
+              <w:fldChar w:fldCharType="end"/>
+            </w:r>
+          </w:hyperlink>
+        </w:p>
+        <w:p>
+          <w:pPr>
+            <w:pStyle w:val="Verzeichnis1"/>
+            <w:tabs>
+              <w:tab w:val="left" w:pos="440"/>
+              <w:tab w:val="right" w:leader="dot" w:pos="9350"/>
+            </w:tabs>
+            <w:rPr>
+              <w:rFonts w:eastAsiaTheme="minorEastAsia"/>
+              <w:noProof/>
+              <w:lang w:eastAsia="de-CH"/>
+            </w:rPr>
+          </w:pPr>
+          <w:hyperlink w:anchor="_Toc27532128" w:history="1">
+            <w:r>
+              <w:rPr>
+                <w:rStyle w:val="Hyperlink"/>
+                <w:noProof/>
+              </w:rPr>
+              <w:t>6.</w:t>
+            </w:r>
+            <w:r>
+              <w:rPr>
+                <w:rFonts w:eastAsiaTheme="minorEastAsia"/>
+                <w:noProof/>
+                <w:lang w:eastAsia="de-CH"/>
+              </w:rPr>
+              <w:tab/>
+            </w:r>
+            <w:r>
+              <w:rPr>
+                <w:rStyle w:val="Hyperlink"/>
+                <w:noProof/>
+              </w:rPr>
+              <w:t>Testfälle</w:t>
+            </w:r>
+            <w:r>
+              <w:rPr>
+                <w:noProof/>
+                <w:webHidden/>
+              </w:rPr>
+              <w:tab/>
+            </w:r>
+            <w:r>
+              <w:rPr>
+                <w:noProof/>
+                <w:webHidden/>
+              </w:rPr>
+              <w:fldChar w:fldCharType="begin"/>
+            </w:r>
+            <w:r>
+              <w:rPr>
+                <w:noProof/>
+                <w:webHidden/>
+              </w:rPr>
+              <w:instrText xml:space="preserve"> PAGEREF _Toc27532128 \h </w:instrText>
+            </w:r>
+            <w:r>
+              <w:rPr>
+                <w:noProof/>
+                <w:webHidden/>
+              </w:rPr>
+            </w:r>
+            <w:r>
+              <w:rPr>
+                <w:noProof/>
+                <w:webHidden/>
+              </w:rPr>
+              <w:fldChar w:fldCharType="separate"/>
+            </w:r>
+            <w:r>
+              <w:rPr>
+                <w:noProof/>
+                <w:webHidden/>
+              </w:rPr>
+              <w:t>3</w:t>
+            </w:r>
+            <w:r>
+              <w:rPr>
+                <w:noProof/>
+                <w:webHidden/>
+              </w:rPr>
+              <w:fldChar w:fldCharType="end"/>
+            </w:r>
+          </w:hyperlink>
+        </w:p>
+        <w:p>
+          <w:pPr>
+            <w:pStyle w:val="Verzeichnis1"/>
+            <w:tabs>
+              <w:tab w:val="left" w:pos="440"/>
+              <w:tab w:val="right" w:leader="dot" w:pos="9350"/>
+            </w:tabs>
+            <w:rPr>
+              <w:rFonts w:eastAsiaTheme="minorEastAsia"/>
+              <w:noProof/>
+              <w:lang w:eastAsia="de-CH"/>
+            </w:rPr>
+          </w:pPr>
+          <w:hyperlink w:anchor="_Toc27532129" w:history="1">
+            <w:r>
+              <w:rPr>
+                <w:rStyle w:val="Hyperlink"/>
+                <w:noProof/>
+              </w:rPr>
+              <w:t>7.</w:t>
+            </w:r>
+            <w:r>
+              <w:rPr>
+                <w:rFonts w:eastAsiaTheme="minorEastAsia"/>
+                <w:noProof/>
+                <w:lang w:eastAsia="de-CH"/>
+              </w:rPr>
+              <w:tab/>
+            </w:r>
+            <w:r>
+              <w:rPr>
+                <w:rStyle w:val="Hyperlink"/>
+                <w:noProof/>
+              </w:rPr>
+              <w:t>Testprotokoll</w:t>
+            </w:r>
+            <w:r>
+              <w:rPr>
+                <w:noProof/>
+                <w:webHidden/>
+              </w:rPr>
+              <w:tab/>
+            </w:r>
+            <w:r>
+              <w:rPr>
+                <w:noProof/>
+                <w:webHidden/>
+              </w:rPr>
+              <w:fldChar w:fldCharType="begin"/>
+            </w:r>
+            <w:r>
+              <w:rPr>
+                <w:noProof/>
+                <w:webHidden/>
+              </w:rPr>
+              <w:instrText xml:space="preserve"> PAGEREF _Toc27532129 \h </w:instrText>
+            </w:r>
+            <w:r>
+              <w:rPr>
+                <w:noProof/>
+                <w:webHidden/>
+              </w:rPr>
+            </w:r>
+            <w:r>
+              <w:rPr>
+                <w:noProof/>
+                <w:webHidden/>
+              </w:rPr>
+              <w:fldChar w:fldCharType="separate"/>
+            </w:r>
+            <w:r>
+              <w:rPr>
+                <w:noProof/>
+                <w:webHidden/>
+              </w:rPr>
+              <w:t>3</w:t>
+            </w:r>
+            <w:r>
+              <w:rPr>
+                <w:noProof/>
+                <w:webHidden/>
+              </w:rPr>
+              <w:fldChar w:fldCharType="end"/>
+            </w:r>
+          </w:hyperlink>
+        </w:p>
+        <w:p>
+          <w:pPr>
+            <w:pStyle w:val="Verzeichnis1"/>
+            <w:tabs>
+              <w:tab w:val="left" w:pos="440"/>
+              <w:tab w:val="right" w:leader="dot" w:pos="9350"/>
+            </w:tabs>
+            <w:rPr>
+              <w:rFonts w:eastAsiaTheme="minorEastAsia"/>
+              <w:noProof/>
+              <w:lang w:eastAsia="de-CH"/>
+            </w:rPr>
+          </w:pPr>
+          <w:hyperlink w:anchor="_Toc27532130" w:history="1">
+            <w:r>
+              <w:rPr>
+                <w:rStyle w:val="Hyperlink"/>
+                <w:noProof/>
+              </w:rPr>
+              <w:t>8.</w:t>
+            </w:r>
+            <w:r>
+              <w:rPr>
+                <w:rFonts w:eastAsiaTheme="minorEastAsia"/>
+                <w:noProof/>
+                <w:lang w:eastAsia="de-CH"/>
+              </w:rPr>
+              <w:tab/>
+            </w:r>
+            <w:r>
+              <w:rPr>
+                <w:rStyle w:val="Hyperlink"/>
+                <w:noProof/>
+              </w:rPr>
+              <w:t>Installationsanleitung</w:t>
+            </w:r>
+            <w:r>
+              <w:rPr>
+                <w:noProof/>
+                <w:webHidden/>
+              </w:rPr>
+              <w:tab/>
+            </w:r>
+            <w:r>
+              <w:rPr>
+                <w:noProof/>
+                <w:webHidden/>
+              </w:rPr>
+              <w:fldChar w:fldCharType="begin"/>
+            </w:r>
+            <w:r>
+              <w:rPr>
+                <w:noProof/>
+                <w:webHidden/>
+              </w:rPr>
+              <w:instrText xml:space="preserve"> PAGEREF _Toc27532130 \h </w:instrText>
+            </w:r>
+            <w:r>
+              <w:rPr>
+                <w:noProof/>
+                <w:webHidden/>
+              </w:rPr>
+            </w:r>
+            <w:r>
+              <w:rPr>
+                <w:noProof/>
+                <w:webHidden/>
+              </w:rPr>
+              <w:fldChar w:fldCharType="separate"/>
+            </w:r>
+            <w:r>
+              <w:rPr>
+                <w:noProof/>
+                <w:webHidden/>
+              </w:rPr>
+              <w:t>3</w:t>
+            </w:r>
+            <w:r>
+              <w:rPr>
+                <w:noProof/>
+                <w:webHidden/>
+              </w:rPr>
+              <w:fldChar w:fldCharType="end"/>
+            </w:r>
+          </w:hyperlink>
+        </w:p>
+        <w:p>
           <w:r>
             <w:rPr>
               <w:b/>
@@ -88,36 +1119,99 @@
       <w:pPr>
         <w:pStyle w:val="berschrift1"/>
       </w:pPr>
+      <w:bookmarkStart w:id="0" w:name="_Toc27532119"/>
       <w:r>
         <w:lastRenderedPageBreak/>
-        <w:t>Diagram</w:t>
+        <w:t>Einleitung</w:t>
       </w:r>
-      <w:bookmarkStart w:id="0" w:name="_GoBack"/>
       <w:bookmarkEnd w:id="0"/>
+    </w:p>
+    <w:p>
+      <w:pPr>
+        <w:pStyle w:val="berschrift1"/>
+      </w:pPr>
+      <w:bookmarkStart w:id="1" w:name="_Toc27532120"/>
       <w:r>
-        <w:t>me</w:t>
+        <w:t>Zweck des Dokuments</w:t>
+      </w:r>
+      <w:bookmarkEnd w:id="1"/>
+    </w:p>
+    <w:p>
+      <w:pPr>
+        <w:pStyle w:val="berschrift1"/>
+      </w:pPr>
+      <w:bookmarkStart w:id="2" w:name="_Toc27532121"/>
+      <w:r>
+        <w:t>Was wurde umgesetzt?</w:t>
+      </w:r>
+      <w:bookmarkEnd w:id="2"/>
+    </w:p>
+    <w:p>
+      <w:pPr>
+        <w:pStyle w:val="berschrift2"/>
+      </w:pPr>
+      <w:r>
+        <w:t>Funktionen</w:t>
       </w:r>
     </w:p>
     <w:p>
       <w:pPr>
         <w:pStyle w:val="berschrift2"/>
       </w:pPr>
+      <w:bookmarkStart w:id="3" w:name="_GoBack"/>
+      <w:r>
+        <w:t>Bekannte Probleme</w:t>
+      </w:r>
+    </w:p>
+    <w:p>
+      <w:pPr>
+        <w:pStyle w:val="berschrift1"/>
+      </w:pPr>
+      <w:bookmarkStart w:id="4" w:name="_Toc27532122"/>
+      <w:bookmarkEnd w:id="3"/>
+      <w:r>
+        <w:t>Mockups</w:t>
+      </w:r>
+      <w:bookmarkEnd w:id="4"/>
+    </w:p>
+    <w:p>
+      <w:pPr>
+        <w:pStyle w:val="berschrift1"/>
+      </w:pPr>
+      <w:bookmarkStart w:id="5" w:name="_Toc27532123"/>
+      <w:r>
+        <w:t>Diagramme</w:t>
+      </w:r>
+      <w:bookmarkEnd w:id="5"/>
+    </w:p>
+    <w:p>
+      <w:pPr>
+        <w:pStyle w:val="berschrift2"/>
+        <w:ind w:left="1080"/>
+      </w:pPr>
+      <w:bookmarkStart w:id="6" w:name="_Toc27532124"/>
       <w:r>
         <w:t>Use Case Diagramm</w:t>
       </w:r>
+      <w:bookmarkEnd w:id="6"/>
     </w:p>
     <w:p>
       <w:pPr>
         <w:pStyle w:val="berschrift2"/>
-      </w:pPr>
+        <w:ind w:left="1080"/>
+      </w:pPr>
+      <w:bookmarkStart w:id="7" w:name="_Toc27532125"/>
       <w:r>
         <w:t>Aktivitätsdiagramm</w:t>
       </w:r>
+      <w:bookmarkEnd w:id="7"/>
     </w:p>
     <w:p>
       <w:pPr>
         <w:pStyle w:val="berschrift2"/>
-      </w:pPr>
+        <w:ind w:left="1080"/>
+      </w:pPr>
+      <w:bookmarkStart w:id="8" w:name="_Toc27532126"/>
       <w:r>
         <w:t>UML-</w:t>
       </w:r>
@@ -130,17 +1224,51 @@
       <w:r>
         <w:t>iagramm</w:t>
       </w:r>
+      <w:bookmarkEnd w:id="8"/>
     </w:p>
     <w:p>
       <w:pPr>
         <w:pStyle w:val="berschrift2"/>
-      </w:pPr>
+        <w:ind w:left="1080"/>
+      </w:pPr>
+      <w:bookmarkStart w:id="9" w:name="_Toc27532127"/>
       <w:r>
         <w:t>Sequenzdiagramm</w:t>
       </w:r>
+      <w:bookmarkEnd w:id="9"/>
+    </w:p>
+    <w:p>
+      <w:pPr>
+        <w:pStyle w:val="berschrift1"/>
+      </w:pPr>
+      <w:bookmarkStart w:id="10" w:name="_Toc27532128"/>
+      <w:r>
+        <w:t>Testfälle</w:t>
+      </w:r>
+      <w:bookmarkEnd w:id="10"/>
+    </w:p>
+    <w:p>
+      <w:pPr>
+        <w:pStyle w:val="berschrift1"/>
+      </w:pPr>
+      <w:bookmarkStart w:id="11" w:name="_Toc27532129"/>
+      <w:r>
+        <w:t>Testprotokoll</w:t>
+      </w:r>
+      <w:bookmarkEnd w:id="11"/>
+    </w:p>
+    <w:p>
+      <w:pPr>
+        <w:pStyle w:val="berschrift1"/>
+      </w:pPr>
+      <w:bookmarkStart w:id="12" w:name="_Toc27532130"/>
+      <w:r>
+        <w:t>Installationsanleitung</w:t>
+      </w:r>
+      <w:bookmarkEnd w:id="12"/>
     </w:p>
     <w:sectPr>
-      <w:footerReference w:type="default" r:id="rId7"/>
+      <w:footerReference w:type="default" r:id="rId8"/>
       <w:pgSz w:w="12240" w:h="15840"/>
       <w:pgMar w:top="1440" w:right="1440" w:bottom="1440" w:left="1440" w:header="720" w:footer="720" w:gutter="0"/>
       <w:cols w:space="720"/>
@@ -282,6 +1410,198 @@
     </w:p>
   </w:footnote>
 </w:footnotes>
+</file>
+
+<file path=word/numbering.xml><?xml version="1.0" encoding="utf-8"?>
+<w:numbering xmlns:wpc="http://schemas.microsoft.com/office/word/2010/wordprocessingCanvas" xmlns:cx="http://schemas.microsoft.com/office/drawing/2014/chartex" xmlns:cx1="http://schemas.microsoft.com/office/drawing/2015/9/8/chartex" xmlns:cx2="http://schemas.microsoft.com/office/drawing/2015/10/21/chartex" xmlns:cx3="http://schemas.microsoft.com/office/drawing/2016/5/9/chartex" xmlns:cx4="http://schemas.microsoft.com/office/drawing/2016/5/10/chartex" xmlns:cx5="http://schemas.microsoft.com/office/drawing/2016/5/11/chartex" xmlns:cx6="http://schemas.microsoft.com/office/drawing/2016/5/12/chartex" xmlns:cx7="http://schemas.microsoft.com/office/drawing/2016/5/13/chartex" xmlns:cx8="http://schemas.microsoft.com/office/drawing/2016/5/14/chartex" xmlns:mc="http://schemas.openxmlformats.org/markup-compatibility/2006" xmlns:aink="http://schemas.microsoft.com/office/drawing/2016/ink" xmlns:am3d="http://schemas.microsoft.com/office/drawing/2017/model3d" xmlns:o="urn:schemas-microsoft-com:office:office" xmlns:r="http://schemas.openxmlformats.org/officeDocument/2006/relationships" xmlns:m="http://schemas.openxmlformats.org/officeDocument/2006/math" xmlns:v="urn:schemas-microsoft-com:vml" xmlns:wp14="http://schemas.microsoft.com/office/word/2010/wordprocessingDrawing" xmlns:wp="http://schemas.openxmlformats.org/drawingml/2006/wordprocessingDrawing" xmlns:w10="urn:schemas-microsoft-com:office:word" xmlns:w="http://schemas.openxmlformats.org/wordprocessingml/2006/main" xmlns:w14="http://schemas.microsoft.com/office/word/2010/wordml" xmlns:w15="http://schemas.microsoft.com/office/word/2012/wordml" xmlns:w16cid="http://schemas.microsoft.com/office/word/2016/wordml/cid" xmlns:w16se="http://schemas.microsoft.com/office/word/2015/wordml/symex" xmlns:wpg="http://schemas.microsoft.com/office/word/2010/wordprocessingGroup" xmlns:wpi="http://schemas.microsoft.com/office/word/2010/wordprocessingInk" xmlns:wne="http://schemas.microsoft.com/office/word/2006/wordml" xmlns:wps="http://schemas.microsoft.com/office/word/2010/wordprocessingShape" mc:Ignorable="w14 w15 w16se w16cid wp14">
+  <w:abstractNum w:abstractNumId="0" w15:restartNumberingAfterBreak="0">
+    <w:nsid w:val="6805606A"/>
+    <w:multiLevelType w:val="multilevel"/>
+    <w:tmpl w:val="D624E250"/>
+    <w:lvl w:ilvl="0">
+      <w:start w:val="1"/>
+      <w:numFmt w:val="decimal"/>
+      <w:lvlText w:val="%1"/>
+      <w:lvlJc w:val="left"/>
+      <w:pPr>
+        <w:ind w:left="432" w:hanging="432"/>
+      </w:pPr>
+    </w:lvl>
+    <w:lvl w:ilvl="1">
+      <w:start w:val="1"/>
+      <w:numFmt w:val="decimal"/>
+      <w:pStyle w:val="berschrift2"/>
+      <w:lvlText w:val="%1.%2"/>
+      <w:lvlJc w:val="left"/>
+      <w:pPr>
+        <w:ind w:left="576" w:hanging="576"/>
+      </w:pPr>
+    </w:lvl>
+    <w:lvl w:ilvl="2">
+      <w:start w:val="1"/>
+      <w:numFmt w:val="decimal"/>
+      <w:pStyle w:val="berschrift3"/>
+      <w:lvlText w:val="%1.%2.%3"/>
+      <w:lvlJc w:val="left"/>
+      <w:pPr>
+        <w:ind w:left="720" w:hanging="720"/>
+      </w:pPr>
+    </w:lvl>
+    <w:lvl w:ilvl="3">
+      <w:start w:val="1"/>
+      <w:numFmt w:val="decimal"/>
+      <w:pStyle w:val="berschrift4"/>
+      <w:lvlText w:val="%1.%2.%3.%4"/>
+      <w:lvlJc w:val="left"/>
+      <w:pPr>
+        <w:ind w:left="864" w:hanging="864"/>
+      </w:pPr>
+    </w:lvl>
+    <w:lvl w:ilvl="4">
+      <w:start w:val="1"/>
+      <w:numFmt w:val="decimal"/>
+      <w:pStyle w:val="berschrift5"/>
+      <w:lvlText w:val="%1.%2.%3.%4.%5"/>
+      <w:lvlJc w:val="left"/>
+      <w:pPr>
+        <w:ind w:left="1008" w:hanging="1008"/>
+      </w:pPr>
+    </w:lvl>
+    <w:lvl w:ilvl="5">
+      <w:start w:val="1"/>
+      <w:numFmt w:val="decimal"/>
+      <w:pStyle w:val="berschrift6"/>
+      <w:lvlText w:val="%1.%2.%3.%4.%5.%6"/>
+      <w:lvlJc w:val="left"/>
+      <w:pPr>
+        <w:ind w:left="1152" w:hanging="1152"/>
+      </w:pPr>
+    </w:lvl>
+    <w:lvl w:ilvl="6">
+      <w:start w:val="1"/>
+      <w:numFmt w:val="decimal"/>
+      <w:pStyle w:val="berschrift7"/>
+      <w:lvlText w:val="%1.%2.%3.%4.%5.%6.%7"/>
+      <w:lvlJc w:val="left"/>
+      <w:pPr>
+        <w:ind w:left="1296" w:hanging="1296"/>
+      </w:pPr>
+    </w:lvl>
+    <w:lvl w:ilvl="7">
+      <w:start w:val="1"/>
+      <w:numFmt w:val="decimal"/>
+      <w:pStyle w:val="berschrift8"/>
+      <w:lvlText w:val="%1.%2.%3.%4.%5.%6.%7.%8"/>
+      <w:lvlJc w:val="left"/>
+      <w:pPr>
+        <w:ind w:left="1440" w:hanging="1440"/>
+      </w:pPr>
+    </w:lvl>
+    <w:lvl w:ilvl="8">
+      <w:start w:val="1"/>
+      <w:numFmt w:val="decimal"/>
+      <w:pStyle w:val="berschrift9"/>
+      <w:lvlText w:val="%1.%2.%3.%4.%5.%6.%7.%8.%9"/>
+      <w:lvlJc w:val="left"/>
+      <w:pPr>
+        <w:ind w:left="1584" w:hanging="1584"/>
+      </w:pPr>
+    </w:lvl>
+  </w:abstractNum>
+  <w:abstractNum w:abstractNumId="1" w15:restartNumberingAfterBreak="0">
+    <w:nsid w:val="6C026478"/>
+    <w:multiLevelType w:val="hybridMultilevel"/>
+    <w:tmpl w:val="9D86C54E"/>
+    <w:lvl w:ilvl="0" w:tplc="C27A7412">
+      <w:start w:val="1"/>
+      <w:numFmt w:val="decimal"/>
+      <w:pStyle w:val="berschrift1"/>
+      <w:lvlText w:val="%1."/>
+      <w:lvlJc w:val="left"/>
+      <w:pPr>
+        <w:ind w:left="720" w:hanging="360"/>
+      </w:pPr>
+    </w:lvl>
+    <w:lvl w:ilvl="1" w:tplc="08070019">
+      <w:start w:val="1"/>
+      <w:numFmt w:val="lowerLetter"/>
+      <w:lvlText w:val="%2."/>
+      <w:lvlJc w:val="left"/>
+      <w:pPr>
+        <w:ind w:left="1440" w:hanging="360"/>
+      </w:pPr>
+    </w:lvl>
+    <w:lvl w:ilvl="2" w:tplc="0807001B">
+      <w:start w:val="1"/>
+      <w:numFmt w:val="lowerRoman"/>
+      <w:lvlText w:val="%3."/>
+      <w:lvlJc w:val="right"/>
+      <w:pPr>
+        <w:ind w:left="2160" w:hanging="180"/>
+      </w:pPr>
+    </w:lvl>
+    <w:lvl w:ilvl="3" w:tplc="0807000F" w:tentative="1">
+      <w:start w:val="1"/>
+      <w:numFmt w:val="decimal"/>
+      <w:lvlText w:val="%4."/>
+      <w:lvlJc w:val="left"/>
+      <w:pPr>
+        <w:ind w:left="2880" w:hanging="360"/>
+      </w:pPr>
+    </w:lvl>
+    <w:lvl w:ilvl="4" w:tplc="08070019" w:tentative="1">
+      <w:start w:val="1"/>
+      <w:numFmt w:val="lowerLetter"/>
+      <w:lvlText w:val="%5."/>
+      <w:lvlJc w:val="left"/>
+      <w:pPr>
+        <w:ind w:left="3600" w:hanging="360"/>
+      </w:pPr>
+    </w:lvl>
+    <w:lvl w:ilvl="5" w:tplc="0807001B" w:tentative="1">
+      <w:start w:val="1"/>
+      <w:numFmt w:val="lowerRoman"/>
+      <w:lvlText w:val="%6."/>
+      <w:lvlJc w:val="right"/>
+      <w:pPr>
+        <w:ind w:left="4320" w:hanging="180"/>
+      </w:pPr>
+    </w:lvl>
+    <w:lvl w:ilvl="6" w:tplc="0807000F" w:tentative="1">
+      <w:start w:val="1"/>
+      <w:numFmt w:val="decimal"/>
+      <w:lvlText w:val="%7."/>
+      <w:lvlJc w:val="left"/>
+      <w:pPr>
+        <w:ind w:left="5040" w:hanging="360"/>
+      </w:pPr>
+    </w:lvl>
+    <w:lvl w:ilvl="7" w:tplc="08070019" w:tentative="1">
+      <w:start w:val="1"/>
+      <w:numFmt w:val="lowerLetter"/>
+      <w:lvlText w:val="%8."/>
+      <w:lvlJc w:val="left"/>
+      <w:pPr>
+        <w:ind w:left="5760" w:hanging="360"/>
+      </w:pPr>
+    </w:lvl>
+    <w:lvl w:ilvl="8" w:tplc="0807001B" w:tentative="1">
+      <w:start w:val="1"/>
+      <w:numFmt w:val="lowerRoman"/>
+      <w:lvlText w:val="%9."/>
+      <w:lvlJc w:val="right"/>
+      <w:pPr>
+        <w:ind w:left="6480" w:hanging="180"/>
+      </w:pPr>
+    </w:lvl>
+  </w:abstractNum>
+  <w:num w:numId="1">
+    <w:abstractNumId w:val="1"/>
+  </w:num>
+  <w:num w:numId="2">
+    <w:abstractNumId w:val="0"/>
+  </w:num>
+</w:numbering>
 </file>
 
 <file path=word/styles.xml><?xml version="1.0" encoding="utf-8"?>
@@ -690,11 +2010,15 @@
     <w:link w:val="berschrift1Zchn"/>
     <w:uiPriority w:val="9"/>
     <w:qFormat/>
-    <w:rsid w:val="00C92265"/>
+    <w:rsid w:val="00C35EDC"/>
     <w:pPr>
       <w:keepNext/>
       <w:keepLines/>
+      <w:numPr>
+        <w:numId w:val="1"/>
+      </w:numPr>
       <w:spacing w:before="240" w:after="0"/>
+      <w:ind w:left="450" w:hanging="450"/>
       <w:outlineLvl w:val="0"/>
     </w:pPr>
     <w:rPr>
@@ -712,12 +2036,16 @@
     <w:uiPriority w:val="9"/>
     <w:unhideWhenUsed/>
     <w:qFormat/>
-    <w:rsid w:val="00C92265"/>
+    <w:rsid w:val="00967F74"/>
     <w:pPr>
       <w:keepNext/>
       <w:keepLines/>
+      <w:numPr>
+        <w:ilvl w:val="1"/>
+        <w:numId w:val="2"/>
+      </w:numPr>
       <w:spacing w:before="40" w:after="0"/>
-      <w:ind w:left="720"/>
+      <w:ind w:left="1350" w:hanging="630"/>
       <w:outlineLvl w:val="1"/>
     </w:pPr>
     <w:rPr>
@@ -725,6 +2053,191 @@
       <w:color w:val="2F5496" w:themeColor="accent1" w:themeShade="BF"/>
       <w:sz w:val="26"/>
       <w:szCs w:val="26"/>
+    </w:rPr>
+  </w:style>
+  <w:style w:type="paragraph" w:styleId="berschrift3">
+    <w:name w:val="heading 3"/>
+    <w:basedOn w:val="Standard"/>
+    <w:next w:val="Standard"/>
+    <w:link w:val="berschrift3Zchn"/>
+    <w:uiPriority w:val="9"/>
+    <w:unhideWhenUsed/>
+    <w:qFormat/>
+    <w:rsid w:val="00967F74"/>
+    <w:pPr>
+      <w:keepNext/>
+      <w:keepLines/>
+      <w:numPr>
+        <w:ilvl w:val="2"/>
+        <w:numId w:val="2"/>
+      </w:numPr>
+      <w:spacing w:before="40" w:after="0"/>
+      <w:outlineLvl w:val="2"/>
+    </w:pPr>
+    <w:rPr>
+      <w:rFonts w:asciiTheme="majorHAnsi" w:eastAsiaTheme="majorEastAsia" w:hAnsiTheme="majorHAnsi" w:cstheme="majorBidi"/>
+      <w:color w:val="1F3763" w:themeColor="accent1" w:themeShade="7F"/>
+      <w:sz w:val="24"/>
+      <w:szCs w:val="24"/>
+    </w:rPr>
+  </w:style>
+  <w:style w:type="paragraph" w:styleId="berschrift4">
+    <w:name w:val="heading 4"/>
+    <w:basedOn w:val="Standard"/>
+    <w:next w:val="Standard"/>
+    <w:link w:val="berschrift4Zchn"/>
+    <w:uiPriority w:val="9"/>
+    <w:unhideWhenUsed/>
+    <w:qFormat/>
+    <w:rsid w:val="00967F74"/>
+    <w:pPr>
+      <w:keepNext/>
+      <w:keepLines/>
+      <w:numPr>
+        <w:ilvl w:val="3"/>
+        <w:numId w:val="2"/>
+      </w:numPr>
+      <w:spacing w:before="40" w:after="0"/>
+      <w:outlineLvl w:val="3"/>
+    </w:pPr>
+    <w:rPr>
+      <w:rFonts w:asciiTheme="majorHAnsi" w:eastAsiaTheme="majorEastAsia" w:hAnsiTheme="majorHAnsi" w:cstheme="majorBidi"/>
+      <w:i/>
+      <w:iCs/>
+      <w:color w:val="2F5496" w:themeColor="accent1" w:themeShade="BF"/>
+    </w:rPr>
+  </w:style>
+  <w:style w:type="paragraph" w:styleId="berschrift5">
+    <w:name w:val="heading 5"/>
+    <w:basedOn w:val="Standard"/>
+    <w:next w:val="Standard"/>
+    <w:link w:val="berschrift5Zchn"/>
+    <w:uiPriority w:val="9"/>
+    <w:semiHidden/>
+    <w:unhideWhenUsed/>
+    <w:qFormat/>
+    <w:rsid w:val="00967F74"/>
+    <w:pPr>
+      <w:keepNext/>
+      <w:keepLines/>
+      <w:numPr>
+        <w:ilvl w:val="4"/>
+        <w:numId w:val="2"/>
+      </w:numPr>
+      <w:spacing w:before="40" w:after="0"/>
+      <w:outlineLvl w:val="4"/>
+    </w:pPr>
+    <w:rPr>
+      <w:rFonts w:asciiTheme="majorHAnsi" w:eastAsiaTheme="majorEastAsia" w:hAnsiTheme="majorHAnsi" w:cstheme="majorBidi"/>
+      <w:color w:val="2F5496" w:themeColor="accent1" w:themeShade="BF"/>
+    </w:rPr>
+  </w:style>
+  <w:style w:type="paragraph" w:styleId="berschrift6">
+    <w:name w:val="heading 6"/>
+    <w:basedOn w:val="Standard"/>
+    <w:next w:val="Standard"/>
+    <w:link w:val="berschrift6Zchn"/>
+    <w:uiPriority w:val="9"/>
+    <w:semiHidden/>
+    <w:unhideWhenUsed/>
+    <w:qFormat/>
+    <w:rsid w:val="00967F74"/>
+    <w:pPr>
+      <w:keepNext/>
+      <w:keepLines/>
+      <w:numPr>
+        <w:ilvl w:val="5"/>
+        <w:numId w:val="2"/>
+      </w:numPr>
+      <w:spacing w:before="40" w:after="0"/>
+      <w:outlineLvl w:val="5"/>
+    </w:pPr>
+    <w:rPr>
+      <w:rFonts w:asciiTheme="majorHAnsi" w:eastAsiaTheme="majorEastAsia" w:hAnsiTheme="majorHAnsi" w:cstheme="majorBidi"/>
+      <w:color w:val="1F3763" w:themeColor="accent1" w:themeShade="7F"/>
+    </w:rPr>
+  </w:style>
+  <w:style w:type="paragraph" w:styleId="berschrift7">
+    <w:name w:val="heading 7"/>
+    <w:basedOn w:val="Standard"/>
+    <w:next w:val="Standard"/>
+    <w:link w:val="berschrift7Zchn"/>
+    <w:uiPriority w:val="9"/>
+    <w:semiHidden/>
+    <w:unhideWhenUsed/>
+    <w:qFormat/>
+    <w:rsid w:val="00967F74"/>
+    <w:pPr>
+      <w:keepNext/>
+      <w:keepLines/>
+      <w:numPr>
+        <w:ilvl w:val="6"/>
+        <w:numId w:val="2"/>
+      </w:numPr>
+      <w:spacing w:before="40" w:after="0"/>
+      <w:outlineLvl w:val="6"/>
+    </w:pPr>
+    <w:rPr>
+      <w:rFonts w:asciiTheme="majorHAnsi" w:eastAsiaTheme="majorEastAsia" w:hAnsiTheme="majorHAnsi" w:cstheme="majorBidi"/>
+      <w:i/>
+      <w:iCs/>
+      <w:color w:val="1F3763" w:themeColor="accent1" w:themeShade="7F"/>
+    </w:rPr>
+  </w:style>
+  <w:style w:type="paragraph" w:styleId="berschrift8">
+    <w:name w:val="heading 8"/>
+    <w:basedOn w:val="Standard"/>
+    <w:next w:val="Standard"/>
+    <w:link w:val="berschrift8Zchn"/>
+    <w:uiPriority w:val="9"/>
+    <w:semiHidden/>
+    <w:unhideWhenUsed/>
+    <w:qFormat/>
+    <w:rsid w:val="00967F74"/>
+    <w:pPr>
+      <w:keepNext/>
+      <w:keepLines/>
+      <w:numPr>
+        <w:ilvl w:val="7"/>
+        <w:numId w:val="2"/>
+      </w:numPr>
+      <w:spacing w:before="40" w:after="0"/>
+      <w:outlineLvl w:val="7"/>
+    </w:pPr>
+    <w:rPr>
+      <w:rFonts w:asciiTheme="majorHAnsi" w:eastAsiaTheme="majorEastAsia" w:hAnsiTheme="majorHAnsi" w:cstheme="majorBidi"/>
+      <w:color w:val="272727" w:themeColor="text1" w:themeTint="D8"/>
+      <w:sz w:val="21"/>
+      <w:szCs w:val="21"/>
+    </w:rPr>
+  </w:style>
+  <w:style w:type="paragraph" w:styleId="berschrift9">
+    <w:name w:val="heading 9"/>
+    <w:basedOn w:val="Standard"/>
+    <w:next w:val="Standard"/>
+    <w:link w:val="berschrift9Zchn"/>
+    <w:uiPriority w:val="9"/>
+    <w:semiHidden/>
+    <w:unhideWhenUsed/>
+    <w:qFormat/>
+    <w:rsid w:val="00967F74"/>
+    <w:pPr>
+      <w:keepNext/>
+      <w:keepLines/>
+      <w:numPr>
+        <w:ilvl w:val="8"/>
+        <w:numId w:val="2"/>
+      </w:numPr>
+      <w:spacing w:before="40" w:after="0"/>
+      <w:outlineLvl w:val="8"/>
+    </w:pPr>
+    <w:rPr>
+      <w:rFonts w:asciiTheme="majorHAnsi" w:eastAsiaTheme="majorEastAsia" w:hAnsiTheme="majorHAnsi" w:cstheme="majorBidi"/>
+      <w:i/>
+      <w:iCs/>
+      <w:color w:val="272727" w:themeColor="text1" w:themeTint="D8"/>
+      <w:sz w:val="21"/>
+      <w:szCs w:val="21"/>
     </w:rPr>
   </w:style>
   <w:style w:type="character" w:default="1" w:styleId="Absatz-Standardschriftart">
@@ -837,7 +2350,7 @@
     <w:basedOn w:val="Absatz-Standardschriftart"/>
     <w:link w:val="berschrift1"/>
     <w:uiPriority w:val="9"/>
-    <w:rsid w:val="00C92265"/>
+    <w:rsid w:val="00C35EDC"/>
     <w:rPr>
       <w:rFonts w:asciiTheme="majorHAnsi" w:eastAsiaTheme="majorEastAsia" w:hAnsiTheme="majorHAnsi" w:cstheme="majorBidi"/>
       <w:color w:val="2F5496" w:themeColor="accent1" w:themeShade="BF"/>
@@ -865,7 +2378,7 @@
     <w:basedOn w:val="Absatz-Standardschriftart"/>
     <w:link w:val="berschrift2"/>
     <w:uiPriority w:val="9"/>
-    <w:rsid w:val="00C92265"/>
+    <w:rsid w:val="00967F74"/>
     <w:rPr>
       <w:rFonts w:asciiTheme="majorHAnsi" w:eastAsiaTheme="majorEastAsia" w:hAnsiTheme="majorHAnsi" w:cstheme="majorBidi"/>
       <w:color w:val="2F5496" w:themeColor="accent1" w:themeShade="BF"/>
@@ -891,6 +2404,167 @@
         <w:insideV w:val="single" w:sz="4" w:space="0" w:color="auto"/>
       </w:tblBorders>
     </w:tblPr>
+  </w:style>
+  <w:style w:type="character" w:customStyle="1" w:styleId="berschrift3Zchn">
+    <w:name w:val="Überschrift 3 Zchn"/>
+    <w:basedOn w:val="Absatz-Standardschriftart"/>
+    <w:link w:val="berschrift3"/>
+    <w:uiPriority w:val="9"/>
+    <w:rsid w:val="00967F74"/>
+    <w:rPr>
+      <w:rFonts w:asciiTheme="majorHAnsi" w:eastAsiaTheme="majorEastAsia" w:hAnsiTheme="majorHAnsi" w:cstheme="majorBidi"/>
+      <w:color w:val="1F3763" w:themeColor="accent1" w:themeShade="7F"/>
+      <w:sz w:val="24"/>
+      <w:szCs w:val="24"/>
+    </w:rPr>
+  </w:style>
+  <w:style w:type="character" w:customStyle="1" w:styleId="berschrift4Zchn">
+    <w:name w:val="Überschrift 4 Zchn"/>
+    <w:basedOn w:val="Absatz-Standardschriftart"/>
+    <w:link w:val="berschrift4"/>
+    <w:uiPriority w:val="9"/>
+    <w:rsid w:val="00967F74"/>
+    <w:rPr>
+      <w:rFonts w:asciiTheme="majorHAnsi" w:eastAsiaTheme="majorEastAsia" w:hAnsiTheme="majorHAnsi" w:cstheme="majorBidi"/>
+      <w:i/>
+      <w:iCs/>
+      <w:color w:val="2F5496" w:themeColor="accent1" w:themeShade="BF"/>
+    </w:rPr>
+  </w:style>
+  <w:style w:type="character" w:customStyle="1" w:styleId="berschrift5Zchn">
+    <w:name w:val="Überschrift 5 Zchn"/>
+    <w:basedOn w:val="Absatz-Standardschriftart"/>
+    <w:link w:val="berschrift5"/>
+    <w:uiPriority w:val="9"/>
+    <w:semiHidden/>
+    <w:rsid w:val="00967F74"/>
+    <w:rPr>
+      <w:rFonts w:asciiTheme="majorHAnsi" w:eastAsiaTheme="majorEastAsia" w:hAnsiTheme="majorHAnsi" w:cstheme="majorBidi"/>
+      <w:color w:val="2F5496" w:themeColor="accent1" w:themeShade="BF"/>
+    </w:rPr>
+  </w:style>
+  <w:style w:type="character" w:customStyle="1" w:styleId="berschrift6Zchn">
+    <w:name w:val="Überschrift 6 Zchn"/>
+    <w:basedOn w:val="Absatz-Standardschriftart"/>
+    <w:link w:val="berschrift6"/>
+    <w:uiPriority w:val="9"/>
+    <w:semiHidden/>
+    <w:rsid w:val="00967F74"/>
+    <w:rPr>
+      <w:rFonts w:asciiTheme="majorHAnsi" w:eastAsiaTheme="majorEastAsia" w:hAnsiTheme="majorHAnsi" w:cstheme="majorBidi"/>
+      <w:color w:val="1F3763" w:themeColor="accent1" w:themeShade="7F"/>
+    </w:rPr>
+  </w:style>
+  <w:style w:type="character" w:customStyle="1" w:styleId="berschrift7Zchn">
+    <w:name w:val="Überschrift 7 Zchn"/>
+    <w:basedOn w:val="Absatz-Standardschriftart"/>
+    <w:link w:val="berschrift7"/>
+    <w:uiPriority w:val="9"/>
+    <w:semiHidden/>
+    <w:rsid w:val="00967F74"/>
+    <w:rPr>
+      <w:rFonts w:asciiTheme="majorHAnsi" w:eastAsiaTheme="majorEastAsia" w:hAnsiTheme="majorHAnsi" w:cstheme="majorBidi"/>
+      <w:i/>
+      <w:iCs/>
+      <w:color w:val="1F3763" w:themeColor="accent1" w:themeShade="7F"/>
+    </w:rPr>
+  </w:style>
+  <w:style w:type="character" w:customStyle="1" w:styleId="berschrift8Zchn">
+    <w:name w:val="Überschrift 8 Zchn"/>
+    <w:basedOn w:val="Absatz-Standardschriftart"/>
+    <w:link w:val="berschrift8"/>
+    <w:uiPriority w:val="9"/>
+    <w:semiHidden/>
+    <w:rsid w:val="00967F74"/>
+    <w:rPr>
+      <w:rFonts w:asciiTheme="majorHAnsi" w:eastAsiaTheme="majorEastAsia" w:hAnsiTheme="majorHAnsi" w:cstheme="majorBidi"/>
+      <w:color w:val="272727" w:themeColor="text1" w:themeTint="D8"/>
+      <w:sz w:val="21"/>
+      <w:szCs w:val="21"/>
+    </w:rPr>
+  </w:style>
+  <w:style w:type="character" w:customStyle="1" w:styleId="berschrift9Zchn">
+    <w:name w:val="Überschrift 9 Zchn"/>
+    <w:basedOn w:val="Absatz-Standardschriftart"/>
+    <w:link w:val="berschrift9"/>
+    <w:uiPriority w:val="9"/>
+    <w:semiHidden/>
+    <w:rsid w:val="00967F74"/>
+    <w:rPr>
+      <w:rFonts w:asciiTheme="majorHAnsi" w:eastAsiaTheme="majorEastAsia" w:hAnsiTheme="majorHAnsi" w:cstheme="majorBidi"/>
+      <w:i/>
+      <w:iCs/>
+      <w:color w:val="272727" w:themeColor="text1" w:themeTint="D8"/>
+      <w:sz w:val="21"/>
+      <w:szCs w:val="21"/>
+    </w:rPr>
+  </w:style>
+  <w:style w:type="paragraph" w:styleId="Untertitel">
+    <w:name w:val="Subtitle"/>
+    <w:basedOn w:val="Standard"/>
+    <w:next w:val="Standard"/>
+    <w:link w:val="UntertitelZchn"/>
+    <w:uiPriority w:val="11"/>
+    <w:qFormat/>
+    <w:rsid w:val="00C35EDC"/>
+    <w:pPr>
+      <w:numPr>
+        <w:ilvl w:val="1"/>
+      </w:numPr>
+    </w:pPr>
+    <w:rPr>
+      <w:rFonts w:eastAsiaTheme="minorEastAsia"/>
+      <w:color w:val="5A5A5A" w:themeColor="text1" w:themeTint="A5"/>
+      <w:spacing w:val="15"/>
+    </w:rPr>
+  </w:style>
+  <w:style w:type="character" w:customStyle="1" w:styleId="UntertitelZchn">
+    <w:name w:val="Untertitel Zchn"/>
+    <w:basedOn w:val="Absatz-Standardschriftart"/>
+    <w:link w:val="Untertitel"/>
+    <w:uiPriority w:val="11"/>
+    <w:rsid w:val="00C35EDC"/>
+    <w:rPr>
+      <w:rFonts w:eastAsiaTheme="minorEastAsia"/>
+      <w:color w:val="5A5A5A" w:themeColor="text1" w:themeTint="A5"/>
+      <w:spacing w:val="15"/>
+    </w:rPr>
+  </w:style>
+  <w:style w:type="paragraph" w:styleId="Verzeichnis1">
+    <w:name w:val="toc 1"/>
+    <w:basedOn w:val="Standard"/>
+    <w:next w:val="Standard"/>
+    <w:autoRedefine/>
+    <w:uiPriority w:val="39"/>
+    <w:unhideWhenUsed/>
+    <w:rsid w:val="002B62E7"/>
+    <w:pPr>
+      <w:spacing w:after="100"/>
+    </w:pPr>
+  </w:style>
+  <w:style w:type="paragraph" w:styleId="Verzeichnis2">
+    <w:name w:val="toc 2"/>
+    <w:basedOn w:val="Standard"/>
+    <w:next w:val="Standard"/>
+    <w:autoRedefine/>
+    <w:uiPriority w:val="39"/>
+    <w:unhideWhenUsed/>
+    <w:rsid w:val="002B62E7"/>
+    <w:pPr>
+      <w:spacing w:after="100"/>
+      <w:ind w:left="220"/>
+    </w:pPr>
+  </w:style>
+  <w:style w:type="character" w:styleId="Hyperlink">
+    <w:name w:val="Hyperlink"/>
+    <w:basedOn w:val="Absatz-Standardschriftart"/>
+    <w:uiPriority w:val="99"/>
+    <w:unhideWhenUsed/>
+    <w:rsid w:val="002B62E7"/>
+    <w:rPr>
+      <w:color w:val="0563C1" w:themeColor="hyperlink"/>
+      <w:u w:val="single"/>
+    </w:rPr>
   </w:style>
 </w:styles>
 </file>
@@ -1195,7 +2869,7 @@
 </file>
 
 <file path=customXml/itemProps1.xml><?xml version="1.0" encoding="utf-8"?>
-<ds:datastoreItem xmlns:ds="http://schemas.openxmlformats.org/officeDocument/2006/customXml" ds:itemID="{E10EDFC0-1991-4B36-A67D-C77BF04BC9DF}">
+<ds:datastoreItem xmlns:ds="http://schemas.openxmlformats.org/officeDocument/2006/customXml" ds:itemID="{6F6A9888-8357-427F-AE30-4B6FCFEC6646}">
   <ds:schemaRefs>
     <ds:schemaRef ds:uri="http://schemas.openxmlformats.org/officeDocument/2006/bibliography"/>
   </ds:schemaRefs>

</xml_diff>

<commit_message>
Einleitung, Zweck des Dokuments und Use Case Diagramm und Beschreibung zur Dokumentation hinzugefügt
</commit_message>
<xml_diff>
--- a/Dokumentation/Fahrplan_Dokumentation.docx
+++ b/Dokumentation/Fahrplan_Dokumentation.docx
@@ -1127,70 +1127,101 @@
       <w:bookmarkEnd w:id="0"/>
     </w:p>
     <w:p>
+      <w:r>
+        <w:t xml:space="preserve">Im überbetrieblichen Kurs «Modul 318 - </w:t>
+      </w:r>
+      <w:r>
+        <w:t>Analysieren und objektbasiert programmieren</w:t>
+      </w:r>
+      <w:r>
+        <w:t>»</w:t>
+      </w:r>
+      <w:r>
+        <w:t xml:space="preserve"> </w:t>
+      </w:r>
+      <w:r>
+        <w:t xml:space="preserve">bekamen wir den Auftrag eine App zu entwickeln, die die Verbindungen zwischen zwei gewünschten Stationen anzeigt. Daraus ist die App «Fahrplan» entstanden. </w:t>
+      </w:r>
+      <w:r>
+        <w:t xml:space="preserve">Zusätzlich ist es </w:t>
+      </w:r>
+      <w:r>
+        <w:t xml:space="preserve">möglich, </w:t>
+      </w:r>
+      <w:r>
+        <w:t>die gewünschte Station auf einer Karte anzeigen zu lassen.</w:t>
+      </w:r>
+      <w:bookmarkStart w:id="1" w:name="_Toc27532120"/>
+    </w:p>
+    <w:p>
       <w:pPr>
         <w:pStyle w:val="berschrift1"/>
       </w:pPr>
-      <w:bookmarkStart w:id="1" w:name="_Toc27532120"/>
       <w:r>
         <w:t>Zweck des Dokuments</w:t>
       </w:r>
       <w:bookmarkEnd w:id="1"/>
     </w:p>
     <w:p>
-      <w:pPr>
-        <w:pStyle w:val="berschrift1"/>
-      </w:pPr>
-      <w:bookmarkStart w:id="2" w:name="_Toc27532121"/>
-      <w:r>
-        <w:t>Was wurde umgesetzt?</w:t>
-      </w:r>
+      <w:r>
+        <w:t>Dieses Dokument beinhaltet sämtliche Informationen, welche zur Analyse, Planung, Durchführung und Überprüfung des Programmes zusammengetragen wurden. Es soll dem Instruktor die Möglichkeit geben, eine genaue Bewertung abzugeben. Zusätzlich dient es als kleines Benutzerhandbuch zur Installation und zur effizienten Anwendung des Programmes.</w:t>
+      </w:r>
+      <w:bookmarkStart w:id="2" w:name="_GoBack"/>
       <w:bookmarkEnd w:id="2"/>
     </w:p>
     <w:p>
       <w:pPr>
-        <w:pStyle w:val="berschrift2"/>
-      </w:pPr>
-      <w:r>
-        <w:t>Funktionen</w:t>
-      </w:r>
-    </w:p>
-    <w:p>
-      <w:pPr>
-        <w:pStyle w:val="berschrift2"/>
-      </w:pPr>
-      <w:r>
-        <w:t>Bekannte Probleme</w:t>
-      </w:r>
-    </w:p>
-    <w:p>
-      <w:pPr>
         <w:pStyle w:val="berschrift1"/>
       </w:pPr>
-      <w:bookmarkStart w:id="3" w:name="_Toc27532122"/>
-      <w:r>
-        <w:t>Mockups</w:t>
+      <w:bookmarkStart w:id="3" w:name="_Toc27532121"/>
+      <w:r>
+        <w:lastRenderedPageBreak/>
+        <w:t>Was wurde umgesetzt?</w:t>
       </w:r>
       <w:bookmarkEnd w:id="3"/>
     </w:p>
     <w:p>
       <w:pPr>
+        <w:pStyle w:val="berschrift2"/>
+      </w:pPr>
+      <w:r>
+        <w:t>Funktionen</w:t>
+      </w:r>
+    </w:p>
+    <w:p>
+      <w:pPr>
+        <w:pStyle w:val="berschrift2"/>
+      </w:pPr>
+      <w:r>
+        <w:t>Bekannte Probleme</w:t>
+      </w:r>
+    </w:p>
+    <w:p>
+      <w:pPr>
         <w:pStyle w:val="berschrift1"/>
       </w:pPr>
-      <w:proofErr w:type="spellStart"/>
-      <w:r>
-        <w:t>Codesyle</w:t>
-      </w:r>
-      <w:proofErr w:type="spellEnd"/>
-      <w:r>
-        <w:t xml:space="preserve"> und - </w:t>
-      </w:r>
-      <w:proofErr w:type="spellStart"/>
-      <w:r>
-        <w:t>qualität</w:t>
-      </w:r>
-      <w:bookmarkStart w:id="4" w:name="_GoBack"/>
+      <w:bookmarkStart w:id="4" w:name="_Toc27532122"/>
+      <w:r>
+        <w:t>Mockups</w:t>
+      </w:r>
       <w:bookmarkEnd w:id="4"/>
-      <w:proofErr w:type="spellEnd"/>
+    </w:p>
+    <w:p>
+      <w:pPr>
+        <w:pStyle w:val="berschrift1"/>
+      </w:pPr>
+      <w:r>
+        <w:t>Codes</w:t>
+      </w:r>
+      <w:r>
+        <w:t>t</w:t>
+      </w:r>
+      <w:r>
+        <w:t xml:space="preserve">yle und </w:t>
+      </w:r>
+      <w:r>
+        <w:t>Qualität</w:t>
+      </w:r>
     </w:p>
     <w:p>
       <w:pPr>
@@ -1214,6 +1245,437 @@
       <w:bookmarkEnd w:id="6"/>
     </w:p>
     <w:p>
+      <w:r>
+        <w:rPr>
+          <w:noProof/>
+        </w:rPr>
+        <w:drawing>
+          <wp:inline distT="0" distB="0" distL="0" distR="0" wp14:anchorId="2CEAD971" wp14:editId="56FB9CFD">
+            <wp:extent cx="3610766" cy="4889133"/>
+            <wp:effectExtent l="0" t="0" r="8890" b="6985"/>
+            <wp:docPr id="1" name="Grafik 1"/>
+            <wp:cNvGraphicFramePr>
+              <a:graphicFrameLocks xmlns:a="http://schemas.openxmlformats.org/drawingml/2006/main" noChangeAspect="1"/>
+            </wp:cNvGraphicFramePr>
+            <a:graphic xmlns:a="http://schemas.openxmlformats.org/drawingml/2006/main">
+              <a:graphicData uri="http://schemas.openxmlformats.org/drawingml/2006/picture">
+                <pic:pic xmlns:pic="http://schemas.openxmlformats.org/drawingml/2006/picture">
+                  <pic:nvPicPr>
+                    <pic:cNvPr id="0" name="Picture 1"/>
+                    <pic:cNvPicPr>
+                      <a:picLocks noChangeAspect="1" noChangeArrowheads="1"/>
+                    </pic:cNvPicPr>
+                  </pic:nvPicPr>
+                  <pic:blipFill>
+                    <a:blip r:embed="rId8" cstate="print">
+                      <a:extLst>
+                        <a:ext uri="{28A0092B-C50C-407E-A947-70E740481C1C}">
+                          <a14:useLocalDpi xmlns:a14="http://schemas.microsoft.com/office/drawing/2010/main" val="0"/>
+                        </a:ext>
+                      </a:extLst>
+                    </a:blip>
+                    <a:srcRect/>
+                    <a:stretch>
+                      <a:fillRect/>
+                    </a:stretch>
+                  </pic:blipFill>
+                  <pic:spPr bwMode="auto">
+                    <a:xfrm>
+                      <a:off x="0" y="0"/>
+                      <a:ext cx="3647339" cy="4938655"/>
+                    </a:xfrm>
+                    <a:prstGeom prst="rect">
+                      <a:avLst/>
+                    </a:prstGeom>
+                    <a:noFill/>
+                    <a:ln>
+                      <a:noFill/>
+                    </a:ln>
+                  </pic:spPr>
+                </pic:pic>
+              </a:graphicData>
+            </a:graphic>
+          </wp:inline>
+        </w:drawing>
+      </w:r>
+    </w:p>
+    <w:tbl>
+      <w:tblPr>
+        <w:tblStyle w:val="Tabellenraster"/>
+        <w:tblW w:w="0" w:type="auto"/>
+        <w:tblLook w:val="04A0" w:firstRow="1" w:lastRow="0" w:firstColumn="1" w:lastColumn="0" w:noHBand="0" w:noVBand="1"/>
+      </w:tblPr>
+      <w:tblGrid>
+        <w:gridCol w:w="4675"/>
+        <w:gridCol w:w="4675"/>
+      </w:tblGrid>
+      <w:tr>
+        <w:tc>
+          <w:tcPr>
+            <w:tcW w:w="4675" w:type="dxa"/>
+            <w:shd w:val="clear" w:color="auto" w:fill="B4C6E7" w:themeFill="accent1" w:themeFillTint="66"/>
+          </w:tcPr>
+          <w:p>
+            <w:r>
+              <w:t>Use Case</w:t>
+            </w:r>
+          </w:p>
+        </w:tc>
+        <w:tc>
+          <w:tcPr>
+            <w:tcW w:w="4675" w:type="dxa"/>
+          </w:tcPr>
+          <w:p>
+            <w:r>
+              <w:t>1, Fahrplan</w:t>
+            </w:r>
+          </w:p>
+        </w:tc>
+      </w:tr>
+      <w:tr>
+        <w:tc>
+          <w:tcPr>
+            <w:tcW w:w="4675" w:type="dxa"/>
+            <w:shd w:val="clear" w:color="auto" w:fill="B4C6E7" w:themeFill="accent1" w:themeFillTint="66"/>
+          </w:tcPr>
+          <w:p>
+            <w:r>
+              <w:t>Beschreibung</w:t>
+            </w:r>
+          </w:p>
+        </w:tc>
+        <w:tc>
+          <w:tcPr>
+            <w:tcW w:w="4675" w:type="dxa"/>
+          </w:tcPr>
+          <w:p>
+            <w:r>
+              <w:t xml:space="preserve">Ein Benutzer, der von A nach B gelangen will kann nach Start- und Endstationen suchen. Alternativ kann auch nach einer Station gesucht werden, um alle von dort aus verfügbaren Verbindungen </w:t>
+            </w:r>
+            <w:r>
+              <w:lastRenderedPageBreak/>
+              <w:t>zu sehen. Der Ort einer Station kann auch auf der Karte angezeigt werden.</w:t>
+            </w:r>
+          </w:p>
+        </w:tc>
+      </w:tr>
+      <w:tr>
+        <w:tc>
+          <w:tcPr>
+            <w:tcW w:w="4675" w:type="dxa"/>
+            <w:shd w:val="clear" w:color="auto" w:fill="B4C6E7" w:themeFill="accent1" w:themeFillTint="66"/>
+          </w:tcPr>
+          <w:p>
+            <w:r>
+              <w:lastRenderedPageBreak/>
+              <w:t>Akteur(e)</w:t>
+            </w:r>
+          </w:p>
+        </w:tc>
+        <w:tc>
+          <w:tcPr>
+            <w:tcW w:w="4675" w:type="dxa"/>
+          </w:tcPr>
+          <w:p>
+            <w:r>
+              <w:t>Benutzer die die Fahrplan App gerade benutzen</w:t>
+            </w:r>
+          </w:p>
+        </w:tc>
+      </w:tr>
+      <w:tr>
+        <w:tc>
+          <w:tcPr>
+            <w:tcW w:w="4675" w:type="dxa"/>
+            <w:shd w:val="clear" w:color="auto" w:fill="B4C6E7" w:themeFill="accent1" w:themeFillTint="66"/>
+          </w:tcPr>
+          <w:p>
+            <w:r>
+              <w:t>Vorbedingungen</w:t>
+            </w:r>
+          </w:p>
+        </w:tc>
+        <w:tc>
+          <w:tcPr>
+            <w:tcW w:w="4675" w:type="dxa"/>
+          </w:tcPr>
+          <w:p>
+            <w:r>
+              <w:t xml:space="preserve">Der Benutzer muss mit dem Internet </w:t>
+            </w:r>
+            <w:r>
+              <w:t>v</w:t>
+            </w:r>
+            <w:r>
+              <w:t>erbunden sein.</w:t>
+            </w:r>
+          </w:p>
+        </w:tc>
+      </w:tr>
+      <w:tr>
+        <w:tc>
+          <w:tcPr>
+            <w:tcW w:w="4675" w:type="dxa"/>
+            <w:shd w:val="clear" w:color="auto" w:fill="B4C6E7" w:themeFill="accent1" w:themeFillTint="66"/>
+          </w:tcPr>
+          <w:p>
+            <w:r>
+              <w:t>Ablauf</w:t>
+            </w:r>
+          </w:p>
+        </w:tc>
+        <w:tc>
+          <w:tcPr>
+            <w:tcW w:w="4675" w:type="dxa"/>
+          </w:tcPr>
+          <w:p>
+            <w:pPr>
+              <w:pStyle w:val="Listenabsatz"/>
+              <w:numPr>
+                <w:ilvl w:val="0"/>
+                <w:numId w:val="3"/>
+              </w:numPr>
+            </w:pPr>
+            <w:r>
+              <w:t>Fahrplan App öffnen</w:t>
+            </w:r>
+          </w:p>
+          <w:p>
+            <w:pPr>
+              <w:pStyle w:val="Listenabsatz"/>
+              <w:numPr>
+                <w:ilvl w:val="0"/>
+                <w:numId w:val="3"/>
+              </w:numPr>
+            </w:pPr>
+            <w:r>
+              <w:t>Start- und End</w:t>
+            </w:r>
+            <w:r>
+              <w:t>s</w:t>
+            </w:r>
+            <w:r>
+              <w:t>tation</w:t>
+            </w:r>
+            <w:r>
+              <w:t xml:space="preserve"> suchen (es werden automatisch passende Stationen angezeigt)</w:t>
+            </w:r>
+            <w:r>
+              <w:t xml:space="preserve"> und von der Liste auswählen</w:t>
+            </w:r>
+          </w:p>
+          <w:p>
+            <w:pPr>
+              <w:pStyle w:val="Listenabsatz"/>
+              <w:numPr>
+                <w:ilvl w:val="0"/>
+                <w:numId w:val="3"/>
+              </w:numPr>
+            </w:pPr>
+            <w:r>
+              <w:t>Auf «Suchen» klicken</w:t>
+            </w:r>
+          </w:p>
+        </w:tc>
+      </w:tr>
+      <w:tr>
+        <w:tc>
+          <w:tcPr>
+            <w:tcW w:w="4675" w:type="dxa"/>
+            <w:shd w:val="clear" w:color="auto" w:fill="B4C6E7" w:themeFill="accent1" w:themeFillTint="66"/>
+          </w:tcPr>
+          <w:p>
+            <w:r>
+              <w:t>Alternativer Ablauf #1</w:t>
+            </w:r>
+          </w:p>
+        </w:tc>
+        <w:tc>
+          <w:tcPr>
+            <w:tcW w:w="4675" w:type="dxa"/>
+          </w:tcPr>
+          <w:p>
+            <w:pPr>
+              <w:pStyle w:val="Listenabsatz"/>
+              <w:numPr>
+                <w:ilvl w:val="0"/>
+                <w:numId w:val="4"/>
+              </w:numPr>
+            </w:pPr>
+            <w:r>
+              <w:t>Fahrplan App öffnen</w:t>
+            </w:r>
+          </w:p>
+          <w:p>
+            <w:pPr>
+              <w:pStyle w:val="Listenabsatz"/>
+              <w:numPr>
+                <w:ilvl w:val="0"/>
+                <w:numId w:val="4"/>
+              </w:numPr>
+            </w:pPr>
+            <w:r>
+              <w:t>Tab Stationen anwählen</w:t>
+            </w:r>
+          </w:p>
+          <w:p>
+            <w:pPr>
+              <w:pStyle w:val="Listenabsatz"/>
+              <w:numPr>
+                <w:ilvl w:val="0"/>
+                <w:numId w:val="4"/>
+              </w:numPr>
+            </w:pPr>
+            <w:r>
+              <w:t xml:space="preserve">Nach Station suchen </w:t>
+            </w:r>
+            <w:r>
+              <w:t>(es werden automatisch passende Stationen angezeigt) und von der Liste auswählen</w:t>
+            </w:r>
+          </w:p>
+          <w:p>
+            <w:pPr>
+              <w:pStyle w:val="Listenabsatz"/>
+              <w:numPr>
+                <w:ilvl w:val="0"/>
+                <w:numId w:val="4"/>
+              </w:numPr>
+            </w:pPr>
+            <w:r>
+              <w:t>Auf «Suchen» klicken</w:t>
+            </w:r>
+          </w:p>
+        </w:tc>
+      </w:tr>
+      <w:tr>
+        <w:tc>
+          <w:tcPr>
+            <w:tcW w:w="4675" w:type="dxa"/>
+            <w:shd w:val="clear" w:color="auto" w:fill="B4C6E7" w:themeFill="accent1" w:themeFillTint="66"/>
+          </w:tcPr>
+          <w:p>
+            <w:r>
+              <w:t>Alternativer Ablauf #2</w:t>
+            </w:r>
+          </w:p>
+        </w:tc>
+        <w:tc>
+          <w:tcPr>
+            <w:tcW w:w="4675" w:type="dxa"/>
+          </w:tcPr>
+          <w:p>
+            <w:pPr>
+              <w:pStyle w:val="Listenabsatz"/>
+              <w:numPr>
+                <w:ilvl w:val="0"/>
+                <w:numId w:val="5"/>
+              </w:numPr>
+            </w:pPr>
+            <w:r>
+              <w:t>Fahrplan App öffnen</w:t>
+            </w:r>
+          </w:p>
+          <w:p>
+            <w:pPr>
+              <w:pStyle w:val="Listenabsatz"/>
+              <w:numPr>
+                <w:ilvl w:val="0"/>
+                <w:numId w:val="5"/>
+              </w:numPr>
+            </w:pPr>
+            <w:r>
+              <w:t>Tab Karte anwählen</w:t>
+            </w:r>
+          </w:p>
+          <w:p>
+            <w:pPr>
+              <w:pStyle w:val="Listenabsatz"/>
+              <w:numPr>
+                <w:ilvl w:val="0"/>
+                <w:numId w:val="5"/>
+              </w:numPr>
+            </w:pPr>
+            <w:r>
+              <w:t xml:space="preserve">Nach Station suchen </w:t>
+            </w:r>
+            <w:r>
+              <w:t>(es werden automatisch passende Stationen angezeigt) und von der Liste auswählen</w:t>
+            </w:r>
+          </w:p>
+        </w:tc>
+      </w:tr>
+      <w:tr>
+        <w:tc>
+          <w:tcPr>
+            <w:tcW w:w="4675" w:type="dxa"/>
+            <w:shd w:val="clear" w:color="auto" w:fill="B4C6E7" w:themeFill="accent1" w:themeFillTint="66"/>
+          </w:tcPr>
+          <w:p>
+            <w:r>
+              <w:t>Ereignis</w:t>
+            </w:r>
+          </w:p>
+        </w:tc>
+        <w:tc>
+          <w:tcPr>
+            <w:tcW w:w="4675" w:type="dxa"/>
+          </w:tcPr>
+          <w:p>
+            <w:r>
+              <w:t>Die Verbindungen von der Start- zur Endstation werden angezeigt</w:t>
+            </w:r>
+          </w:p>
+        </w:tc>
+      </w:tr>
+      <w:tr>
+        <w:tc>
+          <w:tcPr>
+            <w:tcW w:w="4675" w:type="dxa"/>
+            <w:shd w:val="clear" w:color="auto" w:fill="B4C6E7" w:themeFill="accent1" w:themeFillTint="66"/>
+          </w:tcPr>
+          <w:p>
+            <w:r>
+              <w:t>Alternatives Ergebnis #1</w:t>
+            </w:r>
+          </w:p>
+        </w:tc>
+        <w:tc>
+          <w:tcPr>
+            <w:tcW w:w="4675" w:type="dxa"/>
+          </w:tcPr>
+          <w:p>
+            <w:r>
+              <w:t>Von der gesuchten Station aus werden alle möglichen Verbindungen angezeigt</w:t>
+            </w:r>
+          </w:p>
+        </w:tc>
+      </w:tr>
+      <w:tr>
+        <w:tc>
+          <w:tcPr>
+            <w:tcW w:w="4675" w:type="dxa"/>
+            <w:shd w:val="clear" w:color="auto" w:fill="B4C6E7" w:themeFill="accent1" w:themeFillTint="66"/>
+          </w:tcPr>
+          <w:p>
+            <w:r>
+              <w:t>Alternatives Ergebnis #2</w:t>
+            </w:r>
+          </w:p>
+        </w:tc>
+        <w:tc>
+          <w:tcPr>
+            <w:tcW w:w="4675" w:type="dxa"/>
+          </w:tcPr>
+          <w:p>
+            <w:r>
+              <w:t>Der gesuchte Ort wird auf der Karte angezeigt.</w:t>
+            </w:r>
+          </w:p>
+        </w:tc>
+      </w:tr>
+    </w:tbl>
+    <w:p/>
+    <w:p>
       <w:pPr>
         <w:pStyle w:val="berschrift2"/>
         <w:ind w:left="1080"/>
@@ -1286,7 +1748,7 @@
       <w:bookmarkEnd w:id="12"/>
     </w:p>
     <w:sectPr>
-      <w:footerReference w:type="default" r:id="rId8"/>
+      <w:footerReference w:type="default" r:id="rId9"/>
       <w:pgSz w:w="12240" w:h="15840"/>
       <w:pgMar w:top="1440" w:right="1440" w:bottom="1440" w:left="1440" w:header="720" w:footer="720" w:gutter="0"/>
       <w:cols w:space="720"/>
@@ -1334,14 +1796,27 @@
     <w:r>
       <w:tab/>
     </w:r>
-    <w:fldSimple w:instr=" date ">
-      <w:r>
-        <w:rPr>
-          <w:noProof/>
-        </w:rPr>
-        <w:t>18.12.2019</w:t>
-      </w:r>
-    </w:fldSimple>
+    <w:r>
+      <w:fldChar w:fldCharType="begin"/>
+    </w:r>
+    <w:r>
+      <w:instrText xml:space="preserve"> date </w:instrText>
+    </w:r>
+    <w:r>
+      <w:fldChar w:fldCharType="separate"/>
+    </w:r>
+    <w:r>
+      <w:rPr>
+        <w:noProof/>
+      </w:rPr>
+      <w:t>18.12.2019</w:t>
+    </w:r>
+    <w:r>
+      <w:rPr>
+        <w:noProof/>
+      </w:rPr>
+      <w:fldChar w:fldCharType="end"/>
+    </w:r>
     <w:r>
       <w:tab/>
       <w:t xml:space="preserve">Seite </w:t>
@@ -1367,14 +1842,27 @@
     <w:r>
       <w:t xml:space="preserve"> von </w:t>
     </w:r>
-    <w:fldSimple w:instr=" NUMPAGES ">
-      <w:r>
-        <w:rPr>
-          <w:noProof/>
-        </w:rPr>
-        <w:t>1</w:t>
-      </w:r>
-    </w:fldSimple>
+    <w:r>
+      <w:fldChar w:fldCharType="begin"/>
+    </w:r>
+    <w:r>
+      <w:instrText xml:space="preserve"> NUMPAGES </w:instrText>
+    </w:r>
+    <w:r>
+      <w:fldChar w:fldCharType="separate"/>
+    </w:r>
+    <w:r>
+      <w:rPr>
+        <w:noProof/>
+      </w:rPr>
+      <w:t>1</w:t>
+    </w:r>
+    <w:r>
+      <w:rPr>
+        <w:noProof/>
+      </w:rPr>
+      <w:fldChar w:fldCharType="end"/>
+    </w:r>
   </w:p>
 </w:ftr>
 </file>
@@ -1407,6 +1895,184 @@
 <file path=word/numbering.xml><?xml version="1.0" encoding="utf-8"?>
 <w:numbering xmlns:wpc="http://schemas.microsoft.com/office/word/2010/wordprocessingCanvas" xmlns:cx="http://schemas.microsoft.com/office/drawing/2014/chartex" xmlns:cx1="http://schemas.microsoft.com/office/drawing/2015/9/8/chartex" xmlns:cx2="http://schemas.microsoft.com/office/drawing/2015/10/21/chartex" xmlns:cx3="http://schemas.microsoft.com/office/drawing/2016/5/9/chartex" xmlns:cx4="http://schemas.microsoft.com/office/drawing/2016/5/10/chartex" xmlns:cx5="http://schemas.microsoft.com/office/drawing/2016/5/11/chartex" xmlns:cx6="http://schemas.microsoft.com/office/drawing/2016/5/12/chartex" xmlns:cx7="http://schemas.microsoft.com/office/drawing/2016/5/13/chartex" xmlns:cx8="http://schemas.microsoft.com/office/drawing/2016/5/14/chartex" xmlns:mc="http://schemas.openxmlformats.org/markup-compatibility/2006" xmlns:aink="http://schemas.microsoft.com/office/drawing/2016/ink" xmlns:am3d="http://schemas.microsoft.com/office/drawing/2017/model3d" xmlns:o="urn:schemas-microsoft-com:office:office" xmlns:r="http://schemas.openxmlformats.org/officeDocument/2006/relationships" xmlns:m="http://schemas.openxmlformats.org/officeDocument/2006/math" xmlns:v="urn:schemas-microsoft-com:vml" xmlns:wp14="http://schemas.microsoft.com/office/word/2010/wordprocessingDrawing" xmlns:wp="http://schemas.openxmlformats.org/drawingml/2006/wordprocessingDrawing" xmlns:w10="urn:schemas-microsoft-com:office:word" xmlns:w="http://schemas.openxmlformats.org/wordprocessingml/2006/main" xmlns:w14="http://schemas.microsoft.com/office/word/2010/wordml" xmlns:w15="http://schemas.microsoft.com/office/word/2012/wordml" xmlns:w16cid="http://schemas.microsoft.com/office/word/2016/wordml/cid" xmlns:w16se="http://schemas.microsoft.com/office/word/2015/wordml/symex" xmlns:wpg="http://schemas.microsoft.com/office/word/2010/wordprocessingGroup" xmlns:wpi="http://schemas.microsoft.com/office/word/2010/wordprocessingInk" xmlns:wne="http://schemas.microsoft.com/office/word/2006/wordml" xmlns:wps="http://schemas.microsoft.com/office/word/2010/wordprocessingShape" mc:Ignorable="w14 w15 w16se w16cid wp14">
   <w:abstractNum w:abstractNumId="0" w15:restartNumberingAfterBreak="0">
+    <w:nsid w:val="1EEA33DB"/>
+    <w:multiLevelType w:val="hybridMultilevel"/>
+    <w:tmpl w:val="89E47A9A"/>
+    <w:lvl w:ilvl="0" w:tplc="0409000F">
+      <w:start w:val="1"/>
+      <w:numFmt w:val="decimal"/>
+      <w:lvlText w:val="%1."/>
+      <w:lvlJc w:val="left"/>
+      <w:pPr>
+        <w:ind w:left="720" w:hanging="360"/>
+      </w:pPr>
+      <w:rPr>
+        <w:rFonts w:hint="default"/>
+      </w:rPr>
+    </w:lvl>
+    <w:lvl w:ilvl="1" w:tplc="04090019" w:tentative="1">
+      <w:start w:val="1"/>
+      <w:numFmt w:val="lowerLetter"/>
+      <w:lvlText w:val="%2."/>
+      <w:lvlJc w:val="left"/>
+      <w:pPr>
+        <w:ind w:left="1440" w:hanging="360"/>
+      </w:pPr>
+    </w:lvl>
+    <w:lvl w:ilvl="2" w:tplc="0409001B" w:tentative="1">
+      <w:start w:val="1"/>
+      <w:numFmt w:val="lowerRoman"/>
+      <w:lvlText w:val="%3."/>
+      <w:lvlJc w:val="right"/>
+      <w:pPr>
+        <w:ind w:left="2160" w:hanging="180"/>
+      </w:pPr>
+    </w:lvl>
+    <w:lvl w:ilvl="3" w:tplc="0409000F" w:tentative="1">
+      <w:start w:val="1"/>
+      <w:numFmt w:val="decimal"/>
+      <w:lvlText w:val="%4."/>
+      <w:lvlJc w:val="left"/>
+      <w:pPr>
+        <w:ind w:left="2880" w:hanging="360"/>
+      </w:pPr>
+    </w:lvl>
+    <w:lvl w:ilvl="4" w:tplc="04090019" w:tentative="1">
+      <w:start w:val="1"/>
+      <w:numFmt w:val="lowerLetter"/>
+      <w:lvlText w:val="%5."/>
+      <w:lvlJc w:val="left"/>
+      <w:pPr>
+        <w:ind w:left="3600" w:hanging="360"/>
+      </w:pPr>
+    </w:lvl>
+    <w:lvl w:ilvl="5" w:tplc="0409001B" w:tentative="1">
+      <w:start w:val="1"/>
+      <w:numFmt w:val="lowerRoman"/>
+      <w:lvlText w:val="%6."/>
+      <w:lvlJc w:val="right"/>
+      <w:pPr>
+        <w:ind w:left="4320" w:hanging="180"/>
+      </w:pPr>
+    </w:lvl>
+    <w:lvl w:ilvl="6" w:tplc="0409000F" w:tentative="1">
+      <w:start w:val="1"/>
+      <w:numFmt w:val="decimal"/>
+      <w:lvlText w:val="%7."/>
+      <w:lvlJc w:val="left"/>
+      <w:pPr>
+        <w:ind w:left="5040" w:hanging="360"/>
+      </w:pPr>
+    </w:lvl>
+    <w:lvl w:ilvl="7" w:tplc="04090019" w:tentative="1">
+      <w:start w:val="1"/>
+      <w:numFmt w:val="lowerLetter"/>
+      <w:lvlText w:val="%8."/>
+      <w:lvlJc w:val="left"/>
+      <w:pPr>
+        <w:ind w:left="5760" w:hanging="360"/>
+      </w:pPr>
+    </w:lvl>
+    <w:lvl w:ilvl="8" w:tplc="0409001B" w:tentative="1">
+      <w:start w:val="1"/>
+      <w:numFmt w:val="lowerRoman"/>
+      <w:lvlText w:val="%9."/>
+      <w:lvlJc w:val="right"/>
+      <w:pPr>
+        <w:ind w:left="6480" w:hanging="180"/>
+      </w:pPr>
+    </w:lvl>
+  </w:abstractNum>
+  <w:abstractNum w:abstractNumId="1" w15:restartNumberingAfterBreak="0">
+    <w:nsid w:val="42FB5160"/>
+    <w:multiLevelType w:val="hybridMultilevel"/>
+    <w:tmpl w:val="4A42510C"/>
+    <w:lvl w:ilvl="0" w:tplc="0409000F">
+      <w:start w:val="1"/>
+      <w:numFmt w:val="decimal"/>
+      <w:lvlText w:val="%1."/>
+      <w:lvlJc w:val="left"/>
+      <w:pPr>
+        <w:ind w:left="720" w:hanging="360"/>
+      </w:pPr>
+      <w:rPr>
+        <w:rFonts w:hint="default"/>
+      </w:rPr>
+    </w:lvl>
+    <w:lvl w:ilvl="1" w:tplc="04090019" w:tentative="1">
+      <w:start w:val="1"/>
+      <w:numFmt w:val="lowerLetter"/>
+      <w:lvlText w:val="%2."/>
+      <w:lvlJc w:val="left"/>
+      <w:pPr>
+        <w:ind w:left="1440" w:hanging="360"/>
+      </w:pPr>
+    </w:lvl>
+    <w:lvl w:ilvl="2" w:tplc="0409001B" w:tentative="1">
+      <w:start w:val="1"/>
+      <w:numFmt w:val="lowerRoman"/>
+      <w:lvlText w:val="%3."/>
+      <w:lvlJc w:val="right"/>
+      <w:pPr>
+        <w:ind w:left="2160" w:hanging="180"/>
+      </w:pPr>
+    </w:lvl>
+    <w:lvl w:ilvl="3" w:tplc="0409000F" w:tentative="1">
+      <w:start w:val="1"/>
+      <w:numFmt w:val="decimal"/>
+      <w:lvlText w:val="%4."/>
+      <w:lvlJc w:val="left"/>
+      <w:pPr>
+        <w:ind w:left="2880" w:hanging="360"/>
+      </w:pPr>
+    </w:lvl>
+    <w:lvl w:ilvl="4" w:tplc="04090019" w:tentative="1">
+      <w:start w:val="1"/>
+      <w:numFmt w:val="lowerLetter"/>
+      <w:lvlText w:val="%5."/>
+      <w:lvlJc w:val="left"/>
+      <w:pPr>
+        <w:ind w:left="3600" w:hanging="360"/>
+      </w:pPr>
+    </w:lvl>
+    <w:lvl w:ilvl="5" w:tplc="0409001B" w:tentative="1">
+      <w:start w:val="1"/>
+      <w:numFmt w:val="lowerRoman"/>
+      <w:lvlText w:val="%6."/>
+      <w:lvlJc w:val="right"/>
+      <w:pPr>
+        <w:ind w:left="4320" w:hanging="180"/>
+      </w:pPr>
+    </w:lvl>
+    <w:lvl w:ilvl="6" w:tplc="0409000F" w:tentative="1">
+      <w:start w:val="1"/>
+      <w:numFmt w:val="decimal"/>
+      <w:lvlText w:val="%7."/>
+      <w:lvlJc w:val="left"/>
+      <w:pPr>
+        <w:ind w:left="5040" w:hanging="360"/>
+      </w:pPr>
+    </w:lvl>
+    <w:lvl w:ilvl="7" w:tplc="04090019" w:tentative="1">
+      <w:start w:val="1"/>
+      <w:numFmt w:val="lowerLetter"/>
+      <w:lvlText w:val="%8."/>
+      <w:lvlJc w:val="left"/>
+      <w:pPr>
+        <w:ind w:left="5760" w:hanging="360"/>
+      </w:pPr>
+    </w:lvl>
+    <w:lvl w:ilvl="8" w:tplc="0409001B" w:tentative="1">
+      <w:start w:val="1"/>
+      <w:numFmt w:val="lowerRoman"/>
+      <w:lvlText w:val="%9."/>
+      <w:lvlJc w:val="right"/>
+      <w:pPr>
+        <w:ind w:left="6480" w:hanging="180"/>
+      </w:pPr>
+    </w:lvl>
+  </w:abstractNum>
+  <w:abstractNum w:abstractNumId="2" w15:restartNumberingAfterBreak="0">
     <w:nsid w:val="6805606A"/>
     <w:multiLevelType w:val="multilevel"/>
     <w:tmpl w:val="D624E250"/>
@@ -1500,7 +2166,7 @@
       </w:pPr>
     </w:lvl>
   </w:abstractNum>
-  <w:abstractNum w:abstractNumId="1" w15:restartNumberingAfterBreak="0">
+  <w:abstractNum w:abstractNumId="3" w15:restartNumberingAfterBreak="0">
     <w:nsid w:val="6C026478"/>
     <w:multiLevelType w:val="hybridMultilevel"/>
     <w:tmpl w:val="9D86C54E"/>
@@ -1587,10 +2253,108 @@
       </w:pPr>
     </w:lvl>
   </w:abstractNum>
+  <w:abstractNum w:abstractNumId="4" w15:restartNumberingAfterBreak="0">
+    <w:nsid w:val="6DD97577"/>
+    <w:multiLevelType w:val="hybridMultilevel"/>
+    <w:tmpl w:val="EE7E0862"/>
+    <w:lvl w:ilvl="0" w:tplc="0409000F">
+      <w:start w:val="1"/>
+      <w:numFmt w:val="decimal"/>
+      <w:lvlText w:val="%1."/>
+      <w:lvlJc w:val="left"/>
+      <w:pPr>
+        <w:ind w:left="720" w:hanging="360"/>
+      </w:pPr>
+      <w:rPr>
+        <w:rFonts w:hint="default"/>
+      </w:rPr>
+    </w:lvl>
+    <w:lvl w:ilvl="1" w:tplc="04090019" w:tentative="1">
+      <w:start w:val="1"/>
+      <w:numFmt w:val="lowerLetter"/>
+      <w:lvlText w:val="%2."/>
+      <w:lvlJc w:val="left"/>
+      <w:pPr>
+        <w:ind w:left="1440" w:hanging="360"/>
+      </w:pPr>
+    </w:lvl>
+    <w:lvl w:ilvl="2" w:tplc="0409001B" w:tentative="1">
+      <w:start w:val="1"/>
+      <w:numFmt w:val="lowerRoman"/>
+      <w:lvlText w:val="%3."/>
+      <w:lvlJc w:val="right"/>
+      <w:pPr>
+        <w:ind w:left="2160" w:hanging="180"/>
+      </w:pPr>
+    </w:lvl>
+    <w:lvl w:ilvl="3" w:tplc="0409000F" w:tentative="1">
+      <w:start w:val="1"/>
+      <w:numFmt w:val="decimal"/>
+      <w:lvlText w:val="%4."/>
+      <w:lvlJc w:val="left"/>
+      <w:pPr>
+        <w:ind w:left="2880" w:hanging="360"/>
+      </w:pPr>
+    </w:lvl>
+    <w:lvl w:ilvl="4" w:tplc="04090019" w:tentative="1">
+      <w:start w:val="1"/>
+      <w:numFmt w:val="lowerLetter"/>
+      <w:lvlText w:val="%5."/>
+      <w:lvlJc w:val="left"/>
+      <w:pPr>
+        <w:ind w:left="3600" w:hanging="360"/>
+      </w:pPr>
+    </w:lvl>
+    <w:lvl w:ilvl="5" w:tplc="0409001B" w:tentative="1">
+      <w:start w:val="1"/>
+      <w:numFmt w:val="lowerRoman"/>
+      <w:lvlText w:val="%6."/>
+      <w:lvlJc w:val="right"/>
+      <w:pPr>
+        <w:ind w:left="4320" w:hanging="180"/>
+      </w:pPr>
+    </w:lvl>
+    <w:lvl w:ilvl="6" w:tplc="0409000F" w:tentative="1">
+      <w:start w:val="1"/>
+      <w:numFmt w:val="decimal"/>
+      <w:lvlText w:val="%7."/>
+      <w:lvlJc w:val="left"/>
+      <w:pPr>
+        <w:ind w:left="5040" w:hanging="360"/>
+      </w:pPr>
+    </w:lvl>
+    <w:lvl w:ilvl="7" w:tplc="04090019" w:tentative="1">
+      <w:start w:val="1"/>
+      <w:numFmt w:val="lowerLetter"/>
+      <w:lvlText w:val="%8."/>
+      <w:lvlJc w:val="left"/>
+      <w:pPr>
+        <w:ind w:left="5760" w:hanging="360"/>
+      </w:pPr>
+    </w:lvl>
+    <w:lvl w:ilvl="8" w:tplc="0409001B" w:tentative="1">
+      <w:start w:val="1"/>
+      <w:numFmt w:val="lowerRoman"/>
+      <w:lvlText w:val="%9."/>
+      <w:lvlJc w:val="right"/>
+      <w:pPr>
+        <w:ind w:left="6480" w:hanging="180"/>
+      </w:pPr>
+    </w:lvl>
+  </w:abstractNum>
   <w:num w:numId="1">
+    <w:abstractNumId w:val="3"/>
+  </w:num>
+  <w:num w:numId="2">
+    <w:abstractNumId w:val="2"/>
+  </w:num>
+  <w:num w:numId="3">
+    <w:abstractNumId w:val="4"/>
+  </w:num>
+  <w:num w:numId="4">
     <w:abstractNumId w:val="1"/>
   </w:num>
-  <w:num w:numId="2">
+  <w:num w:numId="5">
     <w:abstractNumId w:val="0"/>
   </w:num>
 </w:numbering>
@@ -2558,6 +3322,17 @@
       <w:u w:val="single"/>
     </w:rPr>
   </w:style>
+  <w:style w:type="paragraph" w:styleId="Listenabsatz">
+    <w:name w:val="List Paragraph"/>
+    <w:basedOn w:val="Standard"/>
+    <w:uiPriority w:val="34"/>
+    <w:qFormat/>
+    <w:rsid w:val="000F54B2"/>
+    <w:pPr>
+      <w:ind w:left="720"/>
+      <w:contextualSpacing/>
+    </w:pPr>
+  </w:style>
 </w:styles>
 </file>
 
@@ -2861,7 +3636,7 @@
 </file>
 
 <file path=customXml/itemProps1.xml><?xml version="1.0" encoding="utf-8"?>
-<ds:datastoreItem xmlns:ds="http://schemas.openxmlformats.org/officeDocument/2006/customXml" ds:itemID="{6B9239BA-0DEE-4596-92BA-4CF072E291A2}">
+<ds:datastoreItem xmlns:ds="http://schemas.openxmlformats.org/officeDocument/2006/customXml" ds:itemID="{2D066B48-A22E-48EE-8EBD-0F6062799FDB}">
   <ds:schemaRefs>
     <ds:schemaRef ds:uri="http://schemas.openxmlformats.org/officeDocument/2006/bibliography"/>
   </ds:schemaRefs>

</xml_diff>

<commit_message>
Mockups zur Dokumentation hinzugefügt
</commit_message>
<xml_diff>
--- a/Dokumentation/Fahrplan_Dokumentation.docx
+++ b/Dokumentation/Fahrplan_Dokumentation.docx
@@ -6,6 +6,8 @@
       <w:pPr>
         <w:pStyle w:val="Titel"/>
       </w:pPr>
+      <w:bookmarkStart w:id="0" w:name="_Hlk27573168"/>
+      <w:bookmarkEnd w:id="0"/>
       <w:r>
         <w:t>Fahrplan App Dokumentation</w:t>
       </w:r>
@@ -1119,63 +1121,60 @@
       <w:pPr>
         <w:pStyle w:val="berschrift1"/>
       </w:pPr>
-      <w:bookmarkStart w:id="0" w:name="_Toc27532119"/>
+      <w:bookmarkStart w:id="1" w:name="_Toc27532119"/>
       <w:r>
         <w:lastRenderedPageBreak/>
         <w:t>Einleitung</w:t>
-      </w:r>
-      <w:bookmarkEnd w:id="0"/>
-    </w:p>
-    <w:p>
-      <w:r>
-        <w:t xml:space="preserve">Im überbetrieblichen Kurs «Modul 318 - </w:t>
-      </w:r>
-      <w:r>
-        <w:t>Analysieren und objektbasiert programmieren</w:t>
-      </w:r>
-      <w:r>
-        <w:t>»</w:t>
-      </w:r>
-      <w:r>
-        <w:t xml:space="preserve"> </w:t>
-      </w:r>
-      <w:r>
-        <w:t xml:space="preserve">bekamen wir den Auftrag eine App zu entwickeln, die die Verbindungen zwischen zwei gewünschten Stationen anzeigt. Daraus ist die App «Fahrplan» entstanden. </w:t>
-      </w:r>
-      <w:r>
-        <w:t xml:space="preserve">Zusätzlich ist es </w:t>
-      </w:r>
-      <w:r>
-        <w:t xml:space="preserve">möglich, </w:t>
-      </w:r>
-      <w:r>
-        <w:t>die gewünschte Station auf einer Karte anzeigen zu lassen.</w:t>
-      </w:r>
-      <w:bookmarkStart w:id="1" w:name="_Toc27532120"/>
-    </w:p>
-    <w:p>
-      <w:pPr>
-        <w:pStyle w:val="berschrift1"/>
-      </w:pPr>
-      <w:r>
-        <w:t>Zweck des Dokuments</w:t>
       </w:r>
       <w:bookmarkEnd w:id="1"/>
     </w:p>
     <w:p>
       <w:r>
-        <w:t>Dieses Dokument beinhaltet sämtliche Informationen, welche zur Analyse, Planung, Durchführung und Überprüfung des Programmes zusammengetragen wurden. Es soll dem Instruktor die Möglichkeit geben, eine genaue Bewertung abzugeben. Zusätzlich dient es als kleines Benutzerhandbuch zur Installation und zur effizienten Anwendung des Programmes.</w:t>
-      </w:r>
-      <w:bookmarkStart w:id="2" w:name="_GoBack"/>
+        <w:t xml:space="preserve">Im überbetrieblichen Kurs «Modul 318 - </w:t>
+      </w:r>
+      <w:r>
+        <w:t>Analysieren und objektbasiert programmieren</w:t>
+      </w:r>
+      <w:r>
+        <w:t>»</w:t>
+      </w:r>
+      <w:r>
+        <w:t xml:space="preserve"> </w:t>
+      </w:r>
+      <w:r>
+        <w:t xml:space="preserve">bekamen wir den Auftrag eine App zu entwickeln, die die Verbindungen zwischen zwei gewünschten Stationen anzeigt. Daraus ist die App «Fahrplan» entstanden. </w:t>
+      </w:r>
+      <w:r>
+        <w:t xml:space="preserve">Zusätzlich ist es </w:t>
+      </w:r>
+      <w:r>
+        <w:t xml:space="preserve">möglich, </w:t>
+      </w:r>
+      <w:r>
+        <w:t>die gewünschte Station auf einer Karte anzeigen zu lassen.</w:t>
+      </w:r>
+      <w:bookmarkStart w:id="2" w:name="_Toc27532120"/>
+    </w:p>
+    <w:p>
+      <w:pPr>
+        <w:pStyle w:val="berschrift1"/>
+      </w:pPr>
+      <w:r>
+        <w:t>Zweck des Dokuments</w:t>
+      </w:r>
       <w:bookmarkEnd w:id="2"/>
     </w:p>
     <w:p>
+      <w:r>
+        <w:t>Dieses Dokument beinhaltet sämtliche Informationen, welche zur Analyse, Planung, Durchführung und Überprüfung des Programmes zusammengetragen wurden. Es soll dem Instruktor die Möglichkeit geben, eine genaue Bewertung abzugeben. Zusätzlich dient es als kleines Benutzerhandbuch zur Installation und zur effizienten Anwendung des Programmes.</w:t>
+      </w:r>
+    </w:p>
+    <w:p>
       <w:pPr>
         <w:pStyle w:val="berschrift1"/>
       </w:pPr>
       <w:bookmarkStart w:id="3" w:name="_Toc27532121"/>
       <w:r>
-        <w:lastRenderedPageBreak/>
         <w:t>Was wurde umgesetzt?</w:t>
       </w:r>
       <w:bookmarkEnd w:id="3"/>
@@ -1207,42 +1206,220 @@
       <w:bookmarkEnd w:id="4"/>
     </w:p>
     <w:p>
-      <w:pPr>
-        <w:pStyle w:val="berschrift1"/>
-      </w:pPr>
-      <w:r>
-        <w:t>Codes</w:t>
-      </w:r>
-      <w:r>
-        <w:t>t</w:t>
-      </w:r>
-      <w:r>
-        <w:t xml:space="preserve">yle und </w:t>
-      </w:r>
-      <w:r>
-        <w:t>Qualität</w:t>
+      <w:r>
+        <w:t xml:space="preserve">Ich konnte das Programm den Mockups sehr ähnlich nachbauen, </w:t>
+      </w:r>
+      <w:bookmarkStart w:id="5" w:name="_GoBack"/>
+      <w:bookmarkEnd w:id="5"/>
+      <w:r>
+        <w:t>ausser,</w:t>
+      </w:r>
+      <w:r>
+        <w:t xml:space="preserve"> dass die Vorschläge beim eigentlichen Programm via Listbox angezeigt werden, die ein und ausgeblendet wird, da bei der alten Lösung das Programm abstürzte, wenn man zu schnell eine Station eintippte.</w:t>
+      </w:r>
+      <w:r>
+        <w:rPr>
+          <w:noProof/>
+        </w:rPr>
+        <w:drawing>
+          <wp:inline distT="0" distB="0" distL="0" distR="0" wp14:anchorId="11CF0F92" wp14:editId="5B1B3A24">
+            <wp:extent cx="5984048" cy="3200400"/>
+            <wp:effectExtent l="0" t="0" r="0" b="0"/>
+            <wp:docPr id="2" name="Grafik 2"/>
+            <wp:cNvGraphicFramePr>
+              <a:graphicFrameLocks xmlns:a="http://schemas.openxmlformats.org/drawingml/2006/main" noChangeAspect="1"/>
+            </wp:cNvGraphicFramePr>
+            <a:graphic xmlns:a="http://schemas.openxmlformats.org/drawingml/2006/main">
+              <a:graphicData uri="http://schemas.openxmlformats.org/drawingml/2006/picture">
+                <pic:pic xmlns:pic="http://schemas.openxmlformats.org/drawingml/2006/picture">
+                  <pic:nvPicPr>
+                    <pic:cNvPr id="0" name="Picture 1"/>
+                    <pic:cNvPicPr>
+                      <a:picLocks noChangeAspect="1" noChangeArrowheads="1"/>
+                    </pic:cNvPicPr>
+                  </pic:nvPicPr>
+                  <pic:blipFill>
+                    <a:blip r:embed="rId8" cstate="print">
+                      <a:extLst>
+                        <a:ext uri="{28A0092B-C50C-407E-A947-70E740481C1C}">
+                          <a14:useLocalDpi xmlns:a14="http://schemas.microsoft.com/office/drawing/2010/main" val="0"/>
+                        </a:ext>
+                      </a:extLst>
+                    </a:blip>
+                    <a:srcRect/>
+                    <a:stretch>
+                      <a:fillRect/>
+                    </a:stretch>
+                  </pic:blipFill>
+                  <pic:spPr bwMode="auto">
+                    <a:xfrm>
+                      <a:off x="0" y="0"/>
+                      <a:ext cx="6078415" cy="3250870"/>
+                    </a:xfrm>
+                    <a:prstGeom prst="rect">
+                      <a:avLst/>
+                    </a:prstGeom>
+                    <a:noFill/>
+                    <a:ln>
+                      <a:noFill/>
+                    </a:ln>
+                  </pic:spPr>
+                </pic:pic>
+              </a:graphicData>
+            </a:graphic>
+          </wp:inline>
+        </w:drawing>
       </w:r>
     </w:p>
     <w:p>
-      <w:pPr>
-        <w:pStyle w:val="berschrift1"/>
-      </w:pPr>
-      <w:bookmarkStart w:id="5" w:name="_Toc27532123"/>
-      <w:r>
-        <w:t>Diagramme</w:t>
-      </w:r>
-      <w:bookmarkEnd w:id="5"/>
+      <w:r>
+        <w:rPr>
+          <w:noProof/>
+        </w:rPr>
+        <w:lastRenderedPageBreak/>
+        <w:drawing>
+          <wp:inline distT="0" distB="0" distL="0" distR="0" wp14:anchorId="1B8E8E61" wp14:editId="35950B95">
+            <wp:extent cx="5943600" cy="3176270"/>
+            <wp:effectExtent l="0" t="0" r="0" b="5080"/>
+            <wp:docPr id="4" name="Grafik 4"/>
+            <wp:cNvGraphicFramePr>
+              <a:graphicFrameLocks xmlns:a="http://schemas.openxmlformats.org/drawingml/2006/main" noChangeAspect="1"/>
+            </wp:cNvGraphicFramePr>
+            <a:graphic xmlns:a="http://schemas.openxmlformats.org/drawingml/2006/main">
+              <a:graphicData uri="http://schemas.openxmlformats.org/drawingml/2006/picture">
+                <pic:pic xmlns:pic="http://schemas.openxmlformats.org/drawingml/2006/picture">
+                  <pic:nvPicPr>
+                    <pic:cNvPr id="0" name="Picture 3"/>
+                    <pic:cNvPicPr>
+                      <a:picLocks noChangeAspect="1" noChangeArrowheads="1"/>
+                    </pic:cNvPicPr>
+                  </pic:nvPicPr>
+                  <pic:blipFill>
+                    <a:blip r:embed="rId9" cstate="print">
+                      <a:extLst>
+                        <a:ext uri="{28A0092B-C50C-407E-A947-70E740481C1C}">
+                          <a14:useLocalDpi xmlns:a14="http://schemas.microsoft.com/office/drawing/2010/main" val="0"/>
+                        </a:ext>
+                      </a:extLst>
+                    </a:blip>
+                    <a:srcRect/>
+                    <a:stretch>
+                      <a:fillRect/>
+                    </a:stretch>
+                  </pic:blipFill>
+                  <pic:spPr bwMode="auto">
+                    <a:xfrm>
+                      <a:off x="0" y="0"/>
+                      <a:ext cx="5943600" cy="3176270"/>
+                    </a:xfrm>
+                    <a:prstGeom prst="rect">
+                      <a:avLst/>
+                    </a:prstGeom>
+                    <a:noFill/>
+                    <a:ln>
+                      <a:noFill/>
+                    </a:ln>
+                  </pic:spPr>
+                </pic:pic>
+              </a:graphicData>
+            </a:graphic>
+          </wp:inline>
+        </w:drawing>
+      </w:r>
     </w:p>
     <w:p>
+      <w:r>
+        <w:rPr>
+          <w:noProof/>
+        </w:rPr>
+        <w:drawing>
+          <wp:inline distT="0" distB="0" distL="0" distR="0" wp14:anchorId="6996A8E8" wp14:editId="7216B437">
+            <wp:extent cx="5943600" cy="3176270"/>
+            <wp:effectExtent l="0" t="0" r="0" b="5080"/>
+            <wp:docPr id="5" name="Grafik 5"/>
+            <wp:cNvGraphicFramePr>
+              <a:graphicFrameLocks xmlns:a="http://schemas.openxmlformats.org/drawingml/2006/main" noChangeAspect="1"/>
+            </wp:cNvGraphicFramePr>
+            <a:graphic xmlns:a="http://schemas.openxmlformats.org/drawingml/2006/main">
+              <a:graphicData uri="http://schemas.openxmlformats.org/drawingml/2006/picture">
+                <pic:pic xmlns:pic="http://schemas.openxmlformats.org/drawingml/2006/picture">
+                  <pic:nvPicPr>
+                    <pic:cNvPr id="0" name="Picture 5"/>
+                    <pic:cNvPicPr>
+                      <a:picLocks noChangeAspect="1" noChangeArrowheads="1"/>
+                    </pic:cNvPicPr>
+                  </pic:nvPicPr>
+                  <pic:blipFill>
+                    <a:blip r:embed="rId10" cstate="print">
+                      <a:extLst>
+                        <a:ext uri="{28A0092B-C50C-407E-A947-70E740481C1C}">
+                          <a14:useLocalDpi xmlns:a14="http://schemas.microsoft.com/office/drawing/2010/main" val="0"/>
+                        </a:ext>
+                      </a:extLst>
+                    </a:blip>
+                    <a:srcRect/>
+                    <a:stretch>
+                      <a:fillRect/>
+                    </a:stretch>
+                  </pic:blipFill>
+                  <pic:spPr bwMode="auto">
+                    <a:xfrm>
+                      <a:off x="0" y="0"/>
+                      <a:ext cx="5943600" cy="3176270"/>
+                    </a:xfrm>
+                    <a:prstGeom prst="rect">
+                      <a:avLst/>
+                    </a:prstGeom>
+                    <a:noFill/>
+                    <a:ln>
+                      <a:noFill/>
+                    </a:ln>
+                  </pic:spPr>
+                </pic:pic>
+              </a:graphicData>
+            </a:graphic>
+          </wp:inline>
+        </w:drawing>
+      </w:r>
+    </w:p>
+    <w:p>
+      <w:pPr>
+        <w:pStyle w:val="berschrift1"/>
+      </w:pPr>
+      <w:r>
+        <w:lastRenderedPageBreak/>
+        <w:t>Codes</w:t>
+      </w:r>
+      <w:r>
+        <w:t>t</w:t>
+      </w:r>
+      <w:r>
+        <w:t xml:space="preserve">yle und </w:t>
+      </w:r>
+      <w:r>
+        <w:t>Qualität</w:t>
+      </w:r>
+    </w:p>
+    <w:p>
+      <w:pPr>
+        <w:pStyle w:val="berschrift1"/>
+      </w:pPr>
+      <w:bookmarkStart w:id="6" w:name="_Toc27532123"/>
+      <w:r>
+        <w:t>Diagramme</w:t>
+      </w:r>
+      <w:bookmarkEnd w:id="6"/>
+    </w:p>
+    <w:p>
       <w:pPr>
         <w:pStyle w:val="berschrift2"/>
         <w:ind w:left="1080"/>
       </w:pPr>
-      <w:bookmarkStart w:id="6" w:name="_Toc27532124"/>
+      <w:bookmarkStart w:id="7" w:name="_Toc27532124"/>
       <w:r>
         <w:t>Use Case Diagramm</w:t>
       </w:r>
-      <w:bookmarkEnd w:id="6"/>
+      <w:bookmarkEnd w:id="7"/>
     </w:p>
     <w:p>
       <w:r>
@@ -1267,7 +1444,7 @@
                     </pic:cNvPicPr>
                   </pic:nvPicPr>
                   <pic:blipFill>
-                    <a:blip r:embed="rId8" cstate="print">
+                    <a:blip r:embed="rId11" cstate="print">
                       <a:extLst>
                         <a:ext uri="{28A0092B-C50C-407E-A947-70E740481C1C}">
                           <a14:useLocalDpi xmlns:a14="http://schemas.microsoft.com/office/drawing/2010/main" val="0"/>
@@ -1350,11 +1527,7 @@
           </w:tcPr>
           <w:p>
             <w:r>
-              <w:t xml:space="preserve">Ein Benutzer, der von A nach B gelangen will kann nach Start- und Endstationen suchen. Alternativ kann auch nach einer Station gesucht werden, um alle von dort aus verfügbaren Verbindungen </w:t>
-            </w:r>
-            <w:r>
-              <w:lastRenderedPageBreak/>
-              <w:t>zu sehen. Der Ort einer Station kann auch auf der Karte angezeigt werden.</w:t>
+              <w:t>Ein Benutzer, der von A nach B gelangen will kann nach Start- und Endstationen suchen. Alternativ kann auch nach einer Station gesucht werden, um alle von dort aus verfügbaren Verbindungen zu sehen. Der Ort einer Station kann auch auf der Karte angezeigt werden.</w:t>
             </w:r>
           </w:p>
         </w:tc>
@@ -1367,7 +1540,6 @@
           </w:tcPr>
           <w:p>
             <w:r>
-              <w:lastRenderedPageBreak/>
               <w:t>Akteur(e)</w:t>
             </w:r>
           </w:p>
@@ -1449,6 +1621,7 @@
               </w:numPr>
             </w:pPr>
             <w:r>
+              <w:lastRenderedPageBreak/>
               <w:t>Start- und End</w:t>
             </w:r>
             <w:r>
@@ -1486,6 +1659,7 @@
           </w:tcPr>
           <w:p>
             <w:r>
+              <w:lastRenderedPageBreak/>
               <w:t>Alternativer Ablauf #1</w:t>
             </w:r>
           </w:p>
@@ -1527,10 +1701,7 @@
               </w:numPr>
             </w:pPr>
             <w:r>
-              <w:t xml:space="preserve">Nach Station suchen </w:t>
-            </w:r>
-            <w:r>
-              <w:t>(es werden automatisch passende Stationen angezeigt) und von der Liste auswählen</w:t>
+              <w:t>Nach Station suchen (es werden automatisch passende Stationen angezeigt) und von der Liste auswählen</w:t>
             </w:r>
           </w:p>
           <w:p>
@@ -1596,10 +1767,7 @@
               </w:numPr>
             </w:pPr>
             <w:r>
-              <w:t xml:space="preserve">Nach Station suchen </w:t>
-            </w:r>
-            <w:r>
-              <w:t>(es werden automatisch passende Stationen angezeigt) und von der Liste auswählen</w:t>
+              <w:t>Nach Station suchen (es werden automatisch passende Stationen angezeigt) und von der Liste auswählen</w:t>
             </w:r>
           </w:p>
         </w:tc>
@@ -1680,29 +1848,9 @@
         <w:pStyle w:val="berschrift2"/>
         <w:ind w:left="1080"/>
       </w:pPr>
-      <w:bookmarkStart w:id="7" w:name="_Toc27532125"/>
+      <w:bookmarkStart w:id="8" w:name="_Toc27532125"/>
       <w:r>
         <w:t>Aktivitätsdiagramm</w:t>
-      </w:r>
-      <w:bookmarkEnd w:id="7"/>
-    </w:p>
-    <w:p>
-      <w:pPr>
-        <w:pStyle w:val="berschrift2"/>
-        <w:ind w:left="1080"/>
-      </w:pPr>
-      <w:bookmarkStart w:id="8" w:name="_Toc27532126"/>
-      <w:r>
-        <w:t>UML-</w:t>
-      </w:r>
-      <w:r>
-        <w:t>Klassen</w:t>
-      </w:r>
-      <w:r>
-        <w:t>d</w:t>
-      </w:r>
-      <w:r>
-        <w:t>iagramm</w:t>
       </w:r>
       <w:bookmarkEnd w:id="8"/>
     </w:p>
@@ -1711,19 +1859,29 @@
         <w:pStyle w:val="berschrift2"/>
         <w:ind w:left="1080"/>
       </w:pPr>
-      <w:bookmarkStart w:id="9" w:name="_Toc27532127"/>
-      <w:r>
-        <w:t>Sequenzdiagramm</w:t>
+      <w:bookmarkStart w:id="9" w:name="_Toc27532126"/>
+      <w:r>
+        <w:t>UML-</w:t>
+      </w:r>
+      <w:r>
+        <w:t>Klassen</w:t>
+      </w:r>
+      <w:r>
+        <w:t>d</w:t>
+      </w:r>
+      <w:r>
+        <w:t>iagramm</w:t>
       </w:r>
       <w:bookmarkEnd w:id="9"/>
     </w:p>
     <w:p>
       <w:pPr>
-        <w:pStyle w:val="berschrift1"/>
-      </w:pPr>
-      <w:bookmarkStart w:id="10" w:name="_Toc27532128"/>
-      <w:r>
-        <w:t>Testfälle</w:t>
+        <w:pStyle w:val="berschrift2"/>
+        <w:ind w:left="1080"/>
+      </w:pPr>
+      <w:bookmarkStart w:id="10" w:name="_Toc27532127"/>
+      <w:r>
+        <w:t>Sequenzdiagramm</w:t>
       </w:r>
       <w:bookmarkEnd w:id="10"/>
     </w:p>
@@ -1731,9 +1889,9 @@
       <w:pPr>
         <w:pStyle w:val="berschrift1"/>
       </w:pPr>
-      <w:bookmarkStart w:id="11" w:name="_Toc27532129"/>
-      <w:r>
-        <w:t>Testprotokoll</w:t>
+      <w:bookmarkStart w:id="11" w:name="_Toc27532128"/>
+      <w:r>
+        <w:t>Testfälle</w:t>
       </w:r>
       <w:bookmarkEnd w:id="11"/>
     </w:p>
@@ -1741,14 +1899,24 @@
       <w:pPr>
         <w:pStyle w:val="berschrift1"/>
       </w:pPr>
-      <w:bookmarkStart w:id="12" w:name="_Toc27532130"/>
-      <w:r>
-        <w:t>Installationsanleitung</w:t>
+      <w:bookmarkStart w:id="12" w:name="_Toc27532129"/>
+      <w:r>
+        <w:t>Testprotokoll</w:t>
       </w:r>
       <w:bookmarkEnd w:id="12"/>
     </w:p>
+    <w:p>
+      <w:pPr>
+        <w:pStyle w:val="berschrift1"/>
+      </w:pPr>
+      <w:bookmarkStart w:id="13" w:name="_Toc27532130"/>
+      <w:r>
+        <w:t>Installationsanleitung</w:t>
+      </w:r>
+      <w:bookmarkEnd w:id="13"/>
+    </w:p>
     <w:sectPr>
-      <w:footerReference w:type="default" r:id="rId9"/>
+      <w:footerReference w:type="default" r:id="rId12"/>
       <w:pgSz w:w="12240" w:h="15840"/>
       <w:pgMar w:top="1440" w:right="1440" w:bottom="1440" w:left="1440" w:header="720" w:footer="720" w:gutter="0"/>
       <w:cols w:space="720"/>
@@ -1796,27 +1964,14 @@
     <w:r>
       <w:tab/>
     </w:r>
-    <w:r>
-      <w:fldChar w:fldCharType="begin"/>
-    </w:r>
-    <w:r>
-      <w:instrText xml:space="preserve"> date </w:instrText>
-    </w:r>
-    <w:r>
-      <w:fldChar w:fldCharType="separate"/>
-    </w:r>
-    <w:r>
-      <w:rPr>
-        <w:noProof/>
-      </w:rPr>
-      <w:t>18.12.2019</w:t>
-    </w:r>
-    <w:r>
-      <w:rPr>
-        <w:noProof/>
-      </w:rPr>
-      <w:fldChar w:fldCharType="end"/>
-    </w:r>
+    <w:fldSimple w:instr=" date ">
+      <w:r>
+        <w:rPr>
+          <w:noProof/>
+        </w:rPr>
+        <w:t>18.12.2019</w:t>
+      </w:r>
+    </w:fldSimple>
     <w:r>
       <w:tab/>
       <w:t xml:space="preserve">Seite </w:t>
@@ -1842,27 +1997,14 @@
     <w:r>
       <w:t xml:space="preserve"> von </w:t>
     </w:r>
-    <w:r>
-      <w:fldChar w:fldCharType="begin"/>
-    </w:r>
-    <w:r>
-      <w:instrText xml:space="preserve"> NUMPAGES </w:instrText>
-    </w:r>
-    <w:r>
-      <w:fldChar w:fldCharType="separate"/>
-    </w:r>
-    <w:r>
-      <w:rPr>
-        <w:noProof/>
-      </w:rPr>
-      <w:t>1</w:t>
-    </w:r>
-    <w:r>
-      <w:rPr>
-        <w:noProof/>
-      </w:rPr>
-      <w:fldChar w:fldCharType="end"/>
-    </w:r>
+    <w:fldSimple w:instr=" NUMPAGES ">
+      <w:r>
+        <w:rPr>
+          <w:noProof/>
+        </w:rPr>
+        <w:t>1</w:t>
+      </w:r>
+    </w:fldSimple>
   </w:p>
 </w:ftr>
 </file>
@@ -3636,7 +3778,7 @@
 </file>
 
 <file path=customXml/itemProps1.xml><?xml version="1.0" encoding="utf-8"?>
-<ds:datastoreItem xmlns:ds="http://schemas.openxmlformats.org/officeDocument/2006/customXml" ds:itemID="{2D066B48-A22E-48EE-8EBD-0F6062799FDB}">
+<ds:datastoreItem xmlns:ds="http://schemas.openxmlformats.org/officeDocument/2006/customXml" ds:itemID="{1F470CCF-8772-4314-BF91-7A15E0BD991B}">
   <ds:schemaRefs>
     <ds:schemaRef ds:uri="http://schemas.openxmlformats.org/officeDocument/2006/bibliography"/>
   </ds:schemaRefs>

</xml_diff>

<commit_message>
Programm funktionen hinzugefügt in der Doku
</commit_message>
<xml_diff>
--- a/Dokumentation/Fahrplan_Dokumentation.docx
+++ b/Dokumentation/Fahrplan_Dokumentation.docx
@@ -1179,38 +1179,375 @@
       </w:r>
       <w:bookmarkEnd w:id="3"/>
     </w:p>
+    <w:tbl>
+      <w:tblPr>
+        <w:tblStyle w:val="Tabellenraster"/>
+        <w:tblW w:w="0" w:type="auto"/>
+        <w:tblLook w:val="04A0" w:firstRow="1" w:lastRow="0" w:firstColumn="1" w:lastColumn="0" w:noHBand="0" w:noVBand="1"/>
+      </w:tblPr>
+      <w:tblGrid>
+        <w:gridCol w:w="3243"/>
+        <w:gridCol w:w="5482"/>
+        <w:gridCol w:w="625"/>
+      </w:tblGrid>
+      <w:tr>
+        <w:tc>
+          <w:tcPr>
+            <w:tcW w:w="3243" w:type="dxa"/>
+            <w:shd w:val="clear" w:color="auto" w:fill="B4C6E7" w:themeFill="accent1" w:themeFillTint="66"/>
+          </w:tcPr>
+          <w:p>
+            <w:r>
+              <w:t>Anforderung</w:t>
+            </w:r>
+          </w:p>
+        </w:tc>
+        <w:tc>
+          <w:tcPr>
+            <w:tcW w:w="5482" w:type="dxa"/>
+            <w:shd w:val="clear" w:color="auto" w:fill="B4C6E7" w:themeFill="accent1" w:themeFillTint="66"/>
+          </w:tcPr>
+          <w:p>
+            <w:r>
+              <w:t>Beschreibung</w:t>
+            </w:r>
+          </w:p>
+        </w:tc>
+        <w:tc>
+          <w:tcPr>
+            <w:tcW w:w="625" w:type="dxa"/>
+            <w:shd w:val="clear" w:color="auto" w:fill="B4C6E7" w:themeFill="accent1" w:themeFillTint="66"/>
+          </w:tcPr>
+          <w:p/>
+        </w:tc>
+      </w:tr>
+      <w:tr>
+        <w:tc>
+          <w:tcPr>
+            <w:tcW w:w="3243" w:type="dxa"/>
+          </w:tcPr>
+          <w:p>
+            <w:r>
+              <w:t>A001</w:t>
+            </w:r>
+          </w:p>
+        </w:tc>
+        <w:tc>
+          <w:tcPr>
+            <w:tcW w:w="5482" w:type="dxa"/>
+          </w:tcPr>
+          <w:p>
+            <w:r>
+              <w:t>Als ÖV-Benutzer möchte ich Start- und Endstation mittels Textsuche suchen können, damit ich nicht alle Stationsnamen auswendig lernen muss.</w:t>
+            </w:r>
+          </w:p>
+        </w:tc>
+        <w:tc>
+          <w:tcPr>
+            <w:tcW w:w="625" w:type="dxa"/>
+          </w:tcPr>
+          <w:p>
+            <w:pPr>
+              <w:rPr>
+                <w:sz w:val="40"/>
+                <w:szCs w:val="40"/>
+              </w:rPr>
+            </w:pPr>
+            <w:r>
+              <w:rPr>
+                <w:color w:val="92D050"/>
+                <w:sz w:val="40"/>
+                <w:szCs w:val="40"/>
+              </w:rPr>
+              <w:sym w:font="Wingdings" w:char="F0FC"/>
+            </w:r>
+          </w:p>
+        </w:tc>
+      </w:tr>
+      <w:tr>
+        <w:tc>
+          <w:tcPr>
+            <w:tcW w:w="3243" w:type="dxa"/>
+          </w:tcPr>
+          <w:p>
+            <w:r>
+              <w:t>A002</w:t>
+            </w:r>
+          </w:p>
+        </w:tc>
+        <w:tc>
+          <w:tcPr>
+            <w:tcW w:w="5482" w:type="dxa"/>
+          </w:tcPr>
+          <w:p>
+            <w:r>
+              <w:t>Als ÖV-Benutzer möchte ich die aktuellen, d.h. mindestens die nächsten vier bis fünf Verbindungen zwischen den beiden gefundenen und ausgewählten Stationen sehen, damit ich weiss wann ich zur Station muss, um den für mich idealen Anschluss zu erwischen.</w:t>
+            </w:r>
+          </w:p>
+        </w:tc>
+        <w:tc>
+          <w:tcPr>
+            <w:tcW w:w="625" w:type="dxa"/>
+          </w:tcPr>
+          <w:p>
+            <w:r>
+              <w:rPr>
+                <w:color w:val="92D050"/>
+                <w:sz w:val="40"/>
+                <w:szCs w:val="40"/>
+              </w:rPr>
+              <w:sym w:font="Wingdings" w:char="F0FC"/>
+            </w:r>
+          </w:p>
+        </w:tc>
+      </w:tr>
+      <w:tr>
+        <w:tc>
+          <w:tcPr>
+            <w:tcW w:w="3243" w:type="dxa"/>
+          </w:tcPr>
+          <w:p>
+            <w:r>
+              <w:t>A003</w:t>
+            </w:r>
+          </w:p>
+        </w:tc>
+        <w:tc>
+          <w:tcPr>
+            <w:tcW w:w="5482" w:type="dxa"/>
+          </w:tcPr>
+          <w:p>
+            <w:r>
+              <w:t>Als ÖV-Benutzer möchte ich sehen, welche Verbindungen ab einer bestimmten Station vorhanden sind, damit ich bei mir zuhause eine Art Abfahrtstafel haben kann.</w:t>
+            </w:r>
+          </w:p>
+        </w:tc>
+        <w:tc>
+          <w:tcPr>
+            <w:tcW w:w="625" w:type="dxa"/>
+          </w:tcPr>
+          <w:p>
+            <w:r>
+              <w:rPr>
+                <w:color w:val="92D050"/>
+                <w:sz w:val="40"/>
+                <w:szCs w:val="40"/>
+              </w:rPr>
+              <w:sym w:font="Wingdings" w:char="F0FC"/>
+            </w:r>
+          </w:p>
+        </w:tc>
+      </w:tr>
+      <w:tr>
+        <w:tc>
+          <w:tcPr>
+            <w:tcW w:w="3243" w:type="dxa"/>
+          </w:tcPr>
+          <w:p>
+            <w:r>
+              <w:t>A004</w:t>
+            </w:r>
+          </w:p>
+        </w:tc>
+        <w:tc>
+          <w:tcPr>
+            <w:tcW w:w="5482" w:type="dxa"/>
+          </w:tcPr>
+          <w:p>
+            <w:r>
+              <w:t>Als ÖV-Benutzer möchte ich, dass schon während meiner Eingabe erste Such-Resultate erscheinen, damit ich effizienter nach Stationen suchen kann.</w:t>
+            </w:r>
+          </w:p>
+        </w:tc>
+        <w:tc>
+          <w:tcPr>
+            <w:tcW w:w="625" w:type="dxa"/>
+          </w:tcPr>
+          <w:p>
+            <w:r>
+              <w:rPr>
+                <w:color w:val="92D050"/>
+                <w:sz w:val="40"/>
+                <w:szCs w:val="40"/>
+              </w:rPr>
+              <w:sym w:font="Wingdings" w:char="F0FC"/>
+            </w:r>
+          </w:p>
+        </w:tc>
+      </w:tr>
+      <w:tr>
+        <w:tc>
+          <w:tcPr>
+            <w:tcW w:w="3243" w:type="dxa"/>
+          </w:tcPr>
+          <w:p>
+            <w:r>
+              <w:t>A005</w:t>
+            </w:r>
+          </w:p>
+        </w:tc>
+        <w:tc>
+          <w:tcPr>
+            <w:tcW w:w="5482" w:type="dxa"/>
+          </w:tcPr>
+          <w:p>
+            <w:r>
+              <w:t>ALs ÖV-Benutzer möchte ich nicht nur aktuelle Verbindungen suchen können, sondern auch solche zu einem beliebigen anderen Zeitpunkt, damit ich zukünftige Reisen planen kann.</w:t>
+            </w:r>
+          </w:p>
+        </w:tc>
+        <w:tc>
+          <w:tcPr>
+            <w:tcW w:w="625" w:type="dxa"/>
+          </w:tcPr>
+          <w:p>
+            <w:pPr>
+              <w:rPr>
+                <w:sz w:val="40"/>
+                <w:szCs w:val="40"/>
+              </w:rPr>
+            </w:pPr>
+            <w:r>
+              <w:rPr>
+                <w:color w:val="FF0000"/>
+                <w:sz w:val="40"/>
+                <w:szCs w:val="40"/>
+              </w:rPr>
+              <w:sym w:font="Wingdings" w:char="F0FB"/>
+            </w:r>
+          </w:p>
+        </w:tc>
+      </w:tr>
+      <w:tr>
+        <w:tc>
+          <w:tcPr>
+            <w:tcW w:w="3243" w:type="dxa"/>
+          </w:tcPr>
+          <w:p>
+            <w:r>
+              <w:t>A006</w:t>
+            </w:r>
+          </w:p>
+        </w:tc>
+        <w:tc>
+          <w:tcPr>
+            <w:tcW w:w="5482" w:type="dxa"/>
+          </w:tcPr>
+          <w:p>
+            <w:r>
+              <w:t>Als ÖV-Benutzer möchte ich sehen, wo sich eine Station befindet, damit ich mir besser vorstellen kann, wie die Situation vor Ort aussieht.</w:t>
+            </w:r>
+          </w:p>
+        </w:tc>
+        <w:tc>
+          <w:tcPr>
+            <w:tcW w:w="625" w:type="dxa"/>
+          </w:tcPr>
+          <w:p>
+            <w:r>
+              <w:rPr>
+                <w:color w:val="92D050"/>
+                <w:sz w:val="40"/>
+                <w:szCs w:val="40"/>
+              </w:rPr>
+              <w:sym w:font="Wingdings" w:char="F0FC"/>
+            </w:r>
+          </w:p>
+        </w:tc>
+      </w:tr>
+      <w:tr>
+        <w:tc>
+          <w:tcPr>
+            <w:tcW w:w="3243" w:type="dxa"/>
+          </w:tcPr>
+          <w:p>
+            <w:r>
+              <w:t>A007</w:t>
+            </w:r>
+          </w:p>
+        </w:tc>
+        <w:tc>
+          <w:tcPr>
+            <w:tcW w:w="5482" w:type="dxa"/>
+          </w:tcPr>
+          <w:p>
+            <w:r>
+              <w:t>Als ÖV-Benutzer möchte Stationen finden, die sich ganz in der Nähe meiner aktuellen Position befinden, damit ich schnell einen Anschluss erreichen kann.</w:t>
+            </w:r>
+          </w:p>
+        </w:tc>
+        <w:tc>
+          <w:tcPr>
+            <w:tcW w:w="625" w:type="dxa"/>
+          </w:tcPr>
+          <w:p>
+            <w:r>
+              <w:rPr>
+                <w:color w:val="FF0000"/>
+                <w:sz w:val="40"/>
+                <w:szCs w:val="40"/>
+              </w:rPr>
+              <w:sym w:font="Wingdings" w:char="F0FB"/>
+            </w:r>
+          </w:p>
+        </w:tc>
+      </w:tr>
+      <w:tr>
+        <w:tc>
+          <w:tcPr>
+            <w:tcW w:w="3243" w:type="dxa"/>
+          </w:tcPr>
+          <w:p>
+            <w:r>
+              <w:t>A008</w:t>
+            </w:r>
+          </w:p>
+        </w:tc>
+        <w:tc>
+          <w:tcPr>
+            <w:tcW w:w="5482" w:type="dxa"/>
+          </w:tcPr>
+          <w:p>
+            <w:r>
+              <w:t>Ich möchte meine gefundenen Resultate via Mail weiterleiten können, damit auch andere von meinen Recherchen profitieren können.</w:t>
+            </w:r>
+          </w:p>
+        </w:tc>
+        <w:tc>
+          <w:tcPr>
+            <w:tcW w:w="625" w:type="dxa"/>
+          </w:tcPr>
+          <w:p>
+            <w:r>
+              <w:rPr>
+                <w:color w:val="FF0000"/>
+                <w:sz w:val="40"/>
+                <w:szCs w:val="40"/>
+              </w:rPr>
+              <w:sym w:font="Wingdings" w:char="F0FB"/>
+            </w:r>
+            <w:bookmarkStart w:id="4" w:name="_GoBack"/>
+            <w:bookmarkEnd w:id="4"/>
+          </w:p>
+        </w:tc>
+      </w:tr>
+    </w:tbl>
+    <w:p/>
     <w:p>
       <w:pPr>
-        <w:pStyle w:val="berschrift2"/>
-      </w:pPr>
-      <w:r>
-        <w:t>Funktionen</w:t>
-      </w:r>
+        <w:pStyle w:val="berschrift1"/>
+      </w:pPr>
+      <w:bookmarkStart w:id="5" w:name="_Toc27532122"/>
+      <w:r>
+        <w:lastRenderedPageBreak/>
+        <w:t>ockups</w:t>
+      </w:r>
+      <w:bookmarkEnd w:id="5"/>
     </w:p>
     <w:p>
-      <w:pPr>
-        <w:pStyle w:val="berschrift2"/>
-      </w:pPr>
-      <w:r>
-        <w:t>Bekannte Probleme</w:t>
-      </w:r>
-    </w:p>
-    <w:p>
-      <w:pPr>
-        <w:pStyle w:val="berschrift1"/>
-      </w:pPr>
-      <w:bookmarkStart w:id="4" w:name="_Toc27532122"/>
-      <w:r>
-        <w:t>Mockups</w:t>
-      </w:r>
-      <w:bookmarkEnd w:id="4"/>
-    </w:p>
-    <w:p>
       <w:r>
         <w:t xml:space="preserve">Ich konnte das Programm den Mockups sehr ähnlich nachbauen, </w:t>
       </w:r>
-      <w:bookmarkStart w:id="5" w:name="_GoBack"/>
-      <w:bookmarkEnd w:id="5"/>
       <w:r>
         <w:t>ausser,</w:t>
       </w:r>
@@ -1276,7 +1613,6 @@
         <w:rPr>
           <w:noProof/>
         </w:rPr>
-        <w:lastRenderedPageBreak/>
         <w:drawing>
           <wp:inline distT="0" distB="0" distL="0" distR="0" wp14:anchorId="1B8E8E61" wp14:editId="35950B95">
             <wp:extent cx="5943600" cy="3176270"/>
@@ -1332,6 +1668,7 @@
         <w:rPr>
           <w:noProof/>
         </w:rPr>
+        <w:lastRenderedPageBreak/>
         <w:drawing>
           <wp:inline distT="0" distB="0" distL="0" distR="0" wp14:anchorId="6996A8E8" wp14:editId="7216B437">
             <wp:extent cx="5943600" cy="3176270"/>
@@ -1427,9 +1764,9 @@
           <w:noProof/>
         </w:rPr>
         <w:drawing>
-          <wp:inline distT="0" distB="0" distL="0" distR="0" wp14:anchorId="2CEAD971" wp14:editId="56FB9CFD">
-            <wp:extent cx="3610766" cy="4889133"/>
-            <wp:effectExtent l="0" t="0" r="8890" b="6985"/>
+          <wp:inline distT="0" distB="0" distL="0" distR="0" wp14:anchorId="2CEAD971" wp14:editId="26283D4A">
+            <wp:extent cx="3147535" cy="4261899"/>
+            <wp:effectExtent l="0" t="0" r="0" b="5715"/>
             <wp:docPr id="1" name="Grafik 1"/>
             <wp:cNvGraphicFramePr>
               <a:graphicFrameLocks xmlns:a="http://schemas.openxmlformats.org/drawingml/2006/main" noChangeAspect="1"/>
@@ -1459,7 +1796,7 @@
                   <pic:spPr bwMode="auto">
                     <a:xfrm>
                       <a:off x="0" y="0"/>
-                      <a:ext cx="3647339" cy="4938655"/>
+                      <a:ext cx="3207748" cy="4343430"/>
                     </a:xfrm>
                     <a:prstGeom prst="rect">
                       <a:avLst/>
@@ -1621,7 +1958,6 @@
               </w:numPr>
             </w:pPr>
             <w:r>
-              <w:lastRenderedPageBreak/>
               <w:t>Start- und End</w:t>
             </w:r>
             <w:r>
@@ -1659,7 +1995,6 @@
           </w:tcPr>
           <w:p>
             <w:r>
-              <w:lastRenderedPageBreak/>
               <w:t>Alternativer Ablauf #1</w:t>
             </w:r>
           </w:p>
@@ -1689,6 +2024,7 @@
               </w:numPr>
             </w:pPr>
             <w:r>
+              <w:lastRenderedPageBreak/>
               <w:t>Tab Stationen anwählen</w:t>
             </w:r>
           </w:p>
@@ -1726,6 +2062,7 @@
           </w:tcPr>
           <w:p>
             <w:r>
+              <w:lastRenderedPageBreak/>
               <w:t>Alternativer Ablauf #2</w:t>
             </w:r>
           </w:p>
@@ -3778,7 +4115,7 @@
 </file>
 
 <file path=customXml/itemProps1.xml><?xml version="1.0" encoding="utf-8"?>
-<ds:datastoreItem xmlns:ds="http://schemas.openxmlformats.org/officeDocument/2006/customXml" ds:itemID="{1F470CCF-8772-4314-BF91-7A15E0BD991B}">
+<ds:datastoreItem xmlns:ds="http://schemas.openxmlformats.org/officeDocument/2006/customXml" ds:itemID="{2A158A5D-B91D-4866-9CFF-BB211CAE7581}">
   <ds:schemaRefs>
     <ds:schemaRef ds:uri="http://schemas.openxmlformats.org/officeDocument/2006/bibliography"/>
   </ds:schemaRefs>

</xml_diff>

<commit_message>
MSI installations Datei erstellt
</commit_message>
<xml_diff>
--- a/Dokumentation/Fahrplan_Dokumentation.docx
+++ b/Dokumentation/Fahrplan_Dokumentation.docx
@@ -10,6 +10,61 @@
       <w:bookmarkEnd w:id="0"/>
       <w:r>
         <w:t>Fahrplan App Dokumentation</w:t>
+      </w:r>
+    </w:p>
+    <w:p>
+      <w:r>
+        <w:rPr>
+          <w:noProof/>
+        </w:rPr>
+        <w:drawing>
+          <wp:inline distT="0" distB="0" distL="0" distR="0" wp14:anchorId="7B25C80C" wp14:editId="252A8597">
+            <wp:extent cx="5943600" cy="4274185"/>
+            <wp:effectExtent l="0" t="0" r="0" b="0"/>
+            <wp:docPr id="3" name="Grafik 3"/>
+            <wp:cNvGraphicFramePr>
+              <a:graphicFrameLocks xmlns:a="http://schemas.openxmlformats.org/drawingml/2006/main" noChangeAspect="1"/>
+            </wp:cNvGraphicFramePr>
+            <a:graphic xmlns:a="http://schemas.openxmlformats.org/drawingml/2006/main">
+              <a:graphicData uri="http://schemas.openxmlformats.org/drawingml/2006/picture">
+                <pic:pic xmlns:pic="http://schemas.openxmlformats.org/drawingml/2006/picture">
+                  <pic:nvPicPr>
+                    <pic:cNvPr id="0" name="Picture 1"/>
+                    <pic:cNvPicPr>
+                      <a:picLocks noChangeAspect="1" noChangeArrowheads="1"/>
+                    </pic:cNvPicPr>
+                  </pic:nvPicPr>
+                  <pic:blipFill>
+                    <a:blip r:embed="rId8" cstate="print">
+                      <a:extLst>
+                        <a:ext uri="{28A0092B-C50C-407E-A947-70E740481C1C}">
+                          <a14:useLocalDpi xmlns:a14="http://schemas.microsoft.com/office/drawing/2010/main" val="0"/>
+                        </a:ext>
+                      </a:extLst>
+                    </a:blip>
+                    <a:srcRect/>
+                    <a:stretch>
+                      <a:fillRect/>
+                    </a:stretch>
+                  </pic:blipFill>
+                  <pic:spPr bwMode="auto">
+                    <a:xfrm>
+                      <a:off x="0" y="0"/>
+                      <a:ext cx="5943600" cy="4274185"/>
+                    </a:xfrm>
+                    <a:prstGeom prst="rect">
+                      <a:avLst/>
+                    </a:prstGeom>
+                    <a:noFill/>
+                    <a:ln>
+                      <a:noFill/>
+                    </a:ln>
+                  </pic:spPr>
+                </pic:pic>
+              </a:graphicData>
+            </a:graphic>
+          </wp:inline>
+        </w:drawing>
       </w:r>
     </w:p>
     <w:p>
@@ -69,7 +124,7 @@
             <w:rPr>
               <w:rFonts w:eastAsiaTheme="minorEastAsia"/>
               <w:noProof/>
-              <w:lang w:eastAsia="de-CH"/>
+              <w:lang w:val="en-US"/>
             </w:rPr>
           </w:pPr>
           <w:r>
@@ -81,7 +136,7 @@
           <w:r>
             <w:fldChar w:fldCharType="separate"/>
           </w:r>
-          <w:hyperlink w:anchor="_Toc27532119" w:history="1">
+          <w:hyperlink w:anchor="_Toc27575398" w:history="1">
             <w:r>
               <w:rPr>
                 <w:rStyle w:val="Hyperlink"/>
@@ -93,7 +148,7 @@
               <w:rPr>
                 <w:rFonts w:eastAsiaTheme="minorEastAsia"/>
                 <w:noProof/>
-                <w:lang w:eastAsia="de-CH"/>
+                <w:lang w:val="en-US"/>
               </w:rPr>
               <w:tab/>
             </w:r>
@@ -123,7 +178,7 @@
                 <w:noProof/>
                 <w:webHidden/>
               </w:rPr>
-              <w:instrText xml:space="preserve"> PAGEREF _Toc27532119 \h </w:instrText>
+              <w:instrText xml:space="preserve"> PAGEREF _Toc27575398 \h </w:instrText>
             </w:r>
             <w:r>
               <w:rPr>
@@ -164,10 +219,10 @@
             <w:rPr>
               <w:rFonts w:eastAsiaTheme="minorEastAsia"/>
               <w:noProof/>
-              <w:lang w:eastAsia="de-CH"/>
+              <w:lang w:val="en-US"/>
             </w:rPr>
           </w:pPr>
-          <w:hyperlink w:anchor="_Toc27532120" w:history="1">
+          <w:hyperlink w:anchor="_Toc27575399" w:history="1">
             <w:r>
               <w:rPr>
                 <w:rStyle w:val="Hyperlink"/>
@@ -179,7 +234,7 @@
               <w:rPr>
                 <w:rFonts w:eastAsiaTheme="minorEastAsia"/>
                 <w:noProof/>
-                <w:lang w:eastAsia="de-CH"/>
+                <w:lang w:val="en-US"/>
               </w:rPr>
               <w:tab/>
             </w:r>
@@ -209,7 +264,7 @@
                 <w:noProof/>
                 <w:webHidden/>
               </w:rPr>
-              <w:instrText xml:space="preserve"> PAGEREF _Toc27532120 \h </w:instrText>
+              <w:instrText xml:space="preserve"> PAGEREF _Toc27575399 \h </w:instrText>
             </w:r>
             <w:r>
               <w:rPr>
@@ -250,10 +305,10 @@
             <w:rPr>
               <w:rFonts w:eastAsiaTheme="minorEastAsia"/>
               <w:noProof/>
-              <w:lang w:eastAsia="de-CH"/>
+              <w:lang w:val="en-US"/>
             </w:rPr>
           </w:pPr>
-          <w:hyperlink w:anchor="_Toc27532121" w:history="1">
+          <w:hyperlink w:anchor="_Toc27575400" w:history="1">
             <w:r>
               <w:rPr>
                 <w:rStyle w:val="Hyperlink"/>
@@ -265,7 +320,7 @@
               <w:rPr>
                 <w:rFonts w:eastAsiaTheme="minorEastAsia"/>
                 <w:noProof/>
-                <w:lang w:eastAsia="de-CH"/>
+                <w:lang w:val="en-US"/>
               </w:rPr>
               <w:tab/>
             </w:r>
@@ -295,7 +350,7 @@
                 <w:noProof/>
                 <w:webHidden/>
               </w:rPr>
-              <w:instrText xml:space="preserve"> PAGEREF _Toc27532121 \h </w:instrText>
+              <w:instrText xml:space="preserve"> PAGEREF _Toc27575400 \h </w:instrText>
             </w:r>
             <w:r>
               <w:rPr>
@@ -336,10 +391,10 @@
             <w:rPr>
               <w:rFonts w:eastAsiaTheme="minorEastAsia"/>
               <w:noProof/>
-              <w:lang w:eastAsia="de-CH"/>
+              <w:lang w:val="en-US"/>
             </w:rPr>
           </w:pPr>
-          <w:hyperlink w:anchor="_Toc27532122" w:history="1">
+          <w:hyperlink w:anchor="_Toc27575401" w:history="1">
             <w:r>
               <w:rPr>
                 <w:rStyle w:val="Hyperlink"/>
@@ -351,7 +406,7 @@
               <w:rPr>
                 <w:rFonts w:eastAsiaTheme="minorEastAsia"/>
                 <w:noProof/>
-                <w:lang w:eastAsia="de-CH"/>
+                <w:lang w:val="en-US"/>
               </w:rPr>
               <w:tab/>
             </w:r>
@@ -381,7 +436,7 @@
                 <w:noProof/>
                 <w:webHidden/>
               </w:rPr>
-              <w:instrText xml:space="preserve"> PAGEREF _Toc27532122 \h </w:instrText>
+              <w:instrText xml:space="preserve"> PAGEREF _Toc27575401 \h </w:instrText>
             </w:r>
             <w:r>
               <w:rPr>
@@ -401,7 +456,7 @@
                 <w:noProof/>
                 <w:webHidden/>
               </w:rPr>
-              <w:t>3</w:t>
+              <w:t>4</w:t>
             </w:r>
             <w:r>
               <w:rPr>
@@ -422,10 +477,10 @@
             <w:rPr>
               <w:rFonts w:eastAsiaTheme="minorEastAsia"/>
               <w:noProof/>
-              <w:lang w:eastAsia="de-CH"/>
+              <w:lang w:val="en-US"/>
             </w:rPr>
           </w:pPr>
-          <w:hyperlink w:anchor="_Toc27532123" w:history="1">
+          <w:hyperlink w:anchor="_Toc27575402" w:history="1">
             <w:r>
               <w:rPr>
                 <w:rStyle w:val="Hyperlink"/>
@@ -437,7 +492,7 @@
               <w:rPr>
                 <w:rFonts w:eastAsiaTheme="minorEastAsia"/>
                 <w:noProof/>
-                <w:lang w:eastAsia="de-CH"/>
+                <w:lang w:val="en-US"/>
               </w:rPr>
               <w:tab/>
             </w:r>
@@ -446,7 +501,7 @@
                 <w:rStyle w:val="Hyperlink"/>
                 <w:noProof/>
               </w:rPr>
-              <w:t>Diagramme</w:t>
+              <w:t>Programmierrichtlinien</w:t>
             </w:r>
             <w:r>
               <w:rPr>
@@ -467,7 +522,7 @@
                 <w:noProof/>
                 <w:webHidden/>
               </w:rPr>
-              <w:instrText xml:space="preserve"> PAGEREF _Toc27532123 \h </w:instrText>
+              <w:instrText xml:space="preserve"> PAGEREF _Toc27575402 \h </w:instrText>
             </w:r>
             <w:r>
               <w:rPr>
@@ -487,7 +542,7 @@
                 <w:noProof/>
                 <w:webHidden/>
               </w:rPr>
-              <w:t>3</w:t>
+              <w:t>5</w:t>
             </w:r>
             <w:r>
               <w:rPr>
@@ -508,22 +563,22 @@
             <w:rPr>
               <w:rFonts w:eastAsiaTheme="minorEastAsia"/>
               <w:noProof/>
-              <w:lang w:eastAsia="de-CH"/>
+              <w:lang w:val="en-US"/>
             </w:rPr>
           </w:pPr>
-          <w:hyperlink w:anchor="_Toc27532124" w:history="1">
+          <w:hyperlink w:anchor="_Toc27575403" w:history="1">
             <w:r>
               <w:rPr>
                 <w:rStyle w:val="Hyperlink"/>
                 <w:noProof/>
               </w:rPr>
-              <w:t>1.1</w:t>
+              <w:t>5.1</w:t>
             </w:r>
             <w:r>
               <w:rPr>
                 <w:rFonts w:eastAsiaTheme="minorEastAsia"/>
                 <w:noProof/>
-                <w:lang w:eastAsia="de-CH"/>
+                <w:lang w:val="en-US"/>
               </w:rPr>
               <w:tab/>
             </w:r>
@@ -532,7 +587,7 @@
                 <w:rStyle w:val="Hyperlink"/>
                 <w:noProof/>
               </w:rPr>
-              <w:t>Use Case Diagramm</w:t>
+              <w:t>Naming Conventions</w:t>
             </w:r>
             <w:r>
               <w:rPr>
@@ -553,7 +608,7 @@
                 <w:noProof/>
                 <w:webHidden/>
               </w:rPr>
-              <w:instrText xml:space="preserve"> PAGEREF _Toc27532124 \h </w:instrText>
+              <w:instrText xml:space="preserve"> PAGEREF _Toc27575403 \h </w:instrText>
             </w:r>
             <w:r>
               <w:rPr>
@@ -573,7 +628,417 @@
                 <w:noProof/>
                 <w:webHidden/>
               </w:rPr>
-              <w:t>3</w:t>
+              <w:t>5</w:t>
+            </w:r>
+            <w:r>
+              <w:rPr>
+                <w:noProof/>
+                <w:webHidden/>
+              </w:rPr>
+              <w:fldChar w:fldCharType="end"/>
+            </w:r>
+          </w:hyperlink>
+        </w:p>
+        <w:p>
+          <w:pPr>
+            <w:pStyle w:val="Verzeichnis3"/>
+            <w:tabs>
+              <w:tab w:val="left" w:pos="1320"/>
+              <w:tab w:val="right" w:leader="dot" w:pos="9350"/>
+            </w:tabs>
+            <w:rPr>
+              <w:noProof/>
+            </w:rPr>
+          </w:pPr>
+          <w:hyperlink w:anchor="_Toc27575404" w:history="1">
+            <w:r>
+              <w:rPr>
+                <w:rStyle w:val="Hyperlink"/>
+                <w:noProof/>
+              </w:rPr>
+              <w:t>5.1.1</w:t>
+            </w:r>
+            <w:r>
+              <w:rPr>
+                <w:noProof/>
+              </w:rPr>
+              <w:tab/>
+            </w:r>
+            <w:r>
+              <w:rPr>
+                <w:rStyle w:val="Hyperlink"/>
+                <w:noProof/>
+              </w:rPr>
+              <w:t>Variablen</w:t>
+            </w:r>
+            <w:r>
+              <w:rPr>
+                <w:noProof/>
+                <w:webHidden/>
+              </w:rPr>
+              <w:tab/>
+            </w:r>
+            <w:r>
+              <w:rPr>
+                <w:noProof/>
+                <w:webHidden/>
+              </w:rPr>
+              <w:fldChar w:fldCharType="begin"/>
+            </w:r>
+            <w:r>
+              <w:rPr>
+                <w:noProof/>
+                <w:webHidden/>
+              </w:rPr>
+              <w:instrText xml:space="preserve"> PAGEREF _Toc27575404 \h </w:instrText>
+            </w:r>
+            <w:r>
+              <w:rPr>
+                <w:noProof/>
+                <w:webHidden/>
+              </w:rPr>
+            </w:r>
+            <w:r>
+              <w:rPr>
+                <w:noProof/>
+                <w:webHidden/>
+              </w:rPr>
+              <w:fldChar w:fldCharType="separate"/>
+            </w:r>
+            <w:r>
+              <w:rPr>
+                <w:noProof/>
+                <w:webHidden/>
+              </w:rPr>
+              <w:t>5</w:t>
+            </w:r>
+            <w:r>
+              <w:rPr>
+                <w:noProof/>
+                <w:webHidden/>
+              </w:rPr>
+              <w:fldChar w:fldCharType="end"/>
+            </w:r>
+          </w:hyperlink>
+        </w:p>
+        <w:p>
+          <w:pPr>
+            <w:pStyle w:val="Verzeichnis3"/>
+            <w:tabs>
+              <w:tab w:val="left" w:pos="1320"/>
+              <w:tab w:val="right" w:leader="dot" w:pos="9350"/>
+            </w:tabs>
+            <w:rPr>
+              <w:noProof/>
+            </w:rPr>
+          </w:pPr>
+          <w:hyperlink w:anchor="_Toc27575405" w:history="1">
+            <w:r>
+              <w:rPr>
+                <w:rStyle w:val="Hyperlink"/>
+                <w:noProof/>
+              </w:rPr>
+              <w:t>5.1.2</w:t>
+            </w:r>
+            <w:r>
+              <w:rPr>
+                <w:noProof/>
+              </w:rPr>
+              <w:tab/>
+            </w:r>
+            <w:r>
+              <w:rPr>
+                <w:rStyle w:val="Hyperlink"/>
+                <w:noProof/>
+              </w:rPr>
+              <w:t>Properties</w:t>
+            </w:r>
+            <w:r>
+              <w:rPr>
+                <w:noProof/>
+                <w:webHidden/>
+              </w:rPr>
+              <w:tab/>
+            </w:r>
+            <w:r>
+              <w:rPr>
+                <w:noProof/>
+                <w:webHidden/>
+              </w:rPr>
+              <w:fldChar w:fldCharType="begin"/>
+            </w:r>
+            <w:r>
+              <w:rPr>
+                <w:noProof/>
+                <w:webHidden/>
+              </w:rPr>
+              <w:instrText xml:space="preserve"> PAGEREF _Toc27575405 \h </w:instrText>
+            </w:r>
+            <w:r>
+              <w:rPr>
+                <w:noProof/>
+                <w:webHidden/>
+              </w:rPr>
+            </w:r>
+            <w:r>
+              <w:rPr>
+                <w:noProof/>
+                <w:webHidden/>
+              </w:rPr>
+              <w:fldChar w:fldCharType="separate"/>
+            </w:r>
+            <w:r>
+              <w:rPr>
+                <w:noProof/>
+                <w:webHidden/>
+              </w:rPr>
+              <w:t>5</w:t>
+            </w:r>
+            <w:r>
+              <w:rPr>
+                <w:noProof/>
+                <w:webHidden/>
+              </w:rPr>
+              <w:fldChar w:fldCharType="end"/>
+            </w:r>
+          </w:hyperlink>
+        </w:p>
+        <w:p>
+          <w:pPr>
+            <w:pStyle w:val="Verzeichnis3"/>
+            <w:tabs>
+              <w:tab w:val="left" w:pos="1320"/>
+              <w:tab w:val="right" w:leader="dot" w:pos="9350"/>
+            </w:tabs>
+            <w:rPr>
+              <w:noProof/>
+            </w:rPr>
+          </w:pPr>
+          <w:hyperlink w:anchor="_Toc27575406" w:history="1">
+            <w:r>
+              <w:rPr>
+                <w:rStyle w:val="Hyperlink"/>
+                <w:noProof/>
+              </w:rPr>
+              <w:t>5.1.3</w:t>
+            </w:r>
+            <w:r>
+              <w:rPr>
+                <w:noProof/>
+              </w:rPr>
+              <w:tab/>
+            </w:r>
+            <w:r>
+              <w:rPr>
+                <w:rStyle w:val="Hyperlink"/>
+                <w:noProof/>
+              </w:rPr>
+              <w:t>Methoden</w:t>
+            </w:r>
+            <w:r>
+              <w:rPr>
+                <w:noProof/>
+                <w:webHidden/>
+              </w:rPr>
+              <w:tab/>
+            </w:r>
+            <w:r>
+              <w:rPr>
+                <w:noProof/>
+                <w:webHidden/>
+              </w:rPr>
+              <w:fldChar w:fldCharType="begin"/>
+            </w:r>
+            <w:r>
+              <w:rPr>
+                <w:noProof/>
+                <w:webHidden/>
+              </w:rPr>
+              <w:instrText xml:space="preserve"> PAGEREF _Toc27575406 \h </w:instrText>
+            </w:r>
+            <w:r>
+              <w:rPr>
+                <w:noProof/>
+                <w:webHidden/>
+              </w:rPr>
+            </w:r>
+            <w:r>
+              <w:rPr>
+                <w:noProof/>
+                <w:webHidden/>
+              </w:rPr>
+              <w:fldChar w:fldCharType="separate"/>
+            </w:r>
+            <w:r>
+              <w:rPr>
+                <w:noProof/>
+                <w:webHidden/>
+              </w:rPr>
+              <w:t>5</w:t>
+            </w:r>
+            <w:r>
+              <w:rPr>
+                <w:noProof/>
+                <w:webHidden/>
+              </w:rPr>
+              <w:fldChar w:fldCharType="end"/>
+            </w:r>
+          </w:hyperlink>
+        </w:p>
+        <w:p>
+          <w:pPr>
+            <w:pStyle w:val="Verzeichnis3"/>
+            <w:tabs>
+              <w:tab w:val="left" w:pos="1320"/>
+              <w:tab w:val="right" w:leader="dot" w:pos="9350"/>
+            </w:tabs>
+            <w:rPr>
+              <w:noProof/>
+            </w:rPr>
+          </w:pPr>
+          <w:hyperlink w:anchor="_Toc27575407" w:history="1">
+            <w:r>
+              <w:rPr>
+                <w:rStyle w:val="Hyperlink"/>
+                <w:noProof/>
+              </w:rPr>
+              <w:t>5.1.4</w:t>
+            </w:r>
+            <w:r>
+              <w:rPr>
+                <w:noProof/>
+              </w:rPr>
+              <w:tab/>
+            </w:r>
+            <w:r>
+              <w:rPr>
+                <w:rStyle w:val="Hyperlink"/>
+                <w:noProof/>
+              </w:rPr>
+              <w:t>Klassen</w:t>
+            </w:r>
+            <w:r>
+              <w:rPr>
+                <w:noProof/>
+                <w:webHidden/>
+              </w:rPr>
+              <w:tab/>
+            </w:r>
+            <w:r>
+              <w:rPr>
+                <w:noProof/>
+                <w:webHidden/>
+              </w:rPr>
+              <w:fldChar w:fldCharType="begin"/>
+            </w:r>
+            <w:r>
+              <w:rPr>
+                <w:noProof/>
+                <w:webHidden/>
+              </w:rPr>
+              <w:instrText xml:space="preserve"> PAGEREF _Toc27575407 \h </w:instrText>
+            </w:r>
+            <w:r>
+              <w:rPr>
+                <w:noProof/>
+                <w:webHidden/>
+              </w:rPr>
+            </w:r>
+            <w:r>
+              <w:rPr>
+                <w:noProof/>
+                <w:webHidden/>
+              </w:rPr>
+              <w:fldChar w:fldCharType="separate"/>
+            </w:r>
+            <w:r>
+              <w:rPr>
+                <w:noProof/>
+                <w:webHidden/>
+              </w:rPr>
+              <w:t>5</w:t>
+            </w:r>
+            <w:r>
+              <w:rPr>
+                <w:noProof/>
+                <w:webHidden/>
+              </w:rPr>
+              <w:fldChar w:fldCharType="end"/>
+            </w:r>
+          </w:hyperlink>
+        </w:p>
+        <w:p>
+          <w:pPr>
+            <w:pStyle w:val="Verzeichnis3"/>
+            <w:tabs>
+              <w:tab w:val="left" w:pos="1320"/>
+              <w:tab w:val="right" w:leader="dot" w:pos="9350"/>
+            </w:tabs>
+            <w:rPr>
+              <w:noProof/>
+            </w:rPr>
+          </w:pPr>
+          <w:hyperlink w:anchor="_Toc27575408" w:history="1">
+            <w:r>
+              <w:rPr>
+                <w:rStyle w:val="Hyperlink"/>
+                <w:noProof/>
+              </w:rPr>
+              <w:t>5.1.5</w:t>
+            </w:r>
+            <w:r>
+              <w:rPr>
+                <w:noProof/>
+              </w:rPr>
+              <w:tab/>
+            </w:r>
+            <w:r>
+              <w:rPr>
+                <w:rStyle w:val="Hyperlink"/>
+                <w:noProof/>
+              </w:rPr>
+              <w:t>GUI-Controls</w:t>
+            </w:r>
+            <w:r>
+              <w:rPr>
+                <w:noProof/>
+                <w:webHidden/>
+              </w:rPr>
+              <w:tab/>
+            </w:r>
+            <w:r>
+              <w:rPr>
+                <w:noProof/>
+                <w:webHidden/>
+              </w:rPr>
+              <w:fldChar w:fldCharType="begin"/>
+            </w:r>
+            <w:r>
+              <w:rPr>
+                <w:noProof/>
+                <w:webHidden/>
+              </w:rPr>
+              <w:instrText xml:space="preserve"> PAGEREF _Toc27575408 \h </w:instrText>
+            </w:r>
+            <w:r>
+              <w:rPr>
+                <w:noProof/>
+                <w:webHidden/>
+              </w:rPr>
+            </w:r>
+            <w:r>
+              <w:rPr>
+                <w:noProof/>
+                <w:webHidden/>
+              </w:rPr>
+              <w:fldChar w:fldCharType="separate"/>
+            </w:r>
+            <w:r>
+              <w:rPr>
+                <w:noProof/>
+                <w:webHidden/>
+              </w:rPr>
+              <w:t>5</w:t>
             </w:r>
             <w:r>
               <w:rPr>
@@ -594,22 +1059,22 @@
             <w:rPr>
               <w:rFonts w:eastAsiaTheme="minorEastAsia"/>
               <w:noProof/>
-              <w:lang w:eastAsia="de-CH"/>
+              <w:lang w:val="en-US"/>
             </w:rPr>
           </w:pPr>
-          <w:hyperlink w:anchor="_Toc27532125" w:history="1">
+          <w:hyperlink w:anchor="_Toc27575409" w:history="1">
             <w:r>
               <w:rPr>
                 <w:rStyle w:val="Hyperlink"/>
                 <w:noProof/>
               </w:rPr>
-              <w:t>1.2</w:t>
+              <w:t>5.2</w:t>
             </w:r>
             <w:r>
               <w:rPr>
                 <w:rFonts w:eastAsiaTheme="minorEastAsia"/>
                 <w:noProof/>
-                <w:lang w:eastAsia="de-CH"/>
+                <w:lang w:val="en-US"/>
               </w:rPr>
               <w:tab/>
             </w:r>
@@ -618,7 +1083,7 @@
                 <w:rStyle w:val="Hyperlink"/>
                 <w:noProof/>
               </w:rPr>
-              <w:t>Aktivitätsdiagramm</w:t>
+              <w:t>Deklaration von Variablen</w:t>
             </w:r>
             <w:r>
               <w:rPr>
@@ -639,7 +1104,7 @@
                 <w:noProof/>
                 <w:webHidden/>
               </w:rPr>
-              <w:instrText xml:space="preserve"> PAGEREF _Toc27532125 \h </w:instrText>
+              <w:instrText xml:space="preserve"> PAGEREF _Toc27575409 \h </w:instrText>
             </w:r>
             <w:r>
               <w:rPr>
@@ -659,7 +1124,171 @@
                 <w:noProof/>
                 <w:webHidden/>
               </w:rPr>
-              <w:t>3</w:t>
+              <w:t>6</w:t>
+            </w:r>
+            <w:r>
+              <w:rPr>
+                <w:noProof/>
+                <w:webHidden/>
+              </w:rPr>
+              <w:fldChar w:fldCharType="end"/>
+            </w:r>
+          </w:hyperlink>
+        </w:p>
+        <w:p>
+          <w:pPr>
+            <w:pStyle w:val="Verzeichnis3"/>
+            <w:tabs>
+              <w:tab w:val="left" w:pos="1320"/>
+              <w:tab w:val="right" w:leader="dot" w:pos="9350"/>
+            </w:tabs>
+            <w:rPr>
+              <w:noProof/>
+            </w:rPr>
+          </w:pPr>
+          <w:hyperlink w:anchor="_Toc27575410" w:history="1">
+            <w:r>
+              <w:rPr>
+                <w:rStyle w:val="Hyperlink"/>
+                <w:noProof/>
+              </w:rPr>
+              <w:t>5.2.1</w:t>
+            </w:r>
+            <w:r>
+              <w:rPr>
+                <w:noProof/>
+              </w:rPr>
+              <w:tab/>
+            </w:r>
+            <w:r>
+              <w:rPr>
+                <w:rStyle w:val="Hyperlink"/>
+                <w:noProof/>
+              </w:rPr>
+              <w:t>Lokale Variablen</w:t>
+            </w:r>
+            <w:r>
+              <w:rPr>
+                <w:noProof/>
+                <w:webHidden/>
+              </w:rPr>
+              <w:tab/>
+            </w:r>
+            <w:r>
+              <w:rPr>
+                <w:noProof/>
+                <w:webHidden/>
+              </w:rPr>
+              <w:fldChar w:fldCharType="begin"/>
+            </w:r>
+            <w:r>
+              <w:rPr>
+                <w:noProof/>
+                <w:webHidden/>
+              </w:rPr>
+              <w:instrText xml:space="preserve"> PAGEREF _Toc27575410 \h </w:instrText>
+            </w:r>
+            <w:r>
+              <w:rPr>
+                <w:noProof/>
+                <w:webHidden/>
+              </w:rPr>
+            </w:r>
+            <w:r>
+              <w:rPr>
+                <w:noProof/>
+                <w:webHidden/>
+              </w:rPr>
+              <w:fldChar w:fldCharType="separate"/>
+            </w:r>
+            <w:r>
+              <w:rPr>
+                <w:noProof/>
+                <w:webHidden/>
+              </w:rPr>
+              <w:t>6</w:t>
+            </w:r>
+            <w:r>
+              <w:rPr>
+                <w:noProof/>
+                <w:webHidden/>
+              </w:rPr>
+              <w:fldChar w:fldCharType="end"/>
+            </w:r>
+          </w:hyperlink>
+        </w:p>
+        <w:p>
+          <w:pPr>
+            <w:pStyle w:val="Verzeichnis3"/>
+            <w:tabs>
+              <w:tab w:val="left" w:pos="1320"/>
+              <w:tab w:val="right" w:leader="dot" w:pos="9350"/>
+            </w:tabs>
+            <w:rPr>
+              <w:noProof/>
+            </w:rPr>
+          </w:pPr>
+          <w:hyperlink w:anchor="_Toc27575411" w:history="1">
+            <w:r>
+              <w:rPr>
+                <w:rStyle w:val="Hyperlink"/>
+                <w:noProof/>
+              </w:rPr>
+              <w:t>5.2.2</w:t>
+            </w:r>
+            <w:r>
+              <w:rPr>
+                <w:noProof/>
+              </w:rPr>
+              <w:tab/>
+            </w:r>
+            <w:r>
+              <w:rPr>
+                <w:rStyle w:val="Hyperlink"/>
+                <w:noProof/>
+              </w:rPr>
+              <w:t>Globale Variablen</w:t>
+            </w:r>
+            <w:r>
+              <w:rPr>
+                <w:noProof/>
+                <w:webHidden/>
+              </w:rPr>
+              <w:tab/>
+            </w:r>
+            <w:r>
+              <w:rPr>
+                <w:noProof/>
+                <w:webHidden/>
+              </w:rPr>
+              <w:fldChar w:fldCharType="begin"/>
+            </w:r>
+            <w:r>
+              <w:rPr>
+                <w:noProof/>
+                <w:webHidden/>
+              </w:rPr>
+              <w:instrText xml:space="preserve"> PAGEREF _Toc27575411 \h </w:instrText>
+            </w:r>
+            <w:r>
+              <w:rPr>
+                <w:noProof/>
+                <w:webHidden/>
+              </w:rPr>
+            </w:r>
+            <w:r>
+              <w:rPr>
+                <w:noProof/>
+                <w:webHidden/>
+              </w:rPr>
+              <w:fldChar w:fldCharType="separate"/>
+            </w:r>
+            <w:r>
+              <w:rPr>
+                <w:noProof/>
+                <w:webHidden/>
+              </w:rPr>
+              <w:t>6</w:t>
             </w:r>
             <w:r>
               <w:rPr>
@@ -680,22 +1309,22 @@
             <w:rPr>
               <w:rFonts w:eastAsiaTheme="minorEastAsia"/>
               <w:noProof/>
-              <w:lang w:eastAsia="de-CH"/>
+              <w:lang w:val="en-US"/>
             </w:rPr>
           </w:pPr>
-          <w:hyperlink w:anchor="_Toc27532126" w:history="1">
+          <w:hyperlink w:anchor="_Toc27575412" w:history="1">
             <w:r>
               <w:rPr>
                 <w:rStyle w:val="Hyperlink"/>
                 <w:noProof/>
               </w:rPr>
-              <w:t>1.3</w:t>
+              <w:t>5.3</w:t>
             </w:r>
             <w:r>
               <w:rPr>
                 <w:rFonts w:eastAsiaTheme="minorEastAsia"/>
                 <w:noProof/>
-                <w:lang w:eastAsia="de-CH"/>
+                <w:lang w:val="en-US"/>
               </w:rPr>
               <w:tab/>
             </w:r>
@@ -704,7 +1333,7 @@
                 <w:rStyle w:val="Hyperlink"/>
                 <w:noProof/>
               </w:rPr>
-              <w:t>UML-Klassendiagramm</w:t>
+              <w:t>Comments</w:t>
             </w:r>
             <w:r>
               <w:rPr>
@@ -725,7 +1354,7 @@
                 <w:noProof/>
                 <w:webHidden/>
               </w:rPr>
-              <w:instrText xml:space="preserve"> PAGEREF _Toc27532126 \h </w:instrText>
+              <w:instrText xml:space="preserve"> PAGEREF _Toc27575412 \h </w:instrText>
             </w:r>
             <w:r>
               <w:rPr>
@@ -745,7 +1374,7 @@
                 <w:noProof/>
                 <w:webHidden/>
               </w:rPr>
-              <w:t>3</w:t>
+              <w:t>6</w:t>
             </w:r>
             <w:r>
               <w:rPr>
@@ -766,22 +1395,22 @@
             <w:rPr>
               <w:rFonts w:eastAsiaTheme="minorEastAsia"/>
               <w:noProof/>
-              <w:lang w:eastAsia="de-CH"/>
+              <w:lang w:val="en-US"/>
             </w:rPr>
           </w:pPr>
-          <w:hyperlink w:anchor="_Toc27532127" w:history="1">
+          <w:hyperlink w:anchor="_Toc27575413" w:history="1">
             <w:r>
               <w:rPr>
                 <w:rStyle w:val="Hyperlink"/>
                 <w:noProof/>
               </w:rPr>
-              <w:t>1.4</w:t>
+              <w:t>5.4</w:t>
             </w:r>
             <w:r>
               <w:rPr>
                 <w:rFonts w:eastAsiaTheme="minorEastAsia"/>
                 <w:noProof/>
-                <w:lang w:eastAsia="de-CH"/>
+                <w:lang w:val="en-US"/>
               </w:rPr>
               <w:tab/>
             </w:r>
@@ -790,7 +1419,7 @@
                 <w:rStyle w:val="Hyperlink"/>
                 <w:noProof/>
               </w:rPr>
-              <w:t>Sequenzdiagramm</w:t>
+              <w:t>Geschweifte Klammern</w:t>
             </w:r>
             <w:r>
               <w:rPr>
@@ -811,7 +1440,7 @@
                 <w:noProof/>
                 <w:webHidden/>
               </w:rPr>
-              <w:instrText xml:space="preserve"> PAGEREF _Toc27532127 \h </w:instrText>
+              <w:instrText xml:space="preserve"> PAGEREF _Toc27575413 \h </w:instrText>
             </w:r>
             <w:r>
               <w:rPr>
@@ -831,7 +1460,179 @@
                 <w:noProof/>
                 <w:webHidden/>
               </w:rPr>
-              <w:t>3</w:t>
+              <w:t>6</w:t>
+            </w:r>
+            <w:r>
+              <w:rPr>
+                <w:noProof/>
+                <w:webHidden/>
+              </w:rPr>
+              <w:fldChar w:fldCharType="end"/>
+            </w:r>
+          </w:hyperlink>
+        </w:p>
+        <w:p>
+          <w:pPr>
+            <w:pStyle w:val="Verzeichnis2"/>
+            <w:tabs>
+              <w:tab w:val="left" w:pos="880"/>
+              <w:tab w:val="right" w:leader="dot" w:pos="9350"/>
+            </w:tabs>
+            <w:rPr>
+              <w:rFonts w:eastAsiaTheme="minorEastAsia"/>
+              <w:noProof/>
+              <w:lang w:val="en-US"/>
+            </w:rPr>
+          </w:pPr>
+          <w:hyperlink w:anchor="_Toc27575414" w:history="1">
+            <w:r>
+              <w:rPr>
+                <w:rStyle w:val="Hyperlink"/>
+                <w:noProof/>
+              </w:rPr>
+              <w:t>5.5</w:t>
+            </w:r>
+            <w:r>
+              <w:rPr>
+                <w:rFonts w:eastAsiaTheme="minorEastAsia"/>
+                <w:noProof/>
+                <w:lang w:val="en-US"/>
+              </w:rPr>
+              <w:tab/>
+            </w:r>
+            <w:r>
+              <w:rPr>
+                <w:rStyle w:val="Hyperlink"/>
+                <w:noProof/>
+              </w:rPr>
+              <w:t>Verwendete Technologien</w:t>
+            </w:r>
+            <w:r>
+              <w:rPr>
+                <w:noProof/>
+                <w:webHidden/>
+              </w:rPr>
+              <w:tab/>
+            </w:r>
+            <w:r>
+              <w:rPr>
+                <w:noProof/>
+                <w:webHidden/>
+              </w:rPr>
+              <w:fldChar w:fldCharType="begin"/>
+            </w:r>
+            <w:r>
+              <w:rPr>
+                <w:noProof/>
+                <w:webHidden/>
+              </w:rPr>
+              <w:instrText xml:space="preserve"> PAGEREF _Toc27575414 \h </w:instrText>
+            </w:r>
+            <w:r>
+              <w:rPr>
+                <w:noProof/>
+                <w:webHidden/>
+              </w:rPr>
+            </w:r>
+            <w:r>
+              <w:rPr>
+                <w:noProof/>
+                <w:webHidden/>
+              </w:rPr>
+              <w:fldChar w:fldCharType="separate"/>
+            </w:r>
+            <w:r>
+              <w:rPr>
+                <w:noProof/>
+                <w:webHidden/>
+              </w:rPr>
+              <w:t>6</w:t>
+            </w:r>
+            <w:r>
+              <w:rPr>
+                <w:noProof/>
+                <w:webHidden/>
+              </w:rPr>
+              <w:fldChar w:fldCharType="end"/>
+            </w:r>
+          </w:hyperlink>
+        </w:p>
+        <w:p>
+          <w:pPr>
+            <w:pStyle w:val="Verzeichnis2"/>
+            <w:tabs>
+              <w:tab w:val="left" w:pos="880"/>
+              <w:tab w:val="right" w:leader="dot" w:pos="9350"/>
+            </w:tabs>
+            <w:rPr>
+              <w:rFonts w:eastAsiaTheme="minorEastAsia"/>
+              <w:noProof/>
+              <w:lang w:val="en-US"/>
+            </w:rPr>
+          </w:pPr>
+          <w:hyperlink w:anchor="_Toc27575415" w:history="1">
+            <w:r>
+              <w:rPr>
+                <w:rStyle w:val="Hyperlink"/>
+                <w:noProof/>
+              </w:rPr>
+              <w:t>5.6</w:t>
+            </w:r>
+            <w:r>
+              <w:rPr>
+                <w:rFonts w:eastAsiaTheme="minorEastAsia"/>
+                <w:noProof/>
+                <w:lang w:val="en-US"/>
+              </w:rPr>
+              <w:tab/>
+            </w:r>
+            <w:r>
+              <w:rPr>
+                <w:rStyle w:val="Hyperlink"/>
+                <w:noProof/>
+              </w:rPr>
+              <w:t>Ordnerstruktur im Projekt</w:t>
+            </w:r>
+            <w:r>
+              <w:rPr>
+                <w:noProof/>
+                <w:webHidden/>
+              </w:rPr>
+              <w:tab/>
+            </w:r>
+            <w:r>
+              <w:rPr>
+                <w:noProof/>
+                <w:webHidden/>
+              </w:rPr>
+              <w:fldChar w:fldCharType="begin"/>
+            </w:r>
+            <w:r>
+              <w:rPr>
+                <w:noProof/>
+                <w:webHidden/>
+              </w:rPr>
+              <w:instrText xml:space="preserve"> PAGEREF _Toc27575415 \h </w:instrText>
+            </w:r>
+            <w:r>
+              <w:rPr>
+                <w:noProof/>
+                <w:webHidden/>
+              </w:rPr>
+            </w:r>
+            <w:r>
+              <w:rPr>
+                <w:noProof/>
+                <w:webHidden/>
+              </w:rPr>
+              <w:fldChar w:fldCharType="separate"/>
+            </w:r>
+            <w:r>
+              <w:rPr>
+                <w:noProof/>
+                <w:webHidden/>
+              </w:rPr>
+              <w:t>6</w:t>
             </w:r>
             <w:r>
               <w:rPr>
@@ -852,10 +1653,10 @@
             <w:rPr>
               <w:rFonts w:eastAsiaTheme="minorEastAsia"/>
               <w:noProof/>
-              <w:lang w:eastAsia="de-CH"/>
+              <w:lang w:val="en-US"/>
             </w:rPr>
           </w:pPr>
-          <w:hyperlink w:anchor="_Toc27532128" w:history="1">
+          <w:hyperlink w:anchor="_Toc27575416" w:history="1">
             <w:r>
               <w:rPr>
                 <w:rStyle w:val="Hyperlink"/>
@@ -867,7 +1668,7 @@
               <w:rPr>
                 <w:rFonts w:eastAsiaTheme="minorEastAsia"/>
                 <w:noProof/>
-                <w:lang w:eastAsia="de-CH"/>
+                <w:lang w:val="en-US"/>
               </w:rPr>
               <w:tab/>
             </w:r>
@@ -876,7 +1677,7 @@
                 <w:rStyle w:val="Hyperlink"/>
                 <w:noProof/>
               </w:rPr>
-              <w:t>Testfälle</w:t>
+              <w:t>Diagramme</w:t>
             </w:r>
             <w:r>
               <w:rPr>
@@ -897,7 +1698,7 @@
                 <w:noProof/>
                 <w:webHidden/>
               </w:rPr>
-              <w:instrText xml:space="preserve"> PAGEREF _Toc27532128 \h </w:instrText>
+              <w:instrText xml:space="preserve"> PAGEREF _Toc27575416 \h </w:instrText>
             </w:r>
             <w:r>
               <w:rPr>
@@ -917,7 +1718,351 @@
                 <w:noProof/>
                 <w:webHidden/>
               </w:rPr>
-              <w:t>3</w:t>
+              <w:t>7</w:t>
+            </w:r>
+            <w:r>
+              <w:rPr>
+                <w:noProof/>
+                <w:webHidden/>
+              </w:rPr>
+              <w:fldChar w:fldCharType="end"/>
+            </w:r>
+          </w:hyperlink>
+        </w:p>
+        <w:p>
+          <w:pPr>
+            <w:pStyle w:val="Verzeichnis2"/>
+            <w:tabs>
+              <w:tab w:val="left" w:pos="880"/>
+              <w:tab w:val="right" w:leader="dot" w:pos="9350"/>
+            </w:tabs>
+            <w:rPr>
+              <w:rFonts w:eastAsiaTheme="minorEastAsia"/>
+              <w:noProof/>
+              <w:lang w:val="en-US"/>
+            </w:rPr>
+          </w:pPr>
+          <w:hyperlink w:anchor="_Toc27575417" w:history="1">
+            <w:r>
+              <w:rPr>
+                <w:rStyle w:val="Hyperlink"/>
+                <w:noProof/>
+              </w:rPr>
+              <w:t>5.7</w:t>
+            </w:r>
+            <w:r>
+              <w:rPr>
+                <w:rFonts w:eastAsiaTheme="minorEastAsia"/>
+                <w:noProof/>
+                <w:lang w:val="en-US"/>
+              </w:rPr>
+              <w:tab/>
+            </w:r>
+            <w:r>
+              <w:rPr>
+                <w:rStyle w:val="Hyperlink"/>
+                <w:noProof/>
+              </w:rPr>
+              <w:t>Use Case Diagramm</w:t>
+            </w:r>
+            <w:r>
+              <w:rPr>
+                <w:noProof/>
+                <w:webHidden/>
+              </w:rPr>
+              <w:tab/>
+            </w:r>
+            <w:r>
+              <w:rPr>
+                <w:noProof/>
+                <w:webHidden/>
+              </w:rPr>
+              <w:fldChar w:fldCharType="begin"/>
+            </w:r>
+            <w:r>
+              <w:rPr>
+                <w:noProof/>
+                <w:webHidden/>
+              </w:rPr>
+              <w:instrText xml:space="preserve"> PAGEREF _Toc27575417 \h </w:instrText>
+            </w:r>
+            <w:r>
+              <w:rPr>
+                <w:noProof/>
+                <w:webHidden/>
+              </w:rPr>
+            </w:r>
+            <w:r>
+              <w:rPr>
+                <w:noProof/>
+                <w:webHidden/>
+              </w:rPr>
+              <w:fldChar w:fldCharType="separate"/>
+            </w:r>
+            <w:r>
+              <w:rPr>
+                <w:noProof/>
+                <w:webHidden/>
+              </w:rPr>
+              <w:t>7</w:t>
+            </w:r>
+            <w:r>
+              <w:rPr>
+                <w:noProof/>
+                <w:webHidden/>
+              </w:rPr>
+              <w:fldChar w:fldCharType="end"/>
+            </w:r>
+          </w:hyperlink>
+        </w:p>
+        <w:p>
+          <w:pPr>
+            <w:pStyle w:val="Verzeichnis2"/>
+            <w:tabs>
+              <w:tab w:val="left" w:pos="880"/>
+              <w:tab w:val="right" w:leader="dot" w:pos="9350"/>
+            </w:tabs>
+            <w:rPr>
+              <w:rFonts w:eastAsiaTheme="minorEastAsia"/>
+              <w:noProof/>
+              <w:lang w:val="en-US"/>
+            </w:rPr>
+          </w:pPr>
+          <w:hyperlink w:anchor="_Toc27575418" w:history="1">
+            <w:r>
+              <w:rPr>
+                <w:rStyle w:val="Hyperlink"/>
+                <w:noProof/>
+              </w:rPr>
+              <w:t>5.8</w:t>
+            </w:r>
+            <w:r>
+              <w:rPr>
+                <w:rFonts w:eastAsiaTheme="minorEastAsia"/>
+                <w:noProof/>
+                <w:lang w:val="en-US"/>
+              </w:rPr>
+              <w:tab/>
+            </w:r>
+            <w:r>
+              <w:rPr>
+                <w:rStyle w:val="Hyperlink"/>
+                <w:noProof/>
+              </w:rPr>
+              <w:t>Aktivitätsdiagramm</w:t>
+            </w:r>
+            <w:r>
+              <w:rPr>
+                <w:noProof/>
+                <w:webHidden/>
+              </w:rPr>
+              <w:tab/>
+            </w:r>
+            <w:r>
+              <w:rPr>
+                <w:noProof/>
+                <w:webHidden/>
+              </w:rPr>
+              <w:fldChar w:fldCharType="begin"/>
+            </w:r>
+            <w:r>
+              <w:rPr>
+                <w:noProof/>
+                <w:webHidden/>
+              </w:rPr>
+              <w:instrText xml:space="preserve"> PAGEREF _Toc27575418 \h </w:instrText>
+            </w:r>
+            <w:r>
+              <w:rPr>
+                <w:noProof/>
+                <w:webHidden/>
+              </w:rPr>
+            </w:r>
+            <w:r>
+              <w:rPr>
+                <w:noProof/>
+                <w:webHidden/>
+              </w:rPr>
+              <w:fldChar w:fldCharType="separate"/>
+            </w:r>
+            <w:r>
+              <w:rPr>
+                <w:noProof/>
+                <w:webHidden/>
+              </w:rPr>
+              <w:t>8</w:t>
+            </w:r>
+            <w:r>
+              <w:rPr>
+                <w:noProof/>
+                <w:webHidden/>
+              </w:rPr>
+              <w:fldChar w:fldCharType="end"/>
+            </w:r>
+          </w:hyperlink>
+        </w:p>
+        <w:p>
+          <w:pPr>
+            <w:pStyle w:val="Verzeichnis2"/>
+            <w:tabs>
+              <w:tab w:val="left" w:pos="880"/>
+              <w:tab w:val="right" w:leader="dot" w:pos="9350"/>
+            </w:tabs>
+            <w:rPr>
+              <w:rFonts w:eastAsiaTheme="minorEastAsia"/>
+              <w:noProof/>
+              <w:lang w:val="en-US"/>
+            </w:rPr>
+          </w:pPr>
+          <w:hyperlink w:anchor="_Toc27575419" w:history="1">
+            <w:r>
+              <w:rPr>
+                <w:rStyle w:val="Hyperlink"/>
+                <w:noProof/>
+              </w:rPr>
+              <w:t>5.9</w:t>
+            </w:r>
+            <w:r>
+              <w:rPr>
+                <w:rFonts w:eastAsiaTheme="minorEastAsia"/>
+                <w:noProof/>
+                <w:lang w:val="en-US"/>
+              </w:rPr>
+              <w:tab/>
+            </w:r>
+            <w:r>
+              <w:rPr>
+                <w:rStyle w:val="Hyperlink"/>
+                <w:noProof/>
+              </w:rPr>
+              <w:t>UML-Klassendiagramm</w:t>
+            </w:r>
+            <w:r>
+              <w:rPr>
+                <w:noProof/>
+                <w:webHidden/>
+              </w:rPr>
+              <w:tab/>
+            </w:r>
+            <w:r>
+              <w:rPr>
+                <w:noProof/>
+                <w:webHidden/>
+              </w:rPr>
+              <w:fldChar w:fldCharType="begin"/>
+            </w:r>
+            <w:r>
+              <w:rPr>
+                <w:noProof/>
+                <w:webHidden/>
+              </w:rPr>
+              <w:instrText xml:space="preserve"> PAGEREF _Toc27575419 \h </w:instrText>
+            </w:r>
+            <w:r>
+              <w:rPr>
+                <w:noProof/>
+                <w:webHidden/>
+              </w:rPr>
+            </w:r>
+            <w:r>
+              <w:rPr>
+                <w:noProof/>
+                <w:webHidden/>
+              </w:rPr>
+              <w:fldChar w:fldCharType="separate"/>
+            </w:r>
+            <w:r>
+              <w:rPr>
+                <w:noProof/>
+                <w:webHidden/>
+              </w:rPr>
+              <w:t>8</w:t>
+            </w:r>
+            <w:r>
+              <w:rPr>
+                <w:noProof/>
+                <w:webHidden/>
+              </w:rPr>
+              <w:fldChar w:fldCharType="end"/>
+            </w:r>
+          </w:hyperlink>
+        </w:p>
+        <w:p>
+          <w:pPr>
+            <w:pStyle w:val="Verzeichnis2"/>
+            <w:tabs>
+              <w:tab w:val="left" w:pos="880"/>
+              <w:tab w:val="right" w:leader="dot" w:pos="9350"/>
+            </w:tabs>
+            <w:rPr>
+              <w:rFonts w:eastAsiaTheme="minorEastAsia"/>
+              <w:noProof/>
+              <w:lang w:val="en-US"/>
+            </w:rPr>
+          </w:pPr>
+          <w:hyperlink w:anchor="_Toc27575420" w:history="1">
+            <w:r>
+              <w:rPr>
+                <w:rStyle w:val="Hyperlink"/>
+                <w:noProof/>
+              </w:rPr>
+              <w:t>5.10</w:t>
+            </w:r>
+            <w:r>
+              <w:rPr>
+                <w:rFonts w:eastAsiaTheme="minorEastAsia"/>
+                <w:noProof/>
+                <w:lang w:val="en-US"/>
+              </w:rPr>
+              <w:tab/>
+            </w:r>
+            <w:r>
+              <w:rPr>
+                <w:rStyle w:val="Hyperlink"/>
+                <w:noProof/>
+              </w:rPr>
+              <w:t>Sequenzdiagramm</w:t>
+            </w:r>
+            <w:r>
+              <w:rPr>
+                <w:noProof/>
+                <w:webHidden/>
+              </w:rPr>
+              <w:tab/>
+            </w:r>
+            <w:r>
+              <w:rPr>
+                <w:noProof/>
+                <w:webHidden/>
+              </w:rPr>
+              <w:fldChar w:fldCharType="begin"/>
+            </w:r>
+            <w:r>
+              <w:rPr>
+                <w:noProof/>
+                <w:webHidden/>
+              </w:rPr>
+              <w:instrText xml:space="preserve"> PAGEREF _Toc27575420 \h </w:instrText>
+            </w:r>
+            <w:r>
+              <w:rPr>
+                <w:noProof/>
+                <w:webHidden/>
+              </w:rPr>
+            </w:r>
+            <w:r>
+              <w:rPr>
+                <w:noProof/>
+                <w:webHidden/>
+              </w:rPr>
+              <w:fldChar w:fldCharType="separate"/>
+            </w:r>
+            <w:r>
+              <w:rPr>
+                <w:noProof/>
+                <w:webHidden/>
+              </w:rPr>
+              <w:t>8</w:t>
             </w:r>
             <w:r>
               <w:rPr>
@@ -938,10 +2083,10 @@
             <w:rPr>
               <w:rFonts w:eastAsiaTheme="minorEastAsia"/>
               <w:noProof/>
-              <w:lang w:eastAsia="de-CH"/>
+              <w:lang w:val="en-US"/>
             </w:rPr>
           </w:pPr>
-          <w:hyperlink w:anchor="_Toc27532129" w:history="1">
+          <w:hyperlink w:anchor="_Toc27575421" w:history="1">
             <w:r>
               <w:rPr>
                 <w:rStyle w:val="Hyperlink"/>
@@ -953,7 +2098,7 @@
               <w:rPr>
                 <w:rFonts w:eastAsiaTheme="minorEastAsia"/>
                 <w:noProof/>
-                <w:lang w:eastAsia="de-CH"/>
+                <w:lang w:val="en-US"/>
               </w:rPr>
               <w:tab/>
             </w:r>
@@ -962,7 +2107,7 @@
                 <w:rStyle w:val="Hyperlink"/>
                 <w:noProof/>
               </w:rPr>
-              <w:t>Testprotokoll</w:t>
+              <w:t>Testfälle</w:t>
             </w:r>
             <w:r>
               <w:rPr>
@@ -983,7 +2128,7 @@
                 <w:noProof/>
                 <w:webHidden/>
               </w:rPr>
-              <w:instrText xml:space="preserve"> PAGEREF _Toc27532129 \h </w:instrText>
+              <w:instrText xml:space="preserve"> PAGEREF _Toc27575421 \h </w:instrText>
             </w:r>
             <w:r>
               <w:rPr>
@@ -1003,7 +2148,7 @@
                 <w:noProof/>
                 <w:webHidden/>
               </w:rPr>
-              <w:t>3</w:t>
+              <w:t>8</w:t>
             </w:r>
             <w:r>
               <w:rPr>
@@ -1024,10 +2169,10 @@
             <w:rPr>
               <w:rFonts w:eastAsiaTheme="minorEastAsia"/>
               <w:noProof/>
-              <w:lang w:eastAsia="de-CH"/>
+              <w:lang w:val="en-US"/>
             </w:rPr>
           </w:pPr>
-          <w:hyperlink w:anchor="_Toc27532130" w:history="1">
+          <w:hyperlink w:anchor="_Toc27575422" w:history="1">
             <w:r>
               <w:rPr>
                 <w:rStyle w:val="Hyperlink"/>
@@ -1039,7 +2184,7 @@
               <w:rPr>
                 <w:rFonts w:eastAsiaTheme="minorEastAsia"/>
                 <w:noProof/>
-                <w:lang w:eastAsia="de-CH"/>
+                <w:lang w:val="en-US"/>
               </w:rPr>
               <w:tab/>
             </w:r>
@@ -1048,6 +2193,92 @@
                 <w:rStyle w:val="Hyperlink"/>
                 <w:noProof/>
               </w:rPr>
+              <w:t>Testprotokoll</w:t>
+            </w:r>
+            <w:r>
+              <w:rPr>
+                <w:noProof/>
+                <w:webHidden/>
+              </w:rPr>
+              <w:tab/>
+            </w:r>
+            <w:r>
+              <w:rPr>
+                <w:noProof/>
+                <w:webHidden/>
+              </w:rPr>
+              <w:fldChar w:fldCharType="begin"/>
+            </w:r>
+            <w:r>
+              <w:rPr>
+                <w:noProof/>
+                <w:webHidden/>
+              </w:rPr>
+              <w:instrText xml:space="preserve"> PAGEREF _Toc27575422 \h </w:instrText>
+            </w:r>
+            <w:r>
+              <w:rPr>
+                <w:noProof/>
+                <w:webHidden/>
+              </w:rPr>
+            </w:r>
+            <w:r>
+              <w:rPr>
+                <w:noProof/>
+                <w:webHidden/>
+              </w:rPr>
+              <w:fldChar w:fldCharType="separate"/>
+            </w:r>
+            <w:r>
+              <w:rPr>
+                <w:noProof/>
+                <w:webHidden/>
+              </w:rPr>
+              <w:t>8</w:t>
+            </w:r>
+            <w:r>
+              <w:rPr>
+                <w:noProof/>
+                <w:webHidden/>
+              </w:rPr>
+              <w:fldChar w:fldCharType="end"/>
+            </w:r>
+          </w:hyperlink>
+        </w:p>
+        <w:p>
+          <w:pPr>
+            <w:pStyle w:val="Verzeichnis1"/>
+            <w:tabs>
+              <w:tab w:val="left" w:pos="440"/>
+              <w:tab w:val="right" w:leader="dot" w:pos="9350"/>
+            </w:tabs>
+            <w:rPr>
+              <w:rFonts w:eastAsiaTheme="minorEastAsia"/>
+              <w:noProof/>
+              <w:lang w:val="en-US"/>
+            </w:rPr>
+          </w:pPr>
+          <w:hyperlink w:anchor="_Toc27575423" w:history="1">
+            <w:r>
+              <w:rPr>
+                <w:rStyle w:val="Hyperlink"/>
+                <w:noProof/>
+              </w:rPr>
+              <w:t>9.</w:t>
+            </w:r>
+            <w:r>
+              <w:rPr>
+                <w:rFonts w:eastAsiaTheme="minorEastAsia"/>
+                <w:noProof/>
+                <w:lang w:val="en-US"/>
+              </w:rPr>
+              <w:tab/>
+            </w:r>
+            <w:r>
+              <w:rPr>
+                <w:rStyle w:val="Hyperlink"/>
+                <w:noProof/>
+              </w:rPr>
               <w:t>Installationsanleitung</w:t>
             </w:r>
             <w:r>
@@ -1069,7 +2300,7 @@
                 <w:noProof/>
                 <w:webHidden/>
               </w:rPr>
-              <w:instrText xml:space="preserve"> PAGEREF _Toc27532130 \h </w:instrText>
+              <w:instrText xml:space="preserve"> PAGEREF _Toc27575423 \h </w:instrText>
             </w:r>
             <w:r>
               <w:rPr>
@@ -1089,7 +2320,7 @@
                 <w:noProof/>
                 <w:webHidden/>
               </w:rPr>
-              <w:t>3</w:t>
+              <w:t>8</w:t>
             </w:r>
             <w:r>
               <w:rPr>
@@ -1121,7 +2352,7 @@
       <w:pPr>
         <w:pStyle w:val="berschrift1"/>
       </w:pPr>
-      <w:bookmarkStart w:id="1" w:name="_Toc27532119"/>
+      <w:bookmarkStart w:id="1" w:name="_Toc27575398"/>
       <w:r>
         <w:lastRenderedPageBreak/>
         <w:t>Einleitung</w:t>
@@ -1153,12 +2384,12 @@
       <w:r>
         <w:t>die gewünschte Station auf einer Karte anzeigen zu lassen.</w:t>
       </w:r>
-      <w:bookmarkStart w:id="2" w:name="_Toc27532120"/>
     </w:p>
     <w:p>
       <w:pPr>
         <w:pStyle w:val="berschrift1"/>
       </w:pPr>
+      <w:bookmarkStart w:id="2" w:name="_Toc27575399"/>
       <w:r>
         <w:t>Zweck des Dokuments</w:t>
       </w:r>
@@ -1173,7 +2404,7 @@
       <w:pPr>
         <w:pStyle w:val="berschrift1"/>
       </w:pPr>
-      <w:bookmarkStart w:id="3" w:name="_Toc27532121"/>
+      <w:bookmarkStart w:id="3" w:name="_Toc27575400"/>
       <w:r>
         <w:t>Was wurde umgesetzt?</w:t>
       </w:r>
@@ -1526,8 +2757,6 @@
               </w:rPr>
               <w:sym w:font="Wingdings" w:char="F0FB"/>
             </w:r>
-            <w:bookmarkStart w:id="4" w:name="_GoBack"/>
-            <w:bookmarkEnd w:id="4"/>
           </w:p>
         </w:tc>
       </w:tr>
@@ -1537,12 +2766,15 @@
       <w:pPr>
         <w:pStyle w:val="berschrift1"/>
       </w:pPr>
-      <w:bookmarkStart w:id="5" w:name="_Toc27532122"/>
+      <w:bookmarkStart w:id="4" w:name="_Toc27575401"/>
       <w:r>
         <w:lastRenderedPageBreak/>
+        <w:t>M</w:t>
+      </w:r>
+      <w:r>
         <w:t>ockups</w:t>
       </w:r>
-      <w:bookmarkEnd w:id="5"/>
+      <w:bookmarkEnd w:id="4"/>
     </w:p>
     <w:p>
       <w:r>
@@ -1552,7 +2784,15 @@
         <w:t>ausser,</w:t>
       </w:r>
       <w:r>
-        <w:t xml:space="preserve"> dass die Vorschläge beim eigentlichen Programm via Listbox angezeigt werden, die ein und ausgeblendet wird, da bei der alten Lösung das Programm abstürzte, wenn man zu schnell eine Station eintippte.</w:t>
+        <w:t xml:space="preserve"> dass die Vorschläge beim eigentlichen Programm via </w:t>
+      </w:r>
+      <w:proofErr w:type="spellStart"/>
+      <w:r>
+        <w:t>Listbox</w:t>
+      </w:r>
+      <w:proofErr w:type="spellEnd"/>
+      <w:r>
+        <w:t xml:space="preserve"> angezeigt werden, die ein und ausgeblendet wird, da bei der alten Lösung das Programm abstürzte, wenn man zu schnell eine Station eintippte.</w:t>
       </w:r>
       <w:r>
         <w:rPr>
@@ -1576,7 +2816,7 @@
                     </pic:cNvPicPr>
                   </pic:nvPicPr>
                   <pic:blipFill>
-                    <a:blip r:embed="rId8" cstate="print">
+                    <a:blip r:embed="rId9" cstate="print">
                       <a:extLst>
                         <a:ext uri="{28A0092B-C50C-407E-A947-70E740481C1C}">
                           <a14:useLocalDpi xmlns:a14="http://schemas.microsoft.com/office/drawing/2010/main" val="0"/>
@@ -1626,62 +2866,6 @@
                 <pic:pic xmlns:pic="http://schemas.openxmlformats.org/drawingml/2006/picture">
                   <pic:nvPicPr>
                     <pic:cNvPr id="0" name="Picture 3"/>
-                    <pic:cNvPicPr>
-                      <a:picLocks noChangeAspect="1" noChangeArrowheads="1"/>
-                    </pic:cNvPicPr>
-                  </pic:nvPicPr>
-                  <pic:blipFill>
-                    <a:blip r:embed="rId9" cstate="print">
-                      <a:extLst>
-                        <a:ext uri="{28A0092B-C50C-407E-A947-70E740481C1C}">
-                          <a14:useLocalDpi xmlns:a14="http://schemas.microsoft.com/office/drawing/2010/main" val="0"/>
-                        </a:ext>
-                      </a:extLst>
-                    </a:blip>
-                    <a:srcRect/>
-                    <a:stretch>
-                      <a:fillRect/>
-                    </a:stretch>
-                  </pic:blipFill>
-                  <pic:spPr bwMode="auto">
-                    <a:xfrm>
-                      <a:off x="0" y="0"/>
-                      <a:ext cx="5943600" cy="3176270"/>
-                    </a:xfrm>
-                    <a:prstGeom prst="rect">
-                      <a:avLst/>
-                    </a:prstGeom>
-                    <a:noFill/>
-                    <a:ln>
-                      <a:noFill/>
-                    </a:ln>
-                  </pic:spPr>
-                </pic:pic>
-              </a:graphicData>
-            </a:graphic>
-          </wp:inline>
-        </w:drawing>
-      </w:r>
-    </w:p>
-    <w:p>
-      <w:r>
-        <w:rPr>
-          <w:noProof/>
-        </w:rPr>
-        <w:lastRenderedPageBreak/>
-        <w:drawing>
-          <wp:inline distT="0" distB="0" distL="0" distR="0" wp14:anchorId="6996A8E8" wp14:editId="7216B437">
-            <wp:extent cx="5943600" cy="3176270"/>
-            <wp:effectExtent l="0" t="0" r="0" b="5080"/>
-            <wp:docPr id="5" name="Grafik 5"/>
-            <wp:cNvGraphicFramePr>
-              <a:graphicFrameLocks xmlns:a="http://schemas.openxmlformats.org/drawingml/2006/main" noChangeAspect="1"/>
-            </wp:cNvGraphicFramePr>
-            <a:graphic xmlns:a="http://schemas.openxmlformats.org/drawingml/2006/main">
-              <a:graphicData uri="http://schemas.openxmlformats.org/drawingml/2006/picture">
-                <pic:pic xmlns:pic="http://schemas.openxmlformats.org/drawingml/2006/picture">
-                  <pic:nvPicPr>
-                    <pic:cNvPr id="0" name="Picture 5"/>
                     <pic:cNvPicPr>
                       <a:picLocks noChangeAspect="1" noChangeArrowheads="1"/>
                     </pic:cNvPicPr>
@@ -1720,43 +2904,604 @@
       </w:r>
     </w:p>
     <w:p>
-      <w:pPr>
-        <w:pStyle w:val="berschrift1"/>
-      </w:pPr>
-      <w:r>
+      <w:r>
+        <w:rPr>
+          <w:noProof/>
+        </w:rPr>
         <w:lastRenderedPageBreak/>
-        <w:t>Codes</w:t>
-      </w:r>
-      <w:r>
-        <w:t>t</w:t>
-      </w:r>
-      <w:r>
-        <w:t xml:space="preserve">yle und </w:t>
-      </w:r>
-      <w:r>
-        <w:t>Qualität</w:t>
+        <w:drawing>
+          <wp:inline distT="0" distB="0" distL="0" distR="0" wp14:anchorId="6996A8E8" wp14:editId="7216B437">
+            <wp:extent cx="5943600" cy="3176270"/>
+            <wp:effectExtent l="0" t="0" r="0" b="5080"/>
+            <wp:docPr id="5" name="Grafik 5"/>
+            <wp:cNvGraphicFramePr>
+              <a:graphicFrameLocks xmlns:a="http://schemas.openxmlformats.org/drawingml/2006/main" noChangeAspect="1"/>
+            </wp:cNvGraphicFramePr>
+            <a:graphic xmlns:a="http://schemas.openxmlformats.org/drawingml/2006/main">
+              <a:graphicData uri="http://schemas.openxmlformats.org/drawingml/2006/picture">
+                <pic:pic xmlns:pic="http://schemas.openxmlformats.org/drawingml/2006/picture">
+                  <pic:nvPicPr>
+                    <pic:cNvPr id="0" name="Picture 5"/>
+                    <pic:cNvPicPr>
+                      <a:picLocks noChangeAspect="1" noChangeArrowheads="1"/>
+                    </pic:cNvPicPr>
+                  </pic:nvPicPr>
+                  <pic:blipFill>
+                    <a:blip r:embed="rId11" cstate="print">
+                      <a:extLst>
+                        <a:ext uri="{28A0092B-C50C-407E-A947-70E740481C1C}">
+                          <a14:useLocalDpi xmlns:a14="http://schemas.microsoft.com/office/drawing/2010/main" val="0"/>
+                        </a:ext>
+                      </a:extLst>
+                    </a:blip>
+                    <a:srcRect/>
+                    <a:stretch>
+                      <a:fillRect/>
+                    </a:stretch>
+                  </pic:blipFill>
+                  <pic:spPr bwMode="auto">
+                    <a:xfrm>
+                      <a:off x="0" y="0"/>
+                      <a:ext cx="5943600" cy="3176270"/>
+                    </a:xfrm>
+                    <a:prstGeom prst="rect">
+                      <a:avLst/>
+                    </a:prstGeom>
+                    <a:noFill/>
+                    <a:ln>
+                      <a:noFill/>
+                    </a:ln>
+                  </pic:spPr>
+                </pic:pic>
+              </a:graphicData>
+            </a:graphic>
+          </wp:inline>
+        </w:drawing>
       </w:r>
     </w:p>
     <w:p>
       <w:pPr>
         <w:pStyle w:val="berschrift1"/>
       </w:pPr>
-      <w:bookmarkStart w:id="6" w:name="_Toc27532123"/>
-      <w:r>
-        <w:t>Diagramme</w:t>
-      </w:r>
+      <w:bookmarkStart w:id="5" w:name="_Toc531700948"/>
+      <w:bookmarkStart w:id="6" w:name="_Toc27575402"/>
+      <w:r>
+        <w:t>Programmierrichtlinien</w:t>
+      </w:r>
+      <w:bookmarkEnd w:id="5"/>
       <w:bookmarkEnd w:id="6"/>
     </w:p>
     <w:p>
       <w:pPr>
         <w:pStyle w:val="berschrift2"/>
-        <w:ind w:left="1080"/>
-      </w:pPr>
-      <w:bookmarkStart w:id="7" w:name="_Toc27532124"/>
+      </w:pPr>
+      <w:bookmarkStart w:id="7" w:name="_Toc483319507"/>
+      <w:bookmarkStart w:id="8" w:name="_Toc531700949"/>
+      <w:bookmarkStart w:id="9" w:name="_Toc27575403"/>
+      <w:r>
+        <w:t>Naming Conventions</w:t>
+      </w:r>
+      <w:bookmarkEnd w:id="7"/>
+      <w:bookmarkEnd w:id="8"/>
+      <w:bookmarkEnd w:id="9"/>
+    </w:p>
+    <w:p>
+      <w:r>
+        <w:t>Grundsätzlich werden alle Variablen, Klassen und Methoden in Englisch benannt.</w:t>
+      </w:r>
+    </w:p>
+    <w:p>
+      <w:pPr>
+        <w:pStyle w:val="berschrift3"/>
+      </w:pPr>
+      <w:bookmarkStart w:id="10" w:name="_Toc483319508"/>
+      <w:bookmarkStart w:id="11" w:name="_Toc27575404"/>
+      <w:r>
+        <w:t>Variablen</w:t>
+      </w:r>
+      <w:bookmarkEnd w:id="10"/>
+      <w:bookmarkEnd w:id="11"/>
+    </w:p>
+    <w:p>
+      <w:r>
+        <w:t>Lokalen Variablen werden in Camel-Case geschrieben (</w:t>
+      </w:r>
+      <w:proofErr w:type="spellStart"/>
+      <w:r>
+        <w:t>thisVariable</w:t>
+      </w:r>
+      <w:proofErr w:type="spellEnd"/>
+      <w:r>
+        <w:t xml:space="preserve">). </w:t>
+      </w:r>
+    </w:p>
+    <w:p>
+      <w:r>
+        <w:t>Globale Variablen (Membervariablen) werden zusätzlich mit dem Präfix «m_</w:t>
+      </w:r>
+      <w:proofErr w:type="gramStart"/>
+      <w:r>
+        <w:t>»  (</w:t>
+      </w:r>
+      <w:proofErr w:type="spellStart"/>
+      <w:proofErr w:type="gramEnd"/>
+      <w:r>
+        <w:t>m_thisVariable</w:t>
+      </w:r>
+      <w:proofErr w:type="spellEnd"/>
+      <w:r>
+        <w:t xml:space="preserve">) geschrieben. </w:t>
+      </w:r>
+    </w:p>
+    <w:p>
+      <w:pPr>
+        <w:pStyle w:val="berschrift3"/>
+      </w:pPr>
+      <w:bookmarkStart w:id="12" w:name="_Toc27575405"/>
+      <w:r>
+        <w:t>Properties</w:t>
+      </w:r>
+      <w:bookmarkEnd w:id="12"/>
+    </w:p>
+    <w:p>
+      <w:r>
+        <w:t>Properties werden in Pascal-Case geschrieben (</w:t>
+      </w:r>
+      <w:proofErr w:type="spellStart"/>
+      <w:r>
+        <w:t>ThisProperty</w:t>
+      </w:r>
+      <w:proofErr w:type="spellEnd"/>
+      <w:r>
+        <w:t>).</w:t>
+      </w:r>
+    </w:p>
+    <w:p>
+      <w:pPr>
+        <w:pStyle w:val="berschrift3"/>
+      </w:pPr>
+      <w:bookmarkStart w:id="13" w:name="_Toc483319510"/>
+      <w:bookmarkStart w:id="14" w:name="_Toc27575406"/>
+      <w:r>
+        <w:t>Methoden</w:t>
+      </w:r>
+      <w:bookmarkEnd w:id="13"/>
+      <w:bookmarkEnd w:id="14"/>
+    </w:p>
+    <w:p>
+      <w:r>
+        <w:t>Methoden werden in Pascal-Case geschrieben (</w:t>
+      </w:r>
+      <w:proofErr w:type="spellStart"/>
+      <w:r>
+        <w:t>ThisMethod</w:t>
+      </w:r>
+      <w:proofErr w:type="spellEnd"/>
+      <w:r>
+        <w:t>).</w:t>
+      </w:r>
+    </w:p>
+    <w:p>
+      <w:r>
+        <w:t xml:space="preserve">Methoden sollen, wenn möglich nach dem Schema «Verben + Nomen» benannt werden (z.B. </w:t>
+      </w:r>
+      <w:proofErr w:type="spellStart"/>
+      <w:r>
+        <w:t>GetStation</w:t>
+      </w:r>
+      <w:proofErr w:type="spellEnd"/>
+      <w:r>
+        <w:t xml:space="preserve">, </w:t>
+      </w:r>
+      <w:proofErr w:type="spellStart"/>
+      <w:r>
+        <w:t>SetConnenction</w:t>
+      </w:r>
+      <w:proofErr w:type="spellEnd"/>
+      <w:r>
+        <w:t>).</w:t>
+      </w:r>
+    </w:p>
+    <w:p>
+      <w:pPr>
+        <w:pStyle w:val="berschrift3"/>
+      </w:pPr>
+      <w:bookmarkStart w:id="15" w:name="_Toc483319511"/>
+      <w:bookmarkStart w:id="16" w:name="_Toc27575407"/>
+      <w:r>
+        <w:t>Klassen</w:t>
+      </w:r>
+      <w:bookmarkEnd w:id="15"/>
+      <w:bookmarkEnd w:id="16"/>
+    </w:p>
+    <w:p>
+      <w:r>
+        <w:t>Klassen werden in Pascal-Case geschrieben (</w:t>
+      </w:r>
+      <w:proofErr w:type="spellStart"/>
+      <w:r>
+        <w:t>ThisClass</w:t>
+      </w:r>
+      <w:proofErr w:type="spellEnd"/>
+      <w:r>
+        <w:t>).</w:t>
+      </w:r>
+    </w:p>
+    <w:p>
+      <w:r>
+        <w:t>Klassen sollen, wenn möglich als Name ein Nomen haben (z.B. Station, Connection).</w:t>
+      </w:r>
+    </w:p>
+    <w:p>
+      <w:pPr>
+        <w:pStyle w:val="berschrift3"/>
+      </w:pPr>
+      <w:bookmarkStart w:id="17" w:name="_Toc483319512"/>
+      <w:bookmarkStart w:id="18" w:name="_Toc27575408"/>
+      <w:r>
+        <w:t>GUI-Controls</w:t>
+      </w:r>
+      <w:bookmarkEnd w:id="17"/>
+      <w:bookmarkEnd w:id="18"/>
+    </w:p>
+    <w:p>
+      <w:r>
+        <w:t xml:space="preserve">Der Name der GUI-Controls besteht jeweils aus einem dreistelligen Präfix, welcher den Typ </w:t>
+      </w:r>
+      <w:proofErr w:type="gramStart"/>
+      <w:r>
+        <w:t>des Control</w:t>
+      </w:r>
+      <w:proofErr w:type="gramEnd"/>
+      <w:r>
+        <w:t xml:space="preserve"> abkürzt, und dem eigentlichen Namen. Er wird Camel-Case geschrieben (z.B. </w:t>
+      </w:r>
+      <w:proofErr w:type="spellStart"/>
+      <w:r>
+        <w:t>btnSearch</w:t>
+      </w:r>
+      <w:proofErr w:type="spellEnd"/>
+      <w:r>
+        <w:t xml:space="preserve">, </w:t>
+      </w:r>
+      <w:proofErr w:type="spellStart"/>
+      <w:r>
+        <w:t>cmbStartStation</w:t>
+      </w:r>
+      <w:proofErr w:type="spellEnd"/>
+      <w:r>
+        <w:t>).</w:t>
+      </w:r>
+    </w:p>
+    <w:p>
+      <w:pPr>
+        <w:pStyle w:val="berschrift2"/>
+      </w:pPr>
+      <w:bookmarkStart w:id="19" w:name="_Toc531700950"/>
+      <w:bookmarkStart w:id="20" w:name="_Toc27575409"/>
+      <w:r>
+        <w:lastRenderedPageBreak/>
+        <w:t>Deklaration von Variablen</w:t>
+      </w:r>
+      <w:bookmarkEnd w:id="19"/>
+      <w:bookmarkEnd w:id="20"/>
+    </w:p>
+    <w:p>
+      <w:pPr>
+        <w:pStyle w:val="berschrift3"/>
+      </w:pPr>
+      <w:bookmarkStart w:id="21" w:name="_Toc483319514"/>
+      <w:bookmarkStart w:id="22" w:name="_Toc27575410"/>
+      <w:r>
+        <w:t>Lokale Variablen</w:t>
+      </w:r>
+      <w:bookmarkEnd w:id="21"/>
+      <w:bookmarkEnd w:id="22"/>
+    </w:p>
+    <w:p>
+      <w:r>
+        <w:t>Lokale Variablen werden dann definiert, wenn diese benötigt werden. Sie müssen nicht direkt initialisiert werden.</w:t>
+      </w:r>
+    </w:p>
+    <w:p>
+      <w:pPr>
+        <w:pStyle w:val="berschrift3"/>
+      </w:pPr>
+      <w:bookmarkStart w:id="23" w:name="_Toc483319515"/>
+      <w:bookmarkStart w:id="24" w:name="_Toc27575411"/>
+      <w:r>
+        <w:t>Globale Variablen</w:t>
+      </w:r>
+      <w:bookmarkEnd w:id="23"/>
+      <w:bookmarkEnd w:id="24"/>
+    </w:p>
+    <w:p>
+      <w:r>
+        <w:t xml:space="preserve">Globale Variablen werden immer zu Beginn der Klasse (zu </w:t>
+      </w:r>
+      <w:proofErr w:type="spellStart"/>
+      <w:r>
+        <w:t>oberst</w:t>
+      </w:r>
+      <w:proofErr w:type="spellEnd"/>
+      <w:r>
+        <w:t>) definiert. Sie müssen nicht direkt initialisiert werden.</w:t>
+      </w:r>
+    </w:p>
+    <w:p>
+      <w:pPr>
+        <w:pStyle w:val="berschrift2"/>
+      </w:pPr>
+      <w:bookmarkStart w:id="25" w:name="_Toc483319516"/>
+      <w:bookmarkStart w:id="26" w:name="_Toc531700951"/>
+      <w:bookmarkStart w:id="27" w:name="_Toc27575412"/>
+      <w:r>
+        <w:t>Comments</w:t>
+      </w:r>
+      <w:bookmarkEnd w:id="25"/>
+      <w:bookmarkEnd w:id="26"/>
+      <w:bookmarkEnd w:id="27"/>
+    </w:p>
+    <w:p>
+      <w:r>
+        <w:t xml:space="preserve">Alle Methoden, die </w:t>
+      </w:r>
+      <w:proofErr w:type="spellStart"/>
+      <w:r>
+        <w:t>public</w:t>
+      </w:r>
+      <w:proofErr w:type="spellEnd"/>
+      <w:r>
+        <w:t xml:space="preserve"> sind, müssen mit einem XML-Kommentar beschrieben werden. Bei Privaten Methoden ist es nicht zwingend und liegt im Ermessen des Entwicklers.</w:t>
+      </w:r>
+    </w:p>
+    <w:p>
+      <w:r>
+        <w:t>Innerhalb von Methoden werden Kommentare bei Notwendigkeit eine Zeile über dem zu kommentierenden Block geschrieben.</w:t>
+      </w:r>
+    </w:p>
+    <w:p>
+      <w:r>
+        <w:t>Der Inhalt der Kommentare beschreibt, was nachfolgend passiert. Es soll jedoch nicht «übersetzt» werden, sondern Zusatzinfos für die Verständlichkeit geliefert werden.</w:t>
+      </w:r>
+    </w:p>
+    <w:p>
+      <w:pPr>
+        <w:pStyle w:val="berschrift2"/>
+      </w:pPr>
+      <w:bookmarkStart w:id="28" w:name="_Toc531700952"/>
+      <w:bookmarkStart w:id="29" w:name="_Toc27575413"/>
+      <w:r>
+        <w:t>Geschweifte Klammern</w:t>
+      </w:r>
+      <w:bookmarkEnd w:id="28"/>
+      <w:bookmarkEnd w:id="29"/>
+    </w:p>
+    <w:p>
+      <w:r>
+        <w:t xml:space="preserve">Nach </w:t>
+      </w:r>
+      <w:proofErr w:type="spellStart"/>
+      <w:r>
+        <w:t>If</w:t>
+      </w:r>
+      <w:proofErr w:type="spellEnd"/>
+      <w:r>
+        <w:t xml:space="preserve">-, </w:t>
+      </w:r>
+      <w:proofErr w:type="spellStart"/>
+      <w:r>
+        <w:t>For</w:t>
+      </w:r>
+      <w:proofErr w:type="spellEnd"/>
+      <w:r>
+        <w:t xml:space="preserve">-, </w:t>
+      </w:r>
+      <w:proofErr w:type="spellStart"/>
+      <w:r>
+        <w:t>Foreach</w:t>
+      </w:r>
+      <w:proofErr w:type="spellEnd"/>
+      <w:r>
+        <w:t xml:space="preserve">-, </w:t>
+      </w:r>
+      <w:proofErr w:type="spellStart"/>
+      <w:r>
+        <w:t>While</w:t>
+      </w:r>
+      <w:proofErr w:type="spellEnd"/>
+      <w:r>
+        <w:t xml:space="preserve">- und Switch-Statements </w:t>
+      </w:r>
+      <w:r>
+        <w:t>wird</w:t>
+      </w:r>
+      <w:r>
+        <w:t xml:space="preserve"> </w:t>
+      </w:r>
+      <w:proofErr w:type="gramStart"/>
+      <w:r>
+        <w:t>die geschweiften K</w:t>
+      </w:r>
+      <w:r>
+        <w:t>lammer</w:t>
+      </w:r>
+      <w:proofErr w:type="gramEnd"/>
+      <w:r>
+        <w:t xml:space="preserve"> auf eine neue Linie geschrieben.</w:t>
+      </w:r>
+    </w:p>
+    <w:p>
+      <w:r>
+        <w:t>Folgt nach dem Statement nur eine Linie Code, können die geschweiften Klammern gänzlich weggelassen werden.</w:t>
+      </w:r>
+    </w:p>
+    <w:p>
+      <w:pPr>
+        <w:pStyle w:val="berschrift2"/>
+      </w:pPr>
+      <w:bookmarkStart w:id="30" w:name="_Toc531700953"/>
+      <w:bookmarkStart w:id="31" w:name="_Toc27575414"/>
+      <w:r>
+        <w:t>Verwendete Technologien</w:t>
+      </w:r>
+      <w:bookmarkEnd w:id="30"/>
+      <w:bookmarkEnd w:id="31"/>
+    </w:p>
+    <w:p>
+      <w:r>
+        <w:t xml:space="preserve">Es wird in der Sprache C# Version 7.2 und dem </w:t>
+      </w:r>
+      <w:proofErr w:type="spellStart"/>
+      <w:r>
+        <w:t>DotNet</w:t>
+      </w:r>
+      <w:proofErr w:type="spellEnd"/>
+      <w:r>
+        <w:t xml:space="preserve">-Framework 4.7.2 entwickelt. Das GUI wird mithilfe dem Framework Windows </w:t>
+      </w:r>
+      <w:proofErr w:type="spellStart"/>
+      <w:r>
+        <w:t>Presentation</w:t>
+      </w:r>
+      <w:proofErr w:type="spellEnd"/>
+      <w:r>
+        <w:t xml:space="preserve"> </w:t>
+      </w:r>
+      <w:proofErr w:type="spellStart"/>
+      <w:r>
+        <w:t>Foundation</w:t>
+      </w:r>
+      <w:proofErr w:type="spellEnd"/>
+      <w:r>
+        <w:t xml:space="preserve"> (WPF) entwickelt. Es wird dabei das MVVM (Model-View-</w:t>
+      </w:r>
+      <w:proofErr w:type="spellStart"/>
+      <w:r>
+        <w:t>ViewModel</w:t>
+      </w:r>
+      <w:proofErr w:type="spellEnd"/>
+      <w:r>
+        <w:t xml:space="preserve">) Pattern angewandt. </w:t>
+      </w:r>
+    </w:p>
+    <w:p>
+      <w:pPr>
+        <w:pStyle w:val="berschrift2"/>
+      </w:pPr>
+      <w:bookmarkStart w:id="32" w:name="_Toc531700954"/>
+      <w:bookmarkStart w:id="33" w:name="_Toc27575415"/>
+      <w:r>
+        <w:t>Ordnerstruktur im Projekt</w:t>
+      </w:r>
+      <w:bookmarkEnd w:id="32"/>
+      <w:bookmarkEnd w:id="33"/>
+    </w:p>
+    <w:p>
+      <w:r>
+        <w:t>Im Projekt existieren folgende Ordner mit den beschriebenen Inhalten:</w:t>
+      </w:r>
+    </w:p>
+    <w:p>
+      <w:pPr>
+        <w:pStyle w:val="Listenabsatz"/>
+        <w:numPr>
+          <w:ilvl w:val="0"/>
+          <w:numId w:val="9"/>
+        </w:numPr>
+        <w:spacing w:after="60" w:line="276" w:lineRule="auto"/>
+      </w:pPr>
+      <w:r>
+        <w:t>Model: Enthält die Models (Data)</w:t>
+      </w:r>
+    </w:p>
+    <w:p>
+      <w:pPr>
+        <w:pStyle w:val="Listenabsatz"/>
+        <w:numPr>
+          <w:ilvl w:val="0"/>
+          <w:numId w:val="9"/>
+        </w:numPr>
+        <w:spacing w:after="60" w:line="276" w:lineRule="auto"/>
+      </w:pPr>
+      <w:proofErr w:type="spellStart"/>
+      <w:r>
+        <w:t>ViewModel</w:t>
+      </w:r>
+      <w:proofErr w:type="spellEnd"/>
+      <w:r>
+        <w:t xml:space="preserve">: Enthält die </w:t>
+      </w:r>
+      <w:proofErr w:type="spellStart"/>
+      <w:r>
+        <w:t>ViewModel</w:t>
+      </w:r>
+      <w:proofErr w:type="spellEnd"/>
+    </w:p>
+    <w:p>
+      <w:pPr>
+        <w:pStyle w:val="Listenabsatz"/>
+        <w:numPr>
+          <w:ilvl w:val="0"/>
+          <w:numId w:val="9"/>
+        </w:numPr>
+        <w:spacing w:after="60" w:line="276" w:lineRule="auto"/>
+      </w:pPr>
+      <w:r>
+        <w:t>View: Enthält die Views (XAML-Dateien mit den dazugehörigen Code-Behind Dateien)</w:t>
+      </w:r>
+    </w:p>
+    <w:p>
+      <w:pPr>
+        <w:pStyle w:val="Listenabsatz"/>
+        <w:numPr>
+          <w:ilvl w:val="0"/>
+          <w:numId w:val="9"/>
+        </w:numPr>
+        <w:spacing w:after="60" w:line="276" w:lineRule="auto"/>
+      </w:pPr>
+      <w:r>
+        <w:t>Helper: Klassen und Methoden, die generelle Aufgaben erledigen auf Hilfeservice bereitstellen.</w:t>
+      </w:r>
+    </w:p>
+    <w:p>
+      <w:pPr>
+        <w:pStyle w:val="Listenabsatz"/>
+        <w:numPr>
+          <w:ilvl w:val="0"/>
+          <w:numId w:val="9"/>
+        </w:numPr>
+        <w:spacing w:after="60" w:line="276" w:lineRule="auto"/>
+      </w:pPr>
+      <w:proofErr w:type="spellStart"/>
+      <w:r>
+        <w:t>Ressources</w:t>
+      </w:r>
+      <w:proofErr w:type="spellEnd"/>
+      <w:r>
+        <w:t>: Sämtliche Dateien, die kein Programmcode enthalten (z.B. Icons, externe Libraries).</w:t>
+      </w:r>
+    </w:p>
+    <w:p>
+      <w:pPr>
+        <w:pStyle w:val="berschrift1"/>
+      </w:pPr>
+      <w:bookmarkStart w:id="34" w:name="_Toc27575416"/>
+      <w:r>
+        <w:lastRenderedPageBreak/>
+        <w:t>Diagramme</w:t>
+      </w:r>
+      <w:bookmarkEnd w:id="34"/>
+    </w:p>
+    <w:p>
+      <w:pPr>
+        <w:pStyle w:val="berschrift2"/>
+      </w:pPr>
+      <w:bookmarkStart w:id="35" w:name="_Toc27575417"/>
       <w:r>
         <w:t>Use Case Diagramm</w:t>
       </w:r>
-      <w:bookmarkEnd w:id="7"/>
+      <w:bookmarkEnd w:id="35"/>
     </w:p>
     <w:p>
       <w:r>
@@ -1781,7 +3526,7 @@
                     </pic:cNvPicPr>
                   </pic:nvPicPr>
                   <pic:blipFill>
-                    <a:blip r:embed="rId11" cstate="print">
+                    <a:blip r:embed="rId12" cstate="print">
                       <a:extLst>
                         <a:ext uri="{28A0092B-C50C-407E-A947-70E740481C1C}">
                           <a14:useLocalDpi xmlns:a14="http://schemas.microsoft.com/office/drawing/2010/main" val="0"/>
@@ -2024,7 +3769,6 @@
               </w:numPr>
             </w:pPr>
             <w:r>
-              <w:lastRenderedPageBreak/>
               <w:t>Tab Stationen anwählen</w:t>
             </w:r>
           </w:p>
@@ -2037,6 +3781,7 @@
               </w:numPr>
             </w:pPr>
             <w:r>
+              <w:lastRenderedPageBreak/>
               <w:t>Nach Station suchen (es werden automatisch passende Stationen angezeigt) und von der Liste auswählen</w:t>
             </w:r>
           </w:p>
@@ -2062,7 +3807,6 @@
           </w:tcPr>
           <w:p>
             <w:r>
-              <w:lastRenderedPageBreak/>
               <w:t>Alternativer Ablauf #2</w:t>
             </w:r>
           </w:p>
@@ -2179,81 +3923,81 @@
         </w:tc>
       </w:tr>
     </w:tbl>
-    <w:p/>
     <w:p>
-      <w:pPr>
-        <w:pStyle w:val="berschrift2"/>
-        <w:ind w:left="1080"/>
-      </w:pPr>
-      <w:bookmarkStart w:id="8" w:name="_Toc27532125"/>
-      <w:r>
-        <w:t>Aktivitätsdiagramm</w:t>
-      </w:r>
-      <w:bookmarkEnd w:id="8"/>
+      <w:bookmarkStart w:id="36" w:name="_GoBack"/>
+      <w:bookmarkEnd w:id="36"/>
     </w:p>
     <w:p>
       <w:pPr>
         <w:pStyle w:val="berschrift2"/>
-        <w:ind w:left="1080"/>
-      </w:pPr>
-      <w:bookmarkStart w:id="9" w:name="_Toc27532126"/>
-      <w:r>
-        <w:t>UML-</w:t>
-      </w:r>
-      <w:r>
-        <w:t>Klassen</w:t>
-      </w:r>
-      <w:r>
-        <w:t>d</w:t>
-      </w:r>
-      <w:r>
-        <w:t>iagramm</w:t>
-      </w:r>
-      <w:bookmarkEnd w:id="9"/>
+      </w:pPr>
+      <w:bookmarkStart w:id="37" w:name="_Toc27575418"/>
+      <w:r>
+        <w:t>Aktivitätsdiagramm</w:t>
+      </w:r>
+      <w:bookmarkEnd w:id="37"/>
     </w:p>
     <w:p>
       <w:pPr>
         <w:pStyle w:val="berschrift2"/>
-        <w:ind w:left="1080"/>
-      </w:pPr>
-      <w:bookmarkStart w:id="10" w:name="_Toc27532127"/>
-      <w:r>
-        <w:t>Sequenzdiagramm</w:t>
-      </w:r>
-      <w:bookmarkEnd w:id="10"/>
+      </w:pPr>
+      <w:bookmarkStart w:id="38" w:name="_Toc27575419"/>
+      <w:r>
+        <w:t>UML-</w:t>
+      </w:r>
+      <w:r>
+        <w:t>Klassen</w:t>
+      </w:r>
+      <w:r>
+        <w:t>d</w:t>
+      </w:r>
+      <w:r>
+        <w:t>iagramm</w:t>
+      </w:r>
+      <w:bookmarkEnd w:id="38"/>
     </w:p>
     <w:p>
       <w:pPr>
-        <w:pStyle w:val="berschrift1"/>
-      </w:pPr>
-      <w:bookmarkStart w:id="11" w:name="_Toc27532128"/>
-      <w:r>
-        <w:t>Testfälle</w:t>
-      </w:r>
-      <w:bookmarkEnd w:id="11"/>
+        <w:pStyle w:val="berschrift2"/>
+      </w:pPr>
+      <w:bookmarkStart w:id="39" w:name="_Toc27575420"/>
+      <w:r>
+        <w:t>Sequenzdiagramm</w:t>
+      </w:r>
+      <w:bookmarkEnd w:id="39"/>
     </w:p>
     <w:p>
       <w:pPr>
         <w:pStyle w:val="berschrift1"/>
       </w:pPr>
-      <w:bookmarkStart w:id="12" w:name="_Toc27532129"/>
-      <w:r>
-        <w:t>Testprotokoll</w:t>
-      </w:r>
-      <w:bookmarkEnd w:id="12"/>
+      <w:bookmarkStart w:id="40" w:name="_Toc27575421"/>
+      <w:r>
+        <w:t>Testfälle</w:t>
+      </w:r>
+      <w:bookmarkEnd w:id="40"/>
     </w:p>
     <w:p>
       <w:pPr>
         <w:pStyle w:val="berschrift1"/>
       </w:pPr>
-      <w:bookmarkStart w:id="13" w:name="_Toc27532130"/>
+      <w:bookmarkStart w:id="41" w:name="_Toc27575422"/>
+      <w:r>
+        <w:t>Testprotokoll</w:t>
+      </w:r>
+      <w:bookmarkEnd w:id="41"/>
+    </w:p>
+    <w:p>
+      <w:pPr>
+        <w:pStyle w:val="berschrift1"/>
+      </w:pPr>
+      <w:bookmarkStart w:id="42" w:name="_Toc27575423"/>
       <w:r>
         <w:t>Installationsanleitung</w:t>
       </w:r>
-      <w:bookmarkEnd w:id="13"/>
+      <w:bookmarkEnd w:id="42"/>
     </w:p>
     <w:sectPr>
-      <w:footerReference w:type="default" r:id="rId12"/>
+      <w:footerReference w:type="default" r:id="rId13"/>
       <w:pgSz w:w="12240" w:h="15840"/>
       <w:pgMar w:top="1440" w:right="1440" w:bottom="1440" w:left="1440" w:header="720" w:footer="720" w:gutter="0"/>
       <w:cols w:space="720"/>
@@ -2301,14 +4045,27 @@
     <w:r>
       <w:tab/>
     </w:r>
-    <w:fldSimple w:instr=" date ">
-      <w:r>
-        <w:rPr>
-          <w:noProof/>
-        </w:rPr>
-        <w:t>18.12.2019</w:t>
-      </w:r>
-    </w:fldSimple>
+    <w:r>
+      <w:fldChar w:fldCharType="begin"/>
+    </w:r>
+    <w:r>
+      <w:instrText xml:space="preserve"> date </w:instrText>
+    </w:r>
+    <w:r>
+      <w:fldChar w:fldCharType="separate"/>
+    </w:r>
+    <w:r>
+      <w:rPr>
+        <w:noProof/>
+      </w:rPr>
+      <w:t>18.12.2019</w:t>
+    </w:r>
+    <w:r>
+      <w:rPr>
+        <w:noProof/>
+      </w:rPr>
+      <w:fldChar w:fldCharType="end"/>
+    </w:r>
     <w:r>
       <w:tab/>
       <w:t xml:space="preserve">Seite </w:t>
@@ -2334,14 +4091,27 @@
     <w:r>
       <w:t xml:space="preserve"> von </w:t>
     </w:r>
-    <w:fldSimple w:instr=" NUMPAGES ">
-      <w:r>
-        <w:rPr>
-          <w:noProof/>
-        </w:rPr>
-        <w:t>1</w:t>
-      </w:r>
-    </w:fldSimple>
+    <w:r>
+      <w:fldChar w:fldCharType="begin"/>
+    </w:r>
+    <w:r>
+      <w:instrText xml:space="preserve"> NUMPAGES </w:instrText>
+    </w:r>
+    <w:r>
+      <w:fldChar w:fldCharType="separate"/>
+    </w:r>
+    <w:r>
+      <w:rPr>
+        <w:noProof/>
+      </w:rPr>
+      <w:t>1</w:t>
+    </w:r>
+    <w:r>
+      <w:rPr>
+        <w:noProof/>
+      </w:rPr>
+      <w:fldChar w:fldCharType="end"/>
+    </w:r>
   </w:p>
 </w:ftr>
 </file>
@@ -2374,6 +4144,48 @@
 <file path=word/numbering.xml><?xml version="1.0" encoding="utf-8"?>
 <w:numbering xmlns:wpc="http://schemas.microsoft.com/office/word/2010/wordprocessingCanvas" xmlns:cx="http://schemas.microsoft.com/office/drawing/2014/chartex" xmlns:cx1="http://schemas.microsoft.com/office/drawing/2015/9/8/chartex" xmlns:cx2="http://schemas.microsoft.com/office/drawing/2015/10/21/chartex" xmlns:cx3="http://schemas.microsoft.com/office/drawing/2016/5/9/chartex" xmlns:cx4="http://schemas.microsoft.com/office/drawing/2016/5/10/chartex" xmlns:cx5="http://schemas.microsoft.com/office/drawing/2016/5/11/chartex" xmlns:cx6="http://schemas.microsoft.com/office/drawing/2016/5/12/chartex" xmlns:cx7="http://schemas.microsoft.com/office/drawing/2016/5/13/chartex" xmlns:cx8="http://schemas.microsoft.com/office/drawing/2016/5/14/chartex" xmlns:mc="http://schemas.openxmlformats.org/markup-compatibility/2006" xmlns:aink="http://schemas.microsoft.com/office/drawing/2016/ink" xmlns:am3d="http://schemas.microsoft.com/office/drawing/2017/model3d" xmlns:o="urn:schemas-microsoft-com:office:office" xmlns:r="http://schemas.openxmlformats.org/officeDocument/2006/relationships" xmlns:m="http://schemas.openxmlformats.org/officeDocument/2006/math" xmlns:v="urn:schemas-microsoft-com:vml" xmlns:wp14="http://schemas.microsoft.com/office/word/2010/wordprocessingDrawing" xmlns:wp="http://schemas.openxmlformats.org/drawingml/2006/wordprocessingDrawing" xmlns:w10="urn:schemas-microsoft-com:office:word" xmlns:w="http://schemas.openxmlformats.org/wordprocessingml/2006/main" xmlns:w14="http://schemas.microsoft.com/office/word/2010/wordml" xmlns:w15="http://schemas.microsoft.com/office/word/2012/wordml" xmlns:w16cid="http://schemas.microsoft.com/office/word/2016/wordml/cid" xmlns:w16se="http://schemas.microsoft.com/office/word/2015/wordml/symex" xmlns:wpg="http://schemas.microsoft.com/office/word/2010/wordprocessingGroup" xmlns:wpi="http://schemas.microsoft.com/office/word/2010/wordprocessingInk" xmlns:wne="http://schemas.microsoft.com/office/word/2006/wordml" xmlns:wps="http://schemas.microsoft.com/office/word/2010/wordprocessingShape" mc:Ignorable="w14 w15 w16se w16cid wp14">
   <w:abstractNum w:abstractNumId="0" w15:restartNumberingAfterBreak="0">
+    <w:nsid w:val="FFFFFF83"/>
+    <w:multiLevelType w:val="singleLevel"/>
+    <w:tmpl w:val="15DACEEA"/>
+    <w:lvl w:ilvl="0">
+      <w:start w:val="1"/>
+      <w:numFmt w:val="bullet"/>
+      <w:pStyle w:val="Aufzhlungszeichen2"/>
+      <w:lvlText w:val=""/>
+      <w:lvlJc w:val="left"/>
+      <w:pPr>
+        <w:tabs>
+          <w:tab w:val="num" w:pos="643"/>
+        </w:tabs>
+        <w:ind w:left="643" w:hanging="360"/>
+      </w:pPr>
+      <w:rPr>
+        <w:rFonts w:ascii="Symbol" w:hAnsi="Symbol" w:hint="default"/>
+      </w:rPr>
+    </w:lvl>
+  </w:abstractNum>
+  <w:abstractNum w:abstractNumId="1" w15:restartNumberingAfterBreak="0">
+    <w:nsid w:val="FFFFFF89"/>
+    <w:multiLevelType w:val="singleLevel"/>
+    <w:tmpl w:val="7E0E5E1E"/>
+    <w:lvl w:ilvl="0">
+      <w:start w:val="1"/>
+      <w:numFmt w:val="bullet"/>
+      <w:pStyle w:val="Aufzhlungszeichen"/>
+      <w:lvlText w:val=""/>
+      <w:lvlJc w:val="left"/>
+      <w:pPr>
+        <w:tabs>
+          <w:tab w:val="num" w:pos="360"/>
+        </w:tabs>
+        <w:ind w:left="360" w:hanging="360"/>
+      </w:pPr>
+      <w:rPr>
+        <w:rFonts w:ascii="Symbol" w:hAnsi="Symbol" w:hint="default"/>
+      </w:rPr>
+    </w:lvl>
+  </w:abstractNum>
+  <w:abstractNum w:abstractNumId="2" w15:restartNumberingAfterBreak="0">
     <w:nsid w:val="1EEA33DB"/>
     <w:multiLevelType w:val="hybridMultilevel"/>
     <w:tmpl w:val="89E47A9A"/>
@@ -2462,7 +4274,7 @@
       </w:pPr>
     </w:lvl>
   </w:abstractNum>
-  <w:abstractNum w:abstractNumId="1" w15:restartNumberingAfterBreak="0">
+  <w:abstractNum w:abstractNumId="3" w15:restartNumberingAfterBreak="0">
     <w:nsid w:val="42FB5160"/>
     <w:multiLevelType w:val="hybridMultilevel"/>
     <w:tmpl w:val="4A42510C"/>
@@ -2551,7 +4363,349 @@
       </w:pPr>
     </w:lvl>
   </w:abstractNum>
-  <w:abstractNum w:abstractNumId="2" w15:restartNumberingAfterBreak="0">
+  <w:abstractNum w:abstractNumId="4" w15:restartNumberingAfterBreak="0">
+    <w:nsid w:val="5904408F"/>
+    <w:multiLevelType w:val="hybridMultilevel"/>
+    <w:tmpl w:val="8C004FA8"/>
+    <w:lvl w:ilvl="0" w:tplc="0A34E2B6">
+      <w:start w:val="1"/>
+      <w:numFmt w:val="bullet"/>
+      <w:pStyle w:val="UntertitelZchn"/>
+      <w:lvlText w:val=""/>
+      <w:lvlJc w:val="left"/>
+      <w:pPr>
+        <w:ind w:left="360" w:hanging="360"/>
+      </w:pPr>
+      <w:rPr>
+        <w:rFonts w:ascii="Symbol" w:hAnsi="Symbol" w:hint="default"/>
+      </w:rPr>
+    </w:lvl>
+    <w:lvl w:ilvl="1" w:tplc="08070003" w:tentative="1">
+      <w:start w:val="1"/>
+      <w:numFmt w:val="bullet"/>
+      <w:lvlText w:val="o"/>
+      <w:lvlJc w:val="left"/>
+      <w:pPr>
+        <w:ind w:left="1080" w:hanging="360"/>
+      </w:pPr>
+      <w:rPr>
+        <w:rFonts w:ascii="Courier New" w:hAnsi="Courier New" w:cs="Courier New" w:hint="default"/>
+      </w:rPr>
+    </w:lvl>
+    <w:lvl w:ilvl="2" w:tplc="08070005" w:tentative="1">
+      <w:start w:val="1"/>
+      <w:numFmt w:val="bullet"/>
+      <w:lvlText w:val=""/>
+      <w:lvlJc w:val="left"/>
+      <w:pPr>
+        <w:ind w:left="1800" w:hanging="360"/>
+      </w:pPr>
+      <w:rPr>
+        <w:rFonts w:ascii="Wingdings" w:hAnsi="Wingdings" w:hint="default"/>
+      </w:rPr>
+    </w:lvl>
+    <w:lvl w:ilvl="3" w:tplc="08070001" w:tentative="1">
+      <w:start w:val="1"/>
+      <w:numFmt w:val="bullet"/>
+      <w:lvlText w:val=""/>
+      <w:lvlJc w:val="left"/>
+      <w:pPr>
+        <w:ind w:left="2520" w:hanging="360"/>
+      </w:pPr>
+      <w:rPr>
+        <w:rFonts w:ascii="Symbol" w:hAnsi="Symbol" w:hint="default"/>
+      </w:rPr>
+    </w:lvl>
+    <w:lvl w:ilvl="4" w:tplc="08070003" w:tentative="1">
+      <w:start w:val="1"/>
+      <w:numFmt w:val="bullet"/>
+      <w:lvlText w:val="o"/>
+      <w:lvlJc w:val="left"/>
+      <w:pPr>
+        <w:ind w:left="3240" w:hanging="360"/>
+      </w:pPr>
+      <w:rPr>
+        <w:rFonts w:ascii="Courier New" w:hAnsi="Courier New" w:cs="Courier New" w:hint="default"/>
+      </w:rPr>
+    </w:lvl>
+    <w:lvl w:ilvl="5" w:tplc="08070005" w:tentative="1">
+      <w:start w:val="1"/>
+      <w:numFmt w:val="bullet"/>
+      <w:lvlText w:val=""/>
+      <w:lvlJc w:val="left"/>
+      <w:pPr>
+        <w:ind w:left="3960" w:hanging="360"/>
+      </w:pPr>
+      <w:rPr>
+        <w:rFonts w:ascii="Wingdings" w:hAnsi="Wingdings" w:hint="default"/>
+      </w:rPr>
+    </w:lvl>
+    <w:lvl w:ilvl="6" w:tplc="08070001" w:tentative="1">
+      <w:start w:val="1"/>
+      <w:numFmt w:val="bullet"/>
+      <w:lvlText w:val=""/>
+      <w:lvlJc w:val="left"/>
+      <w:pPr>
+        <w:ind w:left="4680" w:hanging="360"/>
+      </w:pPr>
+      <w:rPr>
+        <w:rFonts w:ascii="Symbol" w:hAnsi="Symbol" w:hint="default"/>
+      </w:rPr>
+    </w:lvl>
+    <w:lvl w:ilvl="7" w:tplc="08070003" w:tentative="1">
+      <w:start w:val="1"/>
+      <w:numFmt w:val="bullet"/>
+      <w:lvlText w:val="o"/>
+      <w:lvlJc w:val="left"/>
+      <w:pPr>
+        <w:ind w:left="5400" w:hanging="360"/>
+      </w:pPr>
+      <w:rPr>
+        <w:rFonts w:ascii="Courier New" w:hAnsi="Courier New" w:cs="Courier New" w:hint="default"/>
+      </w:rPr>
+    </w:lvl>
+    <w:lvl w:ilvl="8" w:tplc="08070005" w:tentative="1">
+      <w:start w:val="1"/>
+      <w:numFmt w:val="bullet"/>
+      <w:lvlText w:val=""/>
+      <w:lvlJc w:val="left"/>
+      <w:pPr>
+        <w:ind w:left="6120" w:hanging="360"/>
+      </w:pPr>
+      <w:rPr>
+        <w:rFonts w:ascii="Wingdings" w:hAnsi="Wingdings" w:hint="default"/>
+      </w:rPr>
+    </w:lvl>
+  </w:abstractNum>
+  <w:abstractNum w:abstractNumId="5" w15:restartNumberingAfterBreak="0">
+    <w:nsid w:val="5FE221AC"/>
+    <w:multiLevelType w:val="multilevel"/>
+    <w:tmpl w:val="ABA0C898"/>
+    <w:lvl w:ilvl="0">
+      <w:start w:val="5"/>
+      <w:numFmt w:val="decimal"/>
+      <w:lvlText w:val="%1"/>
+      <w:lvlJc w:val="left"/>
+      <w:pPr>
+        <w:ind w:left="360" w:hanging="360"/>
+      </w:pPr>
+      <w:rPr>
+        <w:rFonts w:hint="default"/>
+      </w:rPr>
+    </w:lvl>
+    <w:lvl w:ilvl="1">
+      <w:start w:val="1"/>
+      <w:numFmt w:val="decimal"/>
+      <w:pStyle w:val="berschrift2"/>
+      <w:lvlText w:val="%1.%2"/>
+      <w:lvlJc w:val="left"/>
+      <w:pPr>
+        <w:ind w:left="1728" w:hanging="360"/>
+      </w:pPr>
+      <w:rPr>
+        <w:rFonts w:hint="default"/>
+      </w:rPr>
+    </w:lvl>
+    <w:lvl w:ilvl="2">
+      <w:start w:val="1"/>
+      <w:numFmt w:val="decimal"/>
+      <w:pStyle w:val="berschrift3"/>
+      <w:lvlText w:val="%1.%2.%3"/>
+      <w:lvlJc w:val="left"/>
+      <w:pPr>
+        <w:ind w:left="3456" w:hanging="720"/>
+      </w:pPr>
+      <w:rPr>
+        <w:rFonts w:hint="default"/>
+      </w:rPr>
+    </w:lvl>
+    <w:lvl w:ilvl="3">
+      <w:start w:val="1"/>
+      <w:numFmt w:val="decimal"/>
+      <w:lvlText w:val="%1.%2.%3.%4"/>
+      <w:lvlJc w:val="left"/>
+      <w:pPr>
+        <w:ind w:left="4824" w:hanging="720"/>
+      </w:pPr>
+      <w:rPr>
+        <w:rFonts w:hint="default"/>
+      </w:rPr>
+    </w:lvl>
+    <w:lvl w:ilvl="4">
+      <w:start w:val="1"/>
+      <w:numFmt w:val="decimal"/>
+      <w:lvlText w:val="%1.%2.%3.%4.%5"/>
+      <w:lvlJc w:val="left"/>
+      <w:pPr>
+        <w:ind w:left="6552" w:hanging="1080"/>
+      </w:pPr>
+      <w:rPr>
+        <w:rFonts w:hint="default"/>
+      </w:rPr>
+    </w:lvl>
+    <w:lvl w:ilvl="5">
+      <w:start w:val="1"/>
+      <w:numFmt w:val="decimal"/>
+      <w:lvlText w:val="%1.%2.%3.%4.%5.%6"/>
+      <w:lvlJc w:val="left"/>
+      <w:pPr>
+        <w:ind w:left="8280" w:hanging="1440"/>
+      </w:pPr>
+      <w:rPr>
+        <w:rFonts w:hint="default"/>
+      </w:rPr>
+    </w:lvl>
+    <w:lvl w:ilvl="6">
+      <w:start w:val="1"/>
+      <w:numFmt w:val="decimal"/>
+      <w:lvlText w:val="%1.%2.%3.%4.%5.%6.%7"/>
+      <w:lvlJc w:val="left"/>
+      <w:pPr>
+        <w:ind w:left="9648" w:hanging="1440"/>
+      </w:pPr>
+      <w:rPr>
+        <w:rFonts w:hint="default"/>
+      </w:rPr>
+    </w:lvl>
+    <w:lvl w:ilvl="7">
+      <w:start w:val="1"/>
+      <w:numFmt w:val="decimal"/>
+      <w:lvlText w:val="%1.%2.%3.%4.%5.%6.%7.%8"/>
+      <w:lvlJc w:val="left"/>
+      <w:pPr>
+        <w:ind w:left="11376" w:hanging="1800"/>
+      </w:pPr>
+      <w:rPr>
+        <w:rFonts w:hint="default"/>
+      </w:rPr>
+    </w:lvl>
+    <w:lvl w:ilvl="8">
+      <w:start w:val="1"/>
+      <w:numFmt w:val="decimal"/>
+      <w:lvlText w:val="%1.%2.%3.%4.%5.%6.%7.%8.%9"/>
+      <w:lvlJc w:val="left"/>
+      <w:pPr>
+        <w:ind w:left="12744" w:hanging="1800"/>
+      </w:pPr>
+      <w:rPr>
+        <w:rFonts w:hint="default"/>
+      </w:rPr>
+    </w:lvl>
+  </w:abstractNum>
+  <w:abstractNum w:abstractNumId="6" w15:restartNumberingAfterBreak="0">
+    <w:nsid w:val="61652D3F"/>
+    <w:multiLevelType w:val="multilevel"/>
+    <w:tmpl w:val="6D329AE4"/>
+    <w:lvl w:ilvl="0">
+      <w:start w:val="5"/>
+      <w:numFmt w:val="decimal"/>
+      <w:lvlText w:val="%1"/>
+      <w:lvlJc w:val="left"/>
+      <w:pPr>
+        <w:ind w:left="360" w:hanging="360"/>
+      </w:pPr>
+      <w:rPr>
+        <w:rFonts w:hint="default"/>
+      </w:rPr>
+    </w:lvl>
+    <w:lvl w:ilvl="1">
+      <w:start w:val="1"/>
+      <w:numFmt w:val="decimal"/>
+      <w:lvlText w:val="%1.%2"/>
+      <w:lvlJc w:val="left"/>
+      <w:pPr>
+        <w:ind w:left="360" w:hanging="360"/>
+      </w:pPr>
+      <w:rPr>
+        <w:rFonts w:hint="default"/>
+      </w:rPr>
+    </w:lvl>
+    <w:lvl w:ilvl="2">
+      <w:start w:val="1"/>
+      <w:numFmt w:val="decimal"/>
+      <w:lvlText w:val="%1.%2.%3"/>
+      <w:lvlJc w:val="left"/>
+      <w:pPr>
+        <w:ind w:left="720" w:hanging="720"/>
+      </w:pPr>
+      <w:rPr>
+        <w:rFonts w:hint="default"/>
+      </w:rPr>
+    </w:lvl>
+    <w:lvl w:ilvl="3">
+      <w:start w:val="1"/>
+      <w:numFmt w:val="decimal"/>
+      <w:lvlText w:val="%1.%2.%3.%4"/>
+      <w:lvlJc w:val="left"/>
+      <w:pPr>
+        <w:ind w:left="720" w:hanging="720"/>
+      </w:pPr>
+      <w:rPr>
+        <w:rFonts w:hint="default"/>
+      </w:rPr>
+    </w:lvl>
+    <w:lvl w:ilvl="4">
+      <w:start w:val="1"/>
+      <w:numFmt w:val="decimal"/>
+      <w:lvlText w:val="%1.%2.%3.%4.%5"/>
+      <w:lvlJc w:val="left"/>
+      <w:pPr>
+        <w:ind w:left="1080" w:hanging="1080"/>
+      </w:pPr>
+      <w:rPr>
+        <w:rFonts w:hint="default"/>
+      </w:rPr>
+    </w:lvl>
+    <w:lvl w:ilvl="5">
+      <w:start w:val="1"/>
+      <w:numFmt w:val="decimal"/>
+      <w:lvlText w:val="%1.%2.%3.%4.%5.%6"/>
+      <w:lvlJc w:val="left"/>
+      <w:pPr>
+        <w:ind w:left="1440" w:hanging="1440"/>
+      </w:pPr>
+      <w:rPr>
+        <w:rFonts w:hint="default"/>
+      </w:rPr>
+    </w:lvl>
+    <w:lvl w:ilvl="6">
+      <w:start w:val="1"/>
+      <w:numFmt w:val="decimal"/>
+      <w:lvlText w:val="%1.%2.%3.%4.%5.%6.%7"/>
+      <w:lvlJc w:val="left"/>
+      <w:pPr>
+        <w:ind w:left="1440" w:hanging="1440"/>
+      </w:pPr>
+      <w:rPr>
+        <w:rFonts w:hint="default"/>
+      </w:rPr>
+    </w:lvl>
+    <w:lvl w:ilvl="7">
+      <w:start w:val="1"/>
+      <w:numFmt w:val="decimal"/>
+      <w:lvlText w:val="%1.%2.%3.%4.%5.%6.%7.%8"/>
+      <w:lvlJc w:val="left"/>
+      <w:pPr>
+        <w:ind w:left="1800" w:hanging="1800"/>
+      </w:pPr>
+      <w:rPr>
+        <w:rFonts w:hint="default"/>
+      </w:rPr>
+    </w:lvl>
+    <w:lvl w:ilvl="8">
+      <w:start w:val="1"/>
+      <w:numFmt w:val="decimal"/>
+      <w:lvlText w:val="%1.%2.%3.%4.%5.%6.%7.%8.%9"/>
+      <w:lvlJc w:val="left"/>
+      <w:pPr>
+        <w:ind w:left="1800" w:hanging="1800"/>
+      </w:pPr>
+      <w:rPr>
+        <w:rFonts w:hint="default"/>
+      </w:rPr>
+    </w:lvl>
+  </w:abstractNum>
+  <w:abstractNum w:abstractNumId="7" w15:restartNumberingAfterBreak="0">
     <w:nsid w:val="6805606A"/>
     <w:multiLevelType w:val="multilevel"/>
     <w:tmpl w:val="D624E250"/>
@@ -2567,7 +4721,6 @@
     <w:lvl w:ilvl="1">
       <w:start w:val="1"/>
       <w:numFmt w:val="decimal"/>
-      <w:pStyle w:val="berschrift2"/>
       <w:lvlText w:val="%1.%2"/>
       <w:lvlJc w:val="left"/>
       <w:pPr>
@@ -2577,7 +4730,6 @@
     <w:lvl w:ilvl="2">
       <w:start w:val="1"/>
       <w:numFmt w:val="decimal"/>
-      <w:pStyle w:val="berschrift3"/>
       <w:lvlText w:val="%1.%2.%3"/>
       <w:lvlJc w:val="left"/>
       <w:pPr>
@@ -2645,11 +4797,11 @@
       </w:pPr>
     </w:lvl>
   </w:abstractNum>
-  <w:abstractNum w:abstractNumId="3" w15:restartNumberingAfterBreak="0">
+  <w:abstractNum w:abstractNumId="8" w15:restartNumberingAfterBreak="0">
     <w:nsid w:val="6C026478"/>
     <w:multiLevelType w:val="hybridMultilevel"/>
-    <w:tmpl w:val="9D86C54E"/>
-    <w:lvl w:ilvl="0" w:tplc="C27A7412">
+    <w:tmpl w:val="E8C6A19C"/>
+    <w:lvl w:ilvl="0" w:tplc="4C7CC746">
       <w:start w:val="1"/>
       <w:numFmt w:val="decimal"/>
       <w:pStyle w:val="berschrift1"/>
@@ -2677,7 +4829,7 @@
         <w:ind w:left="2160" w:hanging="180"/>
       </w:pPr>
     </w:lvl>
-    <w:lvl w:ilvl="3" w:tplc="0807000F" w:tentative="1">
+    <w:lvl w:ilvl="3" w:tplc="0807000F">
       <w:start w:val="1"/>
       <w:numFmt w:val="decimal"/>
       <w:lvlText w:val="%4."/>
@@ -2732,7 +4884,7 @@
       </w:pPr>
     </w:lvl>
   </w:abstractNum>
-  <w:abstractNum w:abstractNumId="4" w15:restartNumberingAfterBreak="0">
+  <w:abstractNum w:abstractNumId="9" w15:restartNumberingAfterBreak="0">
     <w:nsid w:val="6DD97577"/>
     <w:multiLevelType w:val="hybridMultilevel"/>
     <w:tmpl w:val="EE7E0862"/>
@@ -2821,20 +4973,383 @@
       </w:pPr>
     </w:lvl>
   </w:abstractNum>
+  <w:abstractNum w:abstractNumId="10" w15:restartNumberingAfterBreak="0">
+    <w:nsid w:val="75EA5E46"/>
+    <w:multiLevelType w:val="multilevel"/>
+    <w:tmpl w:val="DEE0E82E"/>
+    <w:lvl w:ilvl="0">
+      <w:start w:val="5"/>
+      <w:numFmt w:val="decimal"/>
+      <w:lvlText w:val="%1"/>
+      <w:lvlJc w:val="left"/>
+      <w:pPr>
+        <w:ind w:left="1728" w:hanging="360"/>
+      </w:pPr>
+      <w:rPr>
+        <w:rFonts w:hint="default"/>
+      </w:rPr>
+    </w:lvl>
+    <w:lvl w:ilvl="1">
+      <w:start w:val="1"/>
+      <w:numFmt w:val="decimal"/>
+      <w:lvlText w:val="%1.%2"/>
+      <w:lvlJc w:val="left"/>
+      <w:pPr>
+        <w:ind w:left="1728" w:hanging="360"/>
+      </w:pPr>
+      <w:rPr>
+        <w:rFonts w:hint="default"/>
+      </w:rPr>
+    </w:lvl>
+    <w:lvl w:ilvl="2">
+      <w:start w:val="1"/>
+      <w:numFmt w:val="decimal"/>
+      <w:lvlText w:val="%1.%2.%3"/>
+      <w:lvlJc w:val="left"/>
+      <w:pPr>
+        <w:ind w:left="2088" w:hanging="720"/>
+      </w:pPr>
+      <w:rPr>
+        <w:rFonts w:hint="default"/>
+      </w:rPr>
+    </w:lvl>
+    <w:lvl w:ilvl="3">
+      <w:start w:val="1"/>
+      <w:numFmt w:val="decimal"/>
+      <w:lvlText w:val="%1.%2.%3.%4"/>
+      <w:lvlJc w:val="left"/>
+      <w:pPr>
+        <w:ind w:left="2088" w:hanging="720"/>
+      </w:pPr>
+      <w:rPr>
+        <w:rFonts w:hint="default"/>
+      </w:rPr>
+    </w:lvl>
+    <w:lvl w:ilvl="4">
+      <w:start w:val="1"/>
+      <w:numFmt w:val="decimal"/>
+      <w:lvlText w:val="%1.%2.%3.%4.%5"/>
+      <w:lvlJc w:val="left"/>
+      <w:pPr>
+        <w:ind w:left="2448" w:hanging="1080"/>
+      </w:pPr>
+      <w:rPr>
+        <w:rFonts w:hint="default"/>
+      </w:rPr>
+    </w:lvl>
+    <w:lvl w:ilvl="5">
+      <w:start w:val="1"/>
+      <w:numFmt w:val="decimal"/>
+      <w:lvlText w:val="%1.%2.%3.%4.%5.%6"/>
+      <w:lvlJc w:val="left"/>
+      <w:pPr>
+        <w:ind w:left="2808" w:hanging="1440"/>
+      </w:pPr>
+      <w:rPr>
+        <w:rFonts w:hint="default"/>
+      </w:rPr>
+    </w:lvl>
+    <w:lvl w:ilvl="6">
+      <w:start w:val="1"/>
+      <w:numFmt w:val="decimal"/>
+      <w:lvlText w:val="%1.%2.%3.%4.%5.%6.%7"/>
+      <w:lvlJc w:val="left"/>
+      <w:pPr>
+        <w:ind w:left="2808" w:hanging="1440"/>
+      </w:pPr>
+      <w:rPr>
+        <w:rFonts w:hint="default"/>
+      </w:rPr>
+    </w:lvl>
+    <w:lvl w:ilvl="7">
+      <w:start w:val="1"/>
+      <w:numFmt w:val="decimal"/>
+      <w:lvlText w:val="%1.%2.%3.%4.%5.%6.%7.%8"/>
+      <w:lvlJc w:val="left"/>
+      <w:pPr>
+        <w:ind w:left="3168" w:hanging="1800"/>
+      </w:pPr>
+      <w:rPr>
+        <w:rFonts w:hint="default"/>
+      </w:rPr>
+    </w:lvl>
+    <w:lvl w:ilvl="8">
+      <w:start w:val="1"/>
+      <w:numFmt w:val="decimal"/>
+      <w:lvlText w:val="%1.%2.%3.%4.%5.%6.%7.%8.%9"/>
+      <w:lvlJc w:val="left"/>
+      <w:pPr>
+        <w:ind w:left="3168" w:hanging="1800"/>
+      </w:pPr>
+      <w:rPr>
+        <w:rFonts w:hint="default"/>
+      </w:rPr>
+    </w:lvl>
+  </w:abstractNum>
+  <w:abstractNum w:abstractNumId="11" w15:restartNumberingAfterBreak="0">
+    <w:nsid w:val="7C4E1E01"/>
+    <w:multiLevelType w:val="multilevel"/>
+    <w:tmpl w:val="6D329AE4"/>
+    <w:lvl w:ilvl="0">
+      <w:start w:val="5"/>
+      <w:numFmt w:val="decimal"/>
+      <w:lvlText w:val="%1"/>
+      <w:lvlJc w:val="left"/>
+      <w:pPr>
+        <w:ind w:left="360" w:hanging="360"/>
+      </w:pPr>
+      <w:rPr>
+        <w:rFonts w:hint="default"/>
+      </w:rPr>
+    </w:lvl>
+    <w:lvl w:ilvl="1">
+      <w:start w:val="1"/>
+      <w:numFmt w:val="decimal"/>
+      <w:lvlText w:val="%1.%2"/>
+      <w:lvlJc w:val="left"/>
+      <w:pPr>
+        <w:ind w:left="360" w:hanging="360"/>
+      </w:pPr>
+      <w:rPr>
+        <w:rFonts w:hint="default"/>
+      </w:rPr>
+    </w:lvl>
+    <w:lvl w:ilvl="2">
+      <w:start w:val="1"/>
+      <w:numFmt w:val="decimal"/>
+      <w:lvlText w:val="%1.%2.%3"/>
+      <w:lvlJc w:val="left"/>
+      <w:pPr>
+        <w:ind w:left="720" w:hanging="720"/>
+      </w:pPr>
+      <w:rPr>
+        <w:rFonts w:hint="default"/>
+      </w:rPr>
+    </w:lvl>
+    <w:lvl w:ilvl="3">
+      <w:start w:val="1"/>
+      <w:numFmt w:val="decimal"/>
+      <w:lvlText w:val="%1.%2.%3.%4"/>
+      <w:lvlJc w:val="left"/>
+      <w:pPr>
+        <w:ind w:left="720" w:hanging="720"/>
+      </w:pPr>
+      <w:rPr>
+        <w:rFonts w:hint="default"/>
+      </w:rPr>
+    </w:lvl>
+    <w:lvl w:ilvl="4">
+      <w:start w:val="1"/>
+      <w:numFmt w:val="decimal"/>
+      <w:lvlText w:val="%1.%2.%3.%4.%5"/>
+      <w:lvlJc w:val="left"/>
+      <w:pPr>
+        <w:ind w:left="1080" w:hanging="1080"/>
+      </w:pPr>
+      <w:rPr>
+        <w:rFonts w:hint="default"/>
+      </w:rPr>
+    </w:lvl>
+    <w:lvl w:ilvl="5">
+      <w:start w:val="1"/>
+      <w:numFmt w:val="decimal"/>
+      <w:lvlText w:val="%1.%2.%3.%4.%5.%6"/>
+      <w:lvlJc w:val="left"/>
+      <w:pPr>
+        <w:ind w:left="1440" w:hanging="1440"/>
+      </w:pPr>
+      <w:rPr>
+        <w:rFonts w:hint="default"/>
+      </w:rPr>
+    </w:lvl>
+    <w:lvl w:ilvl="6">
+      <w:start w:val="1"/>
+      <w:numFmt w:val="decimal"/>
+      <w:lvlText w:val="%1.%2.%3.%4.%5.%6.%7"/>
+      <w:lvlJc w:val="left"/>
+      <w:pPr>
+        <w:ind w:left="1440" w:hanging="1440"/>
+      </w:pPr>
+      <w:rPr>
+        <w:rFonts w:hint="default"/>
+      </w:rPr>
+    </w:lvl>
+    <w:lvl w:ilvl="7">
+      <w:start w:val="1"/>
+      <w:numFmt w:val="decimal"/>
+      <w:lvlText w:val="%1.%2.%3.%4.%5.%6.%7.%8"/>
+      <w:lvlJc w:val="left"/>
+      <w:pPr>
+        <w:ind w:left="1800" w:hanging="1800"/>
+      </w:pPr>
+      <w:rPr>
+        <w:rFonts w:hint="default"/>
+      </w:rPr>
+    </w:lvl>
+    <w:lvl w:ilvl="8">
+      <w:start w:val="1"/>
+      <w:numFmt w:val="decimal"/>
+      <w:lvlText w:val="%1.%2.%3.%4.%5.%6.%7.%8.%9"/>
+      <w:lvlJc w:val="left"/>
+      <w:pPr>
+        <w:ind w:left="1800" w:hanging="1800"/>
+      </w:pPr>
+      <w:rPr>
+        <w:rFonts w:hint="default"/>
+      </w:rPr>
+    </w:lvl>
+  </w:abstractNum>
+  <w:abstractNum w:abstractNumId="12" w15:restartNumberingAfterBreak="0">
+    <w:nsid w:val="7C731B97"/>
+    <w:multiLevelType w:val="hybridMultilevel"/>
+    <w:tmpl w:val="6A00E0DC"/>
+    <w:lvl w:ilvl="0" w:tplc="08070001">
+      <w:start w:val="1"/>
+      <w:numFmt w:val="bullet"/>
+      <w:lvlText w:val=""/>
+      <w:lvlJc w:val="left"/>
+      <w:pPr>
+        <w:ind w:left="720" w:hanging="360"/>
+      </w:pPr>
+      <w:rPr>
+        <w:rFonts w:ascii="Symbol" w:hAnsi="Symbol" w:hint="default"/>
+      </w:rPr>
+    </w:lvl>
+    <w:lvl w:ilvl="1" w:tplc="08070003" w:tentative="1">
+      <w:start w:val="1"/>
+      <w:numFmt w:val="bullet"/>
+      <w:lvlText w:val="o"/>
+      <w:lvlJc w:val="left"/>
+      <w:pPr>
+        <w:ind w:left="1440" w:hanging="360"/>
+      </w:pPr>
+      <w:rPr>
+        <w:rFonts w:ascii="Courier New" w:hAnsi="Courier New" w:cs="Courier New" w:hint="default"/>
+      </w:rPr>
+    </w:lvl>
+    <w:lvl w:ilvl="2" w:tplc="08070005" w:tentative="1">
+      <w:start w:val="1"/>
+      <w:numFmt w:val="bullet"/>
+      <w:lvlText w:val=""/>
+      <w:lvlJc w:val="left"/>
+      <w:pPr>
+        <w:ind w:left="2160" w:hanging="360"/>
+      </w:pPr>
+      <w:rPr>
+        <w:rFonts w:ascii="Wingdings" w:hAnsi="Wingdings" w:hint="default"/>
+      </w:rPr>
+    </w:lvl>
+    <w:lvl w:ilvl="3" w:tplc="08070001" w:tentative="1">
+      <w:start w:val="1"/>
+      <w:numFmt w:val="bullet"/>
+      <w:lvlText w:val=""/>
+      <w:lvlJc w:val="left"/>
+      <w:pPr>
+        <w:ind w:left="2880" w:hanging="360"/>
+      </w:pPr>
+      <w:rPr>
+        <w:rFonts w:ascii="Symbol" w:hAnsi="Symbol" w:hint="default"/>
+      </w:rPr>
+    </w:lvl>
+    <w:lvl w:ilvl="4" w:tplc="08070003" w:tentative="1">
+      <w:start w:val="1"/>
+      <w:numFmt w:val="bullet"/>
+      <w:lvlText w:val="o"/>
+      <w:lvlJc w:val="left"/>
+      <w:pPr>
+        <w:ind w:left="3600" w:hanging="360"/>
+      </w:pPr>
+      <w:rPr>
+        <w:rFonts w:ascii="Courier New" w:hAnsi="Courier New" w:cs="Courier New" w:hint="default"/>
+      </w:rPr>
+    </w:lvl>
+    <w:lvl w:ilvl="5" w:tplc="08070005" w:tentative="1">
+      <w:start w:val="1"/>
+      <w:numFmt w:val="bullet"/>
+      <w:lvlText w:val=""/>
+      <w:lvlJc w:val="left"/>
+      <w:pPr>
+        <w:ind w:left="4320" w:hanging="360"/>
+      </w:pPr>
+      <w:rPr>
+        <w:rFonts w:ascii="Wingdings" w:hAnsi="Wingdings" w:hint="default"/>
+      </w:rPr>
+    </w:lvl>
+    <w:lvl w:ilvl="6" w:tplc="08070001" w:tentative="1">
+      <w:start w:val="1"/>
+      <w:numFmt w:val="bullet"/>
+      <w:lvlText w:val=""/>
+      <w:lvlJc w:val="left"/>
+      <w:pPr>
+        <w:ind w:left="5040" w:hanging="360"/>
+      </w:pPr>
+      <w:rPr>
+        <w:rFonts w:ascii="Symbol" w:hAnsi="Symbol" w:hint="default"/>
+      </w:rPr>
+    </w:lvl>
+    <w:lvl w:ilvl="7" w:tplc="08070003" w:tentative="1">
+      <w:start w:val="1"/>
+      <w:numFmt w:val="bullet"/>
+      <w:lvlText w:val="o"/>
+      <w:lvlJc w:val="left"/>
+      <w:pPr>
+        <w:ind w:left="5760" w:hanging="360"/>
+      </w:pPr>
+      <w:rPr>
+        <w:rFonts w:ascii="Courier New" w:hAnsi="Courier New" w:cs="Courier New" w:hint="default"/>
+      </w:rPr>
+    </w:lvl>
+    <w:lvl w:ilvl="8" w:tplc="08070005" w:tentative="1">
+      <w:start w:val="1"/>
+      <w:numFmt w:val="bullet"/>
+      <w:lvlText w:val=""/>
+      <w:lvlJc w:val="left"/>
+      <w:pPr>
+        <w:ind w:left="6480" w:hanging="360"/>
+      </w:pPr>
+      <w:rPr>
+        <w:rFonts w:ascii="Wingdings" w:hAnsi="Wingdings" w:hint="default"/>
+      </w:rPr>
+    </w:lvl>
+  </w:abstractNum>
   <w:num w:numId="1">
+    <w:abstractNumId w:val="8"/>
+  </w:num>
+  <w:num w:numId="2">
+    <w:abstractNumId w:val="7"/>
+  </w:num>
+  <w:num w:numId="3">
+    <w:abstractNumId w:val="9"/>
+  </w:num>
+  <w:num w:numId="4">
     <w:abstractNumId w:val="3"/>
   </w:num>
-  <w:num w:numId="2">
+  <w:num w:numId="5">
     <w:abstractNumId w:val="2"/>
   </w:num>
-  <w:num w:numId="3">
+  <w:num w:numId="6">
+    <w:abstractNumId w:val="1"/>
+  </w:num>
+  <w:num w:numId="7">
+    <w:abstractNumId w:val="0"/>
+  </w:num>
+  <w:num w:numId="8">
     <w:abstractNumId w:val="4"/>
   </w:num>
-  <w:num w:numId="4">
-    <w:abstractNumId w:val="1"/>
+  <w:num w:numId="9">
+    <w:abstractNumId w:val="12"/>
   </w:num>
-  <w:num w:numId="5">
-    <w:abstractNumId w:val="0"/>
+  <w:num w:numId="10">
+    <w:abstractNumId w:val="11"/>
+  </w:num>
+  <w:num w:numId="11">
+    <w:abstractNumId w:val="6"/>
+  </w:num>
+  <w:num w:numId="12">
+    <w:abstractNumId w:val="10"/>
+  </w:num>
+  <w:num w:numId="13">
+    <w:abstractNumId w:val="5"/>
   </w:num>
 </w:numbering>
 </file>
@@ -3245,7 +5760,7 @@
     <w:link w:val="berschrift1Zchn"/>
     <w:uiPriority w:val="9"/>
     <w:qFormat/>
-    <w:rsid w:val="00C35EDC"/>
+    <w:rsid w:val="00665497"/>
     <w:pPr>
       <w:keepNext/>
       <w:keepLines/>
@@ -3253,12 +5768,12 @@
         <w:numId w:val="1"/>
       </w:numPr>
       <w:spacing w:before="240" w:after="0"/>
-      <w:ind w:left="450" w:hanging="450"/>
+      <w:ind w:left="360"/>
       <w:outlineLvl w:val="0"/>
     </w:pPr>
     <w:rPr>
       <w:rFonts w:asciiTheme="majorHAnsi" w:eastAsiaTheme="majorEastAsia" w:hAnsiTheme="majorHAnsi" w:cstheme="majorBidi"/>
-      <w:color w:val="2F5496" w:themeColor="accent1" w:themeShade="BF"/>
+      <w:color w:val="000000" w:themeColor="text1"/>
       <w:sz w:val="32"/>
       <w:szCs w:val="32"/>
     </w:rPr>
@@ -3271,21 +5786,21 @@
     <w:uiPriority w:val="9"/>
     <w:unhideWhenUsed/>
     <w:qFormat/>
-    <w:rsid w:val="00967F74"/>
+    <w:rsid w:val="00665497"/>
     <w:pPr>
       <w:keepNext/>
       <w:keepLines/>
       <w:numPr>
         <w:ilvl w:val="1"/>
-        <w:numId w:val="2"/>
+        <w:numId w:val="13"/>
       </w:numPr>
       <w:spacing w:before="40" w:after="0"/>
-      <w:ind w:left="1350" w:hanging="630"/>
+      <w:ind w:left="900" w:hanging="540"/>
       <w:outlineLvl w:val="1"/>
     </w:pPr>
     <w:rPr>
       <w:rFonts w:asciiTheme="majorHAnsi" w:eastAsiaTheme="majorEastAsia" w:hAnsiTheme="majorHAnsi" w:cstheme="majorBidi"/>
-      <w:color w:val="2F5496" w:themeColor="accent1" w:themeShade="BF"/>
+      <w:color w:val="000000" w:themeColor="text1"/>
       <w:sz w:val="26"/>
       <w:szCs w:val="26"/>
     </w:rPr>
@@ -3298,20 +5813,21 @@
     <w:uiPriority w:val="9"/>
     <w:unhideWhenUsed/>
     <w:qFormat/>
-    <w:rsid w:val="00967F74"/>
+    <w:rsid w:val="00665497"/>
     <w:pPr>
       <w:keepNext/>
       <w:keepLines/>
       <w:numPr>
         <w:ilvl w:val="2"/>
-        <w:numId w:val="2"/>
+        <w:numId w:val="13"/>
       </w:numPr>
       <w:spacing w:before="40" w:after="0"/>
+      <w:ind w:left="1620" w:hanging="630"/>
       <w:outlineLvl w:val="2"/>
     </w:pPr>
     <w:rPr>
       <w:rFonts w:asciiTheme="majorHAnsi" w:eastAsiaTheme="majorEastAsia" w:hAnsiTheme="majorHAnsi" w:cstheme="majorBidi"/>
-      <w:color w:val="1F3763" w:themeColor="accent1" w:themeShade="7F"/>
+      <w:color w:val="000000" w:themeColor="text1"/>
       <w:sz w:val="24"/>
       <w:szCs w:val="24"/>
     </w:rPr>
@@ -3585,10 +6101,10 @@
     <w:basedOn w:val="Absatz-Standardschriftart"/>
     <w:link w:val="berschrift1"/>
     <w:uiPriority w:val="9"/>
-    <w:rsid w:val="00C35EDC"/>
+    <w:rsid w:val="00665497"/>
     <w:rPr>
       <w:rFonts w:asciiTheme="majorHAnsi" w:eastAsiaTheme="majorEastAsia" w:hAnsiTheme="majorHAnsi" w:cstheme="majorBidi"/>
-      <w:color w:val="2F5496" w:themeColor="accent1" w:themeShade="BF"/>
+      <w:color w:val="000000" w:themeColor="text1"/>
       <w:sz w:val="32"/>
       <w:szCs w:val="32"/>
     </w:rPr>
@@ -3613,10 +6129,10 @@
     <w:basedOn w:val="Absatz-Standardschriftart"/>
     <w:link w:val="berschrift2"/>
     <w:uiPriority w:val="9"/>
-    <w:rsid w:val="00967F74"/>
+    <w:rsid w:val="00665497"/>
     <w:rPr>
       <w:rFonts w:asciiTheme="majorHAnsi" w:eastAsiaTheme="majorEastAsia" w:hAnsiTheme="majorHAnsi" w:cstheme="majorBidi"/>
-      <w:color w:val="2F5496" w:themeColor="accent1" w:themeShade="BF"/>
+      <w:color w:val="000000" w:themeColor="text1"/>
       <w:sz w:val="26"/>
       <w:szCs w:val="26"/>
     </w:rPr>
@@ -3645,10 +6161,10 @@
     <w:basedOn w:val="Absatz-Standardschriftart"/>
     <w:link w:val="berschrift3"/>
     <w:uiPriority w:val="9"/>
-    <w:rsid w:val="00967F74"/>
+    <w:rsid w:val="00665497"/>
     <w:rPr>
       <w:rFonts w:asciiTheme="majorHAnsi" w:eastAsiaTheme="majorEastAsia" w:hAnsiTheme="majorHAnsi" w:cstheme="majorBidi"/>
-      <w:color w:val="1F3763" w:themeColor="accent1" w:themeShade="7F"/>
+      <w:color w:val="000000" w:themeColor="text1"/>
       <w:sz w:val="24"/>
       <w:szCs w:val="24"/>
     </w:rPr>
@@ -3810,6 +6326,76 @@
     <w:pPr>
       <w:ind w:left="720"/>
       <w:contextualSpacing/>
+    </w:pPr>
+  </w:style>
+  <w:style w:type="paragraph" w:styleId="Aufzhlungszeichen">
+    <w:name w:val="List Bullet"/>
+    <w:basedOn w:val="Standard"/>
+    <w:uiPriority w:val="99"/>
+    <w:semiHidden/>
+    <w:unhideWhenUsed/>
+    <w:rsid w:val="00665497"/>
+    <w:pPr>
+      <w:numPr>
+        <w:numId w:val="6"/>
+      </w:numPr>
+      <w:tabs>
+        <w:tab w:val="clear" w:pos="360"/>
+        <w:tab w:val="left" w:pos="284"/>
+      </w:tabs>
+      <w:spacing w:after="200" w:line="276" w:lineRule="auto"/>
+      <w:ind w:left="284" w:hanging="284"/>
+      <w:contextualSpacing/>
+    </w:pPr>
+    <w:rPr>
+      <w:rFonts w:ascii="Century Gothic" w:hAnsi="Century Gothic"/>
+      <w:sz w:val="18"/>
+    </w:rPr>
+  </w:style>
+  <w:style w:type="paragraph" w:styleId="Aufzhlungszeichen2">
+    <w:name w:val="List Bullet 2"/>
+    <w:basedOn w:val="Standard"/>
+    <w:uiPriority w:val="99"/>
+    <w:semiHidden/>
+    <w:unhideWhenUsed/>
+    <w:rsid w:val="00665497"/>
+    <w:pPr>
+      <w:numPr>
+        <w:numId w:val="7"/>
+      </w:numPr>
+      <w:tabs>
+        <w:tab w:val="clear" w:pos="643"/>
+        <w:tab w:val="num" w:pos="567"/>
+      </w:tabs>
+      <w:spacing w:after="200" w:line="276" w:lineRule="auto"/>
+      <w:ind w:left="568" w:hanging="284"/>
+      <w:contextualSpacing/>
+    </w:pPr>
+    <w:rPr>
+      <w:rFonts w:ascii="Century Gothic" w:hAnsi="Century Gothic"/>
+      <w:sz w:val="18"/>
+    </w:rPr>
+  </w:style>
+  <w:style w:type="paragraph" w:styleId="KeinLeerraum">
+    <w:name w:val="No Spacing"/>
+    <w:uiPriority w:val="1"/>
+    <w:qFormat/>
+    <w:rsid w:val="00665497"/>
+    <w:pPr>
+      <w:spacing w:after="0" w:line="240" w:lineRule="auto"/>
+    </w:pPr>
+  </w:style>
+  <w:style w:type="paragraph" w:styleId="Verzeichnis3">
+    <w:name w:val="toc 3"/>
+    <w:basedOn w:val="Standard"/>
+    <w:next w:val="Standard"/>
+    <w:autoRedefine/>
+    <w:uiPriority w:val="39"/>
+    <w:unhideWhenUsed/>
+    <w:rsid w:val="00010A93"/>
+    <w:pPr>
+      <w:spacing w:after="100"/>
+      <w:ind w:left="440"/>
     </w:pPr>
   </w:style>
 </w:styles>
@@ -4115,7 +6701,7 @@
 </file>
 
 <file path=customXml/itemProps1.xml><?xml version="1.0" encoding="utf-8"?>
-<ds:datastoreItem xmlns:ds="http://schemas.openxmlformats.org/officeDocument/2006/customXml" ds:itemID="{2A158A5D-B91D-4866-9CFF-BB211CAE7581}">
+<ds:datastoreItem xmlns:ds="http://schemas.openxmlformats.org/officeDocument/2006/customXml" ds:itemID="{339426E9-6E56-425F-A549-008CB23BF7AD}">
   <ds:schemaRefs>
     <ds:schemaRef ds:uri="http://schemas.openxmlformats.org/officeDocument/2006/bibliography"/>
   </ds:schemaRefs>

</xml_diff>

<commit_message>
Installationsanleitung zur Dokumentation hinzugefügt
</commit_message>
<xml_diff>
--- a/Dokumentation/Fahrplan_Dokumentation.docx
+++ b/Dokumentation/Fahrplan_Dokumentation.docx
@@ -6,21 +6,22 @@
       <w:pPr>
         <w:pStyle w:val="Titel"/>
       </w:pPr>
-      <w:bookmarkStart w:id="0" w:name="_Hlk27573168"/>
-      <w:bookmarkEnd w:id="0"/>
-      <w:r>
-        <w:t>Fahrplan App Dokumentation</w:t>
-      </w:r>
-    </w:p>
-    <w:p>
       <w:r>
         <w:rPr>
           <w:noProof/>
         </w:rPr>
         <w:drawing>
-          <wp:inline distT="0" distB="0" distL="0" distR="0" wp14:anchorId="7B25C80C" wp14:editId="252A8597">
+          <wp:anchor distT="0" distB="0" distL="114300" distR="114300" simplePos="0" relativeHeight="251658240" behindDoc="0" locked="0" layoutInCell="1" allowOverlap="1" wp14:anchorId="7B25C80C" wp14:editId="7C5CD520">
+            <wp:simplePos x="0" y="0"/>
+            <wp:positionH relativeFrom="margin">
+              <wp:align>right</wp:align>
+            </wp:positionH>
+            <wp:positionV relativeFrom="paragraph">
+              <wp:posOffset>544066</wp:posOffset>
+            </wp:positionV>
             <wp:extent cx="5943600" cy="4274185"/>
             <wp:effectExtent l="0" t="0" r="0" b="0"/>
+            <wp:wrapSquare wrapText="bothSides"/>
             <wp:docPr id="3" name="Grafik 3"/>
             <wp:cNvGraphicFramePr>
               <a:graphicFrameLocks xmlns:a="http://schemas.openxmlformats.org/drawingml/2006/main" noChangeAspect="1"/>
@@ -63,8 +64,11 @@
                 </pic:pic>
               </a:graphicData>
             </a:graphic>
-          </wp:inline>
+          </wp:anchor>
         </w:drawing>
+      </w:r>
+      <w:r>
+        <w:t>Projektarbeit ÜK 318 Fahrplan</w:t>
       </w:r>
     </w:p>
     <w:p>
@@ -2352,63 +2356,63 @@
       <w:pPr>
         <w:pStyle w:val="berschrift1"/>
       </w:pPr>
-      <w:bookmarkStart w:id="1" w:name="_Toc27575398"/>
+      <w:bookmarkStart w:id="0" w:name="_Toc27575398"/>
       <w:r>
         <w:lastRenderedPageBreak/>
         <w:t>Einleitung</w:t>
       </w:r>
+      <w:bookmarkEnd w:id="0"/>
+    </w:p>
+    <w:p>
+      <w:r>
+        <w:t xml:space="preserve">Im überbetrieblichen Kurs «Modul 318 - </w:t>
+      </w:r>
+      <w:r>
+        <w:t>Analysieren und objektbasiert programmieren</w:t>
+      </w:r>
+      <w:r>
+        <w:t>»</w:t>
+      </w:r>
+      <w:r>
+        <w:t xml:space="preserve"> </w:t>
+      </w:r>
+      <w:r>
+        <w:t xml:space="preserve">bekamen wir den Auftrag eine App zu entwickeln, die die Verbindungen zwischen zwei gewünschten Stationen anzeigt. Daraus ist die App «Fahrplan» entstanden. </w:t>
+      </w:r>
+      <w:r>
+        <w:t xml:space="preserve">Zusätzlich ist es </w:t>
+      </w:r>
+      <w:r>
+        <w:t xml:space="preserve">möglich, </w:t>
+      </w:r>
+      <w:r>
+        <w:t>die gewünschte Station auf einer Karte anzeigen zu lassen.</w:t>
+      </w:r>
+    </w:p>
+    <w:p>
+      <w:pPr>
+        <w:pStyle w:val="berschrift1"/>
+      </w:pPr>
+      <w:bookmarkStart w:id="1" w:name="_Toc27575399"/>
+      <w:r>
+        <w:t>Zweck des Dokuments</w:t>
+      </w:r>
       <w:bookmarkEnd w:id="1"/>
     </w:p>
     <w:p>
       <w:r>
-        <w:t xml:space="preserve">Im überbetrieblichen Kurs «Modul 318 - </w:t>
-      </w:r>
-      <w:r>
-        <w:t>Analysieren und objektbasiert programmieren</w:t>
-      </w:r>
-      <w:r>
-        <w:t>»</w:t>
-      </w:r>
-      <w:r>
-        <w:t xml:space="preserve"> </w:t>
-      </w:r>
-      <w:r>
-        <w:t xml:space="preserve">bekamen wir den Auftrag eine App zu entwickeln, die die Verbindungen zwischen zwei gewünschten Stationen anzeigt. Daraus ist die App «Fahrplan» entstanden. </w:t>
-      </w:r>
-      <w:r>
-        <w:t xml:space="preserve">Zusätzlich ist es </w:t>
-      </w:r>
-      <w:r>
-        <w:t xml:space="preserve">möglich, </w:t>
-      </w:r>
-      <w:r>
-        <w:t>die gewünschte Station auf einer Karte anzeigen zu lassen.</w:t>
+        <w:t>Dieses Dokument beinhaltet sämtliche Informationen, welche zur Analyse, Planung, Durchführung und Überprüfung des Programmes zusammengetragen wurden. Es soll dem Instruktor die Möglichkeit geben, eine genaue Bewertung abzugeben. Zusätzlich dient es als kleines Benutzerhandbuch zur Installation und zur effizienten Anwendung des Programmes.</w:t>
       </w:r>
     </w:p>
     <w:p>
       <w:pPr>
         <w:pStyle w:val="berschrift1"/>
       </w:pPr>
-      <w:bookmarkStart w:id="2" w:name="_Toc27575399"/>
-      <w:r>
-        <w:t>Zweck des Dokuments</w:t>
+      <w:bookmarkStart w:id="2" w:name="_Toc27575400"/>
+      <w:r>
+        <w:t>Was wurde umgesetzt?</w:t>
       </w:r>
       <w:bookmarkEnd w:id="2"/>
-    </w:p>
-    <w:p>
-      <w:r>
-        <w:t>Dieses Dokument beinhaltet sämtliche Informationen, welche zur Analyse, Planung, Durchführung und Überprüfung des Programmes zusammengetragen wurden. Es soll dem Instruktor die Möglichkeit geben, eine genaue Bewertung abzugeben. Zusätzlich dient es als kleines Benutzerhandbuch zur Installation und zur effizienten Anwendung des Programmes.</w:t>
-      </w:r>
-    </w:p>
-    <w:p>
-      <w:pPr>
-        <w:pStyle w:val="berschrift1"/>
-      </w:pPr>
-      <w:bookmarkStart w:id="3" w:name="_Toc27575400"/>
-      <w:r>
-        <w:t>Was wurde umgesetzt?</w:t>
-      </w:r>
-      <w:bookmarkEnd w:id="3"/>
     </w:p>
     <w:tbl>
       <w:tblPr>
@@ -2766,7 +2770,7 @@
       <w:pPr>
         <w:pStyle w:val="berschrift1"/>
       </w:pPr>
-      <w:bookmarkStart w:id="4" w:name="_Toc27575401"/>
+      <w:bookmarkStart w:id="3" w:name="_Toc27575401"/>
       <w:r>
         <w:lastRenderedPageBreak/>
         <w:t>M</w:t>
@@ -2774,7 +2778,7 @@
       <w:r>
         <w:t>ockups</w:t>
       </w:r>
-      <w:bookmarkEnd w:id="4"/>
+      <w:bookmarkEnd w:id="3"/>
     </w:p>
     <w:p>
       <w:r>
@@ -2784,15 +2788,7 @@
         <w:t>ausser,</w:t>
       </w:r>
       <w:r>
-        <w:t xml:space="preserve"> dass die Vorschläge beim eigentlichen Programm via </w:t>
-      </w:r>
-      <w:proofErr w:type="spellStart"/>
-      <w:r>
-        <w:t>Listbox</w:t>
-      </w:r>
-      <w:proofErr w:type="spellEnd"/>
-      <w:r>
-        <w:t xml:space="preserve"> angezeigt werden, die ein und ausgeblendet wird, da bei der alten Lösung das Programm abstürzte, wenn man zu schnell eine Station eintippte.</w:t>
+        <w:t xml:space="preserve"> dass die Vorschläge beim eigentlichen Programm via Listbox angezeigt werden, die ein und ausgeblendet wird, da bei der alten Lösung das Programm abstürzte, wenn man zu schnell eine Station eintippte.</w:t>
       </w:r>
       <w:r>
         <w:rPr>
@@ -2963,439 +2959,266 @@
       <w:pPr>
         <w:pStyle w:val="berschrift1"/>
       </w:pPr>
-      <w:bookmarkStart w:id="5" w:name="_Toc531700948"/>
-      <w:bookmarkStart w:id="6" w:name="_Toc27575402"/>
+      <w:bookmarkStart w:id="4" w:name="_Toc531700948"/>
+      <w:bookmarkStart w:id="5" w:name="_Toc27575402"/>
       <w:r>
         <w:t>Programmierrichtlinien</w:t>
       </w:r>
+      <w:bookmarkEnd w:id="4"/>
       <w:bookmarkEnd w:id="5"/>
+    </w:p>
+    <w:p>
+      <w:pPr>
+        <w:pStyle w:val="berschrift2"/>
+      </w:pPr>
+      <w:bookmarkStart w:id="6" w:name="_Toc483319507"/>
+      <w:bookmarkStart w:id="7" w:name="_Toc531700949"/>
+      <w:bookmarkStart w:id="8" w:name="_Toc27575403"/>
+      <w:r>
+        <w:t>Naming Conventions</w:t>
+      </w:r>
       <w:bookmarkEnd w:id="6"/>
-    </w:p>
-    <w:p>
-      <w:pPr>
-        <w:pStyle w:val="berschrift2"/>
-      </w:pPr>
-      <w:bookmarkStart w:id="7" w:name="_Toc483319507"/>
-      <w:bookmarkStart w:id="8" w:name="_Toc531700949"/>
-      <w:bookmarkStart w:id="9" w:name="_Toc27575403"/>
-      <w:r>
-        <w:t>Naming Conventions</w:t>
-      </w:r>
       <w:bookmarkEnd w:id="7"/>
       <w:bookmarkEnd w:id="8"/>
+    </w:p>
+    <w:p>
+      <w:r>
+        <w:t>Grundsätzlich werden alle Variablen, Klassen und Methoden in Englisch benannt.</w:t>
+      </w:r>
+    </w:p>
+    <w:p>
+      <w:pPr>
+        <w:pStyle w:val="berschrift3"/>
+      </w:pPr>
+      <w:bookmarkStart w:id="9" w:name="_Toc483319508"/>
+      <w:bookmarkStart w:id="10" w:name="_Toc27575404"/>
+      <w:r>
+        <w:t>Variablen</w:t>
+      </w:r>
       <w:bookmarkEnd w:id="9"/>
-    </w:p>
-    <w:p>
-      <w:r>
-        <w:t>Grundsätzlich werden alle Variablen, Klassen und Methoden in Englisch benannt.</w:t>
+      <w:bookmarkEnd w:id="10"/>
+    </w:p>
+    <w:p>
+      <w:r>
+        <w:t xml:space="preserve">Lokalen Variablen werden in Camel-Case geschrieben (thisVariable). </w:t>
+      </w:r>
+    </w:p>
+    <w:p>
+      <w:r>
+        <w:t xml:space="preserve">Globale Variablen (Membervariablen) werden zusätzlich mit dem Präfix «m_»  (m_thisVariable) geschrieben. </w:t>
       </w:r>
     </w:p>
     <w:p>
       <w:pPr>
         <w:pStyle w:val="berschrift3"/>
       </w:pPr>
-      <w:bookmarkStart w:id="10" w:name="_Toc483319508"/>
-      <w:bookmarkStart w:id="11" w:name="_Toc27575404"/>
-      <w:r>
-        <w:t>Variablen</w:t>
-      </w:r>
-      <w:bookmarkEnd w:id="10"/>
+      <w:bookmarkStart w:id="11" w:name="_Toc27575405"/>
+      <w:r>
+        <w:t>Properties</w:t>
+      </w:r>
       <w:bookmarkEnd w:id="11"/>
     </w:p>
     <w:p>
       <w:r>
-        <w:t>Lokalen Variablen werden in Camel-Case geschrieben (</w:t>
-      </w:r>
-      <w:proofErr w:type="spellStart"/>
-      <w:r>
-        <w:t>thisVariable</w:t>
-      </w:r>
-      <w:proofErr w:type="spellEnd"/>
-      <w:r>
-        <w:t xml:space="preserve">). </w:t>
-      </w:r>
-    </w:p>
-    <w:p>
-      <w:r>
-        <w:t>Globale Variablen (Membervariablen) werden zusätzlich mit dem Präfix «m_</w:t>
-      </w:r>
-      <w:proofErr w:type="gramStart"/>
-      <w:r>
-        <w:t>»  (</w:t>
-      </w:r>
-      <w:proofErr w:type="spellStart"/>
-      <w:proofErr w:type="gramEnd"/>
-      <w:r>
-        <w:t>m_thisVariable</w:t>
-      </w:r>
-      <w:proofErr w:type="spellEnd"/>
-      <w:r>
-        <w:t xml:space="preserve">) geschrieben. </w:t>
+        <w:t>Properties werden in Pascal-Case geschrieben (ThisProperty).</w:t>
       </w:r>
     </w:p>
     <w:p>
       <w:pPr>
         <w:pStyle w:val="berschrift3"/>
       </w:pPr>
-      <w:bookmarkStart w:id="12" w:name="_Toc27575405"/>
-      <w:r>
-        <w:t>Properties</w:t>
+      <w:bookmarkStart w:id="12" w:name="_Toc483319510"/>
+      <w:bookmarkStart w:id="13" w:name="_Toc27575406"/>
+      <w:r>
+        <w:t>Methoden</w:t>
       </w:r>
       <w:bookmarkEnd w:id="12"/>
-    </w:p>
-    <w:p>
-      <w:r>
-        <w:t>Properties werden in Pascal-Case geschrieben (</w:t>
-      </w:r>
-      <w:proofErr w:type="spellStart"/>
-      <w:r>
-        <w:t>ThisProperty</w:t>
-      </w:r>
-      <w:proofErr w:type="spellEnd"/>
-      <w:r>
-        <w:t>).</w:t>
+      <w:bookmarkEnd w:id="13"/>
+    </w:p>
+    <w:p>
+      <w:r>
+        <w:t>Methoden werden in Pascal-Case geschrieben (ThisMethod).</w:t>
+      </w:r>
+    </w:p>
+    <w:p>
+      <w:r>
+        <w:t>Methoden sollen, wenn möglich nach dem Schema «Verben + Nomen» benannt werden (z.B. GetStation, SetConnenction).</w:t>
       </w:r>
     </w:p>
     <w:p>
       <w:pPr>
         <w:pStyle w:val="berschrift3"/>
       </w:pPr>
-      <w:bookmarkStart w:id="13" w:name="_Toc483319510"/>
-      <w:bookmarkStart w:id="14" w:name="_Toc27575406"/>
-      <w:r>
-        <w:t>Methoden</w:t>
-      </w:r>
-      <w:bookmarkEnd w:id="13"/>
+      <w:bookmarkStart w:id="14" w:name="_Toc483319511"/>
+      <w:bookmarkStart w:id="15" w:name="_Toc27575407"/>
+      <w:r>
+        <w:t>Klassen</w:t>
+      </w:r>
       <w:bookmarkEnd w:id="14"/>
-    </w:p>
-    <w:p>
-      <w:r>
-        <w:t>Methoden werden in Pascal-Case geschrieben (</w:t>
-      </w:r>
-      <w:proofErr w:type="spellStart"/>
-      <w:r>
-        <w:t>ThisMethod</w:t>
-      </w:r>
-      <w:proofErr w:type="spellEnd"/>
-      <w:r>
-        <w:t>).</w:t>
-      </w:r>
-    </w:p>
-    <w:p>
-      <w:r>
-        <w:t xml:space="preserve">Methoden sollen, wenn möglich nach dem Schema «Verben + Nomen» benannt werden (z.B. </w:t>
-      </w:r>
-      <w:proofErr w:type="spellStart"/>
-      <w:r>
-        <w:t>GetStation</w:t>
-      </w:r>
-      <w:proofErr w:type="spellEnd"/>
-      <w:r>
-        <w:t xml:space="preserve">, </w:t>
-      </w:r>
-      <w:proofErr w:type="spellStart"/>
-      <w:r>
-        <w:t>SetConnenction</w:t>
-      </w:r>
-      <w:proofErr w:type="spellEnd"/>
-      <w:r>
-        <w:t>).</w:t>
+      <w:bookmarkEnd w:id="15"/>
+    </w:p>
+    <w:p>
+      <w:r>
+        <w:t>Klassen werden in Pascal-Case geschrieben (ThisClass).</w:t>
+      </w:r>
+    </w:p>
+    <w:p>
+      <w:r>
+        <w:t>Klassen sollen, wenn möglich als Name ein Nomen haben (z.B. Station, Connection).</w:t>
       </w:r>
     </w:p>
     <w:p>
       <w:pPr>
         <w:pStyle w:val="berschrift3"/>
       </w:pPr>
-      <w:bookmarkStart w:id="15" w:name="_Toc483319511"/>
-      <w:bookmarkStart w:id="16" w:name="_Toc27575407"/>
-      <w:r>
-        <w:t>Klassen</w:t>
-      </w:r>
-      <w:bookmarkEnd w:id="15"/>
+      <w:bookmarkStart w:id="16" w:name="_Toc483319512"/>
+      <w:bookmarkStart w:id="17" w:name="_Toc27575408"/>
+      <w:r>
+        <w:t>GUI-Controls</w:t>
+      </w:r>
       <w:bookmarkEnd w:id="16"/>
-    </w:p>
-    <w:p>
-      <w:r>
-        <w:t>Klassen werden in Pascal-Case geschrieben (</w:t>
-      </w:r>
-      <w:proofErr w:type="spellStart"/>
-      <w:r>
-        <w:t>ThisClass</w:t>
-      </w:r>
-      <w:proofErr w:type="spellEnd"/>
-      <w:r>
-        <w:t>).</w:t>
-      </w:r>
-    </w:p>
-    <w:p>
-      <w:r>
-        <w:t>Klassen sollen, wenn möglich als Name ein Nomen haben (z.B. Station, Connection).</w:t>
-      </w:r>
-    </w:p>
-    <w:p>
-      <w:pPr>
-        <w:pStyle w:val="berschrift3"/>
-      </w:pPr>
-      <w:bookmarkStart w:id="17" w:name="_Toc483319512"/>
-      <w:bookmarkStart w:id="18" w:name="_Toc27575408"/>
-      <w:r>
-        <w:t>GUI-Controls</w:t>
-      </w:r>
       <w:bookmarkEnd w:id="17"/>
-      <w:bookmarkEnd w:id="18"/>
-    </w:p>
-    <w:p>
-      <w:r>
-        <w:t xml:space="preserve">Der Name der GUI-Controls besteht jeweils aus einem dreistelligen Präfix, welcher den Typ </w:t>
-      </w:r>
-      <w:proofErr w:type="gramStart"/>
-      <w:r>
-        <w:t>des Control</w:t>
-      </w:r>
-      <w:proofErr w:type="gramEnd"/>
-      <w:r>
-        <w:t xml:space="preserve"> abkürzt, und dem eigentlichen Namen. Er wird Camel-Case geschrieben (z.B. </w:t>
-      </w:r>
-      <w:proofErr w:type="spellStart"/>
-      <w:r>
-        <w:t>btnSearch</w:t>
-      </w:r>
-      <w:proofErr w:type="spellEnd"/>
-      <w:r>
-        <w:t xml:space="preserve">, </w:t>
-      </w:r>
-      <w:proofErr w:type="spellStart"/>
-      <w:r>
-        <w:t>cmbStartStation</w:t>
-      </w:r>
-      <w:proofErr w:type="spellEnd"/>
-      <w:r>
-        <w:t>).</w:t>
+    </w:p>
+    <w:p>
+      <w:r>
+        <w:t>Der Name der GUI-Controls besteht jeweils aus einem dreistelligen Präfix, welcher den Typ des Control abkürzt, und dem eigentlichen Namen. Er wird Camel-Case geschrieben (z.B. btnSearch, cmbStartStation).</w:t>
       </w:r>
     </w:p>
     <w:p>
       <w:pPr>
         <w:pStyle w:val="berschrift2"/>
       </w:pPr>
-      <w:bookmarkStart w:id="19" w:name="_Toc531700950"/>
-      <w:bookmarkStart w:id="20" w:name="_Toc27575409"/>
+      <w:bookmarkStart w:id="18" w:name="_Toc531700950"/>
+      <w:bookmarkStart w:id="19" w:name="_Toc27575409"/>
       <w:r>
         <w:lastRenderedPageBreak/>
         <w:t>Deklaration von Variablen</w:t>
       </w:r>
+      <w:bookmarkEnd w:id="18"/>
       <w:bookmarkEnd w:id="19"/>
+    </w:p>
+    <w:p>
+      <w:pPr>
+        <w:pStyle w:val="berschrift3"/>
+      </w:pPr>
+      <w:bookmarkStart w:id="20" w:name="_Toc483319514"/>
+      <w:bookmarkStart w:id="21" w:name="_Toc27575410"/>
+      <w:r>
+        <w:t>Lokale Variablen</w:t>
+      </w:r>
       <w:bookmarkEnd w:id="20"/>
+      <w:bookmarkEnd w:id="21"/>
+    </w:p>
+    <w:p>
+      <w:r>
+        <w:t>Lokale Variablen werden dann definiert, wenn diese benötigt werden. Sie müssen nicht direkt initialisiert werden.</w:t>
+      </w:r>
     </w:p>
     <w:p>
       <w:pPr>
         <w:pStyle w:val="berschrift3"/>
       </w:pPr>
-      <w:bookmarkStart w:id="21" w:name="_Toc483319514"/>
-      <w:bookmarkStart w:id="22" w:name="_Toc27575410"/>
-      <w:r>
-        <w:t>Lokale Variablen</w:t>
-      </w:r>
-      <w:bookmarkEnd w:id="21"/>
+      <w:bookmarkStart w:id="22" w:name="_Toc483319515"/>
+      <w:bookmarkStart w:id="23" w:name="_Toc27575411"/>
+      <w:r>
+        <w:t>Globale Variablen</w:t>
+      </w:r>
       <w:bookmarkEnd w:id="22"/>
-    </w:p>
-    <w:p>
-      <w:r>
-        <w:t>Lokale Variablen werden dann definiert, wenn diese benötigt werden. Sie müssen nicht direkt initialisiert werden.</w:t>
-      </w:r>
-    </w:p>
-    <w:p>
-      <w:pPr>
-        <w:pStyle w:val="berschrift3"/>
-      </w:pPr>
-      <w:bookmarkStart w:id="23" w:name="_Toc483319515"/>
-      <w:bookmarkStart w:id="24" w:name="_Toc27575411"/>
-      <w:r>
-        <w:t>Globale Variablen</w:t>
-      </w:r>
       <w:bookmarkEnd w:id="23"/>
+    </w:p>
+    <w:p>
+      <w:r>
+        <w:t>Globale Variablen werden immer zu Beginn der Klasse (zu oberst) definiert. Sie müssen nicht direkt initialisiert werden.</w:t>
+      </w:r>
+    </w:p>
+    <w:p>
+      <w:pPr>
+        <w:pStyle w:val="berschrift2"/>
+      </w:pPr>
+      <w:bookmarkStart w:id="24" w:name="_Toc483319516"/>
+      <w:bookmarkStart w:id="25" w:name="_Toc531700951"/>
+      <w:bookmarkStart w:id="26" w:name="_Toc27575412"/>
+      <w:r>
+        <w:t>Comments</w:t>
+      </w:r>
       <w:bookmarkEnd w:id="24"/>
-    </w:p>
-    <w:p>
-      <w:r>
-        <w:t xml:space="preserve">Globale Variablen werden immer zu Beginn der Klasse (zu </w:t>
-      </w:r>
-      <w:proofErr w:type="spellStart"/>
-      <w:r>
-        <w:t>oberst</w:t>
-      </w:r>
-      <w:proofErr w:type="spellEnd"/>
-      <w:r>
-        <w:t>) definiert. Sie müssen nicht direkt initialisiert werden.</w:t>
-      </w:r>
-    </w:p>
-    <w:p>
-      <w:pPr>
-        <w:pStyle w:val="berschrift2"/>
-      </w:pPr>
-      <w:bookmarkStart w:id="25" w:name="_Toc483319516"/>
-      <w:bookmarkStart w:id="26" w:name="_Toc531700951"/>
-      <w:bookmarkStart w:id="27" w:name="_Toc27575412"/>
-      <w:r>
-        <w:t>Comments</w:t>
-      </w:r>
       <w:bookmarkEnd w:id="25"/>
       <w:bookmarkEnd w:id="26"/>
+    </w:p>
+    <w:p>
+      <w:r>
+        <w:t>Alle Methoden, die public sind, müssen mit einem XML-Kommentar beschrieben werden. Bei Privaten Methoden ist es nicht zwingend und liegt im Ermessen des Entwicklers.</w:t>
+      </w:r>
+    </w:p>
+    <w:p>
+      <w:r>
+        <w:t>Innerhalb von Methoden werden Kommentare bei Notwendigkeit eine Zeile über dem zu kommentierenden Block geschrieben.</w:t>
+      </w:r>
+    </w:p>
+    <w:p>
+      <w:r>
+        <w:t>Der Inhalt der Kommentare beschreibt, was nachfolgend passiert. Es soll jedoch nicht «übersetzt» werden, sondern Zusatzinfos für die Verständlichkeit geliefert werden.</w:t>
+      </w:r>
+    </w:p>
+    <w:p>
+      <w:pPr>
+        <w:pStyle w:val="berschrift2"/>
+      </w:pPr>
+      <w:bookmarkStart w:id="27" w:name="_Toc531700952"/>
+      <w:bookmarkStart w:id="28" w:name="_Toc27575413"/>
+      <w:r>
+        <w:t>Geschweifte Klammern</w:t>
+      </w:r>
       <w:bookmarkEnd w:id="27"/>
-    </w:p>
-    <w:p>
-      <w:r>
-        <w:t xml:space="preserve">Alle Methoden, die </w:t>
-      </w:r>
-      <w:proofErr w:type="spellStart"/>
-      <w:r>
-        <w:t>public</w:t>
-      </w:r>
-      <w:proofErr w:type="spellEnd"/>
-      <w:r>
-        <w:t xml:space="preserve"> sind, müssen mit einem XML-Kommentar beschrieben werden. Bei Privaten Methoden ist es nicht zwingend und liegt im Ermessen des Entwicklers.</w:t>
-      </w:r>
-    </w:p>
-    <w:p>
-      <w:r>
-        <w:t>Innerhalb von Methoden werden Kommentare bei Notwendigkeit eine Zeile über dem zu kommentierenden Block geschrieben.</w:t>
-      </w:r>
-    </w:p>
-    <w:p>
-      <w:r>
-        <w:t>Der Inhalt der Kommentare beschreibt, was nachfolgend passiert. Es soll jedoch nicht «übersetzt» werden, sondern Zusatzinfos für die Verständlichkeit geliefert werden.</w:t>
+      <w:bookmarkEnd w:id="28"/>
+    </w:p>
+    <w:p>
+      <w:r>
+        <w:t xml:space="preserve">Nach If-, For-, Foreach-, While- und Switch-Statements </w:t>
+      </w:r>
+      <w:r>
+        <w:t>wird</w:t>
+      </w:r>
+      <w:r>
+        <w:t xml:space="preserve"> die geschweiften K</w:t>
+      </w:r>
+      <w:r>
+        <w:t>lammer auf eine neue Linie geschrieben.</w:t>
+      </w:r>
+    </w:p>
+    <w:p>
+      <w:r>
+        <w:t>Folgt nach dem Statement nur eine Linie Code, können die geschweiften Klammern gänzlich weggelassen werden.</w:t>
       </w:r>
     </w:p>
     <w:p>
       <w:pPr>
         <w:pStyle w:val="berschrift2"/>
       </w:pPr>
-      <w:bookmarkStart w:id="28" w:name="_Toc531700952"/>
-      <w:bookmarkStart w:id="29" w:name="_Toc27575413"/>
-      <w:r>
-        <w:t>Geschweifte Klammern</w:t>
-      </w:r>
-      <w:bookmarkEnd w:id="28"/>
+      <w:bookmarkStart w:id="29" w:name="_Toc531700953"/>
+      <w:bookmarkStart w:id="30" w:name="_Toc27575414"/>
+      <w:r>
+        <w:t>Verwendete Technologien</w:t>
+      </w:r>
       <w:bookmarkEnd w:id="29"/>
-    </w:p>
-    <w:p>
-      <w:r>
-        <w:t xml:space="preserve">Nach </w:t>
-      </w:r>
-      <w:proofErr w:type="spellStart"/>
-      <w:r>
-        <w:t>If</w:t>
-      </w:r>
-      <w:proofErr w:type="spellEnd"/>
-      <w:r>
-        <w:t xml:space="preserve">-, </w:t>
-      </w:r>
-      <w:proofErr w:type="spellStart"/>
-      <w:r>
-        <w:t>For</w:t>
-      </w:r>
-      <w:proofErr w:type="spellEnd"/>
-      <w:r>
-        <w:t xml:space="preserve">-, </w:t>
-      </w:r>
-      <w:proofErr w:type="spellStart"/>
-      <w:r>
-        <w:t>Foreach</w:t>
-      </w:r>
-      <w:proofErr w:type="spellEnd"/>
-      <w:r>
-        <w:t xml:space="preserve">-, </w:t>
-      </w:r>
-      <w:proofErr w:type="spellStart"/>
-      <w:r>
-        <w:t>While</w:t>
-      </w:r>
-      <w:proofErr w:type="spellEnd"/>
-      <w:r>
-        <w:t xml:space="preserve">- und Switch-Statements </w:t>
-      </w:r>
-      <w:r>
-        <w:t>wird</w:t>
-      </w:r>
-      <w:r>
-        <w:t xml:space="preserve"> </w:t>
-      </w:r>
-      <w:proofErr w:type="gramStart"/>
-      <w:r>
-        <w:t>die geschweiften K</w:t>
-      </w:r>
-      <w:r>
-        <w:t>lammer</w:t>
-      </w:r>
-      <w:proofErr w:type="gramEnd"/>
-      <w:r>
-        <w:t xml:space="preserve"> auf eine neue Linie geschrieben.</w:t>
-      </w:r>
-    </w:p>
-    <w:p>
-      <w:r>
-        <w:t>Folgt nach dem Statement nur eine Linie Code, können die geschweiften Klammern gänzlich weggelassen werden.</w:t>
+      <w:bookmarkEnd w:id="30"/>
+    </w:p>
+    <w:p>
+      <w:r>
+        <w:t xml:space="preserve">Es wird in der Sprache C# Version 7.2 und dem DotNet-Framework 4.7.2 entwickelt. Das GUI wird mithilfe dem Framework Windows Presentation Foundation (WPF) entwickelt. Es wird dabei das MVVM (Model-View-ViewModel) Pattern angewandt. </w:t>
       </w:r>
     </w:p>
     <w:p>
       <w:pPr>
         <w:pStyle w:val="berschrift2"/>
       </w:pPr>
-      <w:bookmarkStart w:id="30" w:name="_Toc531700953"/>
-      <w:bookmarkStart w:id="31" w:name="_Toc27575414"/>
-      <w:r>
-        <w:t>Verwendete Technologien</w:t>
-      </w:r>
-      <w:bookmarkEnd w:id="30"/>
+      <w:bookmarkStart w:id="31" w:name="_Toc531700954"/>
+      <w:bookmarkStart w:id="32" w:name="_Toc27575415"/>
+      <w:r>
+        <w:t>Ordnerstruktur im Projekt</w:t>
+      </w:r>
       <w:bookmarkEnd w:id="31"/>
-    </w:p>
-    <w:p>
-      <w:r>
-        <w:t xml:space="preserve">Es wird in der Sprache C# Version 7.2 und dem </w:t>
-      </w:r>
-      <w:proofErr w:type="spellStart"/>
-      <w:r>
-        <w:t>DotNet</w:t>
-      </w:r>
-      <w:proofErr w:type="spellEnd"/>
-      <w:r>
-        <w:t xml:space="preserve">-Framework 4.7.2 entwickelt. Das GUI wird mithilfe dem Framework Windows </w:t>
-      </w:r>
-      <w:proofErr w:type="spellStart"/>
-      <w:r>
-        <w:t>Presentation</w:t>
-      </w:r>
-      <w:proofErr w:type="spellEnd"/>
-      <w:r>
-        <w:t xml:space="preserve"> </w:t>
-      </w:r>
-      <w:proofErr w:type="spellStart"/>
-      <w:r>
-        <w:t>Foundation</w:t>
-      </w:r>
-      <w:proofErr w:type="spellEnd"/>
-      <w:r>
-        <w:t xml:space="preserve"> (WPF) entwickelt. Es wird dabei das MVVM (Model-View-</w:t>
-      </w:r>
-      <w:proofErr w:type="spellStart"/>
-      <w:r>
-        <w:t>ViewModel</w:t>
-      </w:r>
-      <w:proofErr w:type="spellEnd"/>
-      <w:r>
-        <w:t xml:space="preserve">) Pattern angewandt. </w:t>
-      </w:r>
-    </w:p>
-    <w:p>
-      <w:pPr>
-        <w:pStyle w:val="berschrift2"/>
-      </w:pPr>
-      <w:bookmarkStart w:id="32" w:name="_Toc531700954"/>
-      <w:bookmarkStart w:id="33" w:name="_Toc27575415"/>
-      <w:r>
-        <w:t>Ordnerstruktur im Projekt</w:t>
-      </w:r>
       <w:bookmarkEnd w:id="32"/>
-      <w:bookmarkEnd w:id="33"/>
     </w:p>
     <w:p>
       <w:r>
@@ -3424,19 +3247,9 @@
         </w:numPr>
         <w:spacing w:after="60" w:line="276" w:lineRule="auto"/>
       </w:pPr>
-      <w:proofErr w:type="spellStart"/>
-      <w:r>
-        <w:t>ViewModel</w:t>
-      </w:r>
-      <w:proofErr w:type="spellEnd"/>
-      <w:r>
-        <w:t xml:space="preserve">: Enthält die </w:t>
-      </w:r>
-      <w:proofErr w:type="spellStart"/>
-      <w:r>
-        <w:t>ViewModel</w:t>
-      </w:r>
-      <w:proofErr w:type="spellEnd"/>
+      <w:r>
+        <w:t>ViewModel: Enthält die ViewModel</w:t>
+      </w:r>
     </w:p>
     <w:p>
       <w:pPr>
@@ -3473,35 +3286,30 @@
         </w:numPr>
         <w:spacing w:after="60" w:line="276" w:lineRule="auto"/>
       </w:pPr>
-      <w:proofErr w:type="spellStart"/>
-      <w:r>
-        <w:t>Ressources</w:t>
-      </w:r>
-      <w:proofErr w:type="spellEnd"/>
-      <w:r>
-        <w:t>: Sämtliche Dateien, die kein Programmcode enthalten (z.B. Icons, externe Libraries).</w:t>
+      <w:r>
+        <w:t>Ressources: Sämtliche Dateien, die kein Programmcode enthalten (z.B. Icons, externe Libraries).</w:t>
       </w:r>
     </w:p>
     <w:p>
       <w:pPr>
         <w:pStyle w:val="berschrift1"/>
       </w:pPr>
-      <w:bookmarkStart w:id="34" w:name="_Toc27575416"/>
+      <w:bookmarkStart w:id="33" w:name="_Toc27575416"/>
       <w:r>
         <w:lastRenderedPageBreak/>
         <w:t>Diagramme</w:t>
       </w:r>
+      <w:bookmarkEnd w:id="33"/>
+    </w:p>
+    <w:p>
+      <w:pPr>
+        <w:pStyle w:val="berschrift2"/>
+      </w:pPr>
+      <w:bookmarkStart w:id="34" w:name="_Toc27575417"/>
+      <w:r>
+        <w:t>Use Case Diagramm</w:t>
+      </w:r>
       <w:bookmarkEnd w:id="34"/>
-    </w:p>
-    <w:p>
-      <w:pPr>
-        <w:pStyle w:val="berschrift2"/>
-      </w:pPr>
-      <w:bookmarkStart w:id="35" w:name="_Toc27575417"/>
-      <w:r>
-        <w:t>Use Case Diagramm</w:t>
-      </w:r>
-      <w:bookmarkEnd w:id="35"/>
     </w:p>
     <w:p>
       <w:r>
@@ -3807,6 +3615,7 @@
           </w:tcPr>
           <w:p>
             <w:r>
+              <w:lastRenderedPageBreak/>
               <w:t>Alternativer Ablauf #2</w:t>
             </w:r>
           </w:p>
@@ -3923,46 +3732,63 @@
         </w:tc>
       </w:tr>
     </w:tbl>
-    <w:p>
-      <w:bookmarkStart w:id="36" w:name="_GoBack"/>
+    <w:p/>
+    <w:p>
+      <w:pPr>
+        <w:pStyle w:val="berschrift2"/>
+      </w:pPr>
+      <w:bookmarkStart w:id="35" w:name="_Toc27575418"/>
+      <w:r>
+        <w:t>Aktivitätsdiagramm</w:t>
+      </w:r>
+      <w:bookmarkEnd w:id="35"/>
+    </w:p>
+    <w:p>
+      <w:pPr>
+        <w:pStyle w:val="berschrift2"/>
+      </w:pPr>
+      <w:bookmarkStart w:id="36" w:name="_Toc27575419"/>
+      <w:r>
+        <w:t>UML-</w:t>
+      </w:r>
+      <w:r>
+        <w:t>Klassen</w:t>
+      </w:r>
+      <w:r>
+        <w:t>d</w:t>
+      </w:r>
+      <w:r>
+        <w:t>iagramm</w:t>
+      </w:r>
       <w:bookmarkEnd w:id="36"/>
     </w:p>
     <w:p>
       <w:pPr>
         <w:pStyle w:val="berschrift2"/>
       </w:pPr>
-      <w:bookmarkStart w:id="37" w:name="_Toc27575418"/>
-      <w:r>
-        <w:t>Aktivitätsdiagramm</w:t>
+      <w:bookmarkStart w:id="37" w:name="_Toc27575420"/>
+      <w:r>
+        <w:t>Sequenzdiagramm</w:t>
       </w:r>
       <w:bookmarkEnd w:id="37"/>
     </w:p>
     <w:p>
       <w:pPr>
-        <w:pStyle w:val="berschrift2"/>
-      </w:pPr>
-      <w:bookmarkStart w:id="38" w:name="_Toc27575419"/>
-      <w:r>
-        <w:t>UML-</w:t>
-      </w:r>
-      <w:r>
-        <w:t>Klassen</w:t>
-      </w:r>
-      <w:r>
-        <w:t>d</w:t>
-      </w:r>
-      <w:r>
-        <w:t>iagramm</w:t>
+        <w:pStyle w:val="berschrift1"/>
+      </w:pPr>
+      <w:bookmarkStart w:id="38" w:name="_Toc27575421"/>
+      <w:r>
+        <w:t>Testfälle</w:t>
       </w:r>
       <w:bookmarkEnd w:id="38"/>
     </w:p>
     <w:p>
       <w:pPr>
-        <w:pStyle w:val="berschrift2"/>
-      </w:pPr>
-      <w:bookmarkStart w:id="39" w:name="_Toc27575420"/>
-      <w:r>
-        <w:t>Sequenzdiagramm</w:t>
+        <w:pStyle w:val="berschrift1"/>
+      </w:pPr>
+      <w:bookmarkStart w:id="39" w:name="_Toc27575422"/>
+      <w:r>
+        <w:t>Testprotokoll</w:t>
       </w:r>
       <w:bookmarkEnd w:id="39"/>
     </w:p>
@@ -3970,34 +3796,183 @@
       <w:pPr>
         <w:pStyle w:val="berschrift1"/>
       </w:pPr>
-      <w:bookmarkStart w:id="40" w:name="_Toc27575421"/>
-      <w:r>
-        <w:t>Testfälle</w:t>
+      <w:bookmarkStart w:id="40" w:name="_Toc27575423"/>
+      <w:r>
+        <w:t>Installationsanleitung</w:t>
       </w:r>
       <w:bookmarkEnd w:id="40"/>
     </w:p>
     <w:p>
       <w:pPr>
-        <w:pStyle w:val="berschrift1"/>
-      </w:pPr>
-      <w:bookmarkStart w:id="41" w:name="_Toc27575422"/>
-      <w:r>
-        <w:t>Testprotokoll</w:t>
-      </w:r>
+        <w:rPr>
+          <w:b/>
+          <w:bCs/>
+          <w:sz w:val="28"/>
+          <w:szCs w:val="28"/>
+        </w:rPr>
+      </w:pPr>
+      <w:r>
+        <w:rPr>
+          <w:b/>
+          <w:bCs/>
+          <w:sz w:val="28"/>
+          <w:szCs w:val="28"/>
+        </w:rPr>
+        <w:t>Installation</w:t>
+      </w:r>
+      <w:r>
+        <w:rPr>
+          <w:b/>
+          <w:bCs/>
+          <w:sz w:val="28"/>
+          <w:szCs w:val="28"/>
+        </w:rPr>
+        <w:t>:</w:t>
+      </w:r>
+    </w:p>
+    <w:p>
+      <w:pPr>
+        <w:pStyle w:val="Listenabsatz"/>
+        <w:numPr>
+          <w:ilvl w:val="3"/>
+          <w:numId w:val="1"/>
+        </w:numPr>
+        <w:ind w:left="720"/>
+      </w:pPr>
+      <w:r>
+        <w:t>Die .M</w:t>
+      </w:r>
+      <w:r>
+        <w:t>SI</w:t>
+      </w:r>
+      <w:bookmarkStart w:id="41" w:name="_GoBack"/>
       <w:bookmarkEnd w:id="41"/>
-    </w:p>
-    <w:p>
-      <w:pPr>
-        <w:pStyle w:val="berschrift1"/>
-      </w:pPr>
-      <w:bookmarkStart w:id="42" w:name="_Toc27575423"/>
-      <w:r>
-        <w:t>Installationsanleitung</w:t>
-      </w:r>
-      <w:bookmarkEnd w:id="42"/>
+      <w:r>
+        <w:t xml:space="preserve"> Datei kann von </w:t>
+      </w:r>
+      <w:hyperlink r:id="rId13" w:history="1">
+        <w:r>
+          <w:rPr>
+            <w:rStyle w:val="Hyperlink"/>
+          </w:rPr>
+          <w:t>https://cloud.ict-bz.ch/index.php/apps/files/?dir=/KR2/Teilnehmer/Sebastian%20Marty&amp;fileid=262382</w:t>
+        </w:r>
+      </w:hyperlink>
+      <w:r>
+        <w:t xml:space="preserve"> heruntergeladen werden und ausgeführt</w:t>
+      </w:r>
+    </w:p>
+    <w:p>
+      <w:pPr>
+        <w:pStyle w:val="Listenabsatz"/>
+        <w:numPr>
+          <w:ilvl w:val="3"/>
+          <w:numId w:val="1"/>
+        </w:numPr>
+        <w:ind w:left="720"/>
+      </w:pPr>
+      <w:r>
+        <w:t>Immer auf</w:t>
+      </w:r>
+      <w:r>
+        <w:t xml:space="preserve"> </w:t>
+      </w:r>
+      <w:r>
+        <w:t>«</w:t>
+      </w:r>
+      <w:r>
+        <w:t>Next</w:t>
+      </w:r>
+      <w:r>
+        <w:t>»</w:t>
+      </w:r>
+      <w:r>
+        <w:t xml:space="preserve"> klicken und alles akzeptieren.</w:t>
+      </w:r>
+    </w:p>
+    <w:p>
+      <w:pPr>
+        <w:pStyle w:val="Listenabsatz"/>
+        <w:numPr>
+          <w:ilvl w:val="3"/>
+          <w:numId w:val="1"/>
+        </w:numPr>
+        <w:ind w:left="720"/>
+      </w:pPr>
+      <w:r>
+        <w:t>Danach kann die Applikation via Shortcut auf dem Desktop gestartet werden.</w:t>
+      </w:r>
+    </w:p>
+    <w:p>
+      <w:r>
+        <w:rPr>
+          <w:b/>
+          <w:bCs/>
+          <w:sz w:val="28"/>
+          <w:szCs w:val="28"/>
+        </w:rPr>
+        <w:t>Deinstallation</w:t>
+      </w:r>
+      <w:r>
+        <w:rPr>
+          <w:b/>
+          <w:bCs/>
+          <w:sz w:val="28"/>
+          <w:szCs w:val="28"/>
+        </w:rPr>
+        <w:t>:</w:t>
+      </w:r>
+    </w:p>
+    <w:p>
+      <w:pPr>
+        <w:pStyle w:val="Listenabsatz"/>
+        <w:numPr>
+          <w:ilvl w:val="0"/>
+          <w:numId w:val="15"/>
+        </w:numPr>
+      </w:pPr>
+      <w:r>
+        <w:t>In der Windows-Suche Programme und Features öffnen</w:t>
+      </w:r>
+    </w:p>
+    <w:p>
+      <w:pPr>
+        <w:pStyle w:val="Listenabsatz"/>
+        <w:numPr>
+          <w:ilvl w:val="0"/>
+          <w:numId w:val="15"/>
+        </w:numPr>
+      </w:pPr>
+      <w:r>
+        <w:t xml:space="preserve">Auf das Programm rechtsklick machen und auf </w:t>
+      </w:r>
+      <w:r>
+        <w:t>«</w:t>
+      </w:r>
+      <w:r>
+        <w:t>Deinstallieren</w:t>
+      </w:r>
+      <w:r>
+        <w:t>»</w:t>
+      </w:r>
+      <w:r>
+        <w:t xml:space="preserve"> klicken.</w:t>
+      </w:r>
+    </w:p>
+    <w:p>
+      <w:pPr>
+        <w:pStyle w:val="Listenabsatz"/>
+        <w:numPr>
+          <w:ilvl w:val="0"/>
+          <w:numId w:val="15"/>
+        </w:numPr>
+      </w:pPr>
+      <w:r>
+        <w:t>Nun ist das Programm wieder gelöscht.</w:t>
+      </w:r>
     </w:p>
     <w:sectPr>
-      <w:footerReference w:type="default" r:id="rId13"/>
+      <w:footerReference w:type="default" r:id="rId14"/>
       <w:pgSz w:w="12240" w:h="15840"/>
       <w:pgMar w:top="1440" w:right="1440" w:bottom="1440" w:left="1440" w:header="720" w:footer="720" w:gutter="0"/>
       <w:cols w:space="720"/>
@@ -4186,6 +4161,95 @@
     </w:lvl>
   </w:abstractNum>
   <w:abstractNum w:abstractNumId="2" w15:restartNumberingAfterBreak="0">
+    <w:nsid w:val="0DFF0F88"/>
+    <w:multiLevelType w:val="hybridMultilevel"/>
+    <w:tmpl w:val="ACD4D21E"/>
+    <w:lvl w:ilvl="0" w:tplc="0409000F">
+      <w:start w:val="1"/>
+      <w:numFmt w:val="decimal"/>
+      <w:lvlText w:val="%1."/>
+      <w:lvlJc w:val="left"/>
+      <w:pPr>
+        <w:ind w:left="720" w:hanging="360"/>
+      </w:pPr>
+      <w:rPr>
+        <w:rFonts w:hint="default"/>
+      </w:rPr>
+    </w:lvl>
+    <w:lvl w:ilvl="1" w:tplc="04090019" w:tentative="1">
+      <w:start w:val="1"/>
+      <w:numFmt w:val="lowerLetter"/>
+      <w:lvlText w:val="%2."/>
+      <w:lvlJc w:val="left"/>
+      <w:pPr>
+        <w:ind w:left="1440" w:hanging="360"/>
+      </w:pPr>
+    </w:lvl>
+    <w:lvl w:ilvl="2" w:tplc="0409001B" w:tentative="1">
+      <w:start w:val="1"/>
+      <w:numFmt w:val="lowerRoman"/>
+      <w:lvlText w:val="%3."/>
+      <w:lvlJc w:val="right"/>
+      <w:pPr>
+        <w:ind w:left="2160" w:hanging="180"/>
+      </w:pPr>
+    </w:lvl>
+    <w:lvl w:ilvl="3" w:tplc="0409000F" w:tentative="1">
+      <w:start w:val="1"/>
+      <w:numFmt w:val="decimal"/>
+      <w:lvlText w:val="%4."/>
+      <w:lvlJc w:val="left"/>
+      <w:pPr>
+        <w:ind w:left="2880" w:hanging="360"/>
+      </w:pPr>
+    </w:lvl>
+    <w:lvl w:ilvl="4" w:tplc="04090019" w:tentative="1">
+      <w:start w:val="1"/>
+      <w:numFmt w:val="lowerLetter"/>
+      <w:lvlText w:val="%5."/>
+      <w:lvlJc w:val="left"/>
+      <w:pPr>
+        <w:ind w:left="3600" w:hanging="360"/>
+      </w:pPr>
+    </w:lvl>
+    <w:lvl w:ilvl="5" w:tplc="0409001B" w:tentative="1">
+      <w:start w:val="1"/>
+      <w:numFmt w:val="lowerRoman"/>
+      <w:lvlText w:val="%6."/>
+      <w:lvlJc w:val="right"/>
+      <w:pPr>
+        <w:ind w:left="4320" w:hanging="180"/>
+      </w:pPr>
+    </w:lvl>
+    <w:lvl w:ilvl="6" w:tplc="0409000F" w:tentative="1">
+      <w:start w:val="1"/>
+      <w:numFmt w:val="decimal"/>
+      <w:lvlText w:val="%7."/>
+      <w:lvlJc w:val="left"/>
+      <w:pPr>
+        <w:ind w:left="5040" w:hanging="360"/>
+      </w:pPr>
+    </w:lvl>
+    <w:lvl w:ilvl="7" w:tplc="04090019" w:tentative="1">
+      <w:start w:val="1"/>
+      <w:numFmt w:val="lowerLetter"/>
+      <w:lvlText w:val="%8."/>
+      <w:lvlJc w:val="left"/>
+      <w:pPr>
+        <w:ind w:left="5760" w:hanging="360"/>
+      </w:pPr>
+    </w:lvl>
+    <w:lvl w:ilvl="8" w:tplc="0409001B" w:tentative="1">
+      <w:start w:val="1"/>
+      <w:numFmt w:val="lowerRoman"/>
+      <w:lvlText w:val="%9."/>
+      <w:lvlJc w:val="right"/>
+      <w:pPr>
+        <w:ind w:left="6480" w:hanging="180"/>
+      </w:pPr>
+    </w:lvl>
+  </w:abstractNum>
+  <w:abstractNum w:abstractNumId="3" w15:restartNumberingAfterBreak="0">
     <w:nsid w:val="1EEA33DB"/>
     <w:multiLevelType w:val="hybridMultilevel"/>
     <w:tmpl w:val="89E47A9A"/>
@@ -4274,7 +4338,7 @@
       </w:pPr>
     </w:lvl>
   </w:abstractNum>
-  <w:abstractNum w:abstractNumId="3" w15:restartNumberingAfterBreak="0">
+  <w:abstractNum w:abstractNumId="4" w15:restartNumberingAfterBreak="0">
     <w:nsid w:val="42FB5160"/>
     <w:multiLevelType w:val="hybridMultilevel"/>
     <w:tmpl w:val="4A42510C"/>
@@ -4363,14 +4427,104 @@
       </w:pPr>
     </w:lvl>
   </w:abstractNum>
-  <w:abstractNum w:abstractNumId="4" w15:restartNumberingAfterBreak="0">
+  <w:abstractNum w:abstractNumId="5" w15:restartNumberingAfterBreak="0">
+    <w:nsid w:val="57FB7E37"/>
+    <w:multiLevelType w:val="hybridMultilevel"/>
+    <w:tmpl w:val="4FEA5CEE"/>
+    <w:lvl w:ilvl="0" w:tplc="D51AF84E">
+      <w:start w:val="1"/>
+      <w:numFmt w:val="decimal"/>
+      <w:lvlText w:val="%1."/>
+      <w:lvlJc w:val="left"/>
+      <w:pPr>
+        <w:ind w:left="720" w:hanging="360"/>
+      </w:pPr>
+      <w:rPr>
+        <w:rFonts w:hint="default"/>
+        <w:b/>
+        <w:sz w:val="28"/>
+      </w:rPr>
+    </w:lvl>
+    <w:lvl w:ilvl="1" w:tplc="04090019" w:tentative="1">
+      <w:start w:val="1"/>
+      <w:numFmt w:val="lowerLetter"/>
+      <w:lvlText w:val="%2."/>
+      <w:lvlJc w:val="left"/>
+      <w:pPr>
+        <w:ind w:left="1440" w:hanging="360"/>
+      </w:pPr>
+    </w:lvl>
+    <w:lvl w:ilvl="2" w:tplc="0409001B" w:tentative="1">
+      <w:start w:val="1"/>
+      <w:numFmt w:val="lowerRoman"/>
+      <w:lvlText w:val="%3."/>
+      <w:lvlJc w:val="right"/>
+      <w:pPr>
+        <w:ind w:left="2160" w:hanging="180"/>
+      </w:pPr>
+    </w:lvl>
+    <w:lvl w:ilvl="3" w:tplc="0409000F" w:tentative="1">
+      <w:start w:val="1"/>
+      <w:numFmt w:val="decimal"/>
+      <w:lvlText w:val="%4."/>
+      <w:lvlJc w:val="left"/>
+      <w:pPr>
+        <w:ind w:left="2880" w:hanging="360"/>
+      </w:pPr>
+    </w:lvl>
+    <w:lvl w:ilvl="4" w:tplc="04090019" w:tentative="1">
+      <w:start w:val="1"/>
+      <w:numFmt w:val="lowerLetter"/>
+      <w:lvlText w:val="%5."/>
+      <w:lvlJc w:val="left"/>
+      <w:pPr>
+        <w:ind w:left="3600" w:hanging="360"/>
+      </w:pPr>
+    </w:lvl>
+    <w:lvl w:ilvl="5" w:tplc="0409001B" w:tentative="1">
+      <w:start w:val="1"/>
+      <w:numFmt w:val="lowerRoman"/>
+      <w:lvlText w:val="%6."/>
+      <w:lvlJc w:val="right"/>
+      <w:pPr>
+        <w:ind w:left="4320" w:hanging="180"/>
+      </w:pPr>
+    </w:lvl>
+    <w:lvl w:ilvl="6" w:tplc="0409000F" w:tentative="1">
+      <w:start w:val="1"/>
+      <w:numFmt w:val="decimal"/>
+      <w:lvlText w:val="%7."/>
+      <w:lvlJc w:val="left"/>
+      <w:pPr>
+        <w:ind w:left="5040" w:hanging="360"/>
+      </w:pPr>
+    </w:lvl>
+    <w:lvl w:ilvl="7" w:tplc="04090019" w:tentative="1">
+      <w:start w:val="1"/>
+      <w:numFmt w:val="lowerLetter"/>
+      <w:lvlText w:val="%8."/>
+      <w:lvlJc w:val="left"/>
+      <w:pPr>
+        <w:ind w:left="5760" w:hanging="360"/>
+      </w:pPr>
+    </w:lvl>
+    <w:lvl w:ilvl="8" w:tplc="0409001B" w:tentative="1">
+      <w:start w:val="1"/>
+      <w:numFmt w:val="lowerRoman"/>
+      <w:lvlText w:val="%9."/>
+      <w:lvlJc w:val="right"/>
+      <w:pPr>
+        <w:ind w:left="6480" w:hanging="180"/>
+      </w:pPr>
+    </w:lvl>
+  </w:abstractNum>
+  <w:abstractNum w:abstractNumId="6" w15:restartNumberingAfterBreak="0">
     <w:nsid w:val="5904408F"/>
     <w:multiLevelType w:val="hybridMultilevel"/>
     <w:tmpl w:val="8C004FA8"/>
     <w:lvl w:ilvl="0" w:tplc="0A34E2B6">
       <w:start w:val="1"/>
       <w:numFmt w:val="bullet"/>
-      <w:pStyle w:val="UntertitelZchn"/>
       <w:lvlText w:val=""/>
       <w:lvlJc w:val="left"/>
       <w:pPr>
@@ -4477,7 +4631,7 @@
       </w:rPr>
     </w:lvl>
   </w:abstractNum>
-  <w:abstractNum w:abstractNumId="5" w15:restartNumberingAfterBreak="0">
+  <w:abstractNum w:abstractNumId="7" w15:restartNumberingAfterBreak="0">
     <w:nsid w:val="5FE221AC"/>
     <w:multiLevelType w:val="multilevel"/>
     <w:tmpl w:val="ABA0C898"/>
@@ -4592,7 +4746,7 @@
       </w:rPr>
     </w:lvl>
   </w:abstractNum>
-  <w:abstractNum w:abstractNumId="6" w15:restartNumberingAfterBreak="0">
+  <w:abstractNum w:abstractNumId="8" w15:restartNumberingAfterBreak="0">
     <w:nsid w:val="61652D3F"/>
     <w:multiLevelType w:val="multilevel"/>
     <w:tmpl w:val="6D329AE4"/>
@@ -4705,7 +4859,7 @@
       </w:rPr>
     </w:lvl>
   </w:abstractNum>
-  <w:abstractNum w:abstractNumId="7" w15:restartNumberingAfterBreak="0">
+  <w:abstractNum w:abstractNumId="9" w15:restartNumberingAfterBreak="0">
     <w:nsid w:val="6805606A"/>
     <w:multiLevelType w:val="multilevel"/>
     <w:tmpl w:val="D624E250"/>
@@ -4797,7 +4951,7 @@
       </w:pPr>
     </w:lvl>
   </w:abstractNum>
-  <w:abstractNum w:abstractNumId="8" w15:restartNumberingAfterBreak="0">
+  <w:abstractNum w:abstractNumId="10" w15:restartNumberingAfterBreak="0">
     <w:nsid w:val="6C026478"/>
     <w:multiLevelType w:val="hybridMultilevel"/>
     <w:tmpl w:val="E8C6A19C"/>
@@ -4884,7 +5038,7 @@
       </w:pPr>
     </w:lvl>
   </w:abstractNum>
-  <w:abstractNum w:abstractNumId="9" w15:restartNumberingAfterBreak="0">
+  <w:abstractNum w:abstractNumId="11" w15:restartNumberingAfterBreak="0">
     <w:nsid w:val="6DD97577"/>
     <w:multiLevelType w:val="hybridMultilevel"/>
     <w:tmpl w:val="EE7E0862"/>
@@ -4973,7 +5127,7 @@
       </w:pPr>
     </w:lvl>
   </w:abstractNum>
-  <w:abstractNum w:abstractNumId="10" w15:restartNumberingAfterBreak="0">
+  <w:abstractNum w:abstractNumId="12" w15:restartNumberingAfterBreak="0">
     <w:nsid w:val="75EA5E46"/>
     <w:multiLevelType w:val="multilevel"/>
     <w:tmpl w:val="DEE0E82E"/>
@@ -5086,7 +5240,7 @@
       </w:rPr>
     </w:lvl>
   </w:abstractNum>
-  <w:abstractNum w:abstractNumId="11" w15:restartNumberingAfterBreak="0">
+  <w:abstractNum w:abstractNumId="13" w15:restartNumberingAfterBreak="0">
     <w:nsid w:val="7C4E1E01"/>
     <w:multiLevelType w:val="multilevel"/>
     <w:tmpl w:val="6D329AE4"/>
@@ -5199,7 +5353,7 @@
       </w:rPr>
     </w:lvl>
   </w:abstractNum>
-  <w:abstractNum w:abstractNumId="12" w15:restartNumberingAfterBreak="0">
+  <w:abstractNum w:abstractNumId="14" w15:restartNumberingAfterBreak="0">
     <w:nsid w:val="7C731B97"/>
     <w:multiLevelType w:val="hybridMultilevel"/>
     <w:tmpl w:val="6A00E0DC"/>
@@ -5313,19 +5467,19 @@
     </w:lvl>
   </w:abstractNum>
   <w:num w:numId="1">
-    <w:abstractNumId w:val="8"/>
+    <w:abstractNumId w:val="10"/>
   </w:num>
   <w:num w:numId="2">
-    <w:abstractNumId w:val="7"/>
+    <w:abstractNumId w:val="9"/>
   </w:num>
   <w:num w:numId="3">
-    <w:abstractNumId w:val="9"/>
+    <w:abstractNumId w:val="11"/>
   </w:num>
   <w:num w:numId="4">
-    <w:abstractNumId w:val="3"/>
+    <w:abstractNumId w:val="4"/>
   </w:num>
   <w:num w:numId="5">
-    <w:abstractNumId w:val="2"/>
+    <w:abstractNumId w:val="3"/>
   </w:num>
   <w:num w:numId="6">
     <w:abstractNumId w:val="1"/>
@@ -5334,22 +5488,28 @@
     <w:abstractNumId w:val="0"/>
   </w:num>
   <w:num w:numId="8">
-    <w:abstractNumId w:val="4"/>
+    <w:abstractNumId w:val="6"/>
   </w:num>
   <w:num w:numId="9">
+    <w:abstractNumId w:val="14"/>
+  </w:num>
+  <w:num w:numId="10">
+    <w:abstractNumId w:val="13"/>
+  </w:num>
+  <w:num w:numId="11">
+    <w:abstractNumId w:val="8"/>
+  </w:num>
+  <w:num w:numId="12">
     <w:abstractNumId w:val="12"/>
   </w:num>
-  <w:num w:numId="10">
-    <w:abstractNumId w:val="11"/>
+  <w:num w:numId="13">
+    <w:abstractNumId w:val="7"/>
   </w:num>
-  <w:num w:numId="11">
-    <w:abstractNumId w:val="6"/>
+  <w:num w:numId="14">
+    <w:abstractNumId w:val="5"/>
   </w:num>
-  <w:num w:numId="12">
-    <w:abstractNumId w:val="10"/>
-  </w:num>
-  <w:num w:numId="13">
-    <w:abstractNumId w:val="5"/>
+  <w:num w:numId="15">
+    <w:abstractNumId w:val="2"/>
   </w:num>
 </w:numbering>
 </file>
@@ -6398,6 +6558,18 @@
       <w:ind w:left="440"/>
     </w:pPr>
   </w:style>
+  <w:style w:type="character" w:styleId="NichtaufgelsteErwhnung">
+    <w:name w:val="Unresolved Mention"/>
+    <w:basedOn w:val="Absatz-Standardschriftart"/>
+    <w:uiPriority w:val="99"/>
+    <w:semiHidden/>
+    <w:unhideWhenUsed/>
+    <w:rsid w:val="00DB1896"/>
+    <w:rPr>
+      <w:color w:val="605E5C"/>
+      <w:shd w:val="clear" w:color="auto" w:fill="E1DFDD"/>
+    </w:rPr>
+  </w:style>
 </w:styles>
 </file>
 
@@ -6701,7 +6873,7 @@
 </file>
 
 <file path=customXml/itemProps1.xml><?xml version="1.0" encoding="utf-8"?>
-<ds:datastoreItem xmlns:ds="http://schemas.openxmlformats.org/officeDocument/2006/customXml" ds:itemID="{339426E9-6E56-425F-A549-008CB23BF7AD}">
+<ds:datastoreItem xmlns:ds="http://schemas.openxmlformats.org/officeDocument/2006/customXml" ds:itemID="{8773429C-9482-4E84-95B9-0C1952148593}">
   <ds:schemaRefs>
     <ds:schemaRef ds:uri="http://schemas.openxmlformats.org/officeDocument/2006/bibliography"/>
   </ds:schemaRefs>

</xml_diff>

<commit_message>
Testfälle in der Dokumentation hinzugefügt
</commit_message>
<xml_diff>
--- a/Dokumentation/Fahrplan_Dokumentation.docx
+++ b/Dokumentation/Fahrplan_Dokumentation.docx
@@ -128,7 +128,7 @@
             <w:rPr>
               <w:rFonts w:eastAsiaTheme="minorEastAsia"/>
               <w:noProof/>
-              <w:lang w:val="en-US"/>
+              <w:lang w:eastAsia="de-CH"/>
             </w:rPr>
           </w:pPr>
           <w:r>
@@ -140,7 +140,7 @@
           <w:r>
             <w:fldChar w:fldCharType="separate"/>
           </w:r>
-          <w:hyperlink w:anchor="_Toc27575398" w:history="1">
+          <w:hyperlink w:anchor="_Toc27599478" w:history="1">
             <w:r>
               <w:rPr>
                 <w:rStyle w:val="Hyperlink"/>
@@ -152,7 +152,7 @@
               <w:rPr>
                 <w:rFonts w:eastAsiaTheme="minorEastAsia"/>
                 <w:noProof/>
-                <w:lang w:val="en-US"/>
+                <w:lang w:eastAsia="de-CH"/>
               </w:rPr>
               <w:tab/>
             </w:r>
@@ -182,7 +182,7 @@
                 <w:noProof/>
                 <w:webHidden/>
               </w:rPr>
-              <w:instrText xml:space="preserve"> PAGEREF _Toc27575398 \h </w:instrText>
+              <w:instrText xml:space="preserve"> PAGEREF _Toc27599478 \h </w:instrText>
             </w:r>
             <w:r>
               <w:rPr>
@@ -223,10 +223,10 @@
             <w:rPr>
               <w:rFonts w:eastAsiaTheme="minorEastAsia"/>
               <w:noProof/>
-              <w:lang w:val="en-US"/>
+              <w:lang w:eastAsia="de-CH"/>
             </w:rPr>
           </w:pPr>
-          <w:hyperlink w:anchor="_Toc27575399" w:history="1">
+          <w:hyperlink w:anchor="_Toc27599479" w:history="1">
             <w:r>
               <w:rPr>
                 <w:rStyle w:val="Hyperlink"/>
@@ -238,7 +238,7 @@
               <w:rPr>
                 <w:rFonts w:eastAsiaTheme="minorEastAsia"/>
                 <w:noProof/>
-                <w:lang w:val="en-US"/>
+                <w:lang w:eastAsia="de-CH"/>
               </w:rPr>
               <w:tab/>
             </w:r>
@@ -268,7 +268,7 @@
                 <w:noProof/>
                 <w:webHidden/>
               </w:rPr>
-              <w:instrText xml:space="preserve"> PAGEREF _Toc27575399 \h </w:instrText>
+              <w:instrText xml:space="preserve"> PAGEREF _Toc27599479 \h </w:instrText>
             </w:r>
             <w:r>
               <w:rPr>
@@ -309,10 +309,10 @@
             <w:rPr>
               <w:rFonts w:eastAsiaTheme="minorEastAsia"/>
               <w:noProof/>
-              <w:lang w:val="en-US"/>
+              <w:lang w:eastAsia="de-CH"/>
             </w:rPr>
           </w:pPr>
-          <w:hyperlink w:anchor="_Toc27575400" w:history="1">
+          <w:hyperlink w:anchor="_Toc27599480" w:history="1">
             <w:r>
               <w:rPr>
                 <w:rStyle w:val="Hyperlink"/>
@@ -324,7 +324,7 @@
               <w:rPr>
                 <w:rFonts w:eastAsiaTheme="minorEastAsia"/>
                 <w:noProof/>
-                <w:lang w:val="en-US"/>
+                <w:lang w:eastAsia="de-CH"/>
               </w:rPr>
               <w:tab/>
             </w:r>
@@ -354,7 +354,7 @@
                 <w:noProof/>
                 <w:webHidden/>
               </w:rPr>
-              <w:instrText xml:space="preserve"> PAGEREF _Toc27575400 \h </w:instrText>
+              <w:instrText xml:space="preserve"> PAGEREF _Toc27599480 \h </w:instrText>
             </w:r>
             <w:r>
               <w:rPr>
@@ -395,10 +395,10 @@
             <w:rPr>
               <w:rFonts w:eastAsiaTheme="minorEastAsia"/>
               <w:noProof/>
-              <w:lang w:val="en-US"/>
+              <w:lang w:eastAsia="de-CH"/>
             </w:rPr>
           </w:pPr>
-          <w:hyperlink w:anchor="_Toc27575401" w:history="1">
+          <w:hyperlink w:anchor="_Toc27599481" w:history="1">
             <w:r>
               <w:rPr>
                 <w:rStyle w:val="Hyperlink"/>
@@ -410,7 +410,7 @@
               <w:rPr>
                 <w:rFonts w:eastAsiaTheme="minorEastAsia"/>
                 <w:noProof/>
-                <w:lang w:val="en-US"/>
+                <w:lang w:eastAsia="de-CH"/>
               </w:rPr>
               <w:tab/>
             </w:r>
@@ -440,7 +440,7 @@
                 <w:noProof/>
                 <w:webHidden/>
               </w:rPr>
-              <w:instrText xml:space="preserve"> PAGEREF _Toc27575401 \h </w:instrText>
+              <w:instrText xml:space="preserve"> PAGEREF _Toc27599481 \h </w:instrText>
             </w:r>
             <w:r>
               <w:rPr>
@@ -481,10 +481,10 @@
             <w:rPr>
               <w:rFonts w:eastAsiaTheme="minorEastAsia"/>
               <w:noProof/>
-              <w:lang w:val="en-US"/>
+              <w:lang w:eastAsia="de-CH"/>
             </w:rPr>
           </w:pPr>
-          <w:hyperlink w:anchor="_Toc27575402" w:history="1">
+          <w:hyperlink w:anchor="_Toc27599482" w:history="1">
             <w:r>
               <w:rPr>
                 <w:rStyle w:val="Hyperlink"/>
@@ -496,7 +496,7 @@
               <w:rPr>
                 <w:rFonts w:eastAsiaTheme="minorEastAsia"/>
                 <w:noProof/>
-                <w:lang w:val="en-US"/>
+                <w:lang w:eastAsia="de-CH"/>
               </w:rPr>
               <w:tab/>
             </w:r>
@@ -526,7 +526,7 @@
                 <w:noProof/>
                 <w:webHidden/>
               </w:rPr>
-              <w:instrText xml:space="preserve"> PAGEREF _Toc27575402 \h </w:instrText>
+              <w:instrText xml:space="preserve"> PAGEREF _Toc27599482 \h </w:instrText>
             </w:r>
             <w:r>
               <w:rPr>
@@ -567,10 +567,10 @@
             <w:rPr>
               <w:rFonts w:eastAsiaTheme="minorEastAsia"/>
               <w:noProof/>
-              <w:lang w:val="en-US"/>
+              <w:lang w:eastAsia="de-CH"/>
             </w:rPr>
           </w:pPr>
-          <w:hyperlink w:anchor="_Toc27575403" w:history="1">
+          <w:hyperlink w:anchor="_Toc27599483" w:history="1">
             <w:r>
               <w:rPr>
                 <w:rStyle w:val="Hyperlink"/>
@@ -582,7 +582,7 @@
               <w:rPr>
                 <w:rFonts w:eastAsiaTheme="minorEastAsia"/>
                 <w:noProof/>
-                <w:lang w:val="en-US"/>
+                <w:lang w:eastAsia="de-CH"/>
               </w:rPr>
               <w:tab/>
             </w:r>
@@ -612,7 +612,7 @@
                 <w:noProof/>
                 <w:webHidden/>
               </w:rPr>
-              <w:instrText xml:space="preserve"> PAGEREF _Toc27575403 \h </w:instrText>
+              <w:instrText xml:space="preserve"> PAGEREF _Toc27599483 \h </w:instrText>
             </w:r>
             <w:r>
               <w:rPr>
@@ -651,10 +651,12 @@
               <w:tab w:val="right" w:leader="dot" w:pos="9350"/>
             </w:tabs>
             <w:rPr>
+              <w:rFonts w:eastAsiaTheme="minorEastAsia"/>
               <w:noProof/>
+              <w:lang w:eastAsia="de-CH"/>
             </w:rPr>
           </w:pPr>
-          <w:hyperlink w:anchor="_Toc27575404" w:history="1">
+          <w:hyperlink w:anchor="_Toc27599484" w:history="1">
             <w:r>
               <w:rPr>
                 <w:rStyle w:val="Hyperlink"/>
@@ -664,7 +666,9 @@
             </w:r>
             <w:r>
               <w:rPr>
-                <w:noProof/>
+                <w:rFonts w:eastAsiaTheme="minorEastAsia"/>
+                <w:noProof/>
+                <w:lang w:eastAsia="de-CH"/>
               </w:rPr>
               <w:tab/>
             </w:r>
@@ -694,7 +698,7 @@
                 <w:noProof/>
                 <w:webHidden/>
               </w:rPr>
-              <w:instrText xml:space="preserve"> PAGEREF _Toc27575404 \h </w:instrText>
+              <w:instrText xml:space="preserve"> PAGEREF _Toc27599484 \h </w:instrText>
             </w:r>
             <w:r>
               <w:rPr>
@@ -733,10 +737,12 @@
               <w:tab w:val="right" w:leader="dot" w:pos="9350"/>
             </w:tabs>
             <w:rPr>
+              <w:rFonts w:eastAsiaTheme="minorEastAsia"/>
               <w:noProof/>
+              <w:lang w:eastAsia="de-CH"/>
             </w:rPr>
           </w:pPr>
-          <w:hyperlink w:anchor="_Toc27575405" w:history="1">
+          <w:hyperlink w:anchor="_Toc27599485" w:history="1">
             <w:r>
               <w:rPr>
                 <w:rStyle w:val="Hyperlink"/>
@@ -746,7 +752,9 @@
             </w:r>
             <w:r>
               <w:rPr>
-                <w:noProof/>
+                <w:rFonts w:eastAsiaTheme="minorEastAsia"/>
+                <w:noProof/>
+                <w:lang w:eastAsia="de-CH"/>
               </w:rPr>
               <w:tab/>
             </w:r>
@@ -776,7 +784,7 @@
                 <w:noProof/>
                 <w:webHidden/>
               </w:rPr>
-              <w:instrText xml:space="preserve"> PAGEREF _Toc27575405 \h </w:instrText>
+              <w:instrText xml:space="preserve"> PAGEREF _Toc27599485 \h </w:instrText>
             </w:r>
             <w:r>
               <w:rPr>
@@ -815,10 +823,12 @@
               <w:tab w:val="right" w:leader="dot" w:pos="9350"/>
             </w:tabs>
             <w:rPr>
+              <w:rFonts w:eastAsiaTheme="minorEastAsia"/>
               <w:noProof/>
+              <w:lang w:eastAsia="de-CH"/>
             </w:rPr>
           </w:pPr>
-          <w:hyperlink w:anchor="_Toc27575406" w:history="1">
+          <w:hyperlink w:anchor="_Toc27599486" w:history="1">
             <w:r>
               <w:rPr>
                 <w:rStyle w:val="Hyperlink"/>
@@ -828,7 +838,9 @@
             </w:r>
             <w:r>
               <w:rPr>
-                <w:noProof/>
+                <w:rFonts w:eastAsiaTheme="minorEastAsia"/>
+                <w:noProof/>
+                <w:lang w:eastAsia="de-CH"/>
               </w:rPr>
               <w:tab/>
             </w:r>
@@ -858,7 +870,7 @@
                 <w:noProof/>
                 <w:webHidden/>
               </w:rPr>
-              <w:instrText xml:space="preserve"> PAGEREF _Toc27575406 \h </w:instrText>
+              <w:instrText xml:space="preserve"> PAGEREF _Toc27599486 \h </w:instrText>
             </w:r>
             <w:r>
               <w:rPr>
@@ -897,10 +909,12 @@
               <w:tab w:val="right" w:leader="dot" w:pos="9350"/>
             </w:tabs>
             <w:rPr>
+              <w:rFonts w:eastAsiaTheme="minorEastAsia"/>
               <w:noProof/>
+              <w:lang w:eastAsia="de-CH"/>
             </w:rPr>
           </w:pPr>
-          <w:hyperlink w:anchor="_Toc27575407" w:history="1">
+          <w:hyperlink w:anchor="_Toc27599487" w:history="1">
             <w:r>
               <w:rPr>
                 <w:rStyle w:val="Hyperlink"/>
@@ -910,7 +924,9 @@
             </w:r>
             <w:r>
               <w:rPr>
-                <w:noProof/>
+                <w:rFonts w:eastAsiaTheme="minorEastAsia"/>
+                <w:noProof/>
+                <w:lang w:eastAsia="de-CH"/>
               </w:rPr>
               <w:tab/>
             </w:r>
@@ -940,7 +956,7 @@
                 <w:noProof/>
                 <w:webHidden/>
               </w:rPr>
-              <w:instrText xml:space="preserve"> PAGEREF _Toc27575407 \h </w:instrText>
+              <w:instrText xml:space="preserve"> PAGEREF _Toc27599487 \h </w:instrText>
             </w:r>
             <w:r>
               <w:rPr>
@@ -979,10 +995,12 @@
               <w:tab w:val="right" w:leader="dot" w:pos="9350"/>
             </w:tabs>
             <w:rPr>
+              <w:rFonts w:eastAsiaTheme="minorEastAsia"/>
               <w:noProof/>
+              <w:lang w:eastAsia="de-CH"/>
             </w:rPr>
           </w:pPr>
-          <w:hyperlink w:anchor="_Toc27575408" w:history="1">
+          <w:hyperlink w:anchor="_Toc27599488" w:history="1">
             <w:r>
               <w:rPr>
                 <w:rStyle w:val="Hyperlink"/>
@@ -992,7 +1010,9 @@
             </w:r>
             <w:r>
               <w:rPr>
-                <w:noProof/>
+                <w:rFonts w:eastAsiaTheme="minorEastAsia"/>
+                <w:noProof/>
+                <w:lang w:eastAsia="de-CH"/>
               </w:rPr>
               <w:tab/>
             </w:r>
@@ -1022,7 +1042,7 @@
                 <w:noProof/>
                 <w:webHidden/>
               </w:rPr>
-              <w:instrText xml:space="preserve"> PAGEREF _Toc27575408 \h </w:instrText>
+              <w:instrText xml:space="preserve"> PAGEREF _Toc27599488 \h </w:instrText>
             </w:r>
             <w:r>
               <w:rPr>
@@ -1063,10 +1083,10 @@
             <w:rPr>
               <w:rFonts w:eastAsiaTheme="minorEastAsia"/>
               <w:noProof/>
-              <w:lang w:val="en-US"/>
+              <w:lang w:eastAsia="de-CH"/>
             </w:rPr>
           </w:pPr>
-          <w:hyperlink w:anchor="_Toc27575409" w:history="1">
+          <w:hyperlink w:anchor="_Toc27599489" w:history="1">
             <w:r>
               <w:rPr>
                 <w:rStyle w:val="Hyperlink"/>
@@ -1078,7 +1098,7 @@
               <w:rPr>
                 <w:rFonts w:eastAsiaTheme="minorEastAsia"/>
                 <w:noProof/>
-                <w:lang w:val="en-US"/>
+                <w:lang w:eastAsia="de-CH"/>
               </w:rPr>
               <w:tab/>
             </w:r>
@@ -1108,7 +1128,7 @@
                 <w:noProof/>
                 <w:webHidden/>
               </w:rPr>
-              <w:instrText xml:space="preserve"> PAGEREF _Toc27575409 \h </w:instrText>
+              <w:instrText xml:space="preserve"> PAGEREF _Toc27599489 \h </w:instrText>
             </w:r>
             <w:r>
               <w:rPr>
@@ -1147,10 +1167,12 @@
               <w:tab w:val="right" w:leader="dot" w:pos="9350"/>
             </w:tabs>
             <w:rPr>
+              <w:rFonts w:eastAsiaTheme="minorEastAsia"/>
               <w:noProof/>
+              <w:lang w:eastAsia="de-CH"/>
             </w:rPr>
           </w:pPr>
-          <w:hyperlink w:anchor="_Toc27575410" w:history="1">
+          <w:hyperlink w:anchor="_Toc27599490" w:history="1">
             <w:r>
               <w:rPr>
                 <w:rStyle w:val="Hyperlink"/>
@@ -1160,7 +1182,9 @@
             </w:r>
             <w:r>
               <w:rPr>
-                <w:noProof/>
+                <w:rFonts w:eastAsiaTheme="minorEastAsia"/>
+                <w:noProof/>
+                <w:lang w:eastAsia="de-CH"/>
               </w:rPr>
               <w:tab/>
             </w:r>
@@ -1190,7 +1214,7 @@
                 <w:noProof/>
                 <w:webHidden/>
               </w:rPr>
-              <w:instrText xml:space="preserve"> PAGEREF _Toc27575410 \h </w:instrText>
+              <w:instrText xml:space="preserve"> PAGEREF _Toc27599490 \h </w:instrText>
             </w:r>
             <w:r>
               <w:rPr>
@@ -1229,10 +1253,12 @@
               <w:tab w:val="right" w:leader="dot" w:pos="9350"/>
             </w:tabs>
             <w:rPr>
+              <w:rFonts w:eastAsiaTheme="minorEastAsia"/>
               <w:noProof/>
+              <w:lang w:eastAsia="de-CH"/>
             </w:rPr>
           </w:pPr>
-          <w:hyperlink w:anchor="_Toc27575411" w:history="1">
+          <w:hyperlink w:anchor="_Toc27599491" w:history="1">
             <w:r>
               <w:rPr>
                 <w:rStyle w:val="Hyperlink"/>
@@ -1242,7 +1268,9 @@
             </w:r>
             <w:r>
               <w:rPr>
-                <w:noProof/>
+                <w:rFonts w:eastAsiaTheme="minorEastAsia"/>
+                <w:noProof/>
+                <w:lang w:eastAsia="de-CH"/>
               </w:rPr>
               <w:tab/>
             </w:r>
@@ -1272,7 +1300,7 @@
                 <w:noProof/>
                 <w:webHidden/>
               </w:rPr>
-              <w:instrText xml:space="preserve"> PAGEREF _Toc27575411 \h </w:instrText>
+              <w:instrText xml:space="preserve"> PAGEREF _Toc27599491 \h </w:instrText>
             </w:r>
             <w:r>
               <w:rPr>
@@ -1313,10 +1341,10 @@
             <w:rPr>
               <w:rFonts w:eastAsiaTheme="minorEastAsia"/>
               <w:noProof/>
-              <w:lang w:val="en-US"/>
+              <w:lang w:eastAsia="de-CH"/>
             </w:rPr>
           </w:pPr>
-          <w:hyperlink w:anchor="_Toc27575412" w:history="1">
+          <w:hyperlink w:anchor="_Toc27599492" w:history="1">
             <w:r>
               <w:rPr>
                 <w:rStyle w:val="Hyperlink"/>
@@ -1328,7 +1356,7 @@
               <w:rPr>
                 <w:rFonts w:eastAsiaTheme="minorEastAsia"/>
                 <w:noProof/>
-                <w:lang w:val="en-US"/>
+                <w:lang w:eastAsia="de-CH"/>
               </w:rPr>
               <w:tab/>
             </w:r>
@@ -1358,7 +1386,7 @@
                 <w:noProof/>
                 <w:webHidden/>
               </w:rPr>
-              <w:instrText xml:space="preserve"> PAGEREF _Toc27575412 \h </w:instrText>
+              <w:instrText xml:space="preserve"> PAGEREF _Toc27599492 \h </w:instrText>
             </w:r>
             <w:r>
               <w:rPr>
@@ -1399,10 +1427,10 @@
             <w:rPr>
               <w:rFonts w:eastAsiaTheme="minorEastAsia"/>
               <w:noProof/>
-              <w:lang w:val="en-US"/>
+              <w:lang w:eastAsia="de-CH"/>
             </w:rPr>
           </w:pPr>
-          <w:hyperlink w:anchor="_Toc27575413" w:history="1">
+          <w:hyperlink w:anchor="_Toc27599493" w:history="1">
             <w:r>
               <w:rPr>
                 <w:rStyle w:val="Hyperlink"/>
@@ -1414,7 +1442,7 @@
               <w:rPr>
                 <w:rFonts w:eastAsiaTheme="minorEastAsia"/>
                 <w:noProof/>
-                <w:lang w:val="en-US"/>
+                <w:lang w:eastAsia="de-CH"/>
               </w:rPr>
               <w:tab/>
             </w:r>
@@ -1444,7 +1472,7 @@
                 <w:noProof/>
                 <w:webHidden/>
               </w:rPr>
-              <w:instrText xml:space="preserve"> PAGEREF _Toc27575413 \h </w:instrText>
+              <w:instrText xml:space="preserve"> PAGEREF _Toc27599493 \h </w:instrText>
             </w:r>
             <w:r>
               <w:rPr>
@@ -1485,10 +1513,10 @@
             <w:rPr>
               <w:rFonts w:eastAsiaTheme="minorEastAsia"/>
               <w:noProof/>
-              <w:lang w:val="en-US"/>
+              <w:lang w:eastAsia="de-CH"/>
             </w:rPr>
           </w:pPr>
-          <w:hyperlink w:anchor="_Toc27575414" w:history="1">
+          <w:hyperlink w:anchor="_Toc27599494" w:history="1">
             <w:r>
               <w:rPr>
                 <w:rStyle w:val="Hyperlink"/>
@@ -1500,7 +1528,7 @@
               <w:rPr>
                 <w:rFonts w:eastAsiaTheme="minorEastAsia"/>
                 <w:noProof/>
-                <w:lang w:val="en-US"/>
+                <w:lang w:eastAsia="de-CH"/>
               </w:rPr>
               <w:tab/>
             </w:r>
@@ -1530,7 +1558,7 @@
                 <w:noProof/>
                 <w:webHidden/>
               </w:rPr>
-              <w:instrText xml:space="preserve"> PAGEREF _Toc27575414 \h </w:instrText>
+              <w:instrText xml:space="preserve"> PAGEREF _Toc27599494 \h </w:instrText>
             </w:r>
             <w:r>
               <w:rPr>
@@ -1571,10 +1599,10 @@
             <w:rPr>
               <w:rFonts w:eastAsiaTheme="minorEastAsia"/>
               <w:noProof/>
-              <w:lang w:val="en-US"/>
+              <w:lang w:eastAsia="de-CH"/>
             </w:rPr>
           </w:pPr>
-          <w:hyperlink w:anchor="_Toc27575415" w:history="1">
+          <w:hyperlink w:anchor="_Toc27599495" w:history="1">
             <w:r>
               <w:rPr>
                 <w:rStyle w:val="Hyperlink"/>
@@ -1586,7 +1614,7 @@
               <w:rPr>
                 <w:rFonts w:eastAsiaTheme="minorEastAsia"/>
                 <w:noProof/>
-                <w:lang w:val="en-US"/>
+                <w:lang w:eastAsia="de-CH"/>
               </w:rPr>
               <w:tab/>
             </w:r>
@@ -1616,7 +1644,7 @@
                 <w:noProof/>
                 <w:webHidden/>
               </w:rPr>
-              <w:instrText xml:space="preserve"> PAGEREF _Toc27575415 \h </w:instrText>
+              <w:instrText xml:space="preserve"> PAGEREF _Toc27599495 \h </w:instrText>
             </w:r>
             <w:r>
               <w:rPr>
@@ -1657,10 +1685,10 @@
             <w:rPr>
               <w:rFonts w:eastAsiaTheme="minorEastAsia"/>
               <w:noProof/>
-              <w:lang w:val="en-US"/>
+              <w:lang w:eastAsia="de-CH"/>
             </w:rPr>
           </w:pPr>
-          <w:hyperlink w:anchor="_Toc27575416" w:history="1">
+          <w:hyperlink w:anchor="_Toc27599496" w:history="1">
             <w:r>
               <w:rPr>
                 <w:rStyle w:val="Hyperlink"/>
@@ -1672,7 +1700,7 @@
               <w:rPr>
                 <w:rFonts w:eastAsiaTheme="minorEastAsia"/>
                 <w:noProof/>
-                <w:lang w:val="en-US"/>
+                <w:lang w:eastAsia="de-CH"/>
               </w:rPr>
               <w:tab/>
             </w:r>
@@ -1702,7 +1730,7 @@
                 <w:noProof/>
                 <w:webHidden/>
               </w:rPr>
-              <w:instrText xml:space="preserve"> PAGEREF _Toc27575416 \h </w:instrText>
+              <w:instrText xml:space="preserve"> PAGEREF _Toc27599496 \h </w:instrText>
             </w:r>
             <w:r>
               <w:rPr>
@@ -1723,350 +1751,6 @@
                 <w:webHidden/>
               </w:rPr>
               <w:t>7</w:t>
-            </w:r>
-            <w:r>
-              <w:rPr>
-                <w:noProof/>
-                <w:webHidden/>
-              </w:rPr>
-              <w:fldChar w:fldCharType="end"/>
-            </w:r>
-          </w:hyperlink>
-        </w:p>
-        <w:p>
-          <w:pPr>
-            <w:pStyle w:val="Verzeichnis2"/>
-            <w:tabs>
-              <w:tab w:val="left" w:pos="880"/>
-              <w:tab w:val="right" w:leader="dot" w:pos="9350"/>
-            </w:tabs>
-            <w:rPr>
-              <w:rFonts w:eastAsiaTheme="minorEastAsia"/>
-              <w:noProof/>
-              <w:lang w:val="en-US"/>
-            </w:rPr>
-          </w:pPr>
-          <w:hyperlink w:anchor="_Toc27575417" w:history="1">
-            <w:r>
-              <w:rPr>
-                <w:rStyle w:val="Hyperlink"/>
-                <w:noProof/>
-              </w:rPr>
-              <w:t>5.7</w:t>
-            </w:r>
-            <w:r>
-              <w:rPr>
-                <w:rFonts w:eastAsiaTheme="minorEastAsia"/>
-                <w:noProof/>
-                <w:lang w:val="en-US"/>
-              </w:rPr>
-              <w:tab/>
-            </w:r>
-            <w:r>
-              <w:rPr>
-                <w:rStyle w:val="Hyperlink"/>
-                <w:noProof/>
-              </w:rPr>
-              <w:t>Use Case Diagramm</w:t>
-            </w:r>
-            <w:r>
-              <w:rPr>
-                <w:noProof/>
-                <w:webHidden/>
-              </w:rPr>
-              <w:tab/>
-            </w:r>
-            <w:r>
-              <w:rPr>
-                <w:noProof/>
-                <w:webHidden/>
-              </w:rPr>
-              <w:fldChar w:fldCharType="begin"/>
-            </w:r>
-            <w:r>
-              <w:rPr>
-                <w:noProof/>
-                <w:webHidden/>
-              </w:rPr>
-              <w:instrText xml:space="preserve"> PAGEREF _Toc27575417 \h </w:instrText>
-            </w:r>
-            <w:r>
-              <w:rPr>
-                <w:noProof/>
-                <w:webHidden/>
-              </w:rPr>
-            </w:r>
-            <w:r>
-              <w:rPr>
-                <w:noProof/>
-                <w:webHidden/>
-              </w:rPr>
-              <w:fldChar w:fldCharType="separate"/>
-            </w:r>
-            <w:r>
-              <w:rPr>
-                <w:noProof/>
-                <w:webHidden/>
-              </w:rPr>
-              <w:t>7</w:t>
-            </w:r>
-            <w:r>
-              <w:rPr>
-                <w:noProof/>
-                <w:webHidden/>
-              </w:rPr>
-              <w:fldChar w:fldCharType="end"/>
-            </w:r>
-          </w:hyperlink>
-        </w:p>
-        <w:p>
-          <w:pPr>
-            <w:pStyle w:val="Verzeichnis2"/>
-            <w:tabs>
-              <w:tab w:val="left" w:pos="880"/>
-              <w:tab w:val="right" w:leader="dot" w:pos="9350"/>
-            </w:tabs>
-            <w:rPr>
-              <w:rFonts w:eastAsiaTheme="minorEastAsia"/>
-              <w:noProof/>
-              <w:lang w:val="en-US"/>
-            </w:rPr>
-          </w:pPr>
-          <w:hyperlink w:anchor="_Toc27575418" w:history="1">
-            <w:r>
-              <w:rPr>
-                <w:rStyle w:val="Hyperlink"/>
-                <w:noProof/>
-              </w:rPr>
-              <w:t>5.8</w:t>
-            </w:r>
-            <w:r>
-              <w:rPr>
-                <w:rFonts w:eastAsiaTheme="minorEastAsia"/>
-                <w:noProof/>
-                <w:lang w:val="en-US"/>
-              </w:rPr>
-              <w:tab/>
-            </w:r>
-            <w:r>
-              <w:rPr>
-                <w:rStyle w:val="Hyperlink"/>
-                <w:noProof/>
-              </w:rPr>
-              <w:t>Aktivitätsdiagramm</w:t>
-            </w:r>
-            <w:r>
-              <w:rPr>
-                <w:noProof/>
-                <w:webHidden/>
-              </w:rPr>
-              <w:tab/>
-            </w:r>
-            <w:r>
-              <w:rPr>
-                <w:noProof/>
-                <w:webHidden/>
-              </w:rPr>
-              <w:fldChar w:fldCharType="begin"/>
-            </w:r>
-            <w:r>
-              <w:rPr>
-                <w:noProof/>
-                <w:webHidden/>
-              </w:rPr>
-              <w:instrText xml:space="preserve"> PAGEREF _Toc27575418 \h </w:instrText>
-            </w:r>
-            <w:r>
-              <w:rPr>
-                <w:noProof/>
-                <w:webHidden/>
-              </w:rPr>
-            </w:r>
-            <w:r>
-              <w:rPr>
-                <w:noProof/>
-                <w:webHidden/>
-              </w:rPr>
-              <w:fldChar w:fldCharType="separate"/>
-            </w:r>
-            <w:r>
-              <w:rPr>
-                <w:noProof/>
-                <w:webHidden/>
-              </w:rPr>
-              <w:t>8</w:t>
-            </w:r>
-            <w:r>
-              <w:rPr>
-                <w:noProof/>
-                <w:webHidden/>
-              </w:rPr>
-              <w:fldChar w:fldCharType="end"/>
-            </w:r>
-          </w:hyperlink>
-        </w:p>
-        <w:p>
-          <w:pPr>
-            <w:pStyle w:val="Verzeichnis2"/>
-            <w:tabs>
-              <w:tab w:val="left" w:pos="880"/>
-              <w:tab w:val="right" w:leader="dot" w:pos="9350"/>
-            </w:tabs>
-            <w:rPr>
-              <w:rFonts w:eastAsiaTheme="minorEastAsia"/>
-              <w:noProof/>
-              <w:lang w:val="en-US"/>
-            </w:rPr>
-          </w:pPr>
-          <w:hyperlink w:anchor="_Toc27575419" w:history="1">
-            <w:r>
-              <w:rPr>
-                <w:rStyle w:val="Hyperlink"/>
-                <w:noProof/>
-              </w:rPr>
-              <w:t>5.9</w:t>
-            </w:r>
-            <w:r>
-              <w:rPr>
-                <w:rFonts w:eastAsiaTheme="minorEastAsia"/>
-                <w:noProof/>
-                <w:lang w:val="en-US"/>
-              </w:rPr>
-              <w:tab/>
-            </w:r>
-            <w:r>
-              <w:rPr>
-                <w:rStyle w:val="Hyperlink"/>
-                <w:noProof/>
-              </w:rPr>
-              <w:t>UML-Klassendiagramm</w:t>
-            </w:r>
-            <w:r>
-              <w:rPr>
-                <w:noProof/>
-                <w:webHidden/>
-              </w:rPr>
-              <w:tab/>
-            </w:r>
-            <w:r>
-              <w:rPr>
-                <w:noProof/>
-                <w:webHidden/>
-              </w:rPr>
-              <w:fldChar w:fldCharType="begin"/>
-            </w:r>
-            <w:r>
-              <w:rPr>
-                <w:noProof/>
-                <w:webHidden/>
-              </w:rPr>
-              <w:instrText xml:space="preserve"> PAGEREF _Toc27575419 \h </w:instrText>
-            </w:r>
-            <w:r>
-              <w:rPr>
-                <w:noProof/>
-                <w:webHidden/>
-              </w:rPr>
-            </w:r>
-            <w:r>
-              <w:rPr>
-                <w:noProof/>
-                <w:webHidden/>
-              </w:rPr>
-              <w:fldChar w:fldCharType="separate"/>
-            </w:r>
-            <w:r>
-              <w:rPr>
-                <w:noProof/>
-                <w:webHidden/>
-              </w:rPr>
-              <w:t>8</w:t>
-            </w:r>
-            <w:r>
-              <w:rPr>
-                <w:noProof/>
-                <w:webHidden/>
-              </w:rPr>
-              <w:fldChar w:fldCharType="end"/>
-            </w:r>
-          </w:hyperlink>
-        </w:p>
-        <w:p>
-          <w:pPr>
-            <w:pStyle w:val="Verzeichnis2"/>
-            <w:tabs>
-              <w:tab w:val="left" w:pos="880"/>
-              <w:tab w:val="right" w:leader="dot" w:pos="9350"/>
-            </w:tabs>
-            <w:rPr>
-              <w:rFonts w:eastAsiaTheme="minorEastAsia"/>
-              <w:noProof/>
-              <w:lang w:val="en-US"/>
-            </w:rPr>
-          </w:pPr>
-          <w:hyperlink w:anchor="_Toc27575420" w:history="1">
-            <w:r>
-              <w:rPr>
-                <w:rStyle w:val="Hyperlink"/>
-                <w:noProof/>
-              </w:rPr>
-              <w:t>5.10</w:t>
-            </w:r>
-            <w:r>
-              <w:rPr>
-                <w:rFonts w:eastAsiaTheme="minorEastAsia"/>
-                <w:noProof/>
-                <w:lang w:val="en-US"/>
-              </w:rPr>
-              <w:tab/>
-            </w:r>
-            <w:r>
-              <w:rPr>
-                <w:rStyle w:val="Hyperlink"/>
-                <w:noProof/>
-              </w:rPr>
-              <w:t>Sequenzdiagramm</w:t>
-            </w:r>
-            <w:r>
-              <w:rPr>
-                <w:noProof/>
-                <w:webHidden/>
-              </w:rPr>
-              <w:tab/>
-            </w:r>
-            <w:r>
-              <w:rPr>
-                <w:noProof/>
-                <w:webHidden/>
-              </w:rPr>
-              <w:fldChar w:fldCharType="begin"/>
-            </w:r>
-            <w:r>
-              <w:rPr>
-                <w:noProof/>
-                <w:webHidden/>
-              </w:rPr>
-              <w:instrText xml:space="preserve"> PAGEREF _Toc27575420 \h </w:instrText>
-            </w:r>
-            <w:r>
-              <w:rPr>
-                <w:noProof/>
-                <w:webHidden/>
-              </w:rPr>
-            </w:r>
-            <w:r>
-              <w:rPr>
-                <w:noProof/>
-                <w:webHidden/>
-              </w:rPr>
-              <w:fldChar w:fldCharType="separate"/>
-            </w:r>
-            <w:r>
-              <w:rPr>
-                <w:noProof/>
-                <w:webHidden/>
-              </w:rPr>
-              <w:t>8</w:t>
             </w:r>
             <w:r>
               <w:rPr>
@@ -2087,10 +1771,10 @@
             <w:rPr>
               <w:rFonts w:eastAsiaTheme="minorEastAsia"/>
               <w:noProof/>
-              <w:lang w:val="en-US"/>
+              <w:lang w:eastAsia="de-CH"/>
             </w:rPr>
           </w:pPr>
-          <w:hyperlink w:anchor="_Toc27575421" w:history="1">
+          <w:hyperlink w:anchor="_Toc27599497" w:history="1">
             <w:r>
               <w:rPr>
                 <w:rStyle w:val="Hyperlink"/>
@@ -2102,7 +1786,7 @@
               <w:rPr>
                 <w:rFonts w:eastAsiaTheme="minorEastAsia"/>
                 <w:noProof/>
-                <w:lang w:val="en-US"/>
+                <w:lang w:eastAsia="de-CH"/>
               </w:rPr>
               <w:tab/>
             </w:r>
@@ -2132,7 +1816,7 @@
                 <w:noProof/>
                 <w:webHidden/>
               </w:rPr>
-              <w:instrText xml:space="preserve"> PAGEREF _Toc27575421 \h </w:instrText>
+              <w:instrText xml:space="preserve"> PAGEREF _Toc27599497 \h </w:instrText>
             </w:r>
             <w:r>
               <w:rPr>
@@ -2173,10 +1857,10 @@
             <w:rPr>
               <w:rFonts w:eastAsiaTheme="minorEastAsia"/>
               <w:noProof/>
-              <w:lang w:val="en-US"/>
+              <w:lang w:eastAsia="de-CH"/>
             </w:rPr>
           </w:pPr>
-          <w:hyperlink w:anchor="_Toc27575422" w:history="1">
+          <w:hyperlink w:anchor="_Toc27599498" w:history="1">
             <w:r>
               <w:rPr>
                 <w:rStyle w:val="Hyperlink"/>
@@ -2188,7 +1872,7 @@
               <w:rPr>
                 <w:rFonts w:eastAsiaTheme="minorEastAsia"/>
                 <w:noProof/>
-                <w:lang w:val="en-US"/>
+                <w:lang w:eastAsia="de-CH"/>
               </w:rPr>
               <w:tab/>
             </w:r>
@@ -2218,7 +1902,7 @@
                 <w:noProof/>
                 <w:webHidden/>
               </w:rPr>
-              <w:instrText xml:space="preserve"> PAGEREF _Toc27575422 \h </w:instrText>
+              <w:instrText xml:space="preserve"> PAGEREF _Toc27599498 \h </w:instrText>
             </w:r>
             <w:r>
               <w:rPr>
@@ -2259,10 +1943,10 @@
             <w:rPr>
               <w:rFonts w:eastAsiaTheme="minorEastAsia"/>
               <w:noProof/>
-              <w:lang w:val="en-US"/>
+              <w:lang w:eastAsia="de-CH"/>
             </w:rPr>
           </w:pPr>
-          <w:hyperlink w:anchor="_Toc27575423" w:history="1">
+          <w:hyperlink w:anchor="_Toc27599499" w:history="1">
             <w:r>
               <w:rPr>
                 <w:rStyle w:val="Hyperlink"/>
@@ -2274,7 +1958,7 @@
               <w:rPr>
                 <w:rFonts w:eastAsiaTheme="minorEastAsia"/>
                 <w:noProof/>
-                <w:lang w:val="en-US"/>
+                <w:lang w:eastAsia="de-CH"/>
               </w:rPr>
               <w:tab/>
             </w:r>
@@ -2304,7 +1988,7 @@
                 <w:noProof/>
                 <w:webHidden/>
               </w:rPr>
-              <w:instrText xml:space="preserve"> PAGEREF _Toc27575423 \h </w:instrText>
+              <w:instrText xml:space="preserve"> PAGEREF _Toc27599499 \h </w:instrText>
             </w:r>
             <w:r>
               <w:rPr>
@@ -2356,7 +2040,7 @@
       <w:pPr>
         <w:pStyle w:val="berschrift1"/>
       </w:pPr>
-      <w:bookmarkStart w:id="0" w:name="_Toc27575398"/>
+      <w:bookmarkStart w:id="0" w:name="_Toc27599478"/>
       <w:r>
         <w:lastRenderedPageBreak/>
         <w:t>Einleitung</w:t>
@@ -2393,7 +2077,7 @@
       <w:pPr>
         <w:pStyle w:val="berschrift1"/>
       </w:pPr>
-      <w:bookmarkStart w:id="1" w:name="_Toc27575399"/>
+      <w:bookmarkStart w:id="1" w:name="_Toc27599479"/>
       <w:r>
         <w:t>Zweck des Dokuments</w:t>
       </w:r>
@@ -2408,7 +2092,7 @@
       <w:pPr>
         <w:pStyle w:val="berschrift1"/>
       </w:pPr>
-      <w:bookmarkStart w:id="2" w:name="_Toc27575400"/>
+      <w:bookmarkStart w:id="2" w:name="_Toc27599480"/>
       <w:r>
         <w:t>Was wurde umgesetzt?</w:t>
       </w:r>
@@ -2770,7 +2454,7 @@
       <w:pPr>
         <w:pStyle w:val="berschrift1"/>
       </w:pPr>
-      <w:bookmarkStart w:id="3" w:name="_Toc27575401"/>
+      <w:bookmarkStart w:id="3" w:name="_Toc27599481"/>
       <w:r>
         <w:lastRenderedPageBreak/>
         <w:t>M</w:t>
@@ -2968,7 +2652,7 @@
         <w:pStyle w:val="berschrift1"/>
       </w:pPr>
       <w:bookmarkStart w:id="4" w:name="_Toc531700948"/>
-      <w:bookmarkStart w:id="5" w:name="_Toc27575402"/>
+      <w:bookmarkStart w:id="5" w:name="_Toc27599482"/>
       <w:r>
         <w:t>Programmierrichtlinien</w:t>
       </w:r>
@@ -2981,7 +2665,7 @@
       </w:pPr>
       <w:bookmarkStart w:id="6" w:name="_Toc483319507"/>
       <w:bookmarkStart w:id="7" w:name="_Toc531700949"/>
-      <w:bookmarkStart w:id="8" w:name="_Toc27575403"/>
+      <w:bookmarkStart w:id="8" w:name="_Toc27599483"/>
       <w:r>
         <w:t>Naming Conventions</w:t>
       </w:r>
@@ -2999,7 +2683,7 @@
         <w:pStyle w:val="berschrift3"/>
       </w:pPr>
       <w:bookmarkStart w:id="9" w:name="_Toc483319508"/>
-      <w:bookmarkStart w:id="10" w:name="_Toc27575404"/>
+      <w:bookmarkStart w:id="10" w:name="_Toc27599484"/>
       <w:r>
         <w:t>Variablen</w:t>
       </w:r>
@@ -3021,14 +2705,9 @@
     </w:p>
     <w:p>
       <w:r>
-        <w:t>Globale Variablen (Membervariablen) werden zusätzlich mit dem Präfix «m_</w:t>
-      </w:r>
-      <w:proofErr w:type="gramStart"/>
-      <w:r>
-        <w:t>»  (</w:t>
+        <w:t>Globale Variablen (Membervariablen) werden zusätzlich mit dem Präfix «m_»  (</w:t>
       </w:r>
       <w:proofErr w:type="spellStart"/>
-      <w:proofErr w:type="gramEnd"/>
       <w:r>
         <w:t>m_thisVariable</w:t>
       </w:r>
@@ -3041,7 +2720,7 @@
       <w:pPr>
         <w:pStyle w:val="berschrift3"/>
       </w:pPr>
-      <w:bookmarkStart w:id="11" w:name="_Toc27575405"/>
+      <w:bookmarkStart w:id="11" w:name="_Toc27599485"/>
       <w:r>
         <w:t>Properties</w:t>
       </w:r>
@@ -3065,7 +2744,7 @@
         <w:pStyle w:val="berschrift3"/>
       </w:pPr>
       <w:bookmarkStart w:id="12" w:name="_Toc483319510"/>
-      <w:bookmarkStart w:id="13" w:name="_Toc27575406"/>
+      <w:bookmarkStart w:id="13" w:name="_Toc27599486"/>
       <w:r>
         <w:t>Methoden</w:t>
       </w:r>
@@ -3086,32 +2765,11 @@
       </w:r>
     </w:p>
     <w:p>
-      <w:r>
-        <w:t xml:space="preserve">Methoden sollen, wenn möglich nach dem Schema «Verben + Nomen» benannt werden (z.B. </w:t>
-      </w:r>
-      <w:proofErr w:type="spellStart"/>
-      <w:r>
-        <w:t>GetStation</w:t>
-      </w:r>
-      <w:proofErr w:type="spellEnd"/>
-      <w:r>
-        <w:t xml:space="preserve">, </w:t>
-      </w:r>
-      <w:proofErr w:type="spellStart"/>
-      <w:r>
-        <w:t>SetConnenction</w:t>
-      </w:r>
-      <w:proofErr w:type="spellEnd"/>
-      <w:r>
-        <w:t>).</w:t>
-      </w:r>
-    </w:p>
-    <w:p>
       <w:pPr>
         <w:pStyle w:val="berschrift3"/>
       </w:pPr>
       <w:bookmarkStart w:id="14" w:name="_Toc483319511"/>
-      <w:bookmarkStart w:id="15" w:name="_Toc27575407"/>
+      <w:bookmarkStart w:id="15" w:name="_Toc27599487"/>
       <w:r>
         <w:t>Klassen</w:t>
       </w:r>
@@ -3141,7 +2799,7 @@
         <w:pStyle w:val="berschrift3"/>
       </w:pPr>
       <w:bookmarkStart w:id="16" w:name="_Toc483319512"/>
-      <w:bookmarkStart w:id="17" w:name="_Toc27575408"/>
+      <w:bookmarkStart w:id="17" w:name="_Toc27599488"/>
       <w:r>
         <w:t>GUI-Controls</w:t>
       </w:r>
@@ -3150,15 +2808,7 @@
     </w:p>
     <w:p>
       <w:r>
-        <w:t xml:space="preserve">Der Name der GUI-Controls besteht jeweils aus einem dreistelligen Präfix, welcher den Typ </w:t>
-      </w:r>
-      <w:proofErr w:type="gramStart"/>
-      <w:r>
-        <w:t>des Control</w:t>
-      </w:r>
-      <w:proofErr w:type="gramEnd"/>
-      <w:r>
-        <w:t xml:space="preserve"> abkürzt, und dem eigentlichen Namen. Er wird Camel-Case geschrieben (z.B. </w:t>
+        <w:t xml:space="preserve">Der Name der GUI-Controls besteht jeweils aus einem dreistelligen Präfix, welcher den Typ des Control abkürzt, und dem eigentlichen Namen. Er wird Camel-Case geschrieben (z.B. </w:t>
       </w:r>
       <w:proofErr w:type="spellStart"/>
       <w:r>
@@ -3170,7 +2820,13 @@
       </w:r>
       <w:proofErr w:type="spellStart"/>
       <w:r>
-        <w:t>cmbStartStation</w:t>
+        <w:t>txt</w:t>
+      </w:r>
+      <w:r>
+        <w:t>S</w:t>
+      </w:r>
+      <w:r>
+        <w:t>tationSuche</w:t>
       </w:r>
       <w:proofErr w:type="spellEnd"/>
       <w:r>
@@ -3182,7 +2838,7 @@
         <w:pStyle w:val="berschrift2"/>
       </w:pPr>
       <w:bookmarkStart w:id="18" w:name="_Toc531700950"/>
-      <w:bookmarkStart w:id="19" w:name="_Toc27575409"/>
+      <w:bookmarkStart w:id="19" w:name="_Toc27599489"/>
       <w:r>
         <w:lastRenderedPageBreak/>
         <w:t>Deklaration von Variablen</w:t>
@@ -3195,7 +2851,7 @@
         <w:pStyle w:val="berschrift3"/>
       </w:pPr>
       <w:bookmarkStart w:id="20" w:name="_Toc483319514"/>
-      <w:bookmarkStart w:id="21" w:name="_Toc27575410"/>
+      <w:bookmarkStart w:id="21" w:name="_Toc27599490"/>
       <w:r>
         <w:t>Lokale Variablen</w:t>
       </w:r>
@@ -3212,7 +2868,7 @@
         <w:pStyle w:val="berschrift3"/>
       </w:pPr>
       <w:bookmarkStart w:id="22" w:name="_Toc483319515"/>
-      <w:bookmarkStart w:id="23" w:name="_Toc27575411"/>
+      <w:bookmarkStart w:id="23" w:name="_Toc27599491"/>
       <w:r>
         <w:t>Globale Variablen</w:t>
       </w:r>
@@ -3236,272 +2892,74 @@
       <w:pPr>
         <w:pStyle w:val="berschrift2"/>
       </w:pPr>
-      <w:bookmarkStart w:id="24" w:name="_Toc483319516"/>
-      <w:bookmarkStart w:id="25" w:name="_Toc531700951"/>
-      <w:bookmarkStart w:id="26" w:name="_Toc27575412"/>
-      <w:r>
-        <w:t>Comments</w:t>
+      <w:bookmarkStart w:id="24" w:name="_Toc531700952"/>
+      <w:bookmarkStart w:id="25" w:name="_Toc27599493"/>
+      <w:r>
+        <w:t>Geschweifte Klammern</w:t>
       </w:r>
       <w:bookmarkEnd w:id="24"/>
       <w:bookmarkEnd w:id="25"/>
-      <w:bookmarkEnd w:id="26"/>
     </w:p>
     <w:p>
       <w:r>
-        <w:t xml:space="preserve">Alle Methoden, die </w:t>
+        <w:t xml:space="preserve">Nach </w:t>
       </w:r>
       <w:proofErr w:type="spellStart"/>
       <w:r>
-        <w:t>public</w:t>
+        <w:t>If</w:t>
       </w:r>
       <w:proofErr w:type="spellEnd"/>
       <w:r>
-        <w:t xml:space="preserve"> sind, müssen mit einem XML-Kommentar beschrieben werden. Bei Privaten Methoden ist es nicht zwingend und liegt im Ermessen des Entwicklers.</w:t>
+        <w:t xml:space="preserve">-, </w:t>
+      </w:r>
+      <w:proofErr w:type="spellStart"/>
+      <w:r>
+        <w:t>For</w:t>
+      </w:r>
+      <w:proofErr w:type="spellEnd"/>
+      <w:r>
+        <w:t xml:space="preserve">-, </w:t>
+      </w:r>
+      <w:proofErr w:type="spellStart"/>
+      <w:r>
+        <w:t>Foreach</w:t>
+      </w:r>
+      <w:proofErr w:type="spellEnd"/>
+      <w:r>
+        <w:t xml:space="preserve">-, </w:t>
+      </w:r>
+      <w:proofErr w:type="spellStart"/>
+      <w:r>
+        <w:t>While</w:t>
+      </w:r>
+      <w:proofErr w:type="spellEnd"/>
+      <w:r>
+        <w:t xml:space="preserve">- und Switch-Statements </w:t>
+      </w:r>
+      <w:r>
+        <w:t>wird</w:t>
+      </w:r>
+      <w:r>
+        <w:t xml:space="preserve"> die geschweifte K</w:t>
+      </w:r>
+      <w:r>
+        <w:t>lammer auf eine neue Linie geschrieben.</w:t>
       </w:r>
     </w:p>
     <w:p>
       <w:r>
-        <w:t>Innerhalb von Methoden werden Kommentare bei Notwendigkeit eine Zeile über dem zu kommentierenden Block geschrieben.</w:t>
+        <w:t>Folgt nach dem Statement nur eine Linie Code, können die geschweiften Klammern gänzlich weggelassen werden.</w:t>
       </w:r>
     </w:p>
     <w:p>
-      <w:r>
-        <w:t>Der Inhalt der Kommentare beschreibt, was nachfolgend passiert. Es soll jedoch nicht «übersetzt» werden, sondern Zusatzinfos für die Verständlichkeit geliefert werden.</w:t>
-      </w:r>
-    </w:p>
-    <w:p>
-      <w:pPr>
-        <w:pStyle w:val="berschrift2"/>
-      </w:pPr>
-      <w:bookmarkStart w:id="27" w:name="_Toc531700952"/>
-      <w:bookmarkStart w:id="28" w:name="_Toc27575413"/>
-      <w:r>
-        <w:t>Geschweifte Klammern</w:t>
-      </w:r>
-      <w:bookmarkEnd w:id="27"/>
-      <w:bookmarkEnd w:id="28"/>
-    </w:p>
-    <w:p>
-      <w:r>
-        <w:t xml:space="preserve">Nach </w:t>
-      </w:r>
-      <w:proofErr w:type="spellStart"/>
-      <w:r>
-        <w:t>If</w:t>
-      </w:r>
-      <w:proofErr w:type="spellEnd"/>
-      <w:r>
-        <w:t xml:space="preserve">-, </w:t>
-      </w:r>
-      <w:proofErr w:type="spellStart"/>
-      <w:r>
-        <w:t>For</w:t>
-      </w:r>
-      <w:proofErr w:type="spellEnd"/>
-      <w:r>
-        <w:t xml:space="preserve">-, </w:t>
-      </w:r>
-      <w:proofErr w:type="spellStart"/>
-      <w:r>
-        <w:t>Foreach</w:t>
-      </w:r>
-      <w:proofErr w:type="spellEnd"/>
-      <w:r>
-        <w:t xml:space="preserve">-, </w:t>
-      </w:r>
-      <w:proofErr w:type="spellStart"/>
-      <w:r>
-        <w:t>While</w:t>
-      </w:r>
-      <w:proofErr w:type="spellEnd"/>
-      <w:r>
-        <w:t xml:space="preserve">- und Switch-Statements </w:t>
-      </w:r>
-      <w:r>
-        <w:t>wird</w:t>
-      </w:r>
-      <w:r>
-        <w:t xml:space="preserve"> </w:t>
-      </w:r>
-      <w:proofErr w:type="gramStart"/>
-      <w:r>
-        <w:t>die geschweiften K</w:t>
-      </w:r>
-      <w:r>
-        <w:t>lammer</w:t>
-      </w:r>
-      <w:proofErr w:type="gramEnd"/>
-      <w:r>
-        <w:t xml:space="preserve"> auf eine neue Linie geschrieben.</w:t>
-      </w:r>
-    </w:p>
-    <w:p>
-      <w:r>
-        <w:t>Folgt nach dem Statement nur eine Linie Code, können die geschweiften Klammern gänzlich weggelassen werden.</w:t>
-      </w:r>
-    </w:p>
-    <w:p>
-      <w:pPr>
-        <w:pStyle w:val="berschrift2"/>
-      </w:pPr>
-      <w:bookmarkStart w:id="29" w:name="_Toc531700953"/>
-      <w:bookmarkStart w:id="30" w:name="_Toc27575414"/>
-      <w:r>
-        <w:t>Verwendete Technologien</w:t>
-      </w:r>
-      <w:bookmarkEnd w:id="29"/>
-      <w:bookmarkEnd w:id="30"/>
-    </w:p>
-    <w:p>
-      <w:r>
-        <w:t xml:space="preserve">Es wird in der Sprache C# Version 7.2 und dem </w:t>
-      </w:r>
-      <w:proofErr w:type="spellStart"/>
-      <w:r>
-        <w:t>DotNet</w:t>
-      </w:r>
-      <w:proofErr w:type="spellEnd"/>
-      <w:r>
-        <w:t xml:space="preserve">-Framework 4.7.2 entwickelt. Das GUI wird mithilfe dem Framework Windows </w:t>
-      </w:r>
-      <w:proofErr w:type="spellStart"/>
-      <w:r>
-        <w:t>Presentation</w:t>
-      </w:r>
-      <w:proofErr w:type="spellEnd"/>
-      <w:r>
-        <w:t xml:space="preserve"> </w:t>
-      </w:r>
-      <w:proofErr w:type="spellStart"/>
-      <w:r>
-        <w:t>Foundation</w:t>
-      </w:r>
-      <w:proofErr w:type="spellEnd"/>
-      <w:r>
-        <w:t xml:space="preserve"> (WPF) entwickelt. Es wird dabei das MVVM (Model-View-</w:t>
-      </w:r>
-      <w:proofErr w:type="spellStart"/>
-      <w:r>
-        <w:t>ViewModel</w:t>
-      </w:r>
-      <w:proofErr w:type="spellEnd"/>
-      <w:r>
-        <w:t xml:space="preserve">) Pattern angewandt. </w:t>
-      </w:r>
-    </w:p>
-    <w:p>
-      <w:pPr>
-        <w:pStyle w:val="berschrift2"/>
-      </w:pPr>
-      <w:bookmarkStart w:id="31" w:name="_Toc531700954"/>
-      <w:bookmarkStart w:id="32" w:name="_Toc27575415"/>
-      <w:r>
-        <w:t>Ordnerstruktur im Projekt</w:t>
-      </w:r>
-      <w:bookmarkEnd w:id="31"/>
-      <w:bookmarkEnd w:id="32"/>
-    </w:p>
-    <w:p>
-      <w:r>
-        <w:t>Im Projekt existieren folgende Ordner mit den beschriebenen Inhalten:</w:t>
-      </w:r>
-    </w:p>
-    <w:p>
-      <w:pPr>
-        <w:pStyle w:val="Listenabsatz"/>
-        <w:numPr>
-          <w:ilvl w:val="0"/>
-          <w:numId w:val="9"/>
-        </w:numPr>
-        <w:spacing w:after="60" w:line="276" w:lineRule="auto"/>
-      </w:pPr>
-      <w:r>
-        <w:t>Model: Enthält die Models (Data)</w:t>
-      </w:r>
-    </w:p>
-    <w:p>
-      <w:pPr>
-        <w:pStyle w:val="Listenabsatz"/>
-        <w:numPr>
-          <w:ilvl w:val="0"/>
-          <w:numId w:val="9"/>
-        </w:numPr>
-        <w:spacing w:after="60" w:line="276" w:lineRule="auto"/>
-      </w:pPr>
-      <w:proofErr w:type="spellStart"/>
-      <w:r>
-        <w:t>ViewModel</w:t>
-      </w:r>
-      <w:proofErr w:type="spellEnd"/>
-      <w:r>
-        <w:t xml:space="preserve">: Enthält die </w:t>
-      </w:r>
-      <w:proofErr w:type="spellStart"/>
-      <w:r>
-        <w:t>ViewModel</w:t>
-      </w:r>
-      <w:proofErr w:type="spellEnd"/>
-    </w:p>
-    <w:p>
-      <w:pPr>
-        <w:pStyle w:val="Listenabsatz"/>
-        <w:numPr>
-          <w:ilvl w:val="0"/>
-          <w:numId w:val="9"/>
-        </w:numPr>
-        <w:spacing w:after="60" w:line="276" w:lineRule="auto"/>
-      </w:pPr>
-      <w:r>
-        <w:t>View: Enthält die Views (XAML-Dateien mit den dazugehörigen Code-Behind Dateien)</w:t>
-      </w:r>
-    </w:p>
-    <w:p>
-      <w:pPr>
-        <w:pStyle w:val="Listenabsatz"/>
-        <w:numPr>
-          <w:ilvl w:val="0"/>
-          <w:numId w:val="9"/>
-        </w:numPr>
-        <w:spacing w:after="60" w:line="276" w:lineRule="auto"/>
-      </w:pPr>
-      <w:r>
-        <w:t>Helper: Klassen und Methoden, die generelle Aufgaben erledigen auf Hilfeservice bereitstellen.</w:t>
-      </w:r>
-    </w:p>
-    <w:p>
-      <w:pPr>
-        <w:pStyle w:val="Listenabsatz"/>
-        <w:numPr>
-          <w:ilvl w:val="0"/>
-          <w:numId w:val="9"/>
-        </w:numPr>
-        <w:spacing w:after="60" w:line="276" w:lineRule="auto"/>
-      </w:pPr>
-      <w:proofErr w:type="spellStart"/>
-      <w:r>
-        <w:t>Ressources</w:t>
-      </w:r>
-      <w:proofErr w:type="spellEnd"/>
-      <w:r>
-        <w:t>: Sämtliche Dateien, die kein Programmcode enthalten (z.B. Icons, externe Libraries).</w:t>
-      </w:r>
-    </w:p>
-    <w:p>
-      <w:r>
-        <w:br w:type="page"/>
-      </w:r>
-    </w:p>
-    <w:p>
       <w:pPr>
         <w:pStyle w:val="berschrift1"/>
       </w:pPr>
-      <w:bookmarkStart w:id="33" w:name="_Toc27575416"/>
-      <w:r>
-        <w:lastRenderedPageBreak/>
+      <w:bookmarkStart w:id="26" w:name="_Toc27599496"/>
+      <w:r>
         <w:t>Diagramme</w:t>
       </w:r>
-      <w:bookmarkStart w:id="34" w:name="_Toc27575417"/>
-      <w:bookmarkEnd w:id="33"/>
+      <w:bookmarkEnd w:id="26"/>
     </w:p>
     <w:p>
       <w:pPr>
@@ -3521,7 +2979,6 @@
         </w:rPr>
         <w:t>Use Case Diagramm</w:t>
       </w:r>
-      <w:bookmarkEnd w:id="34"/>
       <w:r>
         <w:rPr>
           <w:b/>
@@ -3538,9 +2995,9 @@
           <w:noProof/>
         </w:rPr>
         <w:drawing>
-          <wp:inline distT="0" distB="0" distL="0" distR="0" wp14:anchorId="2CEAD971" wp14:editId="74FB80AD">
-            <wp:extent cx="3223874" cy="4365266"/>
-            <wp:effectExtent l="0" t="0" r="0" b="0"/>
+          <wp:inline distT="0" distB="0" distL="0" distR="0" wp14:anchorId="2CEAD971" wp14:editId="3F61E482">
+            <wp:extent cx="3421909" cy="4633415"/>
+            <wp:effectExtent l="0" t="0" r="7620" b="0"/>
             <wp:docPr id="1" name="Grafik 1"/>
             <wp:cNvGraphicFramePr>
               <a:graphicFrameLocks xmlns:a="http://schemas.openxmlformats.org/drawingml/2006/main" noChangeAspect="1"/>
@@ -3570,7 +3027,7 @@
                   <pic:spPr bwMode="auto">
                     <a:xfrm>
                       <a:off x="0" y="0"/>
-                      <a:ext cx="3292170" cy="4457742"/>
+                      <a:ext cx="3509549" cy="4752083"/>
                     </a:xfrm>
                     <a:prstGeom prst="rect">
                       <a:avLst/>
@@ -3605,6 +3062,7 @@
           </w:tcPr>
           <w:p>
             <w:r>
+              <w:lastRenderedPageBreak/>
               <w:t>Use Case</w:t>
             </w:r>
           </w:p>
@@ -3810,7 +3268,6 @@
               </w:numPr>
             </w:pPr>
             <w:r>
-              <w:lastRenderedPageBreak/>
               <w:t>Nach Station suchen (es werden automatisch passende Stationen angezeigt) und von der Liste auswählen</w:t>
             </w:r>
           </w:p>
@@ -3836,7 +3293,6 @@
           </w:tcPr>
           <w:p>
             <w:r>
-              <w:lastRenderedPageBreak/>
               <w:t>Alternativer Ablauf #2</w:t>
             </w:r>
           </w:p>
@@ -3963,7 +3419,6 @@
           <w:szCs w:val="28"/>
         </w:rPr>
       </w:pPr>
-      <w:bookmarkStart w:id="35" w:name="_Toc27575418"/>
       <w:r>
         <w:rPr>
           <w:b/>
@@ -3973,7 +3428,6 @@
         </w:rPr>
         <w:t>Aktivitätsdiagramm</w:t>
       </w:r>
-      <w:bookmarkEnd w:id="35"/>
       <w:r>
         <w:rPr>
           <w:b/>
@@ -3983,7 +3437,6 @@
         </w:rPr>
         <w:t>:</w:t>
       </w:r>
-      <w:bookmarkStart w:id="36" w:name="_GoBack"/>
       <w:r>
         <w:rPr>
           <w:b/>
@@ -4041,37 +3494,748 @@
           </wp:inline>
         </w:drawing>
       </w:r>
-      <w:bookmarkEnd w:id="36"/>
     </w:p>
     <w:p>
       <w:pPr>
         <w:pStyle w:val="berschrift1"/>
       </w:pPr>
-      <w:bookmarkStart w:id="37" w:name="_Toc27575421"/>
-      <w:r>
+      <w:bookmarkStart w:id="27" w:name="_Toc27599497"/>
+      <w:r>
+        <w:lastRenderedPageBreak/>
         <w:t>Testfälle</w:t>
       </w:r>
-      <w:bookmarkEnd w:id="37"/>
+      <w:bookmarkEnd w:id="27"/>
     </w:p>
     <w:p>
-      <w:pPr>
-        <w:pStyle w:val="berschrift1"/>
-      </w:pPr>
-      <w:bookmarkStart w:id="38" w:name="_Toc27575422"/>
-      <w:r>
-        <w:t>Testprotokoll</w:t>
-      </w:r>
-      <w:bookmarkEnd w:id="38"/>
+      <w:r>
+        <w:rPr>
+          <w:b/>
+        </w:rPr>
+        <w:t>Testfall 1:</w:t>
+      </w:r>
+    </w:p>
+    <w:tbl>
+      <w:tblPr>
+        <w:tblStyle w:val="Tabellenraster"/>
+        <w:tblW w:w="0" w:type="auto"/>
+        <w:tblLook w:val="04A0" w:firstRow="1" w:lastRow="0" w:firstColumn="1" w:lastColumn="0" w:noHBand="0" w:noVBand="1"/>
+      </w:tblPr>
+      <w:tblGrid>
+        <w:gridCol w:w="1435"/>
+        <w:gridCol w:w="3870"/>
+        <w:gridCol w:w="4045"/>
+      </w:tblGrid>
+      <w:tr>
+        <w:tc>
+          <w:tcPr>
+            <w:tcW w:w="1435" w:type="dxa"/>
+            <w:shd w:val="clear" w:color="auto" w:fill="B4C6E7" w:themeFill="accent1" w:themeFillTint="66"/>
+          </w:tcPr>
+          <w:p>
+            <w:r>
+              <w:t>Schritt</w:t>
+            </w:r>
+          </w:p>
+        </w:tc>
+        <w:tc>
+          <w:tcPr>
+            <w:tcW w:w="3870" w:type="dxa"/>
+            <w:shd w:val="clear" w:color="auto" w:fill="B4C6E7" w:themeFill="accent1" w:themeFillTint="66"/>
+          </w:tcPr>
+          <w:p>
+            <w:r>
+              <w:t>Schritt im Programm</w:t>
+            </w:r>
+          </w:p>
+        </w:tc>
+        <w:tc>
+          <w:tcPr>
+            <w:tcW w:w="4045" w:type="dxa"/>
+            <w:shd w:val="clear" w:color="auto" w:fill="B4C6E7" w:themeFill="accent1" w:themeFillTint="66"/>
+          </w:tcPr>
+          <w:p>
+            <w:r>
+              <w:t>Erwartetes Ergebnis</w:t>
+            </w:r>
+          </w:p>
+        </w:tc>
+      </w:tr>
+      <w:tr>
+        <w:tc>
+          <w:tcPr>
+            <w:tcW w:w="1435" w:type="dxa"/>
+          </w:tcPr>
+          <w:p>
+            <w:r>
+              <w:t>1</w:t>
+            </w:r>
+          </w:p>
+        </w:tc>
+        <w:tc>
+          <w:tcPr>
+            <w:tcW w:w="3870" w:type="dxa"/>
+          </w:tcPr>
+          <w:p>
+            <w:r>
+              <w:t>Unter dem Tab Verbindungen beide TextBoxen ausfüllen.</w:t>
+            </w:r>
+          </w:p>
+        </w:tc>
+        <w:tc>
+          <w:tcPr>
+            <w:tcW w:w="4045" w:type="dxa"/>
+          </w:tcPr>
+          <w:p>
+            <w:r>
+              <w:t>Pro TextBox wird ein</w:t>
+            </w:r>
+            <w:r>
+              <w:t xml:space="preserve">e </w:t>
+            </w:r>
+            <w:proofErr w:type="spellStart"/>
+            <w:r>
+              <w:t>ListBox</w:t>
+            </w:r>
+            <w:proofErr w:type="spellEnd"/>
+            <w:r>
+              <w:t xml:space="preserve"> mit Vorschlägen angezeigt.</w:t>
+            </w:r>
+          </w:p>
+        </w:tc>
+      </w:tr>
+      <w:tr>
+        <w:tc>
+          <w:tcPr>
+            <w:tcW w:w="1435" w:type="dxa"/>
+          </w:tcPr>
+          <w:p>
+            <w:r>
+              <w:t>2</w:t>
+            </w:r>
+          </w:p>
+        </w:tc>
+        <w:tc>
+          <w:tcPr>
+            <w:tcW w:w="3870" w:type="dxa"/>
+          </w:tcPr>
+          <w:p>
+            <w:r>
+              <w:t xml:space="preserve">Für jede TextBox ein Element der </w:t>
+            </w:r>
+            <w:proofErr w:type="spellStart"/>
+            <w:r>
+              <w:t>ListBox</w:t>
+            </w:r>
+            <w:proofErr w:type="spellEnd"/>
+            <w:r>
+              <w:t xml:space="preserve"> auswählen und au</w:t>
+            </w:r>
+            <w:r>
+              <w:t>f</w:t>
+            </w:r>
+            <w:r>
+              <w:t xml:space="preserve"> «Suchen» klicken</w:t>
+            </w:r>
+          </w:p>
+        </w:tc>
+        <w:tc>
+          <w:tcPr>
+            <w:tcW w:w="4045" w:type="dxa"/>
+          </w:tcPr>
+          <w:p>
+            <w:r>
+              <w:t xml:space="preserve">Die ausgewählte Station der </w:t>
+            </w:r>
+            <w:proofErr w:type="spellStart"/>
+            <w:r>
+              <w:t>ListBox</w:t>
+            </w:r>
+            <w:proofErr w:type="spellEnd"/>
+            <w:r>
+              <w:t xml:space="preserve"> wird in der zugehörigen TextBox angezeigt</w:t>
+            </w:r>
+            <w:r>
+              <w:t xml:space="preserve"> und die Verbindung wird in </w:t>
+            </w:r>
+            <w:r>
+              <w:t xml:space="preserve">der </w:t>
+            </w:r>
+            <w:proofErr w:type="spellStart"/>
+            <w:r>
+              <w:t>DataGridView</w:t>
+            </w:r>
+            <w:proofErr w:type="spellEnd"/>
+            <w:r>
+              <w:t xml:space="preserve"> angezeigt</w:t>
+            </w:r>
+          </w:p>
+        </w:tc>
+      </w:tr>
+    </w:tbl>
+    <w:p>
+      <w:pPr>
+        <w:rPr>
+          <w:b/>
+        </w:rPr>
+      </w:pPr>
+      <w:r>
+        <w:rPr>
+          <w:b/>
+        </w:rPr>
+        <w:t>Testfall 2:</w:t>
+      </w:r>
+    </w:p>
+    <w:tbl>
+      <w:tblPr>
+        <w:tblStyle w:val="Tabellenraster"/>
+        <w:tblW w:w="0" w:type="auto"/>
+        <w:tblLook w:val="04A0" w:firstRow="1" w:lastRow="0" w:firstColumn="1" w:lastColumn="0" w:noHBand="0" w:noVBand="1"/>
+      </w:tblPr>
+      <w:tblGrid>
+        <w:gridCol w:w="1435"/>
+        <w:gridCol w:w="3870"/>
+        <w:gridCol w:w="4045"/>
+      </w:tblGrid>
+      <w:tr>
+        <w:tc>
+          <w:tcPr>
+            <w:tcW w:w="1435" w:type="dxa"/>
+            <w:shd w:val="clear" w:color="auto" w:fill="B4C6E7" w:themeFill="accent1" w:themeFillTint="66"/>
+          </w:tcPr>
+          <w:p>
+            <w:r>
+              <w:t>Schritt</w:t>
+            </w:r>
+          </w:p>
+        </w:tc>
+        <w:tc>
+          <w:tcPr>
+            <w:tcW w:w="3870" w:type="dxa"/>
+            <w:shd w:val="clear" w:color="auto" w:fill="B4C6E7" w:themeFill="accent1" w:themeFillTint="66"/>
+          </w:tcPr>
+          <w:p>
+            <w:r>
+              <w:t>Schritt im Programm</w:t>
+            </w:r>
+          </w:p>
+        </w:tc>
+        <w:tc>
+          <w:tcPr>
+            <w:tcW w:w="4045" w:type="dxa"/>
+            <w:shd w:val="clear" w:color="auto" w:fill="B4C6E7" w:themeFill="accent1" w:themeFillTint="66"/>
+          </w:tcPr>
+          <w:p>
+            <w:r>
+              <w:t>Erwartetes Ergebnis</w:t>
+            </w:r>
+          </w:p>
+        </w:tc>
+      </w:tr>
+      <w:tr>
+        <w:tc>
+          <w:tcPr>
+            <w:tcW w:w="1435" w:type="dxa"/>
+          </w:tcPr>
+          <w:p>
+            <w:r>
+              <w:t>1</w:t>
+            </w:r>
+          </w:p>
+        </w:tc>
+        <w:tc>
+          <w:tcPr>
+            <w:tcW w:w="3870" w:type="dxa"/>
+          </w:tcPr>
+          <w:p>
+            <w:r>
+              <w:t xml:space="preserve">Bei allen Tabs, </w:t>
+            </w:r>
+            <w:r>
+              <w:t xml:space="preserve">TextBoxen </w:t>
+            </w:r>
+            <w:r>
+              <w:t>leer lassen und auf Suchen klicken.</w:t>
+            </w:r>
+          </w:p>
+        </w:tc>
+        <w:tc>
+          <w:tcPr>
+            <w:tcW w:w="4045" w:type="dxa"/>
+          </w:tcPr>
+          <w:p>
+            <w:r>
+              <w:t>Eine Fehlermeldung erscheint</w:t>
+            </w:r>
+            <w:r>
+              <w:t>, das Programm läuft weiter.</w:t>
+            </w:r>
+          </w:p>
+        </w:tc>
+      </w:tr>
+    </w:tbl>
+    <w:p>
+      <w:r>
+        <w:rPr>
+          <w:b/>
+        </w:rPr>
+        <w:t xml:space="preserve">Testfall </w:t>
+      </w:r>
+      <w:r>
+        <w:rPr>
+          <w:b/>
+        </w:rPr>
+        <w:t>3</w:t>
+      </w:r>
+      <w:r>
+        <w:rPr>
+          <w:b/>
+        </w:rPr>
+        <w:t>:</w:t>
+      </w:r>
+    </w:p>
+    <w:tbl>
+      <w:tblPr>
+        <w:tblStyle w:val="Tabellenraster"/>
+        <w:tblW w:w="0" w:type="auto"/>
+        <w:tblLook w:val="04A0" w:firstRow="1" w:lastRow="0" w:firstColumn="1" w:lastColumn="0" w:noHBand="0" w:noVBand="1"/>
+      </w:tblPr>
+      <w:tblGrid>
+        <w:gridCol w:w="1435"/>
+        <w:gridCol w:w="3870"/>
+        <w:gridCol w:w="4045"/>
+      </w:tblGrid>
+      <w:tr>
+        <w:tc>
+          <w:tcPr>
+            <w:tcW w:w="1435" w:type="dxa"/>
+            <w:shd w:val="clear" w:color="auto" w:fill="B4C6E7" w:themeFill="accent1" w:themeFillTint="66"/>
+          </w:tcPr>
+          <w:p>
+            <w:r>
+              <w:t>Schritt</w:t>
+            </w:r>
+          </w:p>
+        </w:tc>
+        <w:tc>
+          <w:tcPr>
+            <w:tcW w:w="3870" w:type="dxa"/>
+            <w:shd w:val="clear" w:color="auto" w:fill="B4C6E7" w:themeFill="accent1" w:themeFillTint="66"/>
+          </w:tcPr>
+          <w:p>
+            <w:r>
+              <w:t>Schritt im Programm</w:t>
+            </w:r>
+          </w:p>
+        </w:tc>
+        <w:tc>
+          <w:tcPr>
+            <w:tcW w:w="4045" w:type="dxa"/>
+            <w:shd w:val="clear" w:color="auto" w:fill="B4C6E7" w:themeFill="accent1" w:themeFillTint="66"/>
+          </w:tcPr>
+          <w:p>
+            <w:r>
+              <w:t>Erwartetes Ergebnis</w:t>
+            </w:r>
+          </w:p>
+        </w:tc>
+      </w:tr>
+      <w:tr>
+        <w:tc>
+          <w:tcPr>
+            <w:tcW w:w="1435" w:type="dxa"/>
+          </w:tcPr>
+          <w:p>
+            <w:r>
+              <w:t>1</w:t>
+            </w:r>
+          </w:p>
+        </w:tc>
+        <w:tc>
+          <w:tcPr>
+            <w:tcW w:w="3870" w:type="dxa"/>
+          </w:tcPr>
+          <w:p>
+            <w:r>
+              <w:t>Unter dem Tab</w:t>
+            </w:r>
+            <w:r>
+              <w:t xml:space="preserve"> Stationen</w:t>
+            </w:r>
+            <w:r>
+              <w:t xml:space="preserve"> </w:t>
+            </w:r>
+            <w:r>
+              <w:t>die</w:t>
+            </w:r>
+            <w:r>
+              <w:t xml:space="preserve"> TextBox ausfüllen.</w:t>
+            </w:r>
+          </w:p>
+        </w:tc>
+        <w:tc>
+          <w:tcPr>
+            <w:tcW w:w="4045" w:type="dxa"/>
+          </w:tcPr>
+          <w:p>
+            <w:r>
+              <w:t xml:space="preserve">Für die </w:t>
+            </w:r>
+            <w:r>
+              <w:t xml:space="preserve">TextBox wird eine </w:t>
+            </w:r>
+            <w:proofErr w:type="spellStart"/>
+            <w:r>
+              <w:t>ListBox</w:t>
+            </w:r>
+            <w:proofErr w:type="spellEnd"/>
+            <w:r>
+              <w:t xml:space="preserve"> mit Vorschlägen angezeigt.</w:t>
+            </w:r>
+          </w:p>
+        </w:tc>
+      </w:tr>
+      <w:tr>
+        <w:tc>
+          <w:tcPr>
+            <w:tcW w:w="1435" w:type="dxa"/>
+          </w:tcPr>
+          <w:p>
+            <w:r>
+              <w:t>2</w:t>
+            </w:r>
+          </w:p>
+        </w:tc>
+        <w:tc>
+          <w:tcPr>
+            <w:tcW w:w="3870" w:type="dxa"/>
+          </w:tcPr>
+          <w:p>
+            <w:r>
+              <w:t xml:space="preserve">Für </w:t>
+            </w:r>
+            <w:r>
+              <w:t xml:space="preserve">die </w:t>
+            </w:r>
+            <w:r>
+              <w:t xml:space="preserve">TextBox ein Element der </w:t>
+            </w:r>
+            <w:proofErr w:type="spellStart"/>
+            <w:r>
+              <w:t>ListBox</w:t>
+            </w:r>
+            <w:proofErr w:type="spellEnd"/>
+            <w:r>
+              <w:t xml:space="preserve"> auswählen und auf «Suchen» klicken</w:t>
+            </w:r>
+          </w:p>
+        </w:tc>
+        <w:tc>
+          <w:tcPr>
+            <w:tcW w:w="4045" w:type="dxa"/>
+          </w:tcPr>
+          <w:p>
+            <w:r>
+              <w:t xml:space="preserve">Die ausgewählte Station der </w:t>
+            </w:r>
+            <w:proofErr w:type="spellStart"/>
+            <w:r>
+              <w:t>ListBox</w:t>
+            </w:r>
+            <w:proofErr w:type="spellEnd"/>
+            <w:r>
+              <w:t xml:space="preserve"> wird in der TextBox angezeigt und </w:t>
+            </w:r>
+            <w:proofErr w:type="spellStart"/>
+            <w:r>
+              <w:t>die</w:t>
+            </w:r>
+            <w:r>
+              <w:t>Station</w:t>
+            </w:r>
+            <w:proofErr w:type="spellEnd"/>
+            <w:r>
+              <w:t xml:space="preserve"> wird in </w:t>
+            </w:r>
+            <w:r>
+              <w:t xml:space="preserve">der </w:t>
+            </w:r>
+            <w:proofErr w:type="spellStart"/>
+            <w:r>
+              <w:t>DataGridView</w:t>
+            </w:r>
+            <w:proofErr w:type="spellEnd"/>
+            <w:r>
+              <w:t xml:space="preserve"> angezeigt</w:t>
+            </w:r>
+          </w:p>
+        </w:tc>
+      </w:tr>
+    </w:tbl>
+    <w:p>
+      <w:r>
+        <w:rPr>
+          <w:b/>
+        </w:rPr>
+        <w:t>Testfall 4:</w:t>
+      </w:r>
+    </w:p>
+    <w:tbl>
+      <w:tblPr>
+        <w:tblStyle w:val="Tabellenraster"/>
+        <w:tblW w:w="0" w:type="auto"/>
+        <w:tblLook w:val="04A0" w:firstRow="1" w:lastRow="0" w:firstColumn="1" w:lastColumn="0" w:noHBand="0" w:noVBand="1"/>
+      </w:tblPr>
+      <w:tblGrid>
+        <w:gridCol w:w="1435"/>
+        <w:gridCol w:w="3870"/>
+        <w:gridCol w:w="4045"/>
+      </w:tblGrid>
+      <w:tr>
+        <w:tc>
+          <w:tcPr>
+            <w:tcW w:w="1435" w:type="dxa"/>
+            <w:shd w:val="clear" w:color="auto" w:fill="B4C6E7" w:themeFill="accent1" w:themeFillTint="66"/>
+          </w:tcPr>
+          <w:p>
+            <w:r>
+              <w:t>Schritt</w:t>
+            </w:r>
+          </w:p>
+        </w:tc>
+        <w:tc>
+          <w:tcPr>
+            <w:tcW w:w="3870" w:type="dxa"/>
+            <w:shd w:val="clear" w:color="auto" w:fill="B4C6E7" w:themeFill="accent1" w:themeFillTint="66"/>
+          </w:tcPr>
+          <w:p>
+            <w:r>
+              <w:t>Schritt im Programm</w:t>
+            </w:r>
+          </w:p>
+        </w:tc>
+        <w:tc>
+          <w:tcPr>
+            <w:tcW w:w="4045" w:type="dxa"/>
+            <w:shd w:val="clear" w:color="auto" w:fill="B4C6E7" w:themeFill="accent1" w:themeFillTint="66"/>
+          </w:tcPr>
+          <w:p>
+            <w:r>
+              <w:t>Erwartetes Ergebnis</w:t>
+            </w:r>
+          </w:p>
+        </w:tc>
+      </w:tr>
+      <w:tr>
+        <w:tc>
+          <w:tcPr>
+            <w:tcW w:w="1435" w:type="dxa"/>
+          </w:tcPr>
+          <w:p>
+            <w:r>
+              <w:t>1</w:t>
+            </w:r>
+          </w:p>
+        </w:tc>
+        <w:tc>
+          <w:tcPr>
+            <w:tcW w:w="3870" w:type="dxa"/>
+          </w:tcPr>
+          <w:p>
+            <w:r>
+              <w:t>Unter dem Tab</w:t>
+            </w:r>
+            <w:r>
+              <w:t xml:space="preserve"> Karte</w:t>
+            </w:r>
+            <w:r>
+              <w:t xml:space="preserve"> die TextBox ausfüllen.</w:t>
+            </w:r>
+          </w:p>
+        </w:tc>
+        <w:tc>
+          <w:tcPr>
+            <w:tcW w:w="4045" w:type="dxa"/>
+          </w:tcPr>
+          <w:p>
+            <w:r>
+              <w:t xml:space="preserve">Für die TextBox wird eine </w:t>
+            </w:r>
+            <w:proofErr w:type="spellStart"/>
+            <w:r>
+              <w:t>ListBox</w:t>
+            </w:r>
+            <w:proofErr w:type="spellEnd"/>
+            <w:r>
+              <w:t xml:space="preserve"> mit Vorschlägen angezeigt.</w:t>
+            </w:r>
+          </w:p>
+        </w:tc>
+      </w:tr>
+      <w:tr>
+        <w:tc>
+          <w:tcPr>
+            <w:tcW w:w="1435" w:type="dxa"/>
+          </w:tcPr>
+          <w:p>
+            <w:r>
+              <w:t>2</w:t>
+            </w:r>
+          </w:p>
+        </w:tc>
+        <w:tc>
+          <w:tcPr>
+            <w:tcW w:w="3870" w:type="dxa"/>
+          </w:tcPr>
+          <w:p>
+            <w:r>
+              <w:t xml:space="preserve">Für die TextBox ein Element der </w:t>
+            </w:r>
+            <w:proofErr w:type="spellStart"/>
+            <w:r>
+              <w:t>ListBox</w:t>
+            </w:r>
+            <w:proofErr w:type="spellEnd"/>
+            <w:r>
+              <w:t xml:space="preserve"> auswählen</w:t>
+            </w:r>
+          </w:p>
+        </w:tc>
+        <w:tc>
+          <w:tcPr>
+            <w:tcW w:w="4045" w:type="dxa"/>
+          </w:tcPr>
+          <w:p>
+            <w:r>
+              <w:t xml:space="preserve">Die ausgewählte Station der </w:t>
+            </w:r>
+            <w:proofErr w:type="spellStart"/>
+            <w:r>
+              <w:t>ListBox</w:t>
+            </w:r>
+            <w:proofErr w:type="spellEnd"/>
+            <w:r>
+              <w:t xml:space="preserve"> wird in der TextBox angezeigt und </w:t>
+            </w:r>
+            <w:proofErr w:type="spellStart"/>
+            <w:r>
+              <w:t>dieStation</w:t>
+            </w:r>
+            <w:proofErr w:type="spellEnd"/>
+            <w:r>
+              <w:t xml:space="preserve"> wird </w:t>
+            </w:r>
+            <w:r>
+              <w:t>auf der Karte im Web Browser angezeigt.</w:t>
+            </w:r>
+          </w:p>
+        </w:tc>
+      </w:tr>
+    </w:tbl>
+    <w:p>
+      <w:r>
+        <w:rPr>
+          <w:b/>
+        </w:rPr>
+        <w:t>Testfall 5:</w:t>
+      </w:r>
+    </w:p>
+    <w:tbl>
+      <w:tblPr>
+        <w:tblStyle w:val="Tabellenraster"/>
+        <w:tblW w:w="0" w:type="auto"/>
+        <w:tblLook w:val="04A0" w:firstRow="1" w:lastRow="0" w:firstColumn="1" w:lastColumn="0" w:noHBand="0" w:noVBand="1"/>
+      </w:tblPr>
+      <w:tblGrid>
+        <w:gridCol w:w="1435"/>
+        <w:gridCol w:w="3870"/>
+        <w:gridCol w:w="4045"/>
+      </w:tblGrid>
+      <w:tr>
+        <w:tc>
+          <w:tcPr>
+            <w:tcW w:w="1435" w:type="dxa"/>
+            <w:shd w:val="clear" w:color="auto" w:fill="B4C6E7" w:themeFill="accent1" w:themeFillTint="66"/>
+          </w:tcPr>
+          <w:p>
+            <w:r>
+              <w:t>Schritt</w:t>
+            </w:r>
+          </w:p>
+        </w:tc>
+        <w:tc>
+          <w:tcPr>
+            <w:tcW w:w="3870" w:type="dxa"/>
+            <w:shd w:val="clear" w:color="auto" w:fill="B4C6E7" w:themeFill="accent1" w:themeFillTint="66"/>
+          </w:tcPr>
+          <w:p>
+            <w:r>
+              <w:t>Schritt im Programm</w:t>
+            </w:r>
+          </w:p>
+        </w:tc>
+        <w:tc>
+          <w:tcPr>
+            <w:tcW w:w="4045" w:type="dxa"/>
+            <w:shd w:val="clear" w:color="auto" w:fill="B4C6E7" w:themeFill="accent1" w:themeFillTint="66"/>
+          </w:tcPr>
+          <w:p>
+            <w:r>
+              <w:t>Erwartetes Ergebnis</w:t>
+            </w:r>
+          </w:p>
+        </w:tc>
+      </w:tr>
+      <w:tr>
+        <w:tc>
+          <w:tcPr>
+            <w:tcW w:w="1435" w:type="dxa"/>
+          </w:tcPr>
+          <w:p>
+            <w:r>
+              <w:t>1</w:t>
+            </w:r>
+          </w:p>
+        </w:tc>
+        <w:tc>
+          <w:tcPr>
+            <w:tcW w:w="3870" w:type="dxa"/>
+          </w:tcPr>
+          <w:p>
+            <w:r>
+              <w:t>Internetverbindung trennen und nach Stationen suchen.</w:t>
+            </w:r>
+          </w:p>
+        </w:tc>
+        <w:tc>
+          <w:tcPr>
+            <w:tcW w:w="4045" w:type="dxa"/>
+          </w:tcPr>
+          <w:p>
+            <w:r>
+              <w:t>Eine Fehlermeldung erscheint, das Programm läuft weiter.</w:t>
+            </w:r>
+          </w:p>
+        </w:tc>
+      </w:tr>
+    </w:tbl>
+    <w:p/>
+    <w:p>
+      <w:r>
+        <w:br w:type="page"/>
+      </w:r>
+      <w:bookmarkStart w:id="28" w:name="_GoBack"/>
+      <w:bookmarkEnd w:id="28"/>
     </w:p>
     <w:p>
       <w:pPr>
         <w:pStyle w:val="berschrift1"/>
       </w:pPr>
-      <w:bookmarkStart w:id="39" w:name="_Toc27575423"/>
-      <w:r>
+      <w:bookmarkStart w:id="29" w:name="_Toc27599499"/>
+      <w:r>
+        <w:lastRenderedPageBreak/>
         <w:t>Installationsanleitung</w:t>
       </w:r>
-      <w:bookmarkEnd w:id="39"/>
+      <w:bookmarkEnd w:id="29"/>
     </w:p>
     <w:p>
       <w:pPr>
@@ -4201,7 +4365,6 @@
         </w:numPr>
       </w:pPr>
       <w:r>
-        <w:lastRenderedPageBreak/>
         <w:t>In der Windows-Suche Programme und Features öffnen</w:t>
       </w:r>
     </w:p>
@@ -7117,7 +7280,7 @@
 </file>
 
 <file path=customXml/itemProps1.xml><?xml version="1.0" encoding="utf-8"?>
-<ds:datastoreItem xmlns:ds="http://schemas.openxmlformats.org/officeDocument/2006/customXml" ds:itemID="{341441DE-3F90-41C6-AAB9-206110CB7B27}">
+<ds:datastoreItem xmlns:ds="http://schemas.openxmlformats.org/officeDocument/2006/customXml" ds:itemID="{73592C6E-ADC8-4DF3-8627-1846D0AE69C8}">
   <ds:schemaRefs>
     <ds:schemaRef ds:uri="http://schemas.openxmlformats.org/officeDocument/2006/bibliography"/>
   </ds:schemaRefs>

</xml_diff>